<commit_message>
Descripciones de casos de uso 5 - 7
1. Terminada descripción de caso 5.
2. Se realiza descripción de casos 6 y 7.
</commit_message>
<xml_diff>
--- a/Diseño/Descripciones de Casos de Uso.docx
+++ b/Diseño/Descripciones de Casos de Uso.docx
@@ -1260,18 +1260,8 @@
                 <w:b/>
                 <w:bCs/>
               </w:rPr>
-              <w:t xml:space="preserve">Relación </w:t>
-            </w:r>
-            <w:proofErr w:type="spellStart"/>
-            <w:r>
-              <w:rPr>
-                <w:rFonts w:ascii="Raleway" w:hAnsi="Raleway"/>
-                <w:b/>
-                <w:bCs/>
-              </w:rPr>
-              <w:t>include</w:t>
-            </w:r>
-            <w:proofErr w:type="spellEnd"/>
+              <w:t>Relación include</w:t>
+            </w:r>
           </w:p>
         </w:tc>
         <w:tc>
@@ -1330,19 +1320,7 @@
               <w:rPr>
                 <w:rFonts w:ascii="Raleway" w:hAnsi="Raleway"/>
               </w:rPr>
-              <w:t xml:space="preserve">PR1. El asesor curricular </w:t>
-            </w:r>
-            <w:r>
-              <w:rPr>
-                <w:rFonts w:ascii="Raleway" w:hAnsi="Raleway"/>
-              </w:rPr>
-              <w:t>ha</w:t>
-            </w:r>
-            <w:r>
-              <w:rPr>
-                <w:rFonts w:ascii="Raleway" w:hAnsi="Raleway"/>
-              </w:rPr>
-              <w:t xml:space="preserve"> sido asignado por jefe del Departamento de Desarrollo Curricular.</w:t>
+              <w:t>PR1. El asesor curricular ha sido asignado por jefe del Departamento de Desarrollo Curricular.</w:t>
             </w:r>
           </w:p>
         </w:tc>
@@ -2766,18 +2744,8 @@
                 <w:b/>
                 <w:bCs/>
               </w:rPr>
-              <w:t xml:space="preserve">Relación </w:t>
-            </w:r>
-            <w:proofErr w:type="spellStart"/>
-            <w:r>
-              <w:rPr>
-                <w:rFonts w:ascii="Raleway" w:hAnsi="Raleway"/>
-                <w:b/>
-                <w:bCs/>
-              </w:rPr>
-              <w:t>extend</w:t>
-            </w:r>
-            <w:proofErr w:type="spellEnd"/>
+              <w:t>Relación extend</w:t>
+            </w:r>
           </w:p>
         </w:tc>
         <w:tc>
@@ -2910,6 +2878,12 @@
               <w:rPr>
                 <w:rFonts w:ascii="Raleway" w:hAnsi="Raleway"/>
               </w:rPr>
+              <w:t xml:space="preserve"> incluyendo nombre y correo institucional</w:t>
+            </w:r>
+            <w:r>
+              <w:rPr>
+                <w:rFonts w:ascii="Raleway" w:hAnsi="Raleway"/>
+              </w:rPr>
               <w:t>, y muestra una ventana modal con los colaboradores listados.</w:t>
             </w:r>
           </w:p>
@@ -3161,7 +3135,19 @@
               <w:rPr>
                 <w:rFonts w:ascii="Raleway" w:hAnsi="Raleway"/>
               </w:rPr>
-              <w:t>El asesor curricular presiona el botón de “está bien”.</w:t>
+              <w:t xml:space="preserve">El </w:t>
+            </w:r>
+            <w:r>
+              <w:rPr>
+                <w:rFonts w:ascii="Raleway" w:hAnsi="Raleway"/>
+              </w:rPr>
+              <w:t>aval</w:t>
+            </w:r>
+            <w:r>
+              <w:rPr>
+                <w:rFonts w:ascii="Raleway" w:hAnsi="Raleway"/>
+              </w:rPr>
+              <w:t xml:space="preserve"> presiona el botón de “está bien”.</w:t>
             </w:r>
           </w:p>
           <w:p>
@@ -3240,7 +3226,19 @@
               <w:rPr>
                 <w:rFonts w:ascii="Raleway" w:hAnsi="Raleway"/>
               </w:rPr>
-              <w:t>El asesor curricular presiona el botón de “está bien”.</w:t>
+              <w:t xml:space="preserve">El </w:t>
+            </w:r>
+            <w:r>
+              <w:rPr>
+                <w:rFonts w:ascii="Raleway" w:hAnsi="Raleway"/>
+              </w:rPr>
+              <w:t>aval</w:t>
+            </w:r>
+            <w:r>
+              <w:rPr>
+                <w:rFonts w:ascii="Raleway" w:hAnsi="Raleway"/>
+              </w:rPr>
+              <w:t xml:space="preserve"> presiona el botón de “está bien”.</w:t>
             </w:r>
           </w:p>
           <w:p>
@@ -3319,7 +3317,19 @@
               <w:rPr>
                 <w:rFonts w:ascii="Raleway" w:hAnsi="Raleway"/>
               </w:rPr>
-              <w:t>El asesor curricular presiona el botón de “está bien”.</w:t>
+              <w:t xml:space="preserve">El </w:t>
+            </w:r>
+            <w:r>
+              <w:rPr>
+                <w:rFonts w:ascii="Raleway" w:hAnsi="Raleway"/>
+              </w:rPr>
+              <w:t>aval</w:t>
+            </w:r>
+            <w:r>
+              <w:rPr>
+                <w:rFonts w:ascii="Raleway" w:hAnsi="Raleway"/>
+              </w:rPr>
+              <w:t xml:space="preserve"> presiona el botón de “está bien”.</w:t>
             </w:r>
           </w:p>
           <w:p>
@@ -3517,12 +3527,17 @@
           </w:tcPr>
           <w:p>
             <w:pPr>
-              <w:rPr>
-                <w:rFonts w:ascii="Raleway" w:hAnsi="Raleway"/>
-              </w:rPr>
-            </w:pPr>
-            <w:bookmarkStart w:id="0" w:name="_GoBack"/>
-            <w:bookmarkEnd w:id="0"/>
+              <w:jc w:val="both"/>
+              <w:rPr>
+                <w:rFonts w:ascii="Raleway" w:hAnsi="Raleway"/>
+              </w:rPr>
+            </w:pPr>
+            <w:r>
+              <w:rPr>
+                <w:rFonts w:ascii="Raleway" w:hAnsi="Raleway"/>
+              </w:rPr>
+              <w:t>PR1. Los colaboradores ya han realizado el paso de la propuesta de catálogo de experiencias educativas.</w:t>
+            </w:r>
           </w:p>
         </w:tc>
       </w:tr>
@@ -3545,7 +3560,7 @@
                 <w:b/>
                 <w:bCs/>
               </w:rPr>
-              <w:t>Postcondiciones</w:t>
+              <w:t>Flujo normal</w:t>
             </w:r>
           </w:p>
         </w:tc>
@@ -3555,10 +3570,133 @@
           </w:tcPr>
           <w:p>
             <w:pPr>
-              <w:rPr>
-                <w:rFonts w:ascii="Raleway" w:hAnsi="Raleway"/>
-              </w:rPr>
-            </w:pPr>
+              <w:pStyle w:val="Prrafodelista"/>
+              <w:numPr>
+                <w:ilvl w:val="0"/>
+                <w:numId w:val="21"/>
+              </w:numPr>
+              <w:jc w:val="both"/>
+              <w:rPr>
+                <w:rFonts w:ascii="Raleway" w:hAnsi="Raleway"/>
+              </w:rPr>
+            </w:pPr>
+            <w:r>
+              <w:rPr>
+                <w:rFonts w:ascii="Raleway" w:hAnsi="Raleway"/>
+              </w:rPr>
+              <w:t>El colaborador presiona el botón de “nueva”.</w:t>
+            </w:r>
+          </w:p>
+          <w:p>
+            <w:pPr>
+              <w:pStyle w:val="Prrafodelista"/>
+              <w:numPr>
+                <w:ilvl w:val="0"/>
+                <w:numId w:val="21"/>
+              </w:numPr>
+              <w:jc w:val="both"/>
+              <w:rPr>
+                <w:rFonts w:ascii="Raleway" w:hAnsi="Raleway"/>
+              </w:rPr>
+            </w:pPr>
+            <w:r>
+              <w:rPr>
+                <w:rFonts w:ascii="Raleway" w:hAnsi="Raleway"/>
+              </w:rPr>
+              <w:t>El sistema actualiza la interfaz gráfica añadiendo un recuadro con el formulario de registro.</w:t>
+            </w:r>
+          </w:p>
+          <w:p>
+            <w:pPr>
+              <w:pStyle w:val="Prrafodelista"/>
+              <w:numPr>
+                <w:ilvl w:val="0"/>
+                <w:numId w:val="21"/>
+              </w:numPr>
+              <w:jc w:val="both"/>
+              <w:rPr>
+                <w:rFonts w:ascii="Raleway" w:hAnsi="Raleway"/>
+              </w:rPr>
+            </w:pPr>
+            <w:r>
+              <w:rPr>
+                <w:rFonts w:ascii="Raleway" w:hAnsi="Raleway"/>
+              </w:rPr>
+              <w:t xml:space="preserve">El colaborador ingresa el nombre de la experiencia educativa, </w:t>
+            </w:r>
+            <w:r>
+              <w:rPr>
+                <w:rFonts w:ascii="Raleway" w:hAnsi="Raleway"/>
+              </w:rPr>
+              <w:t xml:space="preserve">selecciona </w:t>
+            </w:r>
+            <w:r>
+              <w:rPr>
+                <w:rFonts w:ascii="Raleway" w:hAnsi="Raleway"/>
+              </w:rPr>
+              <w:t>las oportunidades de evaluación, relación disciplinar, modalidad, espacio, carácter, área de formación</w:t>
+            </w:r>
+            <w:r>
+              <w:rPr>
+                <w:rFonts w:ascii="Raleway" w:hAnsi="Raleway"/>
+              </w:rPr>
+              <w:t xml:space="preserve">, susceptibilidad a AFEL, </w:t>
+            </w:r>
+            <w:r>
+              <w:rPr>
+                <w:rFonts w:ascii="Raleway" w:hAnsi="Raleway"/>
+              </w:rPr>
+              <w:t>impartición virtual o intersemestral, e ingresa las horas teóricas y prácticas</w:t>
+            </w:r>
+            <w:r>
+              <w:rPr>
+                <w:rFonts w:ascii="Raleway" w:hAnsi="Raleway"/>
+              </w:rPr>
+              <w:t>.</w:t>
+            </w:r>
+          </w:p>
+          <w:p>
+            <w:pPr>
+              <w:pStyle w:val="Prrafodelista"/>
+              <w:numPr>
+                <w:ilvl w:val="0"/>
+                <w:numId w:val="21"/>
+              </w:numPr>
+              <w:jc w:val="both"/>
+              <w:rPr>
+                <w:rFonts w:ascii="Raleway" w:hAnsi="Raleway"/>
+              </w:rPr>
+            </w:pPr>
+            <w:r>
+              <w:rPr>
+                <w:rFonts w:ascii="Raleway" w:hAnsi="Raleway"/>
+              </w:rPr>
+              <w:t>El sistema muestra el número de créditos</w:t>
+            </w:r>
+            <w:r>
+              <w:rPr>
+                <w:rFonts w:ascii="Raleway" w:hAnsi="Raleway"/>
+              </w:rPr>
+              <w:t xml:space="preserve"> de la experiencia educativa de acuerdo con las horas prácticas y teóricas</w:t>
+            </w:r>
+            <w:r>
+              <w:rPr>
+                <w:rFonts w:ascii="Raleway" w:hAnsi="Raleway"/>
+              </w:rPr>
+              <w:t xml:space="preserve"> ingresadas y los porcentajes establecidos en la guía metodológica</w:t>
+            </w:r>
+            <w:r>
+              <w:rPr>
+                <w:rFonts w:ascii="Raleway" w:hAnsi="Raleway"/>
+              </w:rPr>
+              <w:t>, y registra la experiencia educativa</w:t>
+            </w:r>
+            <w:r>
+              <w:rPr>
+                <w:rFonts w:ascii="Raleway" w:hAnsi="Raleway"/>
+              </w:rPr>
+              <w:t>.</w:t>
+            </w:r>
           </w:p>
         </w:tc>
       </w:tr>
@@ -3581,7 +3719,7 @@
                 <w:b/>
                 <w:bCs/>
               </w:rPr>
-              <w:t>Flujo normal</w:t>
+              <w:t>Flujos alternos</w:t>
             </w:r>
           </w:p>
         </w:tc>
@@ -3591,10 +3729,276 @@
           </w:tcPr>
           <w:p>
             <w:pPr>
-              <w:rPr>
-                <w:rFonts w:ascii="Raleway" w:hAnsi="Raleway"/>
-              </w:rPr>
-            </w:pPr>
+              <w:jc w:val="both"/>
+              <w:rPr>
+                <w:rFonts w:ascii="Raleway" w:hAnsi="Raleway"/>
+              </w:rPr>
+            </w:pPr>
+            <w:r>
+              <w:rPr>
+                <w:rFonts w:ascii="Raleway" w:hAnsi="Raleway"/>
+              </w:rPr>
+              <w:t>FA1. El colaborador actualiza una experiencia educativa.</w:t>
+            </w:r>
+          </w:p>
+          <w:p>
+            <w:pPr>
+              <w:pStyle w:val="Prrafodelista"/>
+              <w:numPr>
+                <w:ilvl w:val="1"/>
+                <w:numId w:val="20"/>
+              </w:numPr>
+              <w:jc w:val="both"/>
+              <w:rPr>
+                <w:rFonts w:ascii="Raleway" w:hAnsi="Raleway"/>
+              </w:rPr>
+            </w:pPr>
+            <w:r>
+              <w:rPr>
+                <w:rFonts w:ascii="Raleway" w:hAnsi="Raleway"/>
+              </w:rPr>
+              <w:lastRenderedPageBreak/>
+              <w:t>El colaborador actualiza el nombre de la experiencia educativa</w:t>
+            </w:r>
+            <w:r>
+              <w:rPr>
+                <w:rFonts w:ascii="Raleway" w:hAnsi="Raleway"/>
+              </w:rPr>
+              <w:t>, selecciona las oportunidades de evaluación, relación disciplinar, modalidad, espacio, carácter, área de formación, susceptibilidad a AFEL, impartición virtual o intersemestral</w:t>
+            </w:r>
+            <w:r>
+              <w:rPr>
+                <w:rFonts w:ascii="Raleway" w:hAnsi="Raleway"/>
+              </w:rPr>
+              <w:t xml:space="preserve"> y actualiza las horas teóricas y prácticas.</w:t>
+            </w:r>
+          </w:p>
+          <w:p>
+            <w:pPr>
+              <w:pStyle w:val="Prrafodelista"/>
+              <w:numPr>
+                <w:ilvl w:val="1"/>
+                <w:numId w:val="13"/>
+              </w:numPr>
+              <w:jc w:val="both"/>
+              <w:rPr>
+                <w:rFonts w:ascii="Raleway" w:hAnsi="Raleway"/>
+              </w:rPr>
+            </w:pPr>
+            <w:r>
+              <w:rPr>
+                <w:rFonts w:ascii="Raleway" w:hAnsi="Raleway"/>
+              </w:rPr>
+              <w:t>El sistema actualiza el número de créditos de la experiencia educativa de acuerdo con las horas teóricas y prácticas actualizadas y los porcentajes establecidos en la guía metodológica, y actualiza la experiencia educativa.</w:t>
+            </w:r>
+          </w:p>
+          <w:p>
+            <w:pPr>
+              <w:jc w:val="both"/>
+              <w:rPr>
+                <w:rFonts w:ascii="Raleway" w:hAnsi="Raleway"/>
+              </w:rPr>
+            </w:pPr>
+          </w:p>
+          <w:p>
+            <w:pPr>
+              <w:jc w:val="both"/>
+              <w:rPr>
+                <w:rFonts w:ascii="Raleway" w:hAnsi="Raleway"/>
+              </w:rPr>
+            </w:pPr>
+            <w:r>
+              <w:rPr>
+                <w:rFonts w:ascii="Raleway" w:hAnsi="Raleway"/>
+              </w:rPr>
+              <w:t>FA2. El colaborador elimina una experiencia educativa.</w:t>
+            </w:r>
+          </w:p>
+          <w:p>
+            <w:pPr>
+              <w:pStyle w:val="Prrafodelista"/>
+              <w:numPr>
+                <w:ilvl w:val="1"/>
+                <w:numId w:val="22"/>
+              </w:numPr>
+              <w:jc w:val="both"/>
+              <w:rPr>
+                <w:rFonts w:ascii="Raleway" w:hAnsi="Raleway"/>
+              </w:rPr>
+            </w:pPr>
+            <w:r>
+              <w:rPr>
+                <w:rFonts w:ascii="Raleway" w:hAnsi="Raleway"/>
+              </w:rPr>
+              <w:t>El colaborador da clic derecho en una experiencia educativa.</w:t>
+            </w:r>
+          </w:p>
+          <w:p>
+            <w:pPr>
+              <w:pStyle w:val="Prrafodelista"/>
+              <w:numPr>
+                <w:ilvl w:val="2"/>
+                <w:numId w:val="22"/>
+              </w:numPr>
+              <w:jc w:val="both"/>
+              <w:rPr>
+                <w:rFonts w:ascii="Raleway" w:hAnsi="Raleway"/>
+              </w:rPr>
+            </w:pPr>
+            <w:r>
+              <w:rPr>
+                <w:rFonts w:ascii="Raleway" w:hAnsi="Raleway"/>
+              </w:rPr>
+              <w:t>El sistema muestra un menú de opciones.</w:t>
+            </w:r>
+          </w:p>
+          <w:p>
+            <w:pPr>
+              <w:pStyle w:val="Prrafodelista"/>
+              <w:numPr>
+                <w:ilvl w:val="2"/>
+                <w:numId w:val="22"/>
+              </w:numPr>
+              <w:jc w:val="both"/>
+              <w:rPr>
+                <w:rFonts w:ascii="Raleway" w:hAnsi="Raleway"/>
+              </w:rPr>
+            </w:pPr>
+            <w:r>
+              <w:rPr>
+                <w:rFonts w:ascii="Raleway" w:hAnsi="Raleway"/>
+              </w:rPr>
+              <w:t>El colaborador selecciona la opción de “eliminar”.</w:t>
+            </w:r>
+          </w:p>
+          <w:p>
+            <w:pPr>
+              <w:pStyle w:val="Prrafodelista"/>
+              <w:numPr>
+                <w:ilvl w:val="2"/>
+                <w:numId w:val="22"/>
+              </w:numPr>
+              <w:jc w:val="both"/>
+              <w:rPr>
+                <w:rFonts w:ascii="Raleway" w:hAnsi="Raleway"/>
+              </w:rPr>
+            </w:pPr>
+            <w:r>
+              <w:rPr>
+                <w:rFonts w:ascii="Raleway" w:hAnsi="Raleway"/>
+              </w:rPr>
+              <w:t>El sistema muestra una ventana con un mensaje de confirmación</w:t>
+            </w:r>
+            <w:r>
+              <w:rPr>
+                <w:rFonts w:ascii="Raleway" w:hAnsi="Raleway"/>
+              </w:rPr>
+              <w:t>.</w:t>
+            </w:r>
+          </w:p>
+          <w:p>
+            <w:pPr>
+              <w:pStyle w:val="Prrafodelista"/>
+              <w:numPr>
+                <w:ilvl w:val="2"/>
+                <w:numId w:val="22"/>
+              </w:numPr>
+              <w:jc w:val="both"/>
+              <w:rPr>
+                <w:rFonts w:ascii="Raleway" w:hAnsi="Raleway"/>
+              </w:rPr>
+            </w:pPr>
+            <w:r>
+              <w:rPr>
+                <w:rFonts w:ascii="Raleway" w:hAnsi="Raleway"/>
+              </w:rPr>
+              <w:t>El colaborador selecciona el botón de “sí”.</w:t>
+            </w:r>
+          </w:p>
+          <w:p>
+            <w:pPr>
+              <w:pStyle w:val="Prrafodelista"/>
+              <w:numPr>
+                <w:ilvl w:val="1"/>
+                <w:numId w:val="13"/>
+              </w:numPr>
+              <w:jc w:val="both"/>
+              <w:rPr>
+                <w:rFonts w:ascii="Raleway" w:hAnsi="Raleway"/>
+              </w:rPr>
+            </w:pPr>
+            <w:r>
+              <w:rPr>
+                <w:rFonts w:ascii="Raleway" w:hAnsi="Raleway"/>
+              </w:rPr>
+              <w:t>El sistema elimina la experiencia educativa, desaparece la ventana modal de confirmación y actualiza la interfaz gráfica borrando la experiencia educativa</w:t>
+            </w:r>
+            <w:r>
+              <w:rPr>
+                <w:rFonts w:ascii="Raleway" w:hAnsi="Raleway"/>
+              </w:rPr>
+              <w:t>.</w:t>
+            </w:r>
+          </w:p>
+          <w:p>
+            <w:pPr>
+              <w:jc w:val="both"/>
+              <w:rPr>
+                <w:rFonts w:ascii="Raleway" w:hAnsi="Raleway"/>
+              </w:rPr>
+            </w:pPr>
+          </w:p>
+          <w:p>
+            <w:pPr>
+              <w:jc w:val="both"/>
+              <w:rPr>
+                <w:rFonts w:ascii="Raleway" w:hAnsi="Raleway"/>
+              </w:rPr>
+            </w:pPr>
+            <w:r>
+              <w:rPr>
+                <w:rFonts w:ascii="Raleway" w:hAnsi="Raleway"/>
+              </w:rPr>
+              <w:t>FA3. El colaborador no desea eliminar la experiencia educativa.</w:t>
+            </w:r>
+          </w:p>
+          <w:p>
+            <w:pPr>
+              <w:pStyle w:val="Prrafodelista"/>
+              <w:numPr>
+                <w:ilvl w:val="3"/>
+                <w:numId w:val="22"/>
+              </w:numPr>
+              <w:jc w:val="both"/>
+              <w:rPr>
+                <w:rFonts w:ascii="Raleway" w:hAnsi="Raleway"/>
+              </w:rPr>
+            </w:pPr>
+            <w:r>
+              <w:rPr>
+                <w:rFonts w:ascii="Raleway" w:hAnsi="Raleway"/>
+              </w:rPr>
+              <w:t>El colaborador selecciona el botón de “no”.</w:t>
+            </w:r>
+          </w:p>
+          <w:p>
+            <w:pPr>
+              <w:pStyle w:val="Prrafodelista"/>
+              <w:numPr>
+                <w:ilvl w:val="4"/>
+                <w:numId w:val="22"/>
+              </w:numPr>
+              <w:jc w:val="both"/>
+              <w:rPr>
+                <w:rFonts w:ascii="Raleway" w:hAnsi="Raleway"/>
+              </w:rPr>
+            </w:pPr>
+            <w:r>
+              <w:rPr>
+                <w:rFonts w:ascii="Raleway" w:hAnsi="Raleway"/>
+              </w:rPr>
+              <w:t>El sistema desaparece la ventana modal de confirmación.</w:t>
+            </w:r>
           </w:p>
         </w:tc>
       </w:tr>
@@ -3617,7 +4021,8 @@
                 <w:b/>
                 <w:bCs/>
               </w:rPr>
-              <w:t>Flujos alternos</w:t>
+              <w:lastRenderedPageBreak/>
+              <w:t>Excepciones</w:t>
             </w:r>
           </w:p>
         </w:tc>
@@ -3627,46 +4032,306 @@
           </w:tcPr>
           <w:p>
             <w:pPr>
-              <w:rPr>
-                <w:rFonts w:ascii="Raleway" w:hAnsi="Raleway"/>
-              </w:rPr>
-            </w:pPr>
-          </w:p>
-        </w:tc>
-      </w:tr>
-      <w:tr>
-        <w:tc>
-          <w:tcPr>
-            <w:tcW w:w="2122" w:type="dxa"/>
-          </w:tcPr>
-          <w:p>
-            <w:pPr>
-              <w:rPr>
-                <w:rFonts w:ascii="Raleway" w:hAnsi="Raleway"/>
-                <w:b/>
-                <w:bCs/>
-              </w:rPr>
-            </w:pPr>
-            <w:r>
-              <w:rPr>
-                <w:rFonts w:ascii="Raleway" w:hAnsi="Raleway"/>
-                <w:b/>
-                <w:bCs/>
-              </w:rPr>
-              <w:t>Excepciones</w:t>
-            </w:r>
-          </w:p>
-        </w:tc>
-        <w:tc>
-          <w:tcPr>
-            <w:tcW w:w="6706" w:type="dxa"/>
-          </w:tcPr>
-          <w:p>
-            <w:pPr>
-              <w:rPr>
-                <w:rFonts w:ascii="Raleway" w:hAnsi="Raleway"/>
-              </w:rPr>
-            </w:pPr>
+              <w:jc w:val="both"/>
+              <w:rPr>
+                <w:rFonts w:ascii="Raleway" w:hAnsi="Raleway"/>
+              </w:rPr>
+            </w:pPr>
+            <w:r>
+              <w:rPr>
+                <w:rFonts w:ascii="Raleway" w:hAnsi="Raleway"/>
+              </w:rPr>
+              <w:t>E1. Error al realizar la operación. (En paso 4</w:t>
+            </w:r>
+            <w:r>
+              <w:rPr>
+                <w:rFonts w:ascii="Raleway" w:hAnsi="Raleway"/>
+              </w:rPr>
+              <w:t>, 4.1 y 4.2</w:t>
+            </w:r>
+            <w:r>
+              <w:rPr>
+                <w:rFonts w:ascii="Raleway" w:hAnsi="Raleway"/>
+              </w:rPr>
+              <w:t>)</w:t>
+            </w:r>
+          </w:p>
+          <w:p>
+            <w:pPr>
+              <w:pStyle w:val="Prrafodelista"/>
+              <w:numPr>
+                <w:ilvl w:val="0"/>
+                <w:numId w:val="23"/>
+              </w:numPr>
+              <w:jc w:val="both"/>
+              <w:rPr>
+                <w:rFonts w:ascii="Raleway" w:hAnsi="Raleway"/>
+              </w:rPr>
+            </w:pPr>
+            <w:r>
+              <w:rPr>
+                <w:rFonts w:ascii="Raleway" w:hAnsi="Raleway"/>
+              </w:rPr>
+              <w:t>El sistema muestra una ventana modal con un mensaje notificando el error resultante de la operación.</w:t>
+            </w:r>
+          </w:p>
+          <w:p>
+            <w:pPr>
+              <w:pStyle w:val="Prrafodelista"/>
+              <w:numPr>
+                <w:ilvl w:val="0"/>
+                <w:numId w:val="23"/>
+              </w:numPr>
+              <w:jc w:val="both"/>
+              <w:rPr>
+                <w:rFonts w:ascii="Raleway" w:hAnsi="Raleway"/>
+              </w:rPr>
+            </w:pPr>
+            <w:r>
+              <w:rPr>
+                <w:rFonts w:ascii="Raleway" w:hAnsi="Raleway"/>
+              </w:rPr>
+              <w:t xml:space="preserve">El </w:t>
+            </w:r>
+            <w:r>
+              <w:rPr>
+                <w:rFonts w:ascii="Raleway" w:hAnsi="Raleway"/>
+              </w:rPr>
+              <w:t>colaborador</w:t>
+            </w:r>
+            <w:r>
+              <w:rPr>
+                <w:rFonts w:ascii="Raleway" w:hAnsi="Raleway"/>
+              </w:rPr>
+              <w:t xml:space="preserve"> presiona el botón de “está bien”.</w:t>
+            </w:r>
+          </w:p>
+          <w:p>
+            <w:pPr>
+              <w:pStyle w:val="Prrafodelista"/>
+              <w:numPr>
+                <w:ilvl w:val="0"/>
+                <w:numId w:val="23"/>
+              </w:numPr>
+              <w:spacing w:after="160" w:line="259" w:lineRule="auto"/>
+              <w:jc w:val="both"/>
+              <w:rPr>
+                <w:rFonts w:ascii="Raleway" w:hAnsi="Raleway"/>
+              </w:rPr>
+            </w:pPr>
+            <w:r>
+              <w:rPr>
+                <w:rFonts w:ascii="Raleway" w:hAnsi="Raleway"/>
+              </w:rPr>
+              <w:t>El sistema desaparece la ventana modal de notificación.</w:t>
+            </w:r>
+          </w:p>
+          <w:p>
+            <w:pPr>
+              <w:jc w:val="both"/>
+              <w:rPr>
+                <w:rFonts w:ascii="Raleway" w:hAnsi="Raleway"/>
+              </w:rPr>
+            </w:pPr>
+          </w:p>
+          <w:p>
+            <w:pPr>
+              <w:jc w:val="both"/>
+              <w:rPr>
+                <w:rFonts w:ascii="Raleway" w:hAnsi="Raleway"/>
+              </w:rPr>
+            </w:pPr>
+            <w:r>
+              <w:rPr>
+                <w:rFonts w:ascii="Raleway" w:hAnsi="Raleway"/>
+              </w:rPr>
+              <w:t xml:space="preserve">E2. No hay conexión con el servidor. (En paso </w:t>
+            </w:r>
+            <w:r>
+              <w:rPr>
+                <w:rFonts w:ascii="Raleway" w:hAnsi="Raleway"/>
+              </w:rPr>
+              <w:t>4, 4.1 y 4.2</w:t>
+            </w:r>
+            <w:r>
+              <w:rPr>
+                <w:rFonts w:ascii="Raleway" w:hAnsi="Raleway"/>
+              </w:rPr>
+              <w:t>)</w:t>
+            </w:r>
+          </w:p>
+          <w:p>
+            <w:pPr>
+              <w:pStyle w:val="Prrafodelista"/>
+              <w:numPr>
+                <w:ilvl w:val="0"/>
+                <w:numId w:val="24"/>
+              </w:numPr>
+              <w:jc w:val="both"/>
+              <w:rPr>
+                <w:rFonts w:ascii="Raleway" w:hAnsi="Raleway"/>
+              </w:rPr>
+            </w:pPr>
+            <w:r>
+              <w:rPr>
+                <w:rFonts w:ascii="Raleway" w:hAnsi="Raleway"/>
+              </w:rPr>
+              <w:t>El sistema muestra una ventana modal con un mensaje notificando el error de conexión.</w:t>
+            </w:r>
+          </w:p>
+          <w:p>
+            <w:pPr>
+              <w:pStyle w:val="Prrafodelista"/>
+              <w:numPr>
+                <w:ilvl w:val="0"/>
+                <w:numId w:val="24"/>
+              </w:numPr>
+              <w:jc w:val="both"/>
+              <w:rPr>
+                <w:rFonts w:ascii="Raleway" w:hAnsi="Raleway"/>
+              </w:rPr>
+            </w:pPr>
+            <w:r>
+              <w:rPr>
+                <w:rFonts w:ascii="Raleway" w:hAnsi="Raleway"/>
+              </w:rPr>
+              <w:t xml:space="preserve">El </w:t>
+            </w:r>
+            <w:r>
+              <w:rPr>
+                <w:rFonts w:ascii="Raleway" w:hAnsi="Raleway"/>
+              </w:rPr>
+              <w:t>colaborador</w:t>
+            </w:r>
+            <w:r>
+              <w:rPr>
+                <w:rFonts w:ascii="Raleway" w:hAnsi="Raleway"/>
+              </w:rPr>
+              <w:t xml:space="preserve"> presiona el botón de “está bien”.</w:t>
+            </w:r>
+          </w:p>
+          <w:p>
+            <w:pPr>
+              <w:pStyle w:val="Prrafodelista"/>
+              <w:numPr>
+                <w:ilvl w:val="0"/>
+                <w:numId w:val="24"/>
+              </w:numPr>
+              <w:spacing w:after="160" w:line="259" w:lineRule="auto"/>
+              <w:jc w:val="both"/>
+              <w:rPr>
+                <w:rFonts w:ascii="Raleway" w:hAnsi="Raleway"/>
+              </w:rPr>
+            </w:pPr>
+            <w:r>
+              <w:rPr>
+                <w:rFonts w:ascii="Raleway" w:hAnsi="Raleway"/>
+              </w:rPr>
+              <w:t>El sistema desaparece la ventana modal de notificación.</w:t>
+            </w:r>
+          </w:p>
+          <w:p>
+            <w:pPr>
+              <w:jc w:val="both"/>
+              <w:rPr>
+                <w:rFonts w:ascii="Raleway" w:hAnsi="Raleway"/>
+              </w:rPr>
+            </w:pPr>
+          </w:p>
+          <w:p>
+            <w:pPr>
+              <w:jc w:val="both"/>
+              <w:rPr>
+                <w:rFonts w:ascii="Raleway" w:hAnsi="Raleway"/>
+              </w:rPr>
+            </w:pPr>
+            <w:r>
+              <w:rPr>
+                <w:rFonts w:ascii="Raleway" w:hAnsi="Raleway"/>
+              </w:rPr>
+              <w:t xml:space="preserve">E3. Error de la base de datos. (En paso </w:t>
+            </w:r>
+            <w:r>
+              <w:rPr>
+                <w:rFonts w:ascii="Raleway" w:hAnsi="Raleway"/>
+              </w:rPr>
+              <w:t>4, 4.1 y 4.2</w:t>
+            </w:r>
+            <w:r>
+              <w:rPr>
+                <w:rFonts w:ascii="Raleway" w:hAnsi="Raleway"/>
+              </w:rPr>
+              <w:t>)</w:t>
+            </w:r>
+          </w:p>
+          <w:p>
+            <w:pPr>
+              <w:pStyle w:val="Prrafodelista"/>
+              <w:numPr>
+                <w:ilvl w:val="0"/>
+                <w:numId w:val="25"/>
+              </w:numPr>
+              <w:jc w:val="both"/>
+              <w:rPr>
+                <w:rFonts w:ascii="Raleway" w:hAnsi="Raleway"/>
+              </w:rPr>
+            </w:pPr>
+            <w:r>
+              <w:rPr>
+                <w:rFonts w:ascii="Raleway" w:hAnsi="Raleway"/>
+              </w:rPr>
+              <w:t>El sistema muestra una ventana modal con un mensaje notificando el error de la base de datos.</w:t>
+            </w:r>
+          </w:p>
+          <w:p>
+            <w:pPr>
+              <w:pStyle w:val="Prrafodelista"/>
+              <w:numPr>
+                <w:ilvl w:val="0"/>
+                <w:numId w:val="25"/>
+              </w:numPr>
+              <w:jc w:val="both"/>
+              <w:rPr>
+                <w:rFonts w:ascii="Raleway" w:hAnsi="Raleway"/>
+              </w:rPr>
+            </w:pPr>
+            <w:r>
+              <w:rPr>
+                <w:rFonts w:ascii="Raleway" w:hAnsi="Raleway"/>
+              </w:rPr>
+              <w:t xml:space="preserve">El </w:t>
+            </w:r>
+            <w:r>
+              <w:rPr>
+                <w:rFonts w:ascii="Raleway" w:hAnsi="Raleway"/>
+              </w:rPr>
+              <w:t>colaborador</w:t>
+            </w:r>
+            <w:r>
+              <w:rPr>
+                <w:rFonts w:ascii="Raleway" w:hAnsi="Raleway"/>
+              </w:rPr>
+              <w:t xml:space="preserve"> presiona el botón de “está bien”.</w:t>
+            </w:r>
+          </w:p>
+          <w:p>
+            <w:pPr>
+              <w:pStyle w:val="Prrafodelista"/>
+              <w:numPr>
+                <w:ilvl w:val="0"/>
+                <w:numId w:val="25"/>
+              </w:numPr>
+              <w:jc w:val="both"/>
+              <w:rPr>
+                <w:rFonts w:ascii="Raleway" w:hAnsi="Raleway"/>
+              </w:rPr>
+            </w:pPr>
+            <w:r>
+              <w:rPr>
+                <w:rFonts w:ascii="Raleway" w:hAnsi="Raleway"/>
+              </w:rPr>
+              <w:t>El sistema desaparece la ventana modal de notificación.</w:t>
+            </w:r>
           </w:p>
         </w:tc>
       </w:tr>
@@ -3721,6 +4386,12 @@
                 <w:rFonts w:ascii="Raleway" w:hAnsi="Raleway"/>
               </w:rPr>
             </w:pPr>
+            <w:r>
+              <w:rPr>
+                <w:rFonts w:ascii="Raleway" w:hAnsi="Raleway"/>
+              </w:rPr>
+              <w:t>CU 06 – Administrar mapas curriculares.</w:t>
+            </w:r>
           </w:p>
         </w:tc>
       </w:tr>
@@ -3753,10 +4424,23 @@
           </w:tcPr>
           <w:p>
             <w:pPr>
-              <w:rPr>
-                <w:rFonts w:ascii="Raleway" w:hAnsi="Raleway"/>
-              </w:rPr>
-            </w:pPr>
+              <w:jc w:val="both"/>
+              <w:rPr>
+                <w:rFonts w:ascii="Raleway" w:hAnsi="Raleway"/>
+              </w:rPr>
+            </w:pPr>
+            <w:r>
+              <w:rPr>
+                <w:rFonts w:ascii="Raleway" w:hAnsi="Raleway"/>
+              </w:rPr>
+              <w:t xml:space="preserve">Colaborador </w:t>
+            </w:r>
+            <w:r>
+              <w:rPr>
+                <w:rFonts w:ascii="Raleway" w:hAnsi="Raleway"/>
+              </w:rPr>
+              <w:t>(colaborador, coordinador de la comisión y asesor curricular).</w:t>
+            </w:r>
           </w:p>
         </w:tc>
       </w:tr>
@@ -3779,6 +4463,7 @@
                 <w:b/>
                 <w:bCs/>
               </w:rPr>
+              <w:lastRenderedPageBreak/>
               <w:t>Descripción</w:t>
             </w:r>
           </w:p>
@@ -3789,10 +4474,17 @@
           </w:tcPr>
           <w:p>
             <w:pPr>
-              <w:rPr>
-                <w:rFonts w:ascii="Raleway" w:hAnsi="Raleway"/>
-              </w:rPr>
-            </w:pPr>
+              <w:jc w:val="both"/>
+              <w:rPr>
+                <w:rFonts w:ascii="Raleway" w:hAnsi="Raleway"/>
+              </w:rPr>
+            </w:pPr>
+            <w:r>
+              <w:rPr>
+                <w:rFonts w:ascii="Raleway" w:hAnsi="Raleway"/>
+              </w:rPr>
+              <w:t>En este caso de uso, el colaborador establece y elimina las experiencias educativas de los mapas curriculares mínimo, estándar y máximo.</w:t>
+            </w:r>
           </w:p>
         </w:tc>
       </w:tr>
@@ -3815,18 +4507,8 @@
                 <w:b/>
                 <w:bCs/>
               </w:rPr>
-              <w:t xml:space="preserve">Relación </w:t>
-            </w:r>
-            <w:proofErr w:type="spellStart"/>
-            <w:r>
-              <w:rPr>
-                <w:rFonts w:ascii="Raleway" w:hAnsi="Raleway"/>
-                <w:b/>
-                <w:bCs/>
-              </w:rPr>
-              <w:t>include</w:t>
-            </w:r>
-            <w:proofErr w:type="spellEnd"/>
+              <w:t>Precondiciones</w:t>
+            </w:r>
           </w:p>
         </w:tc>
         <w:tc>
@@ -3835,10 +4517,17 @@
           </w:tcPr>
           <w:p>
             <w:pPr>
-              <w:rPr>
-                <w:rFonts w:ascii="Raleway" w:hAnsi="Raleway"/>
-              </w:rPr>
-            </w:pPr>
+              <w:jc w:val="both"/>
+              <w:rPr>
+                <w:rFonts w:ascii="Raleway" w:hAnsi="Raleway"/>
+              </w:rPr>
+            </w:pPr>
+            <w:r>
+              <w:rPr>
+                <w:rFonts w:ascii="Raleway" w:hAnsi="Raleway"/>
+              </w:rPr>
+              <w:t>PR1. Los colaboradores ya han realizado el paso de la propuesta de catálogo de experiencias educativas.</w:t>
+            </w:r>
           </w:p>
         </w:tc>
       </w:tr>
@@ -3861,18 +4550,8 @@
                 <w:b/>
                 <w:bCs/>
               </w:rPr>
-              <w:t xml:space="preserve">Relación </w:t>
-            </w:r>
-            <w:proofErr w:type="spellStart"/>
-            <w:r>
-              <w:rPr>
-                <w:rFonts w:ascii="Raleway" w:hAnsi="Raleway"/>
-                <w:b/>
-                <w:bCs/>
-              </w:rPr>
-              <w:t>extend</w:t>
-            </w:r>
-            <w:proofErr w:type="spellEnd"/>
+              <w:t>Flujo normal</w:t>
+            </w:r>
           </w:p>
         </w:tc>
         <w:tc>
@@ -3881,10 +4560,135 @@
           </w:tcPr>
           <w:p>
             <w:pPr>
-              <w:rPr>
-                <w:rFonts w:ascii="Raleway" w:hAnsi="Raleway"/>
-              </w:rPr>
-            </w:pPr>
+              <w:pStyle w:val="Prrafodelista"/>
+              <w:numPr>
+                <w:ilvl w:val="0"/>
+                <w:numId w:val="26"/>
+              </w:numPr>
+              <w:jc w:val="both"/>
+              <w:rPr>
+                <w:rFonts w:ascii="Raleway" w:hAnsi="Raleway"/>
+              </w:rPr>
+            </w:pPr>
+            <w:r>
+              <w:rPr>
+                <w:rFonts w:ascii="Raleway" w:hAnsi="Raleway"/>
+              </w:rPr>
+              <w:t>El colaborador selecciona el mapa curricular que desea.</w:t>
+            </w:r>
+          </w:p>
+          <w:p>
+            <w:pPr>
+              <w:pStyle w:val="Prrafodelista"/>
+              <w:numPr>
+                <w:ilvl w:val="0"/>
+                <w:numId w:val="26"/>
+              </w:numPr>
+              <w:jc w:val="both"/>
+              <w:rPr>
+                <w:rFonts w:ascii="Raleway" w:hAnsi="Raleway"/>
+              </w:rPr>
+            </w:pPr>
+            <w:r>
+              <w:rPr>
+                <w:rFonts w:ascii="Raleway" w:hAnsi="Raleway"/>
+              </w:rPr>
+              <w:t>El sistema muestra los periodos del mapa curricular seleccionado.</w:t>
+            </w:r>
+          </w:p>
+          <w:p>
+            <w:pPr>
+              <w:pStyle w:val="Prrafodelista"/>
+              <w:numPr>
+                <w:ilvl w:val="0"/>
+                <w:numId w:val="26"/>
+              </w:numPr>
+              <w:jc w:val="both"/>
+              <w:rPr>
+                <w:rFonts w:ascii="Raleway" w:hAnsi="Raleway"/>
+              </w:rPr>
+            </w:pPr>
+            <w:r>
+              <w:rPr>
+                <w:rFonts w:ascii="Raleway" w:hAnsi="Raleway"/>
+              </w:rPr>
+              <w:t>El colaborador presiona el botón de “agregar” dentro de un periodo del mapa curricular.</w:t>
+            </w:r>
+          </w:p>
+          <w:p>
+            <w:pPr>
+              <w:pStyle w:val="Prrafodelista"/>
+              <w:numPr>
+                <w:ilvl w:val="0"/>
+                <w:numId w:val="26"/>
+              </w:numPr>
+              <w:jc w:val="both"/>
+              <w:rPr>
+                <w:rFonts w:ascii="Raleway" w:hAnsi="Raleway"/>
+              </w:rPr>
+            </w:pPr>
+            <w:r>
+              <w:rPr>
+                <w:rFonts w:ascii="Raleway" w:hAnsi="Raleway"/>
+              </w:rPr>
+              <w:t>El sistema recupera la información de las experiencias educativas del catálogo y muestra una ventana modal con las experiencias educativas disponibles</w:t>
+            </w:r>
+            <w:r>
+              <w:rPr>
+                <w:rFonts w:ascii="Raleway" w:hAnsi="Raleway"/>
+              </w:rPr>
+              <w:t xml:space="preserve"> listadas</w:t>
+            </w:r>
+            <w:r>
+              <w:rPr>
+                <w:rFonts w:ascii="Raleway" w:hAnsi="Raleway"/>
+              </w:rPr>
+              <w:t>.</w:t>
+            </w:r>
+          </w:p>
+          <w:p>
+            <w:pPr>
+              <w:pStyle w:val="Prrafodelista"/>
+              <w:numPr>
+                <w:ilvl w:val="0"/>
+                <w:numId w:val="26"/>
+              </w:numPr>
+              <w:jc w:val="both"/>
+              <w:rPr>
+                <w:rFonts w:ascii="Raleway" w:hAnsi="Raleway"/>
+              </w:rPr>
+            </w:pPr>
+            <w:r>
+              <w:rPr>
+                <w:rFonts w:ascii="Raleway" w:hAnsi="Raleway"/>
+              </w:rPr>
+              <w:t>El colaborador selecciona las experiencias educativas que desea agregar y presiona el botón de “listo”.</w:t>
+            </w:r>
+          </w:p>
+          <w:p>
+            <w:pPr>
+              <w:pStyle w:val="Prrafodelista"/>
+              <w:numPr>
+                <w:ilvl w:val="0"/>
+                <w:numId w:val="26"/>
+              </w:numPr>
+              <w:jc w:val="both"/>
+              <w:rPr>
+                <w:rFonts w:ascii="Raleway" w:hAnsi="Raleway"/>
+              </w:rPr>
+            </w:pPr>
+            <w:r>
+              <w:rPr>
+                <w:rFonts w:ascii="Raleway" w:hAnsi="Raleway"/>
+              </w:rPr>
+              <w:t xml:space="preserve">El sistema registra las experiencias educativas al periodo </w:t>
+            </w:r>
+            <w:r>
+              <w:rPr>
+                <w:rFonts w:ascii="Raleway" w:hAnsi="Raleway"/>
+              </w:rPr>
+              <w:t>deseado, desaparece la ventana modal con el listado y actualiza la interfaz gráfica añadiendo las experiencias educativas al periodo.</w:t>
+            </w:r>
           </w:p>
         </w:tc>
       </w:tr>
@@ -3907,7 +4711,7 @@
                 <w:b/>
                 <w:bCs/>
               </w:rPr>
-              <w:t>Precondiciones</w:t>
+              <w:t>Flujos alternos</w:t>
             </w:r>
           </w:p>
         </w:tc>
@@ -3921,6 +4725,146 @@
                 <w:rFonts w:ascii="Raleway" w:hAnsi="Raleway"/>
               </w:rPr>
             </w:pPr>
+            <w:r>
+              <w:rPr>
+                <w:rFonts w:ascii="Raleway" w:hAnsi="Raleway"/>
+              </w:rPr>
+              <w:t xml:space="preserve">FA1. </w:t>
+            </w:r>
+            <w:r>
+              <w:rPr>
+                <w:rFonts w:ascii="Raleway" w:hAnsi="Raleway"/>
+              </w:rPr>
+              <w:t>El colaborador elimina una experiencia educativa.</w:t>
+            </w:r>
+          </w:p>
+          <w:p>
+            <w:pPr>
+              <w:pStyle w:val="Prrafodelista"/>
+              <w:numPr>
+                <w:ilvl w:val="1"/>
+                <w:numId w:val="25"/>
+              </w:numPr>
+              <w:rPr>
+                <w:rFonts w:ascii="Raleway" w:hAnsi="Raleway"/>
+              </w:rPr>
+            </w:pPr>
+            <w:r>
+              <w:rPr>
+                <w:rFonts w:ascii="Raleway" w:hAnsi="Raleway"/>
+              </w:rPr>
+              <w:t>El colaborador da clic derecho sobre una experiencia educativa.</w:t>
+            </w:r>
+          </w:p>
+          <w:p>
+            <w:pPr>
+              <w:pStyle w:val="Prrafodelista"/>
+              <w:numPr>
+                <w:ilvl w:val="2"/>
+                <w:numId w:val="25"/>
+              </w:numPr>
+              <w:rPr>
+                <w:rFonts w:ascii="Raleway" w:hAnsi="Raleway"/>
+              </w:rPr>
+            </w:pPr>
+            <w:r>
+              <w:rPr>
+                <w:rFonts w:ascii="Raleway" w:hAnsi="Raleway"/>
+              </w:rPr>
+              <w:t>El sistema muestra una ventana modal con un mensaje de confirmación.</w:t>
+            </w:r>
+          </w:p>
+          <w:p>
+            <w:pPr>
+              <w:pStyle w:val="Prrafodelista"/>
+              <w:numPr>
+                <w:ilvl w:val="2"/>
+                <w:numId w:val="25"/>
+              </w:numPr>
+              <w:rPr>
+                <w:rFonts w:ascii="Raleway" w:hAnsi="Raleway"/>
+              </w:rPr>
+            </w:pPr>
+            <w:r>
+              <w:rPr>
+                <w:rFonts w:ascii="Raleway" w:hAnsi="Raleway"/>
+              </w:rPr>
+              <w:t>El colaborador presiona el botón de “sí”.</w:t>
+            </w:r>
+          </w:p>
+          <w:p>
+            <w:pPr>
+              <w:pStyle w:val="Prrafodelista"/>
+              <w:numPr>
+                <w:ilvl w:val="1"/>
+                <w:numId w:val="26"/>
+              </w:numPr>
+              <w:rPr>
+                <w:rFonts w:ascii="Raleway" w:hAnsi="Raleway"/>
+              </w:rPr>
+            </w:pPr>
+            <w:r>
+              <w:rPr>
+                <w:rFonts w:ascii="Raleway" w:hAnsi="Raleway"/>
+              </w:rPr>
+              <w:t>El sistema desaparece la ventana modal de confirmación, elimina la experiencia educativa del periodo y actualiza la interfaz gráfica borrando la experiencia educativa del periodo.</w:t>
+            </w:r>
+          </w:p>
+          <w:p>
+            <w:pPr>
+              <w:rPr>
+                <w:rFonts w:ascii="Raleway" w:hAnsi="Raleway"/>
+              </w:rPr>
+            </w:pPr>
+          </w:p>
+          <w:p>
+            <w:pPr>
+              <w:rPr>
+                <w:rFonts w:ascii="Raleway" w:hAnsi="Raleway"/>
+              </w:rPr>
+            </w:pPr>
+            <w:r>
+              <w:rPr>
+                <w:rFonts w:ascii="Raleway" w:hAnsi="Raleway"/>
+              </w:rPr>
+              <w:t>FA2. El colaborador no desea eliminar la experiencia educativa.</w:t>
+            </w:r>
+          </w:p>
+          <w:p>
+            <w:pPr>
+              <w:pStyle w:val="Prrafodelista"/>
+              <w:numPr>
+                <w:ilvl w:val="3"/>
+                <w:numId w:val="25"/>
+              </w:numPr>
+              <w:rPr>
+                <w:rFonts w:ascii="Raleway" w:hAnsi="Raleway"/>
+              </w:rPr>
+            </w:pPr>
+            <w:r>
+              <w:rPr>
+                <w:rFonts w:ascii="Raleway" w:hAnsi="Raleway"/>
+              </w:rPr>
+              <w:t>El colaborador presiona el botón de “no”.</w:t>
+            </w:r>
+          </w:p>
+          <w:p>
+            <w:pPr>
+              <w:pStyle w:val="Prrafodelista"/>
+              <w:numPr>
+                <w:ilvl w:val="4"/>
+                <w:numId w:val="25"/>
+              </w:numPr>
+              <w:rPr>
+                <w:rFonts w:ascii="Raleway" w:hAnsi="Raleway"/>
+              </w:rPr>
+            </w:pPr>
+            <w:r>
+              <w:rPr>
+                <w:rFonts w:ascii="Raleway" w:hAnsi="Raleway"/>
+              </w:rPr>
+              <w:t>El sistema desaparece la ventana modal de confirmación.</w:t>
+            </w:r>
           </w:p>
         </w:tc>
       </w:tr>
@@ -3943,7 +4887,7 @@
                 <w:b/>
                 <w:bCs/>
               </w:rPr>
-              <w:t>Postcondiciones</w:t>
+              <w:t>Excepciones</w:t>
             </w:r>
           </w:p>
         </w:tc>
@@ -3953,10 +4897,354 @@
           </w:tcPr>
           <w:p>
             <w:pPr>
-              <w:rPr>
-                <w:rFonts w:ascii="Raleway" w:hAnsi="Raleway"/>
-              </w:rPr>
-            </w:pPr>
+              <w:jc w:val="both"/>
+              <w:rPr>
+                <w:rFonts w:ascii="Raleway" w:hAnsi="Raleway"/>
+              </w:rPr>
+            </w:pPr>
+            <w:r>
+              <w:rPr>
+                <w:rFonts w:ascii="Raleway" w:hAnsi="Raleway"/>
+              </w:rPr>
+              <w:t xml:space="preserve">E1. Error al realizar la operación. (En paso 4, </w:t>
+            </w:r>
+            <w:r>
+              <w:rPr>
+                <w:rFonts w:ascii="Raleway" w:hAnsi="Raleway"/>
+              </w:rPr>
+              <w:t>6</w:t>
+            </w:r>
+            <w:r>
+              <w:rPr>
+                <w:rFonts w:ascii="Raleway" w:hAnsi="Raleway"/>
+              </w:rPr>
+              <w:t xml:space="preserve"> y </w:t>
+            </w:r>
+            <w:r>
+              <w:rPr>
+                <w:rFonts w:ascii="Raleway" w:hAnsi="Raleway"/>
+              </w:rPr>
+              <w:t>6.1</w:t>
+            </w:r>
+            <w:r>
+              <w:rPr>
+                <w:rFonts w:ascii="Raleway" w:hAnsi="Raleway"/>
+              </w:rPr>
+              <w:t>)</w:t>
+            </w:r>
+          </w:p>
+          <w:p>
+            <w:pPr>
+              <w:pStyle w:val="Prrafodelista"/>
+              <w:numPr>
+                <w:ilvl w:val="0"/>
+                <w:numId w:val="27"/>
+              </w:numPr>
+              <w:jc w:val="both"/>
+              <w:rPr>
+                <w:rFonts w:ascii="Raleway" w:hAnsi="Raleway"/>
+              </w:rPr>
+            </w:pPr>
+            <w:r>
+              <w:rPr>
+                <w:rFonts w:ascii="Raleway" w:hAnsi="Raleway"/>
+              </w:rPr>
+              <w:t>El sistema muestra una ventana modal con un mensaje notificando el error resultante de la operación.</w:t>
+            </w:r>
+          </w:p>
+          <w:p>
+            <w:pPr>
+              <w:pStyle w:val="Prrafodelista"/>
+              <w:numPr>
+                <w:ilvl w:val="0"/>
+                <w:numId w:val="27"/>
+              </w:numPr>
+              <w:jc w:val="both"/>
+              <w:rPr>
+                <w:rFonts w:ascii="Raleway" w:hAnsi="Raleway"/>
+              </w:rPr>
+            </w:pPr>
+            <w:r>
+              <w:rPr>
+                <w:rFonts w:ascii="Raleway" w:hAnsi="Raleway"/>
+              </w:rPr>
+              <w:t>El colaborador presiona el botón de “está bien”.</w:t>
+            </w:r>
+          </w:p>
+          <w:p>
+            <w:pPr>
+              <w:pStyle w:val="Prrafodelista"/>
+              <w:numPr>
+                <w:ilvl w:val="0"/>
+                <w:numId w:val="27"/>
+              </w:numPr>
+              <w:spacing w:after="160" w:line="259" w:lineRule="auto"/>
+              <w:jc w:val="both"/>
+              <w:rPr>
+                <w:rFonts w:ascii="Raleway" w:hAnsi="Raleway"/>
+              </w:rPr>
+            </w:pPr>
+            <w:r>
+              <w:rPr>
+                <w:rFonts w:ascii="Raleway" w:hAnsi="Raleway"/>
+              </w:rPr>
+              <w:t>El sistema desaparece la ventana modal de notificación.</w:t>
+            </w:r>
+          </w:p>
+          <w:p>
+            <w:pPr>
+              <w:jc w:val="both"/>
+              <w:rPr>
+                <w:rFonts w:ascii="Raleway" w:hAnsi="Raleway"/>
+              </w:rPr>
+            </w:pPr>
+          </w:p>
+          <w:p>
+            <w:pPr>
+              <w:jc w:val="both"/>
+              <w:rPr>
+                <w:rFonts w:ascii="Raleway" w:hAnsi="Raleway"/>
+              </w:rPr>
+            </w:pPr>
+            <w:r>
+              <w:rPr>
+                <w:rFonts w:ascii="Raleway" w:hAnsi="Raleway"/>
+              </w:rPr>
+              <w:t xml:space="preserve">E2. No hay conexión con el servidor. (En paso 4, </w:t>
+            </w:r>
+            <w:r>
+              <w:rPr>
+                <w:rFonts w:ascii="Raleway" w:hAnsi="Raleway"/>
+              </w:rPr>
+              <w:t>6 y 6.1</w:t>
+            </w:r>
+            <w:r>
+              <w:rPr>
+                <w:rFonts w:ascii="Raleway" w:hAnsi="Raleway"/>
+              </w:rPr>
+              <w:t>)</w:t>
+            </w:r>
+          </w:p>
+          <w:p>
+            <w:pPr>
+              <w:pStyle w:val="Prrafodelista"/>
+              <w:numPr>
+                <w:ilvl w:val="0"/>
+                <w:numId w:val="28"/>
+              </w:numPr>
+              <w:jc w:val="both"/>
+              <w:rPr>
+                <w:rFonts w:ascii="Raleway" w:hAnsi="Raleway"/>
+              </w:rPr>
+            </w:pPr>
+            <w:r>
+              <w:rPr>
+                <w:rFonts w:ascii="Raleway" w:hAnsi="Raleway"/>
+              </w:rPr>
+              <w:t>El sistema muestra una ventana modal con un mensaje notificando el error de conexión.</w:t>
+            </w:r>
+          </w:p>
+          <w:p>
+            <w:pPr>
+              <w:pStyle w:val="Prrafodelista"/>
+              <w:numPr>
+                <w:ilvl w:val="0"/>
+                <w:numId w:val="28"/>
+              </w:numPr>
+              <w:jc w:val="both"/>
+              <w:rPr>
+                <w:rFonts w:ascii="Raleway" w:hAnsi="Raleway"/>
+              </w:rPr>
+            </w:pPr>
+            <w:r>
+              <w:rPr>
+                <w:rFonts w:ascii="Raleway" w:hAnsi="Raleway"/>
+              </w:rPr>
+              <w:t>El colaborador presiona el botón de “está bien”.</w:t>
+            </w:r>
+          </w:p>
+          <w:p>
+            <w:pPr>
+              <w:pStyle w:val="Prrafodelista"/>
+              <w:numPr>
+                <w:ilvl w:val="0"/>
+                <w:numId w:val="28"/>
+              </w:numPr>
+              <w:spacing w:after="160" w:line="259" w:lineRule="auto"/>
+              <w:jc w:val="both"/>
+              <w:rPr>
+                <w:rFonts w:ascii="Raleway" w:hAnsi="Raleway"/>
+              </w:rPr>
+            </w:pPr>
+            <w:r>
+              <w:rPr>
+                <w:rFonts w:ascii="Raleway" w:hAnsi="Raleway"/>
+              </w:rPr>
+              <w:t>El sistema desaparece la ventana modal de notificación.</w:t>
+            </w:r>
+          </w:p>
+          <w:p>
+            <w:pPr>
+              <w:jc w:val="both"/>
+              <w:rPr>
+                <w:rFonts w:ascii="Raleway" w:hAnsi="Raleway"/>
+              </w:rPr>
+            </w:pPr>
+          </w:p>
+          <w:p>
+            <w:pPr>
+              <w:jc w:val="both"/>
+              <w:rPr>
+                <w:rFonts w:ascii="Raleway" w:hAnsi="Raleway"/>
+              </w:rPr>
+            </w:pPr>
+            <w:r>
+              <w:rPr>
+                <w:rFonts w:ascii="Raleway" w:hAnsi="Raleway"/>
+              </w:rPr>
+              <w:t xml:space="preserve">E3. Error de la base de datos. (En paso 4, </w:t>
+            </w:r>
+            <w:r>
+              <w:rPr>
+                <w:rFonts w:ascii="Raleway" w:hAnsi="Raleway"/>
+              </w:rPr>
+              <w:t>6 y 6.1</w:t>
+            </w:r>
+            <w:r>
+              <w:rPr>
+                <w:rFonts w:ascii="Raleway" w:hAnsi="Raleway"/>
+              </w:rPr>
+              <w:t>)</w:t>
+            </w:r>
+          </w:p>
+          <w:p>
+            <w:pPr>
+              <w:pStyle w:val="Prrafodelista"/>
+              <w:numPr>
+                <w:ilvl w:val="0"/>
+                <w:numId w:val="29"/>
+              </w:numPr>
+              <w:jc w:val="both"/>
+              <w:rPr>
+                <w:rFonts w:ascii="Raleway" w:hAnsi="Raleway"/>
+              </w:rPr>
+            </w:pPr>
+            <w:r>
+              <w:rPr>
+                <w:rFonts w:ascii="Raleway" w:hAnsi="Raleway"/>
+              </w:rPr>
+              <w:lastRenderedPageBreak/>
+              <w:t>El sistema muestra una ventana modal con un mensaje notificando el error de la base de datos.</w:t>
+            </w:r>
+          </w:p>
+          <w:p>
+            <w:pPr>
+              <w:pStyle w:val="Prrafodelista"/>
+              <w:numPr>
+                <w:ilvl w:val="0"/>
+                <w:numId w:val="29"/>
+              </w:numPr>
+              <w:jc w:val="both"/>
+              <w:rPr>
+                <w:rFonts w:ascii="Raleway" w:hAnsi="Raleway"/>
+              </w:rPr>
+            </w:pPr>
+            <w:r>
+              <w:rPr>
+                <w:rFonts w:ascii="Raleway" w:hAnsi="Raleway"/>
+              </w:rPr>
+              <w:t xml:space="preserve">El </w:t>
+            </w:r>
+            <w:r>
+              <w:rPr>
+                <w:rFonts w:ascii="Raleway" w:hAnsi="Raleway"/>
+              </w:rPr>
+              <w:t>colaborador</w:t>
+            </w:r>
+            <w:r>
+              <w:rPr>
+                <w:rFonts w:ascii="Raleway" w:hAnsi="Raleway"/>
+              </w:rPr>
+              <w:t xml:space="preserve"> presiona el botón de “está bien”.</w:t>
+            </w:r>
+          </w:p>
+          <w:p>
+            <w:pPr>
+              <w:pStyle w:val="Prrafodelista"/>
+              <w:numPr>
+                <w:ilvl w:val="0"/>
+                <w:numId w:val="29"/>
+              </w:numPr>
+              <w:rPr>
+                <w:rFonts w:ascii="Raleway" w:hAnsi="Raleway"/>
+              </w:rPr>
+            </w:pPr>
+            <w:r>
+              <w:rPr>
+                <w:rFonts w:ascii="Raleway" w:hAnsi="Raleway"/>
+              </w:rPr>
+              <w:t>El sistema desaparece la ventana modal de notificación.</w:t>
+            </w:r>
+          </w:p>
+        </w:tc>
+      </w:tr>
+    </w:tbl>
+    <w:p>
+      <w:pPr>
+        <w:rPr>
+          <w:rFonts w:ascii="Raleway" w:hAnsi="Raleway"/>
+        </w:rPr>
+      </w:pPr>
+    </w:p>
+    <w:tbl>
+      <w:tblPr>
+        <w:tblStyle w:val="Tablaconcuadrcula"/>
+        <w:tblW w:w="0" w:type="auto"/>
+        <w:tblLook w:val="04A0" w:firstRow="1" w:lastRow="0" w:firstColumn="1" w:lastColumn="0" w:noHBand="0" w:noVBand="1"/>
+      </w:tblPr>
+      <w:tblGrid>
+        <w:gridCol w:w="2122"/>
+        <w:gridCol w:w="6706"/>
+      </w:tblGrid>
+      <w:tr>
+        <w:tc>
+          <w:tcPr>
+            <w:tcW w:w="2122" w:type="dxa"/>
+          </w:tcPr>
+          <w:p>
+            <w:pPr>
+              <w:rPr>
+                <w:rFonts w:ascii="Raleway" w:hAnsi="Raleway"/>
+                <w:b/>
+                <w:bCs/>
+              </w:rPr>
+            </w:pPr>
+            <w:r>
+              <w:rPr>
+                <w:rFonts w:ascii="Raleway" w:hAnsi="Raleway"/>
+                <w:b/>
+                <w:bCs/>
+              </w:rPr>
+              <w:t>Nombre</w:t>
+            </w:r>
+          </w:p>
+        </w:tc>
+        <w:tc>
+          <w:tcPr>
+            <w:tcW w:w="6706" w:type="dxa"/>
+          </w:tcPr>
+          <w:p>
+            <w:pPr>
+              <w:rPr>
+                <w:rFonts w:ascii="Raleway" w:hAnsi="Raleway"/>
+              </w:rPr>
+            </w:pPr>
+            <w:r>
+              <w:rPr>
+                <w:rFonts w:ascii="Raleway" w:hAnsi="Raleway"/>
+              </w:rPr>
+              <w:t>CU 07 – Avalar paso.</w:t>
+            </w:r>
           </w:p>
         </w:tc>
       </w:tr>
@@ -3979,7 +5267,7 @@
                 <w:b/>
                 <w:bCs/>
               </w:rPr>
-              <w:t>Flujo normal</w:t>
+              <w:t>Actor</w:t>
             </w:r>
           </w:p>
         </w:tc>
@@ -3993,6 +5281,18 @@
                 <w:rFonts w:ascii="Raleway" w:hAnsi="Raleway"/>
               </w:rPr>
             </w:pPr>
+            <w:r>
+              <w:rPr>
+                <w:rFonts w:ascii="Raleway" w:hAnsi="Raleway"/>
+              </w:rPr>
+              <w:t xml:space="preserve">Colaborador </w:t>
+            </w:r>
+            <w:r>
+              <w:rPr>
+                <w:rFonts w:ascii="Raleway" w:hAnsi="Raleway"/>
+              </w:rPr>
+              <w:t>(colaborador, coordinador de la comisión y asesor curricular).</w:t>
+            </w:r>
           </w:p>
         </w:tc>
       </w:tr>
@@ -4015,7 +5315,7 @@
                 <w:b/>
                 <w:bCs/>
               </w:rPr>
-              <w:t>Flujos alternos</w:t>
+              <w:t>Descripción</w:t>
             </w:r>
           </w:p>
         </w:tc>
@@ -4025,10 +5325,17 @@
           </w:tcPr>
           <w:p>
             <w:pPr>
-              <w:rPr>
-                <w:rFonts w:ascii="Raleway" w:hAnsi="Raleway"/>
-              </w:rPr>
-            </w:pPr>
+              <w:jc w:val="both"/>
+              <w:rPr>
+                <w:rFonts w:ascii="Raleway" w:hAnsi="Raleway"/>
+              </w:rPr>
+            </w:pPr>
+            <w:r>
+              <w:rPr>
+                <w:rFonts w:ascii="Raleway" w:hAnsi="Raleway"/>
+              </w:rPr>
+              <w:t>En este caso de uso, el colaborador aprueba el trabajo realizado por todos los colaboradores en un paso del proceso.</w:t>
+            </w:r>
           </w:p>
         </w:tc>
       </w:tr>
@@ -4051,7 +5358,983 @@
                 <w:b/>
                 <w:bCs/>
               </w:rPr>
+              <w:t>Precondiciones</w:t>
+            </w:r>
+          </w:p>
+        </w:tc>
+        <w:tc>
+          <w:tcPr>
+            <w:tcW w:w="6706" w:type="dxa"/>
+          </w:tcPr>
+          <w:p>
+            <w:pPr>
+              <w:jc w:val="both"/>
+              <w:rPr>
+                <w:rFonts w:ascii="Raleway" w:hAnsi="Raleway"/>
+              </w:rPr>
+            </w:pPr>
+            <w:r>
+              <w:rPr>
+                <w:rFonts w:ascii="Raleway" w:hAnsi="Raleway"/>
+              </w:rPr>
+              <w:t>PR1. Debe existir registro de al menos una versión del trabajo en el paso.</w:t>
+            </w:r>
+          </w:p>
+        </w:tc>
+      </w:tr>
+      <w:tr>
+        <w:tc>
+          <w:tcPr>
+            <w:tcW w:w="2122" w:type="dxa"/>
+          </w:tcPr>
+          <w:p>
+            <w:pPr>
+              <w:rPr>
+                <w:rFonts w:ascii="Raleway" w:hAnsi="Raleway"/>
+                <w:b/>
+                <w:bCs/>
+              </w:rPr>
+            </w:pPr>
+            <w:r>
+              <w:rPr>
+                <w:rFonts w:ascii="Raleway" w:hAnsi="Raleway"/>
+                <w:b/>
+                <w:bCs/>
+              </w:rPr>
+              <w:t>Postcondiciones</w:t>
+            </w:r>
+          </w:p>
+        </w:tc>
+        <w:tc>
+          <w:tcPr>
+            <w:tcW w:w="6706" w:type="dxa"/>
+          </w:tcPr>
+          <w:p>
+            <w:pPr>
+              <w:jc w:val="both"/>
+              <w:rPr>
+                <w:rFonts w:ascii="Raleway" w:hAnsi="Raleway"/>
+              </w:rPr>
+            </w:pPr>
+            <w:r>
+              <w:rPr>
+                <w:rFonts w:ascii="Raleway" w:hAnsi="Raleway"/>
+              </w:rPr>
+              <w:t>PO1. Los colaboradores pueden continuar con el siguiente paso del proceso.</w:t>
+            </w:r>
+          </w:p>
+        </w:tc>
+      </w:tr>
+      <w:tr>
+        <w:tc>
+          <w:tcPr>
+            <w:tcW w:w="2122" w:type="dxa"/>
+          </w:tcPr>
+          <w:p>
+            <w:pPr>
+              <w:rPr>
+                <w:rFonts w:ascii="Raleway" w:hAnsi="Raleway"/>
+                <w:b/>
+                <w:bCs/>
+              </w:rPr>
+            </w:pPr>
+            <w:r>
+              <w:rPr>
+                <w:rFonts w:ascii="Raleway" w:hAnsi="Raleway"/>
+                <w:b/>
+                <w:bCs/>
+              </w:rPr>
+              <w:t>Flujo normal</w:t>
+            </w:r>
+          </w:p>
+        </w:tc>
+        <w:tc>
+          <w:tcPr>
+            <w:tcW w:w="6706" w:type="dxa"/>
+          </w:tcPr>
+          <w:p>
+            <w:pPr>
+              <w:pStyle w:val="Prrafodelista"/>
+              <w:numPr>
+                <w:ilvl w:val="0"/>
+                <w:numId w:val="30"/>
+              </w:numPr>
+              <w:jc w:val="both"/>
+              <w:rPr>
+                <w:rFonts w:ascii="Raleway" w:hAnsi="Raleway"/>
+              </w:rPr>
+            </w:pPr>
+            <w:r>
+              <w:rPr>
+                <w:rFonts w:ascii="Raleway" w:hAnsi="Raleway"/>
+              </w:rPr>
+              <w:t>El colaborador presiona el botón de “avalar”.</w:t>
+            </w:r>
+          </w:p>
+          <w:p>
+            <w:pPr>
+              <w:pStyle w:val="Prrafodelista"/>
+              <w:numPr>
+                <w:ilvl w:val="0"/>
+                <w:numId w:val="30"/>
+              </w:numPr>
+              <w:jc w:val="both"/>
+              <w:rPr>
+                <w:rFonts w:ascii="Raleway" w:hAnsi="Raleway"/>
+              </w:rPr>
+            </w:pPr>
+            <w:r>
+              <w:rPr>
+                <w:rFonts w:ascii="Raleway" w:hAnsi="Raleway"/>
+              </w:rPr>
+              <w:t>El sistema recupera la información de los colaboradores que avalaron y por avalar</w:t>
+            </w:r>
+            <w:r>
+              <w:rPr>
+                <w:rFonts w:ascii="Raleway" w:hAnsi="Raleway"/>
+              </w:rPr>
+              <w:t xml:space="preserve"> incluyendo nombre y correo institucional,</w:t>
+            </w:r>
+            <w:r>
+              <w:rPr>
+                <w:rFonts w:ascii="Raleway" w:hAnsi="Raleway"/>
+              </w:rPr>
+              <w:t xml:space="preserve"> y muestra una ventana modal con un porcentaje de aval y </w:t>
+            </w:r>
+            <w:r>
+              <w:rPr>
+                <w:rFonts w:ascii="Raleway" w:hAnsi="Raleway"/>
+              </w:rPr>
+              <w:t>los colaboradores listados.</w:t>
+            </w:r>
+          </w:p>
+          <w:p>
+            <w:pPr>
+              <w:pStyle w:val="Prrafodelista"/>
+              <w:numPr>
+                <w:ilvl w:val="0"/>
+                <w:numId w:val="30"/>
+              </w:numPr>
+              <w:jc w:val="both"/>
+              <w:rPr>
+                <w:rFonts w:ascii="Raleway" w:hAnsi="Raleway"/>
+              </w:rPr>
+            </w:pPr>
+            <w:r>
+              <w:rPr>
+                <w:rFonts w:ascii="Raleway" w:hAnsi="Raleway"/>
+              </w:rPr>
+              <w:t>El colaborador presiona el botón de “avalar” sobre su nombre.</w:t>
+            </w:r>
+          </w:p>
+          <w:p>
+            <w:pPr>
+              <w:pStyle w:val="Prrafodelista"/>
+              <w:numPr>
+                <w:ilvl w:val="0"/>
+                <w:numId w:val="30"/>
+              </w:numPr>
+              <w:jc w:val="both"/>
+              <w:rPr>
+                <w:rFonts w:ascii="Raleway" w:hAnsi="Raleway"/>
+              </w:rPr>
+            </w:pPr>
+            <w:r>
+              <w:rPr>
+                <w:rFonts w:ascii="Raleway" w:hAnsi="Raleway"/>
+              </w:rPr>
+              <w:t>El sistema registra el aval del colaborador.</w:t>
+            </w:r>
+          </w:p>
+          <w:p>
+            <w:pPr>
+              <w:pStyle w:val="Prrafodelista"/>
+              <w:numPr>
+                <w:ilvl w:val="0"/>
+                <w:numId w:val="30"/>
+              </w:numPr>
+              <w:jc w:val="both"/>
+              <w:rPr>
+                <w:rFonts w:ascii="Raleway" w:hAnsi="Raleway"/>
+              </w:rPr>
+            </w:pPr>
+            <w:r>
+              <w:rPr>
+                <w:rFonts w:ascii="Raleway" w:hAnsi="Raleway"/>
+              </w:rPr>
+              <w:t>El colaborador presiona el botón de “listo”.</w:t>
+            </w:r>
+          </w:p>
+          <w:p>
+            <w:pPr>
+              <w:pStyle w:val="Prrafodelista"/>
+              <w:numPr>
+                <w:ilvl w:val="0"/>
+                <w:numId w:val="30"/>
+              </w:numPr>
+              <w:jc w:val="both"/>
+              <w:rPr>
+                <w:rFonts w:ascii="Raleway" w:hAnsi="Raleway"/>
+              </w:rPr>
+            </w:pPr>
+            <w:r>
+              <w:rPr>
+                <w:rFonts w:ascii="Raleway" w:hAnsi="Raleway"/>
+              </w:rPr>
+              <w:t>El sistema desaparece la ventana modal de aval.</w:t>
+            </w:r>
+          </w:p>
+        </w:tc>
+      </w:tr>
+      <w:tr>
+        <w:tc>
+          <w:tcPr>
+            <w:tcW w:w="2122" w:type="dxa"/>
+          </w:tcPr>
+          <w:p>
+            <w:pPr>
+              <w:rPr>
+                <w:rFonts w:ascii="Raleway" w:hAnsi="Raleway"/>
+                <w:b/>
+                <w:bCs/>
+              </w:rPr>
+            </w:pPr>
+            <w:r>
+              <w:rPr>
+                <w:rFonts w:ascii="Raleway" w:hAnsi="Raleway"/>
+                <w:b/>
+                <w:bCs/>
+              </w:rPr>
+              <w:t>Flujos alternos</w:t>
+            </w:r>
+          </w:p>
+        </w:tc>
+        <w:tc>
+          <w:tcPr>
+            <w:tcW w:w="6706" w:type="dxa"/>
+          </w:tcPr>
+          <w:p>
+            <w:pPr>
+              <w:rPr>
+                <w:rFonts w:ascii="Raleway" w:hAnsi="Raleway"/>
+              </w:rPr>
+            </w:pPr>
+            <w:r>
+              <w:rPr>
+                <w:rFonts w:ascii="Raleway" w:hAnsi="Raleway"/>
+              </w:rPr>
+              <w:t>FA1. El colaborador no desea avalar el paso.</w:t>
+            </w:r>
+          </w:p>
+          <w:p>
+            <w:pPr>
+              <w:pStyle w:val="Prrafodelista"/>
+              <w:numPr>
+                <w:ilvl w:val="1"/>
+                <w:numId w:val="29"/>
+              </w:numPr>
+              <w:rPr>
+                <w:rFonts w:ascii="Raleway" w:hAnsi="Raleway"/>
+              </w:rPr>
+            </w:pPr>
+            <w:r>
+              <w:rPr>
+                <w:rFonts w:ascii="Raleway" w:hAnsi="Raleway"/>
+              </w:rPr>
+              <w:t>El colaborador selecciona el botón de “listo”.</w:t>
+            </w:r>
+          </w:p>
+          <w:p>
+            <w:pPr>
+              <w:pStyle w:val="Prrafodelista"/>
+              <w:numPr>
+                <w:ilvl w:val="2"/>
+                <w:numId w:val="29"/>
+              </w:numPr>
+              <w:rPr>
+                <w:rFonts w:ascii="Raleway" w:hAnsi="Raleway"/>
+              </w:rPr>
+            </w:pPr>
+            <w:r>
+              <w:rPr>
+                <w:rFonts w:ascii="Raleway" w:hAnsi="Raleway"/>
+              </w:rPr>
+              <w:t>El sistema desaparece la ventana modal de aval.</w:t>
+            </w:r>
+          </w:p>
+        </w:tc>
+      </w:tr>
+      <w:tr>
+        <w:tc>
+          <w:tcPr>
+            <w:tcW w:w="2122" w:type="dxa"/>
+          </w:tcPr>
+          <w:p>
+            <w:pPr>
+              <w:rPr>
+                <w:rFonts w:ascii="Raleway" w:hAnsi="Raleway"/>
+                <w:b/>
+                <w:bCs/>
+              </w:rPr>
+            </w:pPr>
+            <w:r>
+              <w:rPr>
+                <w:rFonts w:ascii="Raleway" w:hAnsi="Raleway"/>
+                <w:b/>
+                <w:bCs/>
+              </w:rPr>
+              <w:t>Excepciones</w:t>
+            </w:r>
+          </w:p>
+        </w:tc>
+        <w:tc>
+          <w:tcPr>
+            <w:tcW w:w="6706" w:type="dxa"/>
+          </w:tcPr>
+          <w:p>
+            <w:pPr>
+              <w:jc w:val="both"/>
+              <w:rPr>
+                <w:rFonts w:ascii="Raleway" w:hAnsi="Raleway"/>
+              </w:rPr>
+            </w:pPr>
+            <w:r>
+              <w:rPr>
+                <w:rFonts w:ascii="Raleway" w:hAnsi="Raleway"/>
+              </w:rPr>
+              <w:t xml:space="preserve">E1. Error al realizar la operación. (En paso </w:t>
+            </w:r>
+            <w:r>
+              <w:rPr>
+                <w:rFonts w:ascii="Raleway" w:hAnsi="Raleway"/>
+              </w:rPr>
+              <w:t>2 y 4</w:t>
+            </w:r>
+            <w:r>
+              <w:rPr>
+                <w:rFonts w:ascii="Raleway" w:hAnsi="Raleway"/>
+              </w:rPr>
+              <w:t>)</w:t>
+            </w:r>
+          </w:p>
+          <w:p>
+            <w:pPr>
+              <w:pStyle w:val="Prrafodelista"/>
+              <w:numPr>
+                <w:ilvl w:val="0"/>
+                <w:numId w:val="31"/>
+              </w:numPr>
+              <w:jc w:val="both"/>
+              <w:rPr>
+                <w:rFonts w:ascii="Raleway" w:hAnsi="Raleway"/>
+              </w:rPr>
+            </w:pPr>
+            <w:r>
+              <w:rPr>
+                <w:rFonts w:ascii="Raleway" w:hAnsi="Raleway"/>
+              </w:rPr>
+              <w:t>El sistema muestra una ventana modal con un mensaje notificando el error resultante de la operación.</w:t>
+            </w:r>
+          </w:p>
+          <w:p>
+            <w:pPr>
+              <w:pStyle w:val="Prrafodelista"/>
+              <w:numPr>
+                <w:ilvl w:val="0"/>
+                <w:numId w:val="31"/>
+              </w:numPr>
+              <w:jc w:val="both"/>
+              <w:rPr>
+                <w:rFonts w:ascii="Raleway" w:hAnsi="Raleway"/>
+              </w:rPr>
+            </w:pPr>
+            <w:r>
+              <w:rPr>
+                <w:rFonts w:ascii="Raleway" w:hAnsi="Raleway"/>
+              </w:rPr>
+              <w:t>El colaborador presiona el botón de “está bien”.</w:t>
+            </w:r>
+          </w:p>
+          <w:p>
+            <w:pPr>
+              <w:pStyle w:val="Prrafodelista"/>
+              <w:numPr>
+                <w:ilvl w:val="0"/>
+                <w:numId w:val="31"/>
+              </w:numPr>
+              <w:spacing w:after="160" w:line="259" w:lineRule="auto"/>
+              <w:jc w:val="both"/>
+              <w:rPr>
+                <w:rFonts w:ascii="Raleway" w:hAnsi="Raleway"/>
+              </w:rPr>
+            </w:pPr>
+            <w:r>
+              <w:rPr>
+                <w:rFonts w:ascii="Raleway" w:hAnsi="Raleway"/>
+              </w:rPr>
+              <w:t>El sistema desaparece la ventana modal de notificación.</w:t>
+            </w:r>
+          </w:p>
+          <w:p>
+            <w:pPr>
+              <w:jc w:val="both"/>
+              <w:rPr>
+                <w:rFonts w:ascii="Raleway" w:hAnsi="Raleway"/>
+              </w:rPr>
+            </w:pPr>
+          </w:p>
+          <w:p>
+            <w:pPr>
+              <w:jc w:val="both"/>
+              <w:rPr>
+                <w:rFonts w:ascii="Raleway" w:hAnsi="Raleway"/>
+              </w:rPr>
+            </w:pPr>
+            <w:r>
+              <w:rPr>
+                <w:rFonts w:ascii="Raleway" w:hAnsi="Raleway"/>
+              </w:rPr>
+              <w:t xml:space="preserve">E2. No hay conexión con el servidor. (En paso </w:t>
+            </w:r>
+            <w:r>
+              <w:rPr>
+                <w:rFonts w:ascii="Raleway" w:hAnsi="Raleway"/>
+              </w:rPr>
+              <w:t>2 y 4</w:t>
+            </w:r>
+            <w:r>
+              <w:rPr>
+                <w:rFonts w:ascii="Raleway" w:hAnsi="Raleway"/>
+              </w:rPr>
+              <w:t>)</w:t>
+            </w:r>
+          </w:p>
+          <w:p>
+            <w:pPr>
+              <w:pStyle w:val="Prrafodelista"/>
+              <w:numPr>
+                <w:ilvl w:val="0"/>
+                <w:numId w:val="32"/>
+              </w:numPr>
+              <w:jc w:val="both"/>
+              <w:rPr>
+                <w:rFonts w:ascii="Raleway" w:hAnsi="Raleway"/>
+              </w:rPr>
+            </w:pPr>
+            <w:r>
+              <w:rPr>
+                <w:rFonts w:ascii="Raleway" w:hAnsi="Raleway"/>
+              </w:rPr>
+              <w:t>El sistema muestra una ventana modal con un mensaje notificando el error de conexión.</w:t>
+            </w:r>
+          </w:p>
+          <w:p>
+            <w:pPr>
+              <w:pStyle w:val="Prrafodelista"/>
+              <w:numPr>
+                <w:ilvl w:val="0"/>
+                <w:numId w:val="32"/>
+              </w:numPr>
+              <w:jc w:val="both"/>
+              <w:rPr>
+                <w:rFonts w:ascii="Raleway" w:hAnsi="Raleway"/>
+              </w:rPr>
+            </w:pPr>
+            <w:r>
+              <w:rPr>
+                <w:rFonts w:ascii="Raleway" w:hAnsi="Raleway"/>
+              </w:rPr>
+              <w:t>El colaborador presiona el botón de “está bien”.</w:t>
+            </w:r>
+          </w:p>
+          <w:p>
+            <w:pPr>
+              <w:pStyle w:val="Prrafodelista"/>
+              <w:numPr>
+                <w:ilvl w:val="0"/>
+                <w:numId w:val="32"/>
+              </w:numPr>
+              <w:spacing w:after="160" w:line="259" w:lineRule="auto"/>
+              <w:jc w:val="both"/>
+              <w:rPr>
+                <w:rFonts w:ascii="Raleway" w:hAnsi="Raleway"/>
+              </w:rPr>
+            </w:pPr>
+            <w:r>
+              <w:rPr>
+                <w:rFonts w:ascii="Raleway" w:hAnsi="Raleway"/>
+              </w:rPr>
+              <w:t>El sistema desaparece la ventana modal de notificación.</w:t>
+            </w:r>
+          </w:p>
+          <w:p>
+            <w:pPr>
+              <w:jc w:val="both"/>
+              <w:rPr>
+                <w:rFonts w:ascii="Raleway" w:hAnsi="Raleway"/>
+              </w:rPr>
+            </w:pPr>
+          </w:p>
+          <w:p>
+            <w:pPr>
+              <w:jc w:val="both"/>
+              <w:rPr>
+                <w:rFonts w:ascii="Raleway" w:hAnsi="Raleway"/>
+              </w:rPr>
+            </w:pPr>
+            <w:r>
+              <w:rPr>
+                <w:rFonts w:ascii="Raleway" w:hAnsi="Raleway"/>
+              </w:rPr>
+              <w:t xml:space="preserve">E3. Error de la base de datos. (En paso </w:t>
+            </w:r>
+            <w:r>
+              <w:rPr>
+                <w:rFonts w:ascii="Raleway" w:hAnsi="Raleway"/>
+              </w:rPr>
+              <w:t>2 y 4</w:t>
+            </w:r>
+            <w:bookmarkStart w:id="0" w:name="_GoBack"/>
+            <w:bookmarkEnd w:id="0"/>
+            <w:r>
+              <w:rPr>
+                <w:rFonts w:ascii="Raleway" w:hAnsi="Raleway"/>
+              </w:rPr>
+              <w:t>)</w:t>
+            </w:r>
+          </w:p>
+          <w:p>
+            <w:pPr>
+              <w:pStyle w:val="Prrafodelista"/>
+              <w:numPr>
+                <w:ilvl w:val="0"/>
+                <w:numId w:val="33"/>
+              </w:numPr>
+              <w:jc w:val="both"/>
+              <w:rPr>
+                <w:rFonts w:ascii="Raleway" w:hAnsi="Raleway"/>
+              </w:rPr>
+            </w:pPr>
+            <w:r>
+              <w:rPr>
+                <w:rFonts w:ascii="Raleway" w:hAnsi="Raleway"/>
+              </w:rPr>
+              <w:t>El sistema muestra una ventana modal con un mensaje notificando el error de la base de datos.</w:t>
+            </w:r>
+          </w:p>
+          <w:p>
+            <w:pPr>
+              <w:pStyle w:val="Prrafodelista"/>
+              <w:numPr>
+                <w:ilvl w:val="0"/>
+                <w:numId w:val="33"/>
+              </w:numPr>
+              <w:jc w:val="both"/>
+              <w:rPr>
+                <w:rFonts w:ascii="Raleway" w:hAnsi="Raleway"/>
+              </w:rPr>
+            </w:pPr>
+            <w:r>
+              <w:rPr>
+                <w:rFonts w:ascii="Raleway" w:hAnsi="Raleway"/>
+              </w:rPr>
+              <w:t xml:space="preserve">El </w:t>
+            </w:r>
+            <w:r>
+              <w:rPr>
+                <w:rFonts w:ascii="Raleway" w:hAnsi="Raleway"/>
+              </w:rPr>
+              <w:t>colaborador</w:t>
+            </w:r>
+            <w:r>
+              <w:rPr>
+                <w:rFonts w:ascii="Raleway" w:hAnsi="Raleway"/>
+              </w:rPr>
+              <w:t xml:space="preserve"> presiona el botón de “está bien”.</w:t>
+            </w:r>
+          </w:p>
+          <w:p>
+            <w:pPr>
+              <w:pStyle w:val="Prrafodelista"/>
+              <w:numPr>
+                <w:ilvl w:val="0"/>
+                <w:numId w:val="33"/>
+              </w:numPr>
+              <w:rPr>
+                <w:rFonts w:ascii="Raleway" w:hAnsi="Raleway"/>
+              </w:rPr>
+            </w:pPr>
+            <w:r>
+              <w:rPr>
+                <w:rFonts w:ascii="Raleway" w:hAnsi="Raleway"/>
+              </w:rPr>
+              <w:t>El sistema desaparece la ventana modal de notificación.</w:t>
+            </w:r>
+          </w:p>
+        </w:tc>
+      </w:tr>
+    </w:tbl>
+    <w:p>
+      <w:pPr>
+        <w:rPr>
+          <w:rFonts w:ascii="Raleway" w:hAnsi="Raleway"/>
+        </w:rPr>
+      </w:pPr>
+    </w:p>
+    <w:tbl>
+      <w:tblPr>
+        <w:tblStyle w:val="Tablaconcuadrcula"/>
+        <w:tblW w:w="0" w:type="auto"/>
+        <w:tblLook w:val="04A0" w:firstRow="1" w:lastRow="0" w:firstColumn="1" w:lastColumn="0" w:noHBand="0" w:noVBand="1"/>
+      </w:tblPr>
+      <w:tblGrid>
+        <w:gridCol w:w="2122"/>
+        <w:gridCol w:w="6706"/>
+      </w:tblGrid>
+      <w:tr>
+        <w:tc>
+          <w:tcPr>
+            <w:tcW w:w="2122" w:type="dxa"/>
+          </w:tcPr>
+          <w:p>
+            <w:pPr>
+              <w:rPr>
+                <w:rFonts w:ascii="Raleway" w:hAnsi="Raleway"/>
+                <w:b/>
+                <w:bCs/>
+              </w:rPr>
+            </w:pPr>
+            <w:r>
+              <w:rPr>
+                <w:rFonts w:ascii="Raleway" w:hAnsi="Raleway"/>
+                <w:b/>
+                <w:bCs/>
+              </w:rPr>
+              <w:t>Nombre</w:t>
+            </w:r>
+          </w:p>
+        </w:tc>
+        <w:tc>
+          <w:tcPr>
+            <w:tcW w:w="6706" w:type="dxa"/>
+          </w:tcPr>
+          <w:p>
+            <w:pPr>
+              <w:rPr>
+                <w:rFonts w:ascii="Raleway" w:hAnsi="Raleway"/>
+              </w:rPr>
+            </w:pPr>
+          </w:p>
+        </w:tc>
+      </w:tr>
+      <w:tr>
+        <w:tc>
+          <w:tcPr>
+            <w:tcW w:w="2122" w:type="dxa"/>
+          </w:tcPr>
+          <w:p>
+            <w:pPr>
+              <w:rPr>
+                <w:rFonts w:ascii="Raleway" w:hAnsi="Raleway"/>
+                <w:b/>
+                <w:bCs/>
+              </w:rPr>
+            </w:pPr>
+            <w:r>
+              <w:rPr>
+                <w:rFonts w:ascii="Raleway" w:hAnsi="Raleway"/>
+                <w:b/>
+                <w:bCs/>
+              </w:rPr>
+              <w:t>Actor</w:t>
+            </w:r>
+          </w:p>
+        </w:tc>
+        <w:tc>
+          <w:tcPr>
+            <w:tcW w:w="6706" w:type="dxa"/>
+          </w:tcPr>
+          <w:p>
+            <w:pPr>
+              <w:rPr>
+                <w:rFonts w:ascii="Raleway" w:hAnsi="Raleway"/>
+              </w:rPr>
+            </w:pPr>
+          </w:p>
+        </w:tc>
+      </w:tr>
+      <w:tr>
+        <w:tc>
+          <w:tcPr>
+            <w:tcW w:w="2122" w:type="dxa"/>
+          </w:tcPr>
+          <w:p>
+            <w:pPr>
+              <w:rPr>
+                <w:rFonts w:ascii="Raleway" w:hAnsi="Raleway"/>
+                <w:b/>
+                <w:bCs/>
+              </w:rPr>
+            </w:pPr>
+            <w:r>
+              <w:rPr>
+                <w:rFonts w:ascii="Raleway" w:hAnsi="Raleway"/>
+                <w:b/>
+                <w:bCs/>
+              </w:rPr>
               <w:lastRenderedPageBreak/>
+              <w:t>Descripción</w:t>
+            </w:r>
+          </w:p>
+        </w:tc>
+        <w:tc>
+          <w:tcPr>
+            <w:tcW w:w="6706" w:type="dxa"/>
+          </w:tcPr>
+          <w:p>
+            <w:pPr>
+              <w:rPr>
+                <w:rFonts w:ascii="Raleway" w:hAnsi="Raleway"/>
+              </w:rPr>
+            </w:pPr>
+          </w:p>
+        </w:tc>
+      </w:tr>
+      <w:tr>
+        <w:tc>
+          <w:tcPr>
+            <w:tcW w:w="2122" w:type="dxa"/>
+          </w:tcPr>
+          <w:p>
+            <w:pPr>
+              <w:rPr>
+                <w:rFonts w:ascii="Raleway" w:hAnsi="Raleway"/>
+                <w:b/>
+                <w:bCs/>
+              </w:rPr>
+            </w:pPr>
+            <w:r>
+              <w:rPr>
+                <w:rFonts w:ascii="Raleway" w:hAnsi="Raleway"/>
+                <w:b/>
+                <w:bCs/>
+              </w:rPr>
+              <w:t>Relación include</w:t>
+            </w:r>
+          </w:p>
+        </w:tc>
+        <w:tc>
+          <w:tcPr>
+            <w:tcW w:w="6706" w:type="dxa"/>
+          </w:tcPr>
+          <w:p>
+            <w:pPr>
+              <w:rPr>
+                <w:rFonts w:ascii="Raleway" w:hAnsi="Raleway"/>
+              </w:rPr>
+            </w:pPr>
+          </w:p>
+        </w:tc>
+      </w:tr>
+      <w:tr>
+        <w:tc>
+          <w:tcPr>
+            <w:tcW w:w="2122" w:type="dxa"/>
+          </w:tcPr>
+          <w:p>
+            <w:pPr>
+              <w:rPr>
+                <w:rFonts w:ascii="Raleway" w:hAnsi="Raleway"/>
+                <w:b/>
+                <w:bCs/>
+              </w:rPr>
+            </w:pPr>
+            <w:r>
+              <w:rPr>
+                <w:rFonts w:ascii="Raleway" w:hAnsi="Raleway"/>
+                <w:b/>
+                <w:bCs/>
+              </w:rPr>
+              <w:t>Relación extend</w:t>
+            </w:r>
+          </w:p>
+        </w:tc>
+        <w:tc>
+          <w:tcPr>
+            <w:tcW w:w="6706" w:type="dxa"/>
+          </w:tcPr>
+          <w:p>
+            <w:pPr>
+              <w:rPr>
+                <w:rFonts w:ascii="Raleway" w:hAnsi="Raleway"/>
+              </w:rPr>
+            </w:pPr>
+          </w:p>
+        </w:tc>
+      </w:tr>
+      <w:tr>
+        <w:tc>
+          <w:tcPr>
+            <w:tcW w:w="2122" w:type="dxa"/>
+          </w:tcPr>
+          <w:p>
+            <w:pPr>
+              <w:rPr>
+                <w:rFonts w:ascii="Raleway" w:hAnsi="Raleway"/>
+                <w:b/>
+                <w:bCs/>
+              </w:rPr>
+            </w:pPr>
+            <w:r>
+              <w:rPr>
+                <w:rFonts w:ascii="Raleway" w:hAnsi="Raleway"/>
+                <w:b/>
+                <w:bCs/>
+              </w:rPr>
+              <w:t>Precondiciones</w:t>
+            </w:r>
+          </w:p>
+        </w:tc>
+        <w:tc>
+          <w:tcPr>
+            <w:tcW w:w="6706" w:type="dxa"/>
+          </w:tcPr>
+          <w:p>
+            <w:pPr>
+              <w:rPr>
+                <w:rFonts w:ascii="Raleway" w:hAnsi="Raleway"/>
+              </w:rPr>
+            </w:pPr>
+          </w:p>
+        </w:tc>
+      </w:tr>
+      <w:tr>
+        <w:tc>
+          <w:tcPr>
+            <w:tcW w:w="2122" w:type="dxa"/>
+          </w:tcPr>
+          <w:p>
+            <w:pPr>
+              <w:rPr>
+                <w:rFonts w:ascii="Raleway" w:hAnsi="Raleway"/>
+                <w:b/>
+                <w:bCs/>
+              </w:rPr>
+            </w:pPr>
+            <w:r>
+              <w:rPr>
+                <w:rFonts w:ascii="Raleway" w:hAnsi="Raleway"/>
+                <w:b/>
+                <w:bCs/>
+              </w:rPr>
+              <w:t>Postcondiciones</w:t>
+            </w:r>
+          </w:p>
+        </w:tc>
+        <w:tc>
+          <w:tcPr>
+            <w:tcW w:w="6706" w:type="dxa"/>
+          </w:tcPr>
+          <w:p>
+            <w:pPr>
+              <w:rPr>
+                <w:rFonts w:ascii="Raleway" w:hAnsi="Raleway"/>
+              </w:rPr>
+            </w:pPr>
+          </w:p>
+        </w:tc>
+      </w:tr>
+      <w:tr>
+        <w:tc>
+          <w:tcPr>
+            <w:tcW w:w="2122" w:type="dxa"/>
+          </w:tcPr>
+          <w:p>
+            <w:pPr>
+              <w:rPr>
+                <w:rFonts w:ascii="Raleway" w:hAnsi="Raleway"/>
+                <w:b/>
+                <w:bCs/>
+              </w:rPr>
+            </w:pPr>
+            <w:r>
+              <w:rPr>
+                <w:rFonts w:ascii="Raleway" w:hAnsi="Raleway"/>
+                <w:b/>
+                <w:bCs/>
+              </w:rPr>
+              <w:t>Flujo normal</w:t>
+            </w:r>
+          </w:p>
+        </w:tc>
+        <w:tc>
+          <w:tcPr>
+            <w:tcW w:w="6706" w:type="dxa"/>
+          </w:tcPr>
+          <w:p>
+            <w:pPr>
+              <w:rPr>
+                <w:rFonts w:ascii="Raleway" w:hAnsi="Raleway"/>
+              </w:rPr>
+            </w:pPr>
+          </w:p>
+        </w:tc>
+      </w:tr>
+      <w:tr>
+        <w:tc>
+          <w:tcPr>
+            <w:tcW w:w="2122" w:type="dxa"/>
+          </w:tcPr>
+          <w:p>
+            <w:pPr>
+              <w:rPr>
+                <w:rFonts w:ascii="Raleway" w:hAnsi="Raleway"/>
+                <w:b/>
+                <w:bCs/>
+              </w:rPr>
+            </w:pPr>
+            <w:r>
+              <w:rPr>
+                <w:rFonts w:ascii="Raleway" w:hAnsi="Raleway"/>
+                <w:b/>
+                <w:bCs/>
+              </w:rPr>
+              <w:t>Flujos alternos</w:t>
+            </w:r>
+          </w:p>
+        </w:tc>
+        <w:tc>
+          <w:tcPr>
+            <w:tcW w:w="6706" w:type="dxa"/>
+          </w:tcPr>
+          <w:p>
+            <w:pPr>
+              <w:rPr>
+                <w:rFonts w:ascii="Raleway" w:hAnsi="Raleway"/>
+              </w:rPr>
+            </w:pPr>
+          </w:p>
+        </w:tc>
+      </w:tr>
+      <w:tr>
+        <w:tc>
+          <w:tcPr>
+            <w:tcW w:w="2122" w:type="dxa"/>
+          </w:tcPr>
+          <w:p>
+            <w:pPr>
+              <w:rPr>
+                <w:rFonts w:ascii="Raleway" w:hAnsi="Raleway"/>
+                <w:b/>
+                <w:bCs/>
+              </w:rPr>
+            </w:pPr>
+            <w:r>
+              <w:rPr>
+                <w:rFonts w:ascii="Raleway" w:hAnsi="Raleway"/>
+                <w:b/>
+                <w:bCs/>
+              </w:rPr>
               <w:t>Excepciones</w:t>
             </w:r>
           </w:p>
@@ -4205,6 +6488,95 @@
     </w:lvl>
   </w:abstractNum>
   <w:abstractNum w:abstractNumId="1" w15:restartNumberingAfterBreak="0">
+    <w:nsid w:val="059563A8"/>
+    <w:multiLevelType w:val="hybridMultilevel"/>
+    <w:tmpl w:val="6A328E34"/>
+    <w:lvl w:ilvl="0" w:tplc="080A000F">
+      <w:start w:val="1"/>
+      <w:numFmt w:val="decimal"/>
+      <w:lvlText w:val="%1."/>
+      <w:lvlJc w:val="left"/>
+      <w:pPr>
+        <w:ind w:left="360" w:hanging="360"/>
+      </w:pPr>
+      <w:rPr>
+        <w:rFonts w:hint="default"/>
+      </w:rPr>
+    </w:lvl>
+    <w:lvl w:ilvl="1" w:tplc="080A0019" w:tentative="1">
+      <w:start w:val="1"/>
+      <w:numFmt w:val="lowerLetter"/>
+      <w:lvlText w:val="%2."/>
+      <w:lvlJc w:val="left"/>
+      <w:pPr>
+        <w:ind w:left="1080" w:hanging="360"/>
+      </w:pPr>
+    </w:lvl>
+    <w:lvl w:ilvl="2" w:tplc="080A001B" w:tentative="1">
+      <w:start w:val="1"/>
+      <w:numFmt w:val="lowerRoman"/>
+      <w:lvlText w:val="%3."/>
+      <w:lvlJc w:val="right"/>
+      <w:pPr>
+        <w:ind w:left="1800" w:hanging="180"/>
+      </w:pPr>
+    </w:lvl>
+    <w:lvl w:ilvl="3" w:tplc="080A000F" w:tentative="1">
+      <w:start w:val="1"/>
+      <w:numFmt w:val="decimal"/>
+      <w:lvlText w:val="%4."/>
+      <w:lvlJc w:val="left"/>
+      <w:pPr>
+        <w:ind w:left="2520" w:hanging="360"/>
+      </w:pPr>
+    </w:lvl>
+    <w:lvl w:ilvl="4" w:tplc="080A0019" w:tentative="1">
+      <w:start w:val="1"/>
+      <w:numFmt w:val="lowerLetter"/>
+      <w:lvlText w:val="%5."/>
+      <w:lvlJc w:val="left"/>
+      <w:pPr>
+        <w:ind w:left="3240" w:hanging="360"/>
+      </w:pPr>
+    </w:lvl>
+    <w:lvl w:ilvl="5" w:tplc="080A001B" w:tentative="1">
+      <w:start w:val="1"/>
+      <w:numFmt w:val="lowerRoman"/>
+      <w:lvlText w:val="%6."/>
+      <w:lvlJc w:val="right"/>
+      <w:pPr>
+        <w:ind w:left="3960" w:hanging="180"/>
+      </w:pPr>
+    </w:lvl>
+    <w:lvl w:ilvl="6" w:tplc="080A000F" w:tentative="1">
+      <w:start w:val="1"/>
+      <w:numFmt w:val="decimal"/>
+      <w:lvlText w:val="%7."/>
+      <w:lvlJc w:val="left"/>
+      <w:pPr>
+        <w:ind w:left="4680" w:hanging="360"/>
+      </w:pPr>
+    </w:lvl>
+    <w:lvl w:ilvl="7" w:tplc="080A0019" w:tentative="1">
+      <w:start w:val="1"/>
+      <w:numFmt w:val="lowerLetter"/>
+      <w:lvlText w:val="%8."/>
+      <w:lvlJc w:val="left"/>
+      <w:pPr>
+        <w:ind w:left="5400" w:hanging="360"/>
+      </w:pPr>
+    </w:lvl>
+    <w:lvl w:ilvl="8" w:tplc="080A001B" w:tentative="1">
+      <w:start w:val="1"/>
+      <w:numFmt w:val="lowerRoman"/>
+      <w:lvlText w:val="%9."/>
+      <w:lvlJc w:val="right"/>
+      <w:pPr>
+        <w:ind w:left="6120" w:hanging="180"/>
+      </w:pPr>
+    </w:lvl>
+  </w:abstractNum>
+  <w:abstractNum w:abstractNumId="2" w15:restartNumberingAfterBreak="0">
     <w:nsid w:val="06EB0CB5"/>
     <w:multiLevelType w:val="multilevel"/>
     <w:tmpl w:val="68063DEC"/>
@@ -4317,10 +6689,131 @@
       </w:rPr>
     </w:lvl>
   </w:abstractNum>
-  <w:abstractNum w:abstractNumId="2" w15:restartNumberingAfterBreak="0">
+  <w:abstractNum w:abstractNumId="3" w15:restartNumberingAfterBreak="0">
     <w:nsid w:val="0BC5337E"/>
+    <w:multiLevelType w:val="multilevel"/>
+    <w:tmpl w:val="950C5FB2"/>
+    <w:lvl w:ilvl="0">
+      <w:start w:val="1"/>
+      <w:numFmt w:val="decimal"/>
+      <w:lvlText w:val="%1."/>
+      <w:lvlJc w:val="left"/>
+      <w:pPr>
+        <w:ind w:left="360" w:hanging="360"/>
+      </w:pPr>
+      <w:rPr>
+        <w:rFonts w:hint="default"/>
+      </w:rPr>
+    </w:lvl>
+    <w:lvl w:ilvl="1">
+      <w:start w:val="1"/>
+      <w:numFmt w:val="decimal"/>
+      <w:isLgl/>
+      <w:lvlText w:val="%1.%2."/>
+      <w:lvlJc w:val="left"/>
+      <w:pPr>
+        <w:ind w:left="720" w:hanging="720"/>
+      </w:pPr>
+      <w:rPr>
+        <w:rFonts w:hint="default"/>
+      </w:rPr>
+    </w:lvl>
+    <w:lvl w:ilvl="2">
+      <w:start w:val="1"/>
+      <w:numFmt w:val="decimal"/>
+      <w:isLgl/>
+      <w:lvlText w:val="%1.%2.%3."/>
+      <w:lvlJc w:val="left"/>
+      <w:pPr>
+        <w:ind w:left="720" w:hanging="720"/>
+      </w:pPr>
+      <w:rPr>
+        <w:rFonts w:hint="default"/>
+      </w:rPr>
+    </w:lvl>
+    <w:lvl w:ilvl="3">
+      <w:start w:val="1"/>
+      <w:numFmt w:val="decimal"/>
+      <w:isLgl/>
+      <w:lvlText w:val="%1.%2.%3.%4."/>
+      <w:lvlJc w:val="left"/>
+      <w:pPr>
+        <w:ind w:left="1080" w:hanging="1080"/>
+      </w:pPr>
+      <w:rPr>
+        <w:rFonts w:hint="default"/>
+      </w:rPr>
+    </w:lvl>
+    <w:lvl w:ilvl="4">
+      <w:start w:val="1"/>
+      <w:numFmt w:val="decimal"/>
+      <w:isLgl/>
+      <w:lvlText w:val="%1.%2.%3.%4.%5."/>
+      <w:lvlJc w:val="left"/>
+      <w:pPr>
+        <w:ind w:left="1080" w:hanging="1080"/>
+      </w:pPr>
+      <w:rPr>
+        <w:rFonts w:hint="default"/>
+      </w:rPr>
+    </w:lvl>
+    <w:lvl w:ilvl="5">
+      <w:start w:val="1"/>
+      <w:numFmt w:val="decimal"/>
+      <w:isLgl/>
+      <w:lvlText w:val="%1.%2.%3.%4.%5.%6."/>
+      <w:lvlJc w:val="left"/>
+      <w:pPr>
+        <w:ind w:left="1440" w:hanging="1440"/>
+      </w:pPr>
+      <w:rPr>
+        <w:rFonts w:hint="default"/>
+      </w:rPr>
+    </w:lvl>
+    <w:lvl w:ilvl="6">
+      <w:start w:val="1"/>
+      <w:numFmt w:val="decimal"/>
+      <w:isLgl/>
+      <w:lvlText w:val="%1.%2.%3.%4.%5.%6.%7."/>
+      <w:lvlJc w:val="left"/>
+      <w:pPr>
+        <w:ind w:left="1440" w:hanging="1440"/>
+      </w:pPr>
+      <w:rPr>
+        <w:rFonts w:hint="default"/>
+      </w:rPr>
+    </w:lvl>
+    <w:lvl w:ilvl="7">
+      <w:start w:val="1"/>
+      <w:numFmt w:val="decimal"/>
+      <w:isLgl/>
+      <w:lvlText w:val="%1.%2.%3.%4.%5.%6.%7.%8."/>
+      <w:lvlJc w:val="left"/>
+      <w:pPr>
+        <w:ind w:left="1800" w:hanging="1800"/>
+      </w:pPr>
+      <w:rPr>
+        <w:rFonts w:hint="default"/>
+      </w:rPr>
+    </w:lvl>
+    <w:lvl w:ilvl="8">
+      <w:start w:val="1"/>
+      <w:numFmt w:val="decimal"/>
+      <w:isLgl/>
+      <w:lvlText w:val="%1.%2.%3.%4.%5.%6.%7.%8.%9."/>
+      <w:lvlJc w:val="left"/>
+      <w:pPr>
+        <w:ind w:left="1800" w:hanging="1800"/>
+      </w:pPr>
+      <w:rPr>
+        <w:rFonts w:hint="default"/>
+      </w:rPr>
+    </w:lvl>
+  </w:abstractNum>
+  <w:abstractNum w:abstractNumId="4" w15:restartNumberingAfterBreak="0">
+    <w:nsid w:val="15E06A95"/>
     <w:multiLevelType w:val="hybridMultilevel"/>
-    <w:tmpl w:val="36EECF4A"/>
+    <w:tmpl w:val="CAEC68D0"/>
     <w:lvl w:ilvl="0" w:tplc="080A000F">
       <w:start w:val="1"/>
       <w:numFmt w:val="decimal"/>
@@ -4406,7 +6899,7 @@
       </w:pPr>
     </w:lvl>
   </w:abstractNum>
-  <w:abstractNum w:abstractNumId="3" w15:restartNumberingAfterBreak="0">
+  <w:abstractNum w:abstractNumId="5" w15:restartNumberingAfterBreak="0">
     <w:nsid w:val="18E53D42"/>
     <w:multiLevelType w:val="hybridMultilevel"/>
     <w:tmpl w:val="9C167036"/>
@@ -4495,7 +6988,7 @@
       </w:pPr>
     </w:lvl>
   </w:abstractNum>
-  <w:abstractNum w:abstractNumId="4" w15:restartNumberingAfterBreak="0">
+  <w:abstractNum w:abstractNumId="6" w15:restartNumberingAfterBreak="0">
     <w:nsid w:val="1C2B6006"/>
     <w:multiLevelType w:val="hybridMultilevel"/>
     <w:tmpl w:val="AC0E38A2"/>
@@ -4584,7 +7077,7 @@
       </w:pPr>
     </w:lvl>
   </w:abstractNum>
-  <w:abstractNum w:abstractNumId="5" w15:restartNumberingAfterBreak="0">
+  <w:abstractNum w:abstractNumId="7" w15:restartNumberingAfterBreak="0">
     <w:nsid w:val="22AA13C6"/>
     <w:multiLevelType w:val="multilevel"/>
     <w:tmpl w:val="745ECD42"/>
@@ -4705,7 +7198,249 @@
       </w:rPr>
     </w:lvl>
   </w:abstractNum>
-  <w:abstractNum w:abstractNumId="6" w15:restartNumberingAfterBreak="0">
+  <w:abstractNum w:abstractNumId="8" w15:restartNumberingAfterBreak="0">
+    <w:nsid w:val="29A42FA5"/>
+    <w:multiLevelType w:val="multilevel"/>
+    <w:tmpl w:val="5F000C20"/>
+    <w:lvl w:ilvl="0">
+      <w:start w:val="1"/>
+      <w:numFmt w:val="decimal"/>
+      <w:lvlText w:val="%1."/>
+      <w:lvlJc w:val="left"/>
+      <w:pPr>
+        <w:ind w:left="360" w:hanging="360"/>
+      </w:pPr>
+      <w:rPr>
+        <w:rFonts w:hint="default"/>
+      </w:rPr>
+    </w:lvl>
+    <w:lvl w:ilvl="1">
+      <w:start w:val="1"/>
+      <w:numFmt w:val="decimal"/>
+      <w:isLgl/>
+      <w:lvlText w:val="%1.%2."/>
+      <w:lvlJc w:val="left"/>
+      <w:pPr>
+        <w:ind w:left="720" w:hanging="720"/>
+      </w:pPr>
+      <w:rPr>
+        <w:rFonts w:hint="default"/>
+      </w:rPr>
+    </w:lvl>
+    <w:lvl w:ilvl="2">
+      <w:start w:val="1"/>
+      <w:numFmt w:val="decimal"/>
+      <w:isLgl/>
+      <w:lvlText w:val="%1.%2.%3."/>
+      <w:lvlJc w:val="left"/>
+      <w:pPr>
+        <w:ind w:left="720" w:hanging="720"/>
+      </w:pPr>
+      <w:rPr>
+        <w:rFonts w:hint="default"/>
+      </w:rPr>
+    </w:lvl>
+    <w:lvl w:ilvl="3">
+      <w:start w:val="1"/>
+      <w:numFmt w:val="decimal"/>
+      <w:isLgl/>
+      <w:lvlText w:val="%1.%2.%3.%4."/>
+      <w:lvlJc w:val="left"/>
+      <w:pPr>
+        <w:ind w:left="1080" w:hanging="1080"/>
+      </w:pPr>
+      <w:rPr>
+        <w:rFonts w:hint="default"/>
+      </w:rPr>
+    </w:lvl>
+    <w:lvl w:ilvl="4">
+      <w:start w:val="1"/>
+      <w:numFmt w:val="decimal"/>
+      <w:isLgl/>
+      <w:lvlText w:val="%1.%2.%3.%4.%5."/>
+      <w:lvlJc w:val="left"/>
+      <w:pPr>
+        <w:ind w:left="1080" w:hanging="1080"/>
+      </w:pPr>
+      <w:rPr>
+        <w:rFonts w:hint="default"/>
+      </w:rPr>
+    </w:lvl>
+    <w:lvl w:ilvl="5">
+      <w:start w:val="1"/>
+      <w:numFmt w:val="decimal"/>
+      <w:isLgl/>
+      <w:lvlText w:val="%1.%2.%3.%4.%5.%6."/>
+      <w:lvlJc w:val="left"/>
+      <w:pPr>
+        <w:ind w:left="1440" w:hanging="1440"/>
+      </w:pPr>
+      <w:rPr>
+        <w:rFonts w:hint="default"/>
+      </w:rPr>
+    </w:lvl>
+    <w:lvl w:ilvl="6">
+      <w:start w:val="1"/>
+      <w:numFmt w:val="decimal"/>
+      <w:isLgl/>
+      <w:lvlText w:val="%1.%2.%3.%4.%5.%6.%7."/>
+      <w:lvlJc w:val="left"/>
+      <w:pPr>
+        <w:ind w:left="1440" w:hanging="1440"/>
+      </w:pPr>
+      <w:rPr>
+        <w:rFonts w:hint="default"/>
+      </w:rPr>
+    </w:lvl>
+    <w:lvl w:ilvl="7">
+      <w:start w:val="1"/>
+      <w:numFmt w:val="decimal"/>
+      <w:isLgl/>
+      <w:lvlText w:val="%1.%2.%3.%4.%5.%6.%7.%8."/>
+      <w:lvlJc w:val="left"/>
+      <w:pPr>
+        <w:ind w:left="1800" w:hanging="1800"/>
+      </w:pPr>
+      <w:rPr>
+        <w:rFonts w:hint="default"/>
+      </w:rPr>
+    </w:lvl>
+    <w:lvl w:ilvl="8">
+      <w:start w:val="1"/>
+      <w:numFmt w:val="decimal"/>
+      <w:isLgl/>
+      <w:lvlText w:val="%1.%2.%3.%4.%5.%6.%7.%8.%9."/>
+      <w:lvlJc w:val="left"/>
+      <w:pPr>
+        <w:ind w:left="1800" w:hanging="1800"/>
+      </w:pPr>
+      <w:rPr>
+        <w:rFonts w:hint="default"/>
+      </w:rPr>
+    </w:lvl>
+  </w:abstractNum>
+  <w:abstractNum w:abstractNumId="9" w15:restartNumberingAfterBreak="0">
+    <w:nsid w:val="2A76214B"/>
+    <w:multiLevelType w:val="multilevel"/>
+    <w:tmpl w:val="0698320A"/>
+    <w:lvl w:ilvl="0">
+      <w:start w:val="1"/>
+      <w:numFmt w:val="decimal"/>
+      <w:lvlText w:val="%1."/>
+      <w:lvlJc w:val="left"/>
+      <w:pPr>
+        <w:ind w:left="360" w:hanging="360"/>
+      </w:pPr>
+      <w:rPr>
+        <w:rFonts w:hint="default"/>
+      </w:rPr>
+    </w:lvl>
+    <w:lvl w:ilvl="1">
+      <w:start w:val="1"/>
+      <w:numFmt w:val="decimal"/>
+      <w:isLgl/>
+      <w:lvlText w:val="%1.%2."/>
+      <w:lvlJc w:val="left"/>
+      <w:pPr>
+        <w:ind w:left="720" w:hanging="720"/>
+      </w:pPr>
+      <w:rPr>
+        <w:rFonts w:hint="default"/>
+      </w:rPr>
+    </w:lvl>
+    <w:lvl w:ilvl="2">
+      <w:start w:val="1"/>
+      <w:numFmt w:val="decimal"/>
+      <w:isLgl/>
+      <w:lvlText w:val="%1.%2.%3."/>
+      <w:lvlJc w:val="left"/>
+      <w:pPr>
+        <w:ind w:left="720" w:hanging="720"/>
+      </w:pPr>
+      <w:rPr>
+        <w:rFonts w:hint="default"/>
+      </w:rPr>
+    </w:lvl>
+    <w:lvl w:ilvl="3">
+      <w:start w:val="1"/>
+      <w:numFmt w:val="decimal"/>
+      <w:isLgl/>
+      <w:lvlText w:val="%1.%2.%3.%4."/>
+      <w:lvlJc w:val="left"/>
+      <w:pPr>
+        <w:ind w:left="1080" w:hanging="1080"/>
+      </w:pPr>
+      <w:rPr>
+        <w:rFonts w:hint="default"/>
+      </w:rPr>
+    </w:lvl>
+    <w:lvl w:ilvl="4">
+      <w:start w:val="1"/>
+      <w:numFmt w:val="decimal"/>
+      <w:isLgl/>
+      <w:lvlText w:val="%1.%2.%3.%4.%5."/>
+      <w:lvlJc w:val="left"/>
+      <w:pPr>
+        <w:ind w:left="1080" w:hanging="1080"/>
+      </w:pPr>
+      <w:rPr>
+        <w:rFonts w:hint="default"/>
+      </w:rPr>
+    </w:lvl>
+    <w:lvl w:ilvl="5">
+      <w:start w:val="1"/>
+      <w:numFmt w:val="decimal"/>
+      <w:isLgl/>
+      <w:lvlText w:val="%1.%2.%3.%4.%5.%6."/>
+      <w:lvlJc w:val="left"/>
+      <w:pPr>
+        <w:ind w:left="1440" w:hanging="1440"/>
+      </w:pPr>
+      <w:rPr>
+        <w:rFonts w:hint="default"/>
+      </w:rPr>
+    </w:lvl>
+    <w:lvl w:ilvl="6">
+      <w:start w:val="1"/>
+      <w:numFmt w:val="decimal"/>
+      <w:isLgl/>
+      <w:lvlText w:val="%1.%2.%3.%4.%5.%6.%7."/>
+      <w:lvlJc w:val="left"/>
+      <w:pPr>
+        <w:ind w:left="1440" w:hanging="1440"/>
+      </w:pPr>
+      <w:rPr>
+        <w:rFonts w:hint="default"/>
+      </w:rPr>
+    </w:lvl>
+    <w:lvl w:ilvl="7">
+      <w:start w:val="1"/>
+      <w:numFmt w:val="decimal"/>
+      <w:isLgl/>
+      <w:lvlText w:val="%1.%2.%3.%4.%5.%6.%7.%8."/>
+      <w:lvlJc w:val="left"/>
+      <w:pPr>
+        <w:ind w:left="1800" w:hanging="1800"/>
+      </w:pPr>
+      <w:rPr>
+        <w:rFonts w:hint="default"/>
+      </w:rPr>
+    </w:lvl>
+    <w:lvl w:ilvl="8">
+      <w:start w:val="1"/>
+      <w:numFmt w:val="decimal"/>
+      <w:isLgl/>
+      <w:lvlText w:val="%1.%2.%3.%4.%5.%6.%7.%8.%9."/>
+      <w:lvlJc w:val="left"/>
+      <w:pPr>
+        <w:ind w:left="1800" w:hanging="1800"/>
+      </w:pPr>
+      <w:rPr>
+        <w:rFonts w:hint="default"/>
+      </w:rPr>
+    </w:lvl>
+  </w:abstractNum>
+  <w:abstractNum w:abstractNumId="10" w15:restartNumberingAfterBreak="0">
     <w:nsid w:val="2AC037E2"/>
     <w:multiLevelType w:val="hybridMultilevel"/>
     <w:tmpl w:val="6BDE9C9E"/>
@@ -4794,7 +7529,241 @@
       </w:pPr>
     </w:lvl>
   </w:abstractNum>
-  <w:abstractNum w:abstractNumId="7" w15:restartNumberingAfterBreak="0">
+  <w:abstractNum w:abstractNumId="11" w15:restartNumberingAfterBreak="0">
+    <w:nsid w:val="336D1DBF"/>
+    <w:multiLevelType w:val="multilevel"/>
+    <w:tmpl w:val="29E4606A"/>
+    <w:lvl w:ilvl="0">
+      <w:start w:val="1"/>
+      <w:numFmt w:val="decimal"/>
+      <w:lvlText w:val="%1."/>
+      <w:lvlJc w:val="left"/>
+      <w:pPr>
+        <w:ind w:left="360" w:hanging="360"/>
+      </w:pPr>
+      <w:rPr>
+        <w:rFonts w:hint="default"/>
+      </w:rPr>
+    </w:lvl>
+    <w:lvl w:ilvl="1">
+      <w:start w:val="1"/>
+      <w:numFmt w:val="decimal"/>
+      <w:isLgl/>
+      <w:lvlText w:val="%1.%2."/>
+      <w:lvlJc w:val="left"/>
+      <w:pPr>
+        <w:ind w:left="720" w:hanging="720"/>
+      </w:pPr>
+      <w:rPr>
+        <w:rFonts w:hint="default"/>
+      </w:rPr>
+    </w:lvl>
+    <w:lvl w:ilvl="2">
+      <w:start w:val="1"/>
+      <w:numFmt w:val="decimal"/>
+      <w:isLgl/>
+      <w:lvlText w:val="%1.%2.%3."/>
+      <w:lvlJc w:val="left"/>
+      <w:pPr>
+        <w:ind w:left="720" w:hanging="720"/>
+      </w:pPr>
+      <w:rPr>
+        <w:rFonts w:hint="default"/>
+      </w:rPr>
+    </w:lvl>
+    <w:lvl w:ilvl="3">
+      <w:start w:val="1"/>
+      <w:numFmt w:val="decimal"/>
+      <w:isLgl/>
+      <w:lvlText w:val="%1.%2.%3.%4."/>
+      <w:lvlJc w:val="left"/>
+      <w:pPr>
+        <w:ind w:left="1080" w:hanging="1080"/>
+      </w:pPr>
+      <w:rPr>
+        <w:rFonts w:hint="default"/>
+      </w:rPr>
+    </w:lvl>
+    <w:lvl w:ilvl="4">
+      <w:start w:val="1"/>
+      <w:numFmt w:val="decimal"/>
+      <w:isLgl/>
+      <w:lvlText w:val="%1.%2.%3.%4.%5."/>
+      <w:lvlJc w:val="left"/>
+      <w:pPr>
+        <w:ind w:left="1080" w:hanging="1080"/>
+      </w:pPr>
+      <w:rPr>
+        <w:rFonts w:hint="default"/>
+      </w:rPr>
+    </w:lvl>
+    <w:lvl w:ilvl="5">
+      <w:start w:val="1"/>
+      <w:numFmt w:val="decimal"/>
+      <w:isLgl/>
+      <w:lvlText w:val="%1.%2.%3.%4.%5.%6."/>
+      <w:lvlJc w:val="left"/>
+      <w:pPr>
+        <w:ind w:left="1440" w:hanging="1440"/>
+      </w:pPr>
+      <w:rPr>
+        <w:rFonts w:hint="default"/>
+      </w:rPr>
+    </w:lvl>
+    <w:lvl w:ilvl="6">
+      <w:start w:val="1"/>
+      <w:numFmt w:val="decimal"/>
+      <w:isLgl/>
+      <w:lvlText w:val="%1.%2.%3.%4.%5.%6.%7."/>
+      <w:lvlJc w:val="left"/>
+      <w:pPr>
+        <w:ind w:left="1440" w:hanging="1440"/>
+      </w:pPr>
+      <w:rPr>
+        <w:rFonts w:hint="default"/>
+      </w:rPr>
+    </w:lvl>
+    <w:lvl w:ilvl="7">
+      <w:start w:val="1"/>
+      <w:numFmt w:val="decimal"/>
+      <w:isLgl/>
+      <w:lvlText w:val="%1.%2.%3.%4.%5.%6.%7.%8."/>
+      <w:lvlJc w:val="left"/>
+      <w:pPr>
+        <w:ind w:left="1800" w:hanging="1800"/>
+      </w:pPr>
+      <w:rPr>
+        <w:rFonts w:hint="default"/>
+      </w:rPr>
+    </w:lvl>
+    <w:lvl w:ilvl="8">
+      <w:start w:val="1"/>
+      <w:numFmt w:val="decimal"/>
+      <w:isLgl/>
+      <w:lvlText w:val="%1.%2.%3.%4.%5.%6.%7.%8.%9."/>
+      <w:lvlJc w:val="left"/>
+      <w:pPr>
+        <w:ind w:left="1800" w:hanging="1800"/>
+      </w:pPr>
+      <w:rPr>
+        <w:rFonts w:hint="default"/>
+      </w:rPr>
+    </w:lvl>
+  </w:abstractNum>
+  <w:abstractNum w:abstractNumId="12" w15:restartNumberingAfterBreak="0">
+    <w:nsid w:val="34055420"/>
+    <w:multiLevelType w:val="multilevel"/>
+    <w:tmpl w:val="3210EF02"/>
+    <w:lvl w:ilvl="0">
+      <w:start w:val="1"/>
+      <w:numFmt w:val="decimal"/>
+      <w:lvlText w:val="%1."/>
+      <w:lvlJc w:val="left"/>
+      <w:pPr>
+        <w:ind w:left="360" w:hanging="360"/>
+      </w:pPr>
+      <w:rPr>
+        <w:rFonts w:hint="default"/>
+      </w:rPr>
+    </w:lvl>
+    <w:lvl w:ilvl="1">
+      <w:start w:val="1"/>
+      <w:numFmt w:val="decimal"/>
+      <w:lvlText w:val="%1.%2."/>
+      <w:lvlJc w:val="left"/>
+      <w:pPr>
+        <w:ind w:left="720" w:hanging="720"/>
+      </w:pPr>
+      <w:rPr>
+        <w:rFonts w:hint="default"/>
+      </w:rPr>
+    </w:lvl>
+    <w:lvl w:ilvl="2">
+      <w:start w:val="1"/>
+      <w:numFmt w:val="decimal"/>
+      <w:lvlText w:val="%1.%2.%3."/>
+      <w:lvlJc w:val="left"/>
+      <w:pPr>
+        <w:ind w:left="720" w:hanging="720"/>
+      </w:pPr>
+      <w:rPr>
+        <w:rFonts w:hint="default"/>
+      </w:rPr>
+    </w:lvl>
+    <w:lvl w:ilvl="3">
+      <w:start w:val="1"/>
+      <w:numFmt w:val="decimal"/>
+      <w:lvlText w:val="%1.%2.%3.%4."/>
+      <w:lvlJc w:val="left"/>
+      <w:pPr>
+        <w:ind w:left="1080" w:hanging="1080"/>
+      </w:pPr>
+      <w:rPr>
+        <w:rFonts w:hint="default"/>
+      </w:rPr>
+    </w:lvl>
+    <w:lvl w:ilvl="4">
+      <w:start w:val="1"/>
+      <w:numFmt w:val="decimal"/>
+      <w:lvlText w:val="%1.%2.%3.%4.%5."/>
+      <w:lvlJc w:val="left"/>
+      <w:pPr>
+        <w:ind w:left="1080" w:hanging="1080"/>
+      </w:pPr>
+      <w:rPr>
+        <w:rFonts w:hint="default"/>
+      </w:rPr>
+    </w:lvl>
+    <w:lvl w:ilvl="5">
+      <w:start w:val="1"/>
+      <w:numFmt w:val="decimal"/>
+      <w:lvlText w:val="%1.%2.%3.%4.%5.%6."/>
+      <w:lvlJc w:val="left"/>
+      <w:pPr>
+        <w:ind w:left="1440" w:hanging="1440"/>
+      </w:pPr>
+      <w:rPr>
+        <w:rFonts w:hint="default"/>
+      </w:rPr>
+    </w:lvl>
+    <w:lvl w:ilvl="6">
+      <w:start w:val="1"/>
+      <w:numFmt w:val="decimal"/>
+      <w:lvlText w:val="%1.%2.%3.%4.%5.%6.%7."/>
+      <w:lvlJc w:val="left"/>
+      <w:pPr>
+        <w:ind w:left="1440" w:hanging="1440"/>
+      </w:pPr>
+      <w:rPr>
+        <w:rFonts w:hint="default"/>
+      </w:rPr>
+    </w:lvl>
+    <w:lvl w:ilvl="7">
+      <w:start w:val="1"/>
+      <w:numFmt w:val="decimal"/>
+      <w:lvlText w:val="%1.%2.%3.%4.%5.%6.%7.%8."/>
+      <w:lvlJc w:val="left"/>
+      <w:pPr>
+        <w:ind w:left="1800" w:hanging="1800"/>
+      </w:pPr>
+      <w:rPr>
+        <w:rFonts w:hint="default"/>
+      </w:rPr>
+    </w:lvl>
+    <w:lvl w:ilvl="8">
+      <w:start w:val="1"/>
+      <w:numFmt w:val="decimal"/>
+      <w:lvlText w:val="%1.%2.%3.%4.%5.%6.%7.%8.%9."/>
+      <w:lvlJc w:val="left"/>
+      <w:pPr>
+        <w:ind w:left="1800" w:hanging="1800"/>
+      </w:pPr>
+      <w:rPr>
+        <w:rFonts w:hint="default"/>
+      </w:rPr>
+    </w:lvl>
+  </w:abstractNum>
+  <w:abstractNum w:abstractNumId="13" w15:restartNumberingAfterBreak="0">
     <w:nsid w:val="34972FF8"/>
     <w:multiLevelType w:val="multilevel"/>
     <w:tmpl w:val="D910E2EE"/>
@@ -4915,7 +7884,7 @@
       </w:rPr>
     </w:lvl>
   </w:abstractNum>
-  <w:abstractNum w:abstractNumId="8" w15:restartNumberingAfterBreak="0">
+  <w:abstractNum w:abstractNumId="14" w15:restartNumberingAfterBreak="0">
     <w:nsid w:val="37811756"/>
     <w:multiLevelType w:val="multilevel"/>
     <w:tmpl w:val="DBE6ABF6"/>
@@ -5036,7 +8005,7 @@
       </w:rPr>
     </w:lvl>
   </w:abstractNum>
-  <w:abstractNum w:abstractNumId="9" w15:restartNumberingAfterBreak="0">
+  <w:abstractNum w:abstractNumId="15" w15:restartNumberingAfterBreak="0">
     <w:nsid w:val="3A935D49"/>
     <w:multiLevelType w:val="hybridMultilevel"/>
     <w:tmpl w:val="5028A270"/>
@@ -5125,7 +8094,96 @@
       </w:pPr>
     </w:lvl>
   </w:abstractNum>
-  <w:abstractNum w:abstractNumId="10" w15:restartNumberingAfterBreak="0">
+  <w:abstractNum w:abstractNumId="16" w15:restartNumberingAfterBreak="0">
+    <w:nsid w:val="49B91537"/>
+    <w:multiLevelType w:val="hybridMultilevel"/>
+    <w:tmpl w:val="BB3EEEF8"/>
+    <w:lvl w:ilvl="0" w:tplc="080A000F">
+      <w:start w:val="1"/>
+      <w:numFmt w:val="decimal"/>
+      <w:lvlText w:val="%1."/>
+      <w:lvlJc w:val="left"/>
+      <w:pPr>
+        <w:ind w:left="360" w:hanging="360"/>
+      </w:pPr>
+      <w:rPr>
+        <w:rFonts w:hint="default"/>
+      </w:rPr>
+    </w:lvl>
+    <w:lvl w:ilvl="1" w:tplc="080A0019" w:tentative="1">
+      <w:start w:val="1"/>
+      <w:numFmt w:val="lowerLetter"/>
+      <w:lvlText w:val="%2."/>
+      <w:lvlJc w:val="left"/>
+      <w:pPr>
+        <w:ind w:left="1080" w:hanging="360"/>
+      </w:pPr>
+    </w:lvl>
+    <w:lvl w:ilvl="2" w:tplc="080A001B" w:tentative="1">
+      <w:start w:val="1"/>
+      <w:numFmt w:val="lowerRoman"/>
+      <w:lvlText w:val="%3."/>
+      <w:lvlJc w:val="right"/>
+      <w:pPr>
+        <w:ind w:left="1800" w:hanging="180"/>
+      </w:pPr>
+    </w:lvl>
+    <w:lvl w:ilvl="3" w:tplc="080A000F" w:tentative="1">
+      <w:start w:val="1"/>
+      <w:numFmt w:val="decimal"/>
+      <w:lvlText w:val="%4."/>
+      <w:lvlJc w:val="left"/>
+      <w:pPr>
+        <w:ind w:left="2520" w:hanging="360"/>
+      </w:pPr>
+    </w:lvl>
+    <w:lvl w:ilvl="4" w:tplc="080A0019" w:tentative="1">
+      <w:start w:val="1"/>
+      <w:numFmt w:val="lowerLetter"/>
+      <w:lvlText w:val="%5."/>
+      <w:lvlJc w:val="left"/>
+      <w:pPr>
+        <w:ind w:left="3240" w:hanging="360"/>
+      </w:pPr>
+    </w:lvl>
+    <w:lvl w:ilvl="5" w:tplc="080A001B" w:tentative="1">
+      <w:start w:val="1"/>
+      <w:numFmt w:val="lowerRoman"/>
+      <w:lvlText w:val="%6."/>
+      <w:lvlJc w:val="right"/>
+      <w:pPr>
+        <w:ind w:left="3960" w:hanging="180"/>
+      </w:pPr>
+    </w:lvl>
+    <w:lvl w:ilvl="6" w:tplc="080A000F" w:tentative="1">
+      <w:start w:val="1"/>
+      <w:numFmt w:val="decimal"/>
+      <w:lvlText w:val="%7."/>
+      <w:lvlJc w:val="left"/>
+      <w:pPr>
+        <w:ind w:left="4680" w:hanging="360"/>
+      </w:pPr>
+    </w:lvl>
+    <w:lvl w:ilvl="7" w:tplc="080A0019" w:tentative="1">
+      <w:start w:val="1"/>
+      <w:numFmt w:val="lowerLetter"/>
+      <w:lvlText w:val="%8."/>
+      <w:lvlJc w:val="left"/>
+      <w:pPr>
+        <w:ind w:left="5400" w:hanging="360"/>
+      </w:pPr>
+    </w:lvl>
+    <w:lvl w:ilvl="8" w:tplc="080A001B" w:tentative="1">
+      <w:start w:val="1"/>
+      <w:numFmt w:val="lowerRoman"/>
+      <w:lvlText w:val="%9."/>
+      <w:lvlJc w:val="right"/>
+      <w:pPr>
+        <w:ind w:left="6120" w:hanging="180"/>
+      </w:pPr>
+    </w:lvl>
+  </w:abstractNum>
+  <w:abstractNum w:abstractNumId="17" w15:restartNumberingAfterBreak="0">
     <w:nsid w:val="4E2354F2"/>
     <w:multiLevelType w:val="multilevel"/>
     <w:tmpl w:val="049E6ED6"/>
@@ -5238,7 +8296,96 @@
       </w:rPr>
     </w:lvl>
   </w:abstractNum>
-  <w:abstractNum w:abstractNumId="11" w15:restartNumberingAfterBreak="0">
+  <w:abstractNum w:abstractNumId="18" w15:restartNumberingAfterBreak="0">
+    <w:nsid w:val="51294CC7"/>
+    <w:multiLevelType w:val="hybridMultilevel"/>
+    <w:tmpl w:val="48EE3444"/>
+    <w:lvl w:ilvl="0" w:tplc="080A000F">
+      <w:start w:val="1"/>
+      <w:numFmt w:val="decimal"/>
+      <w:lvlText w:val="%1."/>
+      <w:lvlJc w:val="left"/>
+      <w:pPr>
+        <w:ind w:left="360" w:hanging="360"/>
+      </w:pPr>
+      <w:rPr>
+        <w:rFonts w:hint="default"/>
+      </w:rPr>
+    </w:lvl>
+    <w:lvl w:ilvl="1" w:tplc="080A0019" w:tentative="1">
+      <w:start w:val="1"/>
+      <w:numFmt w:val="lowerLetter"/>
+      <w:lvlText w:val="%2."/>
+      <w:lvlJc w:val="left"/>
+      <w:pPr>
+        <w:ind w:left="1080" w:hanging="360"/>
+      </w:pPr>
+    </w:lvl>
+    <w:lvl w:ilvl="2" w:tplc="080A001B" w:tentative="1">
+      <w:start w:val="1"/>
+      <w:numFmt w:val="lowerRoman"/>
+      <w:lvlText w:val="%3."/>
+      <w:lvlJc w:val="right"/>
+      <w:pPr>
+        <w:ind w:left="1800" w:hanging="180"/>
+      </w:pPr>
+    </w:lvl>
+    <w:lvl w:ilvl="3" w:tplc="080A000F" w:tentative="1">
+      <w:start w:val="1"/>
+      <w:numFmt w:val="decimal"/>
+      <w:lvlText w:val="%4."/>
+      <w:lvlJc w:val="left"/>
+      <w:pPr>
+        <w:ind w:left="2520" w:hanging="360"/>
+      </w:pPr>
+    </w:lvl>
+    <w:lvl w:ilvl="4" w:tplc="080A0019" w:tentative="1">
+      <w:start w:val="1"/>
+      <w:numFmt w:val="lowerLetter"/>
+      <w:lvlText w:val="%5."/>
+      <w:lvlJc w:val="left"/>
+      <w:pPr>
+        <w:ind w:left="3240" w:hanging="360"/>
+      </w:pPr>
+    </w:lvl>
+    <w:lvl w:ilvl="5" w:tplc="080A001B" w:tentative="1">
+      <w:start w:val="1"/>
+      <w:numFmt w:val="lowerRoman"/>
+      <w:lvlText w:val="%6."/>
+      <w:lvlJc w:val="right"/>
+      <w:pPr>
+        <w:ind w:left="3960" w:hanging="180"/>
+      </w:pPr>
+    </w:lvl>
+    <w:lvl w:ilvl="6" w:tplc="080A000F" w:tentative="1">
+      <w:start w:val="1"/>
+      <w:numFmt w:val="decimal"/>
+      <w:lvlText w:val="%7."/>
+      <w:lvlJc w:val="left"/>
+      <w:pPr>
+        <w:ind w:left="4680" w:hanging="360"/>
+      </w:pPr>
+    </w:lvl>
+    <w:lvl w:ilvl="7" w:tplc="080A0019" w:tentative="1">
+      <w:start w:val="1"/>
+      <w:numFmt w:val="lowerLetter"/>
+      <w:lvlText w:val="%8."/>
+      <w:lvlJc w:val="left"/>
+      <w:pPr>
+        <w:ind w:left="5400" w:hanging="360"/>
+      </w:pPr>
+    </w:lvl>
+    <w:lvl w:ilvl="8" w:tplc="080A001B" w:tentative="1">
+      <w:start w:val="1"/>
+      <w:numFmt w:val="lowerRoman"/>
+      <w:lvlText w:val="%9."/>
+      <w:lvlJc w:val="right"/>
+      <w:pPr>
+        <w:ind w:left="6120" w:hanging="180"/>
+      </w:pPr>
+    </w:lvl>
+  </w:abstractNum>
+  <w:abstractNum w:abstractNumId="19" w15:restartNumberingAfterBreak="0">
     <w:nsid w:val="51B608AB"/>
     <w:multiLevelType w:val="hybridMultilevel"/>
     <w:tmpl w:val="48122AC2"/>
@@ -5327,7 +8474,7 @@
       </w:pPr>
     </w:lvl>
   </w:abstractNum>
-  <w:abstractNum w:abstractNumId="12" w15:restartNumberingAfterBreak="0">
+  <w:abstractNum w:abstractNumId="20" w15:restartNumberingAfterBreak="0">
     <w:nsid w:val="539C4E5D"/>
     <w:multiLevelType w:val="hybridMultilevel"/>
     <w:tmpl w:val="C48E10BC"/>
@@ -5416,7 +8563,7 @@
       </w:pPr>
     </w:lvl>
   </w:abstractNum>
-  <w:abstractNum w:abstractNumId="13" w15:restartNumberingAfterBreak="0">
+  <w:abstractNum w:abstractNumId="21" w15:restartNumberingAfterBreak="0">
     <w:nsid w:val="540E5265"/>
     <w:multiLevelType w:val="hybridMultilevel"/>
     <w:tmpl w:val="C652C6D0"/>
@@ -5505,7 +8652,7 @@
       </w:pPr>
     </w:lvl>
   </w:abstractNum>
-  <w:abstractNum w:abstractNumId="14" w15:restartNumberingAfterBreak="0">
+  <w:abstractNum w:abstractNumId="22" w15:restartNumberingAfterBreak="0">
     <w:nsid w:val="57616BF5"/>
     <w:multiLevelType w:val="hybridMultilevel"/>
     <w:tmpl w:val="B556297C"/>
@@ -5594,7 +8741,7 @@
       </w:pPr>
     </w:lvl>
   </w:abstractNum>
-  <w:abstractNum w:abstractNumId="15" w15:restartNumberingAfterBreak="0">
+  <w:abstractNum w:abstractNumId="23" w15:restartNumberingAfterBreak="0">
     <w:nsid w:val="5A535F79"/>
     <w:multiLevelType w:val="multilevel"/>
     <w:tmpl w:val="78A0188A"/>
@@ -5715,7 +8862,96 @@
       </w:rPr>
     </w:lvl>
   </w:abstractNum>
-  <w:abstractNum w:abstractNumId="16" w15:restartNumberingAfterBreak="0">
+  <w:abstractNum w:abstractNumId="24" w15:restartNumberingAfterBreak="0">
+    <w:nsid w:val="5B2E4AA0"/>
+    <w:multiLevelType w:val="hybridMultilevel"/>
+    <w:tmpl w:val="258E1A94"/>
+    <w:lvl w:ilvl="0" w:tplc="080A000F">
+      <w:start w:val="1"/>
+      <w:numFmt w:val="decimal"/>
+      <w:lvlText w:val="%1."/>
+      <w:lvlJc w:val="left"/>
+      <w:pPr>
+        <w:ind w:left="360" w:hanging="360"/>
+      </w:pPr>
+      <w:rPr>
+        <w:rFonts w:hint="default"/>
+      </w:rPr>
+    </w:lvl>
+    <w:lvl w:ilvl="1" w:tplc="080A0019" w:tentative="1">
+      <w:start w:val="1"/>
+      <w:numFmt w:val="lowerLetter"/>
+      <w:lvlText w:val="%2."/>
+      <w:lvlJc w:val="left"/>
+      <w:pPr>
+        <w:ind w:left="1080" w:hanging="360"/>
+      </w:pPr>
+    </w:lvl>
+    <w:lvl w:ilvl="2" w:tplc="080A001B" w:tentative="1">
+      <w:start w:val="1"/>
+      <w:numFmt w:val="lowerRoman"/>
+      <w:lvlText w:val="%3."/>
+      <w:lvlJc w:val="right"/>
+      <w:pPr>
+        <w:ind w:left="1800" w:hanging="180"/>
+      </w:pPr>
+    </w:lvl>
+    <w:lvl w:ilvl="3" w:tplc="080A000F" w:tentative="1">
+      <w:start w:val="1"/>
+      <w:numFmt w:val="decimal"/>
+      <w:lvlText w:val="%4."/>
+      <w:lvlJc w:val="left"/>
+      <w:pPr>
+        <w:ind w:left="2520" w:hanging="360"/>
+      </w:pPr>
+    </w:lvl>
+    <w:lvl w:ilvl="4" w:tplc="080A0019" w:tentative="1">
+      <w:start w:val="1"/>
+      <w:numFmt w:val="lowerLetter"/>
+      <w:lvlText w:val="%5."/>
+      <w:lvlJc w:val="left"/>
+      <w:pPr>
+        <w:ind w:left="3240" w:hanging="360"/>
+      </w:pPr>
+    </w:lvl>
+    <w:lvl w:ilvl="5" w:tplc="080A001B" w:tentative="1">
+      <w:start w:val="1"/>
+      <w:numFmt w:val="lowerRoman"/>
+      <w:lvlText w:val="%6."/>
+      <w:lvlJc w:val="right"/>
+      <w:pPr>
+        <w:ind w:left="3960" w:hanging="180"/>
+      </w:pPr>
+    </w:lvl>
+    <w:lvl w:ilvl="6" w:tplc="080A000F" w:tentative="1">
+      <w:start w:val="1"/>
+      <w:numFmt w:val="decimal"/>
+      <w:lvlText w:val="%7."/>
+      <w:lvlJc w:val="left"/>
+      <w:pPr>
+        <w:ind w:left="4680" w:hanging="360"/>
+      </w:pPr>
+    </w:lvl>
+    <w:lvl w:ilvl="7" w:tplc="080A0019" w:tentative="1">
+      <w:start w:val="1"/>
+      <w:numFmt w:val="lowerLetter"/>
+      <w:lvlText w:val="%8."/>
+      <w:lvlJc w:val="left"/>
+      <w:pPr>
+        <w:ind w:left="5400" w:hanging="360"/>
+      </w:pPr>
+    </w:lvl>
+    <w:lvl w:ilvl="8" w:tplc="080A001B" w:tentative="1">
+      <w:start w:val="1"/>
+      <w:numFmt w:val="lowerRoman"/>
+      <w:lvlText w:val="%9."/>
+      <w:lvlJc w:val="right"/>
+      <w:pPr>
+        <w:ind w:left="6120" w:hanging="180"/>
+      </w:pPr>
+    </w:lvl>
+  </w:abstractNum>
+  <w:abstractNum w:abstractNumId="25" w15:restartNumberingAfterBreak="0">
     <w:nsid w:val="600B4A60"/>
     <w:multiLevelType w:val="hybridMultilevel"/>
     <w:tmpl w:val="9CD40EFE"/>
@@ -5804,7 +9040,7 @@
       </w:pPr>
     </w:lvl>
   </w:abstractNum>
-  <w:abstractNum w:abstractNumId="17" w15:restartNumberingAfterBreak="0">
+  <w:abstractNum w:abstractNumId="26" w15:restartNumberingAfterBreak="0">
     <w:nsid w:val="638C4C4A"/>
     <w:multiLevelType w:val="multilevel"/>
     <w:tmpl w:val="F03A8F50"/>
@@ -5917,10 +9153,10 @@
       </w:rPr>
     </w:lvl>
   </w:abstractNum>
-  <w:abstractNum w:abstractNumId="18" w15:restartNumberingAfterBreak="0">
-    <w:nsid w:val="78D8425B"/>
+  <w:abstractNum w:abstractNumId="27" w15:restartNumberingAfterBreak="0">
+    <w:nsid w:val="65AB0AF2"/>
     <w:multiLevelType w:val="hybridMultilevel"/>
-    <w:tmpl w:val="B3BA844E"/>
+    <w:tmpl w:val="DC4263CE"/>
     <w:lvl w:ilvl="0" w:tplc="080A000F">
       <w:start w:val="1"/>
       <w:numFmt w:val="decimal"/>
@@ -6006,7 +9242,427 @@
       </w:pPr>
     </w:lvl>
   </w:abstractNum>
-  <w:abstractNum w:abstractNumId="19" w15:restartNumberingAfterBreak="0">
+  <w:abstractNum w:abstractNumId="28" w15:restartNumberingAfterBreak="0">
+    <w:nsid w:val="73861C68"/>
+    <w:multiLevelType w:val="multilevel"/>
+    <w:tmpl w:val="0E7ACE46"/>
+    <w:lvl w:ilvl="0">
+      <w:start w:val="1"/>
+      <w:numFmt w:val="decimal"/>
+      <w:lvlText w:val="%1."/>
+      <w:lvlJc w:val="left"/>
+      <w:pPr>
+        <w:ind w:left="360" w:hanging="360"/>
+      </w:pPr>
+      <w:rPr>
+        <w:rFonts w:hint="default"/>
+      </w:rPr>
+    </w:lvl>
+    <w:lvl w:ilvl="1">
+      <w:start w:val="2"/>
+      <w:numFmt w:val="decimal"/>
+      <w:isLgl/>
+      <w:lvlText w:val="%1.%2."/>
+      <w:lvlJc w:val="left"/>
+      <w:pPr>
+        <w:ind w:left="720" w:hanging="720"/>
+      </w:pPr>
+      <w:rPr>
+        <w:rFonts w:hint="default"/>
+      </w:rPr>
+    </w:lvl>
+    <w:lvl w:ilvl="2">
+      <w:start w:val="1"/>
+      <w:numFmt w:val="decimal"/>
+      <w:isLgl/>
+      <w:lvlText w:val="%1.%2.%3."/>
+      <w:lvlJc w:val="left"/>
+      <w:pPr>
+        <w:ind w:left="720" w:hanging="720"/>
+      </w:pPr>
+      <w:rPr>
+        <w:rFonts w:hint="default"/>
+      </w:rPr>
+    </w:lvl>
+    <w:lvl w:ilvl="3">
+      <w:start w:val="1"/>
+      <w:numFmt w:val="decimal"/>
+      <w:isLgl/>
+      <w:lvlText w:val="%1.%2.%3.%4."/>
+      <w:lvlJc w:val="left"/>
+      <w:pPr>
+        <w:ind w:left="1080" w:hanging="1080"/>
+      </w:pPr>
+      <w:rPr>
+        <w:rFonts w:hint="default"/>
+      </w:rPr>
+    </w:lvl>
+    <w:lvl w:ilvl="4">
+      <w:start w:val="1"/>
+      <w:numFmt w:val="decimal"/>
+      <w:isLgl/>
+      <w:lvlText w:val="%1.%2.%3.%4.%5."/>
+      <w:lvlJc w:val="left"/>
+      <w:pPr>
+        <w:ind w:left="1080" w:hanging="1080"/>
+      </w:pPr>
+      <w:rPr>
+        <w:rFonts w:hint="default"/>
+      </w:rPr>
+    </w:lvl>
+    <w:lvl w:ilvl="5">
+      <w:start w:val="1"/>
+      <w:numFmt w:val="decimal"/>
+      <w:isLgl/>
+      <w:lvlText w:val="%1.%2.%3.%4.%5.%6."/>
+      <w:lvlJc w:val="left"/>
+      <w:pPr>
+        <w:ind w:left="1440" w:hanging="1440"/>
+      </w:pPr>
+      <w:rPr>
+        <w:rFonts w:hint="default"/>
+      </w:rPr>
+    </w:lvl>
+    <w:lvl w:ilvl="6">
+      <w:start w:val="1"/>
+      <w:numFmt w:val="decimal"/>
+      <w:isLgl/>
+      <w:lvlText w:val="%1.%2.%3.%4.%5.%6.%7."/>
+      <w:lvlJc w:val="left"/>
+      <w:pPr>
+        <w:ind w:left="1440" w:hanging="1440"/>
+      </w:pPr>
+      <w:rPr>
+        <w:rFonts w:hint="default"/>
+      </w:rPr>
+    </w:lvl>
+    <w:lvl w:ilvl="7">
+      <w:start w:val="1"/>
+      <w:numFmt w:val="decimal"/>
+      <w:isLgl/>
+      <w:lvlText w:val="%1.%2.%3.%4.%5.%6.%7.%8."/>
+      <w:lvlJc w:val="left"/>
+      <w:pPr>
+        <w:ind w:left="1800" w:hanging="1800"/>
+      </w:pPr>
+      <w:rPr>
+        <w:rFonts w:hint="default"/>
+      </w:rPr>
+    </w:lvl>
+    <w:lvl w:ilvl="8">
+      <w:start w:val="1"/>
+      <w:numFmt w:val="decimal"/>
+      <w:isLgl/>
+      <w:lvlText w:val="%1.%2.%3.%4.%5.%6.%7.%8.%9."/>
+      <w:lvlJc w:val="left"/>
+      <w:pPr>
+        <w:ind w:left="1800" w:hanging="1800"/>
+      </w:pPr>
+      <w:rPr>
+        <w:rFonts w:hint="default"/>
+      </w:rPr>
+    </w:lvl>
+  </w:abstractNum>
+  <w:abstractNum w:abstractNumId="29" w15:restartNumberingAfterBreak="0">
+    <w:nsid w:val="78A21E4A"/>
+    <w:multiLevelType w:val="hybridMultilevel"/>
+    <w:tmpl w:val="1224660E"/>
+    <w:lvl w:ilvl="0" w:tplc="080A000F">
+      <w:start w:val="1"/>
+      <w:numFmt w:val="decimal"/>
+      <w:lvlText w:val="%1."/>
+      <w:lvlJc w:val="left"/>
+      <w:pPr>
+        <w:ind w:left="360" w:hanging="360"/>
+      </w:pPr>
+      <w:rPr>
+        <w:rFonts w:hint="default"/>
+      </w:rPr>
+    </w:lvl>
+    <w:lvl w:ilvl="1" w:tplc="080A0019" w:tentative="1">
+      <w:start w:val="1"/>
+      <w:numFmt w:val="lowerLetter"/>
+      <w:lvlText w:val="%2."/>
+      <w:lvlJc w:val="left"/>
+      <w:pPr>
+        <w:ind w:left="1080" w:hanging="360"/>
+      </w:pPr>
+    </w:lvl>
+    <w:lvl w:ilvl="2" w:tplc="080A001B" w:tentative="1">
+      <w:start w:val="1"/>
+      <w:numFmt w:val="lowerRoman"/>
+      <w:lvlText w:val="%3."/>
+      <w:lvlJc w:val="right"/>
+      <w:pPr>
+        <w:ind w:left="1800" w:hanging="180"/>
+      </w:pPr>
+    </w:lvl>
+    <w:lvl w:ilvl="3" w:tplc="080A000F" w:tentative="1">
+      <w:start w:val="1"/>
+      <w:numFmt w:val="decimal"/>
+      <w:lvlText w:val="%4."/>
+      <w:lvlJc w:val="left"/>
+      <w:pPr>
+        <w:ind w:left="2520" w:hanging="360"/>
+      </w:pPr>
+    </w:lvl>
+    <w:lvl w:ilvl="4" w:tplc="080A0019" w:tentative="1">
+      <w:start w:val="1"/>
+      <w:numFmt w:val="lowerLetter"/>
+      <w:lvlText w:val="%5."/>
+      <w:lvlJc w:val="left"/>
+      <w:pPr>
+        <w:ind w:left="3240" w:hanging="360"/>
+      </w:pPr>
+    </w:lvl>
+    <w:lvl w:ilvl="5" w:tplc="080A001B" w:tentative="1">
+      <w:start w:val="1"/>
+      <w:numFmt w:val="lowerRoman"/>
+      <w:lvlText w:val="%6."/>
+      <w:lvlJc w:val="right"/>
+      <w:pPr>
+        <w:ind w:left="3960" w:hanging="180"/>
+      </w:pPr>
+    </w:lvl>
+    <w:lvl w:ilvl="6" w:tplc="080A000F" w:tentative="1">
+      <w:start w:val="1"/>
+      <w:numFmt w:val="decimal"/>
+      <w:lvlText w:val="%7."/>
+      <w:lvlJc w:val="left"/>
+      <w:pPr>
+        <w:ind w:left="4680" w:hanging="360"/>
+      </w:pPr>
+    </w:lvl>
+    <w:lvl w:ilvl="7" w:tplc="080A0019" w:tentative="1">
+      <w:start w:val="1"/>
+      <w:numFmt w:val="lowerLetter"/>
+      <w:lvlText w:val="%8."/>
+      <w:lvlJc w:val="left"/>
+      <w:pPr>
+        <w:ind w:left="5400" w:hanging="360"/>
+      </w:pPr>
+    </w:lvl>
+    <w:lvl w:ilvl="8" w:tplc="080A001B" w:tentative="1">
+      <w:start w:val="1"/>
+      <w:numFmt w:val="lowerRoman"/>
+      <w:lvlText w:val="%9."/>
+      <w:lvlJc w:val="right"/>
+      <w:pPr>
+        <w:ind w:left="6120" w:hanging="180"/>
+      </w:pPr>
+    </w:lvl>
+  </w:abstractNum>
+  <w:abstractNum w:abstractNumId="30" w15:restartNumberingAfterBreak="0">
+    <w:nsid w:val="78D8425B"/>
+    <w:multiLevelType w:val="multilevel"/>
+    <w:tmpl w:val="2F2E7422"/>
+    <w:lvl w:ilvl="0">
+      <w:start w:val="1"/>
+      <w:numFmt w:val="decimal"/>
+      <w:lvlText w:val="%1."/>
+      <w:lvlJc w:val="left"/>
+      <w:pPr>
+        <w:ind w:left="360" w:hanging="360"/>
+      </w:pPr>
+      <w:rPr>
+        <w:rFonts w:hint="default"/>
+      </w:rPr>
+    </w:lvl>
+    <w:lvl w:ilvl="1">
+      <w:start w:val="1"/>
+      <w:numFmt w:val="decimal"/>
+      <w:isLgl/>
+      <w:lvlText w:val="%1.%2."/>
+      <w:lvlJc w:val="left"/>
+      <w:pPr>
+        <w:ind w:left="720" w:hanging="720"/>
+      </w:pPr>
+      <w:rPr>
+        <w:rFonts w:hint="default"/>
+      </w:rPr>
+    </w:lvl>
+    <w:lvl w:ilvl="2">
+      <w:start w:val="1"/>
+      <w:numFmt w:val="decimal"/>
+      <w:isLgl/>
+      <w:lvlText w:val="%1.%2.%3."/>
+      <w:lvlJc w:val="left"/>
+      <w:pPr>
+        <w:ind w:left="720" w:hanging="720"/>
+      </w:pPr>
+      <w:rPr>
+        <w:rFonts w:hint="default"/>
+      </w:rPr>
+    </w:lvl>
+    <w:lvl w:ilvl="3">
+      <w:start w:val="1"/>
+      <w:numFmt w:val="decimal"/>
+      <w:isLgl/>
+      <w:lvlText w:val="%1.%2.%3.%4."/>
+      <w:lvlJc w:val="left"/>
+      <w:pPr>
+        <w:ind w:left="1080" w:hanging="1080"/>
+      </w:pPr>
+      <w:rPr>
+        <w:rFonts w:hint="default"/>
+      </w:rPr>
+    </w:lvl>
+    <w:lvl w:ilvl="4">
+      <w:start w:val="1"/>
+      <w:numFmt w:val="decimal"/>
+      <w:isLgl/>
+      <w:lvlText w:val="%1.%2.%3.%4.%5."/>
+      <w:lvlJc w:val="left"/>
+      <w:pPr>
+        <w:ind w:left="1080" w:hanging="1080"/>
+      </w:pPr>
+      <w:rPr>
+        <w:rFonts w:hint="default"/>
+      </w:rPr>
+    </w:lvl>
+    <w:lvl w:ilvl="5">
+      <w:start w:val="1"/>
+      <w:numFmt w:val="decimal"/>
+      <w:isLgl/>
+      <w:lvlText w:val="%1.%2.%3.%4.%5.%6."/>
+      <w:lvlJc w:val="left"/>
+      <w:pPr>
+        <w:ind w:left="1440" w:hanging="1440"/>
+      </w:pPr>
+      <w:rPr>
+        <w:rFonts w:hint="default"/>
+      </w:rPr>
+    </w:lvl>
+    <w:lvl w:ilvl="6">
+      <w:start w:val="1"/>
+      <w:numFmt w:val="decimal"/>
+      <w:isLgl/>
+      <w:lvlText w:val="%1.%2.%3.%4.%5.%6.%7."/>
+      <w:lvlJc w:val="left"/>
+      <w:pPr>
+        <w:ind w:left="1440" w:hanging="1440"/>
+      </w:pPr>
+      <w:rPr>
+        <w:rFonts w:hint="default"/>
+      </w:rPr>
+    </w:lvl>
+    <w:lvl w:ilvl="7">
+      <w:start w:val="1"/>
+      <w:numFmt w:val="decimal"/>
+      <w:isLgl/>
+      <w:lvlText w:val="%1.%2.%3.%4.%5.%6.%7.%8."/>
+      <w:lvlJc w:val="left"/>
+      <w:pPr>
+        <w:ind w:left="1800" w:hanging="1800"/>
+      </w:pPr>
+      <w:rPr>
+        <w:rFonts w:hint="default"/>
+      </w:rPr>
+    </w:lvl>
+    <w:lvl w:ilvl="8">
+      <w:start w:val="1"/>
+      <w:numFmt w:val="decimal"/>
+      <w:isLgl/>
+      <w:lvlText w:val="%1.%2.%3.%4.%5.%6.%7.%8.%9."/>
+      <w:lvlJc w:val="left"/>
+      <w:pPr>
+        <w:ind w:left="1800" w:hanging="1800"/>
+      </w:pPr>
+      <w:rPr>
+        <w:rFonts w:hint="default"/>
+      </w:rPr>
+    </w:lvl>
+  </w:abstractNum>
+  <w:abstractNum w:abstractNumId="31" w15:restartNumberingAfterBreak="0">
+    <w:nsid w:val="7B1807FA"/>
+    <w:multiLevelType w:val="hybridMultilevel"/>
+    <w:tmpl w:val="A138927E"/>
+    <w:lvl w:ilvl="0" w:tplc="080A000F">
+      <w:start w:val="1"/>
+      <w:numFmt w:val="decimal"/>
+      <w:lvlText w:val="%1."/>
+      <w:lvlJc w:val="left"/>
+      <w:pPr>
+        <w:ind w:left="360" w:hanging="360"/>
+      </w:pPr>
+      <w:rPr>
+        <w:rFonts w:hint="default"/>
+      </w:rPr>
+    </w:lvl>
+    <w:lvl w:ilvl="1" w:tplc="080A0019" w:tentative="1">
+      <w:start w:val="1"/>
+      <w:numFmt w:val="lowerLetter"/>
+      <w:lvlText w:val="%2."/>
+      <w:lvlJc w:val="left"/>
+      <w:pPr>
+        <w:ind w:left="1080" w:hanging="360"/>
+      </w:pPr>
+    </w:lvl>
+    <w:lvl w:ilvl="2" w:tplc="080A001B" w:tentative="1">
+      <w:start w:val="1"/>
+      <w:numFmt w:val="lowerRoman"/>
+      <w:lvlText w:val="%3."/>
+      <w:lvlJc w:val="right"/>
+      <w:pPr>
+        <w:ind w:left="1800" w:hanging="180"/>
+      </w:pPr>
+    </w:lvl>
+    <w:lvl w:ilvl="3" w:tplc="080A000F" w:tentative="1">
+      <w:start w:val="1"/>
+      <w:numFmt w:val="decimal"/>
+      <w:lvlText w:val="%4."/>
+      <w:lvlJc w:val="left"/>
+      <w:pPr>
+        <w:ind w:left="2520" w:hanging="360"/>
+      </w:pPr>
+    </w:lvl>
+    <w:lvl w:ilvl="4" w:tplc="080A0019" w:tentative="1">
+      <w:start w:val="1"/>
+      <w:numFmt w:val="lowerLetter"/>
+      <w:lvlText w:val="%5."/>
+      <w:lvlJc w:val="left"/>
+      <w:pPr>
+        <w:ind w:left="3240" w:hanging="360"/>
+      </w:pPr>
+    </w:lvl>
+    <w:lvl w:ilvl="5" w:tplc="080A001B" w:tentative="1">
+      <w:start w:val="1"/>
+      <w:numFmt w:val="lowerRoman"/>
+      <w:lvlText w:val="%6."/>
+      <w:lvlJc w:val="right"/>
+      <w:pPr>
+        <w:ind w:left="3960" w:hanging="180"/>
+      </w:pPr>
+    </w:lvl>
+    <w:lvl w:ilvl="6" w:tplc="080A000F" w:tentative="1">
+      <w:start w:val="1"/>
+      <w:numFmt w:val="decimal"/>
+      <w:lvlText w:val="%7."/>
+      <w:lvlJc w:val="left"/>
+      <w:pPr>
+        <w:ind w:left="4680" w:hanging="360"/>
+      </w:pPr>
+    </w:lvl>
+    <w:lvl w:ilvl="7" w:tplc="080A0019" w:tentative="1">
+      <w:start w:val="1"/>
+      <w:numFmt w:val="lowerLetter"/>
+      <w:lvlText w:val="%8."/>
+      <w:lvlJc w:val="left"/>
+      <w:pPr>
+        <w:ind w:left="5400" w:hanging="360"/>
+      </w:pPr>
+    </w:lvl>
+    <w:lvl w:ilvl="8" w:tplc="080A001B" w:tentative="1">
+      <w:start w:val="1"/>
+      <w:numFmt w:val="lowerRoman"/>
+      <w:lvlText w:val="%9."/>
+      <w:lvlJc w:val="right"/>
+      <w:pPr>
+        <w:ind w:left="6120" w:hanging="180"/>
+      </w:pPr>
+    </w:lvl>
+  </w:abstractNum>
+  <w:abstractNum w:abstractNumId="32" w15:restartNumberingAfterBreak="0">
     <w:nsid w:val="7BA07F82"/>
     <w:multiLevelType w:val="hybridMultilevel"/>
     <w:tmpl w:val="EA7C4674"/>
@@ -6096,64 +9752,103 @@
     </w:lvl>
   </w:abstractNum>
   <w:num w:numId="1">
-    <w:abstractNumId w:val="15"/>
+    <w:abstractNumId w:val="23"/>
   </w:num>
   <w:num w:numId="2">
     <w:abstractNumId w:val="0"/>
   </w:num>
   <w:num w:numId="3">
+    <w:abstractNumId w:val="17"/>
+  </w:num>
+  <w:num w:numId="4">
+    <w:abstractNumId w:val="2"/>
+  </w:num>
+  <w:num w:numId="5">
+    <w:abstractNumId w:val="26"/>
+  </w:num>
+  <w:num w:numId="6">
+    <w:abstractNumId w:val="32"/>
+  </w:num>
+  <w:num w:numId="7">
     <w:abstractNumId w:val="10"/>
   </w:num>
-  <w:num w:numId="4">
+  <w:num w:numId="8">
+    <w:abstractNumId w:val="13"/>
+  </w:num>
+  <w:num w:numId="9">
+    <w:abstractNumId w:val="14"/>
+  </w:num>
+  <w:num w:numId="10">
+    <w:abstractNumId w:val="19"/>
+  </w:num>
+  <w:num w:numId="11">
+    <w:abstractNumId w:val="21"/>
+  </w:num>
+  <w:num w:numId="12">
+    <w:abstractNumId w:val="6"/>
+  </w:num>
+  <w:num w:numId="13">
+    <w:abstractNumId w:val="30"/>
+  </w:num>
+  <w:num w:numId="14">
+    <w:abstractNumId w:val="20"/>
+  </w:num>
+  <w:num w:numId="15">
+    <w:abstractNumId w:val="5"/>
+  </w:num>
+  <w:num w:numId="16">
+    <w:abstractNumId w:val="7"/>
+  </w:num>
+  <w:num w:numId="17">
+    <w:abstractNumId w:val="25"/>
+  </w:num>
+  <w:num w:numId="18">
+    <w:abstractNumId w:val="15"/>
+  </w:num>
+  <w:num w:numId="19">
+    <w:abstractNumId w:val="22"/>
+  </w:num>
+  <w:num w:numId="20">
+    <w:abstractNumId w:val="3"/>
+  </w:num>
+  <w:num w:numId="21">
+    <w:abstractNumId w:val="28"/>
+  </w:num>
+  <w:num w:numId="22">
+    <w:abstractNumId w:val="12"/>
+  </w:num>
+  <w:num w:numId="23">
+    <w:abstractNumId w:val="18"/>
+  </w:num>
+  <w:num w:numId="24">
+    <w:abstractNumId w:val="27"/>
+  </w:num>
+  <w:num w:numId="25">
+    <w:abstractNumId w:val="11"/>
+  </w:num>
+  <w:num w:numId="26">
+    <w:abstractNumId w:val="9"/>
+  </w:num>
+  <w:num w:numId="27">
+    <w:abstractNumId w:val="31"/>
+  </w:num>
+  <w:num w:numId="28">
+    <w:abstractNumId w:val="16"/>
+  </w:num>
+  <w:num w:numId="29">
+    <w:abstractNumId w:val="8"/>
+  </w:num>
+  <w:num w:numId="30">
     <w:abstractNumId w:val="1"/>
   </w:num>
-  <w:num w:numId="5">
-    <w:abstractNumId w:val="17"/>
-  </w:num>
-  <w:num w:numId="6">
-    <w:abstractNumId w:val="19"/>
-  </w:num>
-  <w:num w:numId="7">
-    <w:abstractNumId w:val="6"/>
-  </w:num>
-  <w:num w:numId="8">
-    <w:abstractNumId w:val="7"/>
-  </w:num>
-  <w:num w:numId="9">
-    <w:abstractNumId w:val="8"/>
-  </w:num>
-  <w:num w:numId="10">
-    <w:abstractNumId w:val="11"/>
-  </w:num>
-  <w:num w:numId="11">
-    <w:abstractNumId w:val="13"/>
-  </w:num>
-  <w:num w:numId="12">
+  <w:num w:numId="31">
     <w:abstractNumId w:val="4"/>
   </w:num>
-  <w:num w:numId="13">
-    <w:abstractNumId w:val="18"/>
+  <w:num w:numId="32">
+    <w:abstractNumId w:val="24"/>
   </w:num>
-  <w:num w:numId="14">
-    <w:abstractNumId w:val="12"/>
-  </w:num>
-  <w:num w:numId="15">
-    <w:abstractNumId w:val="3"/>
-  </w:num>
-  <w:num w:numId="16">
-    <w:abstractNumId w:val="5"/>
-  </w:num>
-  <w:num w:numId="17">
-    <w:abstractNumId w:val="16"/>
-  </w:num>
-  <w:num w:numId="18">
-    <w:abstractNumId w:val="9"/>
-  </w:num>
-  <w:num w:numId="19">
-    <w:abstractNumId w:val="14"/>
-  </w:num>
-  <w:num w:numId="20">
-    <w:abstractNumId w:val="2"/>
+  <w:num w:numId="33">
+    <w:abstractNumId w:val="29"/>
   </w:num>
 </w:numbering>
 </file>
@@ -6556,7 +10251,7 @@
   <w:style w:type="paragraph" w:default="1" w:styleId="Normal">
     <w:name w:val="Normal"/>
     <w:qFormat/>
-    <w:rsid w:val="00B1595D"/>
+    <w:rsid w:val="00505BA9"/>
   </w:style>
   <w:style w:type="paragraph" w:styleId="Ttulo1">
     <w:name w:val="heading 1"/>

</xml_diff>

<commit_message>
Descripciones de casos de uso 8 - 11.
1. Se realizan descripciones de casos de uso para los casos 8, 9, 10 y 11.
</commit_message>
<xml_diff>
--- a/Diseño/Descripciones de Casos de Uso.docx
+++ b/Diseño/Descripciones de Casos de Uso.docx
@@ -1260,8 +1260,18 @@
                 <w:b/>
                 <w:bCs/>
               </w:rPr>
-              <w:t>Relación include</w:t>
-            </w:r>
+              <w:t xml:space="preserve">Relación </w:t>
+            </w:r>
+            <w:proofErr w:type="spellStart"/>
+            <w:r>
+              <w:rPr>
+                <w:rFonts w:ascii="Raleway" w:hAnsi="Raleway"/>
+                <w:b/>
+                <w:bCs/>
+              </w:rPr>
+              <w:t>include</w:t>
+            </w:r>
+            <w:proofErr w:type="spellEnd"/>
           </w:p>
         </w:tc>
         <w:tc>
@@ -2744,8 +2754,18 @@
                 <w:b/>
                 <w:bCs/>
               </w:rPr>
-              <w:t>Relación extend</w:t>
-            </w:r>
+              <w:t xml:space="preserve">Relación </w:t>
+            </w:r>
+            <w:proofErr w:type="spellStart"/>
+            <w:r>
+              <w:rPr>
+                <w:rFonts w:ascii="Raleway" w:hAnsi="Raleway"/>
+                <w:b/>
+                <w:bCs/>
+              </w:rPr>
+              <w:t>extend</w:t>
+            </w:r>
+            <w:proofErr w:type="spellEnd"/>
           </w:p>
         </w:tc>
         <w:tc>
@@ -3764,13 +3784,7 @@
               <w:rPr>
                 <w:rFonts w:ascii="Raleway" w:hAnsi="Raleway"/>
               </w:rPr>
-              <w:t>, selecciona las oportunidades de evaluación, relación disciplinar, modalidad, espacio, carácter, área de formación, susceptibilidad a AFEL, impartición virtual o intersemestral</w:t>
-            </w:r>
-            <w:r>
-              <w:rPr>
-                <w:rFonts w:ascii="Raleway" w:hAnsi="Raleway"/>
-              </w:rPr>
-              <w:t xml:space="preserve"> y actualiza las horas teóricas y prácticas.</w:t>
+              <w:t>, selecciona las oportunidades de evaluación, relación disciplinar, modalidad, espacio, carácter, área de formación, susceptibilidad a AFEL, impartición virtual o intersemestral y actualiza las horas teóricas y prácticas.</w:t>
             </w:r>
           </w:p>
           <w:p>
@@ -4433,13 +4447,7 @@
               <w:rPr>
                 <w:rFonts w:ascii="Raleway" w:hAnsi="Raleway"/>
               </w:rPr>
-              <w:t xml:space="preserve">Colaborador </w:t>
-            </w:r>
-            <w:r>
-              <w:rPr>
-                <w:rFonts w:ascii="Raleway" w:hAnsi="Raleway"/>
-              </w:rPr>
-              <w:t>(colaborador, coordinador de la comisión y asesor curricular).</w:t>
+              <w:t>Colaborador (colaborador, coordinador de la comisión y asesor curricular).</w:t>
             </w:r>
           </w:p>
         </w:tc>
@@ -4906,31 +4914,7 @@
               <w:rPr>
                 <w:rFonts w:ascii="Raleway" w:hAnsi="Raleway"/>
               </w:rPr>
-              <w:t xml:space="preserve">E1. Error al realizar la operación. (En paso 4, </w:t>
-            </w:r>
-            <w:r>
-              <w:rPr>
-                <w:rFonts w:ascii="Raleway" w:hAnsi="Raleway"/>
-              </w:rPr>
-              <w:t>6</w:t>
-            </w:r>
-            <w:r>
-              <w:rPr>
-                <w:rFonts w:ascii="Raleway" w:hAnsi="Raleway"/>
-              </w:rPr>
-              <w:t xml:space="preserve"> y </w:t>
-            </w:r>
-            <w:r>
-              <w:rPr>
-                <w:rFonts w:ascii="Raleway" w:hAnsi="Raleway"/>
-              </w:rPr>
-              <w:t>6.1</w:t>
-            </w:r>
-            <w:r>
-              <w:rPr>
-                <w:rFonts w:ascii="Raleway" w:hAnsi="Raleway"/>
-              </w:rPr>
-              <w:t>)</w:t>
+              <w:t>E1. Error al realizar la operación. (En paso 4, 6 y 6.1)</w:t>
             </w:r>
           </w:p>
           <w:p>
@@ -5010,19 +4994,7 @@
               <w:rPr>
                 <w:rFonts w:ascii="Raleway" w:hAnsi="Raleway"/>
               </w:rPr>
-              <w:t xml:space="preserve">E2. No hay conexión con el servidor. (En paso 4, </w:t>
-            </w:r>
-            <w:r>
-              <w:rPr>
-                <w:rFonts w:ascii="Raleway" w:hAnsi="Raleway"/>
-              </w:rPr>
-              <w:t>6 y 6.1</w:t>
-            </w:r>
-            <w:r>
-              <w:rPr>
-                <w:rFonts w:ascii="Raleway" w:hAnsi="Raleway"/>
-              </w:rPr>
-              <w:t>)</w:t>
+              <w:t>E2. No hay conexión con el servidor. (En paso 4, 6 y 6.1)</w:t>
             </w:r>
           </w:p>
           <w:p>
@@ -5102,19 +5074,7 @@
               <w:rPr>
                 <w:rFonts w:ascii="Raleway" w:hAnsi="Raleway"/>
               </w:rPr>
-              <w:t xml:space="preserve">E3. Error de la base de datos. (En paso 4, </w:t>
-            </w:r>
-            <w:r>
-              <w:rPr>
-                <w:rFonts w:ascii="Raleway" w:hAnsi="Raleway"/>
-              </w:rPr>
-              <w:t>6 y 6.1</w:t>
-            </w:r>
-            <w:r>
-              <w:rPr>
-                <w:rFonts w:ascii="Raleway" w:hAnsi="Raleway"/>
-              </w:rPr>
-              <w:t>)</w:t>
+              <w:t>E3. Error de la base de datos. (En paso 4, 6 y 6.1)</w:t>
             </w:r>
           </w:p>
           <w:p>
@@ -5285,13 +5245,7 @@
               <w:rPr>
                 <w:rFonts w:ascii="Raleway" w:hAnsi="Raleway"/>
               </w:rPr>
-              <w:t xml:space="preserve">Colaborador </w:t>
-            </w:r>
-            <w:r>
-              <w:rPr>
-                <w:rFonts w:ascii="Raleway" w:hAnsi="Raleway"/>
-              </w:rPr>
-              <w:t>(colaborador, coordinador de la comisión y asesor curricular).</w:t>
+              <w:t>Colaborador (colaborador, coordinador de la comisión y asesor curricular).</w:t>
             </w:r>
           </w:p>
         </w:tc>
@@ -5894,8 +5848,6 @@
               </w:rPr>
               <w:t>2 y 4</w:t>
             </w:r>
-            <w:bookmarkStart w:id="0" w:name="_GoBack"/>
-            <w:bookmarkEnd w:id="0"/>
             <w:r>
               <w:rPr>
                 <w:rFonts w:ascii="Raleway" w:hAnsi="Raleway"/>
@@ -6024,6 +5976,12 @@
                 <w:rFonts w:ascii="Raleway" w:hAnsi="Raleway"/>
               </w:rPr>
             </w:pPr>
+            <w:r>
+              <w:rPr>
+                <w:rFonts w:ascii="Raleway" w:hAnsi="Raleway"/>
+              </w:rPr>
+              <w:t>CU 08 – Consultar información de contexto.</w:t>
+            </w:r>
           </w:p>
         </w:tc>
       </w:tr>
@@ -6046,6 +6004,7 @@
                 <w:b/>
                 <w:bCs/>
               </w:rPr>
+              <w:lastRenderedPageBreak/>
               <w:t>Actor</w:t>
             </w:r>
           </w:p>
@@ -6056,10 +6015,17 @@
           </w:tcPr>
           <w:p>
             <w:pPr>
-              <w:rPr>
-                <w:rFonts w:ascii="Raleway" w:hAnsi="Raleway"/>
-              </w:rPr>
-            </w:pPr>
+              <w:jc w:val="both"/>
+              <w:rPr>
+                <w:rFonts w:ascii="Raleway" w:hAnsi="Raleway"/>
+              </w:rPr>
+            </w:pPr>
+            <w:r>
+              <w:rPr>
+                <w:rFonts w:ascii="Raleway" w:hAnsi="Raleway"/>
+              </w:rPr>
+              <w:t>Colaborador (colaborador, coordinador de la comisión y asesor curricular).</w:t>
+            </w:r>
           </w:p>
         </w:tc>
       </w:tr>
@@ -6082,7 +6048,6 @@
                 <w:b/>
                 <w:bCs/>
               </w:rPr>
-              <w:lastRenderedPageBreak/>
               <w:t>Descripción</w:t>
             </w:r>
           </w:p>
@@ -6093,10 +6058,17 @@
           </w:tcPr>
           <w:p>
             <w:pPr>
-              <w:rPr>
-                <w:rFonts w:ascii="Raleway" w:hAnsi="Raleway"/>
-              </w:rPr>
-            </w:pPr>
+              <w:jc w:val="both"/>
+              <w:rPr>
+                <w:rFonts w:ascii="Raleway" w:hAnsi="Raleway"/>
+              </w:rPr>
+            </w:pPr>
+            <w:r>
+              <w:rPr>
+                <w:rFonts w:ascii="Raleway" w:hAnsi="Raleway"/>
+              </w:rPr>
+              <w:t>En este caso de uso, el colaborador accede a información adicional sobre los elementos en pantalla.</w:t>
+            </w:r>
           </w:p>
         </w:tc>
       </w:tr>
@@ -6119,7 +6091,7 @@
                 <w:b/>
                 <w:bCs/>
               </w:rPr>
-              <w:t>Relación include</w:t>
+              <w:t>Flujo normal</w:t>
             </w:r>
           </w:p>
         </w:tc>
@@ -6129,10 +6101,139 @@
           </w:tcPr>
           <w:p>
             <w:pPr>
-              <w:rPr>
-                <w:rFonts w:ascii="Raleway" w:hAnsi="Raleway"/>
-              </w:rPr>
-            </w:pPr>
+              <w:pStyle w:val="Prrafodelista"/>
+              <w:numPr>
+                <w:ilvl w:val="0"/>
+                <w:numId w:val="34"/>
+              </w:numPr>
+              <w:jc w:val="both"/>
+              <w:rPr>
+                <w:rFonts w:ascii="Raleway" w:hAnsi="Raleway"/>
+              </w:rPr>
+            </w:pPr>
+            <w:r>
+              <w:rPr>
+                <w:rFonts w:ascii="Raleway" w:hAnsi="Raleway"/>
+              </w:rPr>
+              <w:t>El colaborador posiciona el puntero del ratón sobre el elemento deseado.</w:t>
+            </w:r>
+          </w:p>
+          <w:p>
+            <w:pPr>
+              <w:pStyle w:val="Prrafodelista"/>
+              <w:numPr>
+                <w:ilvl w:val="0"/>
+                <w:numId w:val="34"/>
+              </w:numPr>
+              <w:jc w:val="both"/>
+              <w:rPr>
+                <w:rFonts w:ascii="Raleway" w:hAnsi="Raleway"/>
+              </w:rPr>
+            </w:pPr>
+            <w:r>
+              <w:rPr>
+                <w:rFonts w:ascii="Raleway" w:hAnsi="Raleway"/>
+              </w:rPr>
+              <w:t>El sistema muestra una ventana emergente junto al puntero del ratón con la información de contexto.</w:t>
+            </w:r>
+          </w:p>
+          <w:p>
+            <w:pPr>
+              <w:pStyle w:val="Prrafodelista"/>
+              <w:numPr>
+                <w:ilvl w:val="0"/>
+                <w:numId w:val="34"/>
+              </w:numPr>
+              <w:jc w:val="both"/>
+              <w:rPr>
+                <w:rFonts w:ascii="Raleway" w:hAnsi="Raleway"/>
+              </w:rPr>
+            </w:pPr>
+            <w:r>
+              <w:rPr>
+                <w:rFonts w:ascii="Raleway" w:hAnsi="Raleway"/>
+              </w:rPr>
+              <w:t>El colaborador posiciona el puntero del ratón fuera del elemento deseado.</w:t>
+            </w:r>
+          </w:p>
+          <w:p>
+            <w:pPr>
+              <w:pStyle w:val="Prrafodelista"/>
+              <w:numPr>
+                <w:ilvl w:val="0"/>
+                <w:numId w:val="34"/>
+              </w:numPr>
+              <w:jc w:val="both"/>
+              <w:rPr>
+                <w:rFonts w:ascii="Raleway" w:hAnsi="Raleway"/>
+              </w:rPr>
+            </w:pPr>
+            <w:r>
+              <w:rPr>
+                <w:rFonts w:ascii="Raleway" w:hAnsi="Raleway"/>
+              </w:rPr>
+              <w:t>El sistema desaparece la ventana emergente.</w:t>
+            </w:r>
+          </w:p>
+        </w:tc>
+      </w:tr>
+    </w:tbl>
+    <w:p>
+      <w:pPr>
+        <w:rPr>
+          <w:rFonts w:ascii="Raleway" w:hAnsi="Raleway"/>
+        </w:rPr>
+      </w:pPr>
+    </w:p>
+    <w:tbl>
+      <w:tblPr>
+        <w:tblStyle w:val="Tablaconcuadrcula"/>
+        <w:tblW w:w="0" w:type="auto"/>
+        <w:tblLook w:val="04A0" w:firstRow="1" w:lastRow="0" w:firstColumn="1" w:lastColumn="0" w:noHBand="0" w:noVBand="1"/>
+      </w:tblPr>
+      <w:tblGrid>
+        <w:gridCol w:w="2122"/>
+        <w:gridCol w:w="6706"/>
+      </w:tblGrid>
+      <w:tr>
+        <w:tc>
+          <w:tcPr>
+            <w:tcW w:w="2122" w:type="dxa"/>
+          </w:tcPr>
+          <w:p>
+            <w:pPr>
+              <w:rPr>
+                <w:rFonts w:ascii="Raleway" w:hAnsi="Raleway"/>
+                <w:b/>
+                <w:bCs/>
+              </w:rPr>
+            </w:pPr>
+            <w:r>
+              <w:rPr>
+                <w:rFonts w:ascii="Raleway" w:hAnsi="Raleway"/>
+                <w:b/>
+                <w:bCs/>
+              </w:rPr>
+              <w:t>Nombre</w:t>
+            </w:r>
+          </w:p>
+        </w:tc>
+        <w:tc>
+          <w:tcPr>
+            <w:tcW w:w="6706" w:type="dxa"/>
+          </w:tcPr>
+          <w:p>
+            <w:pPr>
+              <w:rPr>
+                <w:rFonts w:ascii="Raleway" w:hAnsi="Raleway"/>
+              </w:rPr>
+            </w:pPr>
+            <w:r>
+              <w:rPr>
+                <w:rFonts w:ascii="Raleway" w:hAnsi="Raleway"/>
+              </w:rPr>
+              <w:t>CU 09 – Consultar información guía.</w:t>
+            </w:r>
           </w:p>
         </w:tc>
       </w:tr>
@@ -6155,8 +6256,2015 @@
                 <w:b/>
                 <w:bCs/>
               </w:rPr>
-              <w:t>Relación extend</w:t>
-            </w:r>
+              <w:t>Actor</w:t>
+            </w:r>
+          </w:p>
+        </w:tc>
+        <w:tc>
+          <w:tcPr>
+            <w:tcW w:w="6706" w:type="dxa"/>
+          </w:tcPr>
+          <w:p>
+            <w:pPr>
+              <w:jc w:val="both"/>
+              <w:rPr>
+                <w:rFonts w:ascii="Raleway" w:hAnsi="Raleway"/>
+              </w:rPr>
+            </w:pPr>
+            <w:r>
+              <w:rPr>
+                <w:rFonts w:ascii="Raleway" w:hAnsi="Raleway"/>
+              </w:rPr>
+              <w:t>Colaborador (colaborador, coordinador de la comisión y asesor curricular).</w:t>
+            </w:r>
+          </w:p>
+        </w:tc>
+      </w:tr>
+      <w:tr>
+        <w:tc>
+          <w:tcPr>
+            <w:tcW w:w="2122" w:type="dxa"/>
+          </w:tcPr>
+          <w:p>
+            <w:pPr>
+              <w:rPr>
+                <w:rFonts w:ascii="Raleway" w:hAnsi="Raleway"/>
+                <w:b/>
+                <w:bCs/>
+              </w:rPr>
+            </w:pPr>
+            <w:r>
+              <w:rPr>
+                <w:rFonts w:ascii="Raleway" w:hAnsi="Raleway"/>
+                <w:b/>
+                <w:bCs/>
+              </w:rPr>
+              <w:t>Descripción</w:t>
+            </w:r>
+          </w:p>
+        </w:tc>
+        <w:tc>
+          <w:tcPr>
+            <w:tcW w:w="6706" w:type="dxa"/>
+          </w:tcPr>
+          <w:p>
+            <w:pPr>
+              <w:jc w:val="both"/>
+              <w:rPr>
+                <w:rFonts w:ascii="Raleway" w:hAnsi="Raleway"/>
+              </w:rPr>
+            </w:pPr>
+            <w:r>
+              <w:rPr>
+                <w:rFonts w:ascii="Raleway" w:hAnsi="Raleway"/>
+              </w:rPr>
+              <w:t>En este caso de uso, el colaborador accede a información de apoyo sobre el paso que se encuentra realizando.</w:t>
+            </w:r>
+          </w:p>
+        </w:tc>
+      </w:tr>
+      <w:tr>
+        <w:tc>
+          <w:tcPr>
+            <w:tcW w:w="2122" w:type="dxa"/>
+          </w:tcPr>
+          <w:p>
+            <w:pPr>
+              <w:rPr>
+                <w:rFonts w:ascii="Raleway" w:hAnsi="Raleway"/>
+                <w:b/>
+                <w:bCs/>
+              </w:rPr>
+            </w:pPr>
+            <w:r>
+              <w:rPr>
+                <w:rFonts w:ascii="Raleway" w:hAnsi="Raleway"/>
+                <w:b/>
+                <w:bCs/>
+              </w:rPr>
+              <w:t>Precondiciones</w:t>
+            </w:r>
+          </w:p>
+        </w:tc>
+        <w:tc>
+          <w:tcPr>
+            <w:tcW w:w="6706" w:type="dxa"/>
+          </w:tcPr>
+          <w:p>
+            <w:pPr>
+              <w:jc w:val="both"/>
+              <w:rPr>
+                <w:rFonts w:ascii="Raleway" w:hAnsi="Raleway"/>
+              </w:rPr>
+            </w:pPr>
+            <w:r>
+              <w:rPr>
+                <w:rFonts w:ascii="Raleway" w:hAnsi="Raleway"/>
+              </w:rPr>
+              <w:t xml:space="preserve">PR1. El </w:t>
+            </w:r>
+            <w:r>
+              <w:rPr>
+                <w:rFonts w:ascii="Raleway" w:hAnsi="Raleway"/>
+              </w:rPr>
+              <w:t>colaborador consultó el paso deseado en el mapa del proceso.</w:t>
+            </w:r>
+          </w:p>
+        </w:tc>
+      </w:tr>
+      <w:tr>
+        <w:tc>
+          <w:tcPr>
+            <w:tcW w:w="2122" w:type="dxa"/>
+          </w:tcPr>
+          <w:p>
+            <w:pPr>
+              <w:rPr>
+                <w:rFonts w:ascii="Raleway" w:hAnsi="Raleway"/>
+                <w:b/>
+                <w:bCs/>
+              </w:rPr>
+            </w:pPr>
+            <w:r>
+              <w:rPr>
+                <w:rFonts w:ascii="Raleway" w:hAnsi="Raleway"/>
+                <w:b/>
+                <w:bCs/>
+              </w:rPr>
+              <w:t>Flujo normal</w:t>
+            </w:r>
+          </w:p>
+        </w:tc>
+        <w:tc>
+          <w:tcPr>
+            <w:tcW w:w="6706" w:type="dxa"/>
+          </w:tcPr>
+          <w:p>
+            <w:pPr>
+              <w:pStyle w:val="Prrafodelista"/>
+              <w:numPr>
+                <w:ilvl w:val="0"/>
+                <w:numId w:val="35"/>
+              </w:numPr>
+              <w:jc w:val="both"/>
+              <w:rPr>
+                <w:rFonts w:ascii="Raleway" w:hAnsi="Raleway"/>
+              </w:rPr>
+            </w:pPr>
+            <w:r>
+              <w:rPr>
+                <w:rFonts w:ascii="Raleway" w:hAnsi="Raleway"/>
+              </w:rPr>
+              <w:t>El colaborador presiona el botón de “ayuda”.</w:t>
+            </w:r>
+          </w:p>
+          <w:p>
+            <w:pPr>
+              <w:pStyle w:val="Prrafodelista"/>
+              <w:numPr>
+                <w:ilvl w:val="0"/>
+                <w:numId w:val="35"/>
+              </w:numPr>
+              <w:jc w:val="both"/>
+              <w:rPr>
+                <w:rFonts w:ascii="Raleway" w:hAnsi="Raleway"/>
+              </w:rPr>
+            </w:pPr>
+            <w:r>
+              <w:rPr>
+                <w:rFonts w:ascii="Raleway" w:hAnsi="Raleway"/>
+              </w:rPr>
+              <w:t>El sistema recupera la información guía general y por sección del paso incluyendo texto e imágenes, y muestra una ventana modal con la información general y de la primera sección.</w:t>
+            </w:r>
+          </w:p>
+          <w:p>
+            <w:pPr>
+              <w:pStyle w:val="Prrafodelista"/>
+              <w:numPr>
+                <w:ilvl w:val="0"/>
+                <w:numId w:val="35"/>
+              </w:numPr>
+              <w:jc w:val="both"/>
+              <w:rPr>
+                <w:rFonts w:ascii="Raleway" w:hAnsi="Raleway"/>
+              </w:rPr>
+            </w:pPr>
+            <w:r>
+              <w:rPr>
+                <w:rFonts w:ascii="Raleway" w:hAnsi="Raleway"/>
+              </w:rPr>
+              <w:t>El colaborador lee la información y presiona el botón de “listo”.</w:t>
+            </w:r>
+          </w:p>
+          <w:p>
+            <w:pPr>
+              <w:pStyle w:val="Prrafodelista"/>
+              <w:numPr>
+                <w:ilvl w:val="0"/>
+                <w:numId w:val="35"/>
+              </w:numPr>
+              <w:jc w:val="both"/>
+              <w:rPr>
+                <w:rFonts w:ascii="Raleway" w:hAnsi="Raleway"/>
+              </w:rPr>
+            </w:pPr>
+            <w:r>
+              <w:rPr>
+                <w:rFonts w:ascii="Raleway" w:hAnsi="Raleway"/>
+              </w:rPr>
+              <w:t>El sistema desaparece la ventana modal.</w:t>
+            </w:r>
+          </w:p>
+        </w:tc>
+      </w:tr>
+      <w:tr>
+        <w:tc>
+          <w:tcPr>
+            <w:tcW w:w="2122" w:type="dxa"/>
+          </w:tcPr>
+          <w:p>
+            <w:pPr>
+              <w:rPr>
+                <w:rFonts w:ascii="Raleway" w:hAnsi="Raleway"/>
+                <w:b/>
+                <w:bCs/>
+              </w:rPr>
+            </w:pPr>
+            <w:r>
+              <w:rPr>
+                <w:rFonts w:ascii="Raleway" w:hAnsi="Raleway"/>
+                <w:b/>
+                <w:bCs/>
+              </w:rPr>
+              <w:t>Flujos alternos</w:t>
+            </w:r>
+          </w:p>
+        </w:tc>
+        <w:tc>
+          <w:tcPr>
+            <w:tcW w:w="6706" w:type="dxa"/>
+          </w:tcPr>
+          <w:p>
+            <w:pPr>
+              <w:jc w:val="both"/>
+              <w:rPr>
+                <w:rFonts w:ascii="Raleway" w:hAnsi="Raleway"/>
+              </w:rPr>
+            </w:pPr>
+            <w:r>
+              <w:rPr>
+                <w:rFonts w:ascii="Raleway" w:hAnsi="Raleway"/>
+              </w:rPr>
+              <w:t>FA1. El colaborador desea consultar la información de una sección específica.</w:t>
+            </w:r>
+          </w:p>
+          <w:p>
+            <w:pPr>
+              <w:pStyle w:val="Prrafodelista"/>
+              <w:numPr>
+                <w:ilvl w:val="1"/>
+                <w:numId w:val="33"/>
+              </w:numPr>
+              <w:jc w:val="both"/>
+              <w:rPr>
+                <w:rFonts w:ascii="Raleway" w:hAnsi="Raleway"/>
+              </w:rPr>
+            </w:pPr>
+            <w:r>
+              <w:rPr>
+                <w:rFonts w:ascii="Raleway" w:hAnsi="Raleway"/>
+              </w:rPr>
+              <w:t>El colaborador selecciona la sección deseada.</w:t>
+            </w:r>
+          </w:p>
+          <w:p>
+            <w:pPr>
+              <w:pStyle w:val="Prrafodelista"/>
+              <w:numPr>
+                <w:ilvl w:val="2"/>
+                <w:numId w:val="33"/>
+              </w:numPr>
+              <w:jc w:val="both"/>
+              <w:rPr>
+                <w:rFonts w:ascii="Raleway" w:hAnsi="Raleway"/>
+              </w:rPr>
+            </w:pPr>
+            <w:r>
+              <w:rPr>
+                <w:rFonts w:ascii="Raleway" w:hAnsi="Raleway"/>
+              </w:rPr>
+              <w:t>El sistema muestra la información guía de la sección seleccionada.</w:t>
+            </w:r>
+          </w:p>
+        </w:tc>
+      </w:tr>
+      <w:tr>
+        <w:tc>
+          <w:tcPr>
+            <w:tcW w:w="2122" w:type="dxa"/>
+          </w:tcPr>
+          <w:p>
+            <w:pPr>
+              <w:rPr>
+                <w:rFonts w:ascii="Raleway" w:hAnsi="Raleway"/>
+                <w:b/>
+                <w:bCs/>
+              </w:rPr>
+            </w:pPr>
+            <w:r>
+              <w:rPr>
+                <w:rFonts w:ascii="Raleway" w:hAnsi="Raleway"/>
+                <w:b/>
+                <w:bCs/>
+              </w:rPr>
+              <w:t>Excepciones</w:t>
+            </w:r>
+          </w:p>
+        </w:tc>
+        <w:tc>
+          <w:tcPr>
+            <w:tcW w:w="6706" w:type="dxa"/>
+          </w:tcPr>
+          <w:p>
+            <w:pPr>
+              <w:jc w:val="both"/>
+              <w:rPr>
+                <w:rFonts w:ascii="Raleway" w:hAnsi="Raleway"/>
+              </w:rPr>
+            </w:pPr>
+            <w:r>
+              <w:rPr>
+                <w:rFonts w:ascii="Raleway" w:hAnsi="Raleway"/>
+              </w:rPr>
+              <w:t>E1. Error al realizar la operación. (En paso 2)</w:t>
+            </w:r>
+          </w:p>
+          <w:p>
+            <w:pPr>
+              <w:pStyle w:val="Prrafodelista"/>
+              <w:numPr>
+                <w:ilvl w:val="0"/>
+                <w:numId w:val="36"/>
+              </w:numPr>
+              <w:jc w:val="both"/>
+              <w:rPr>
+                <w:rFonts w:ascii="Raleway" w:hAnsi="Raleway"/>
+              </w:rPr>
+            </w:pPr>
+            <w:r>
+              <w:rPr>
+                <w:rFonts w:ascii="Raleway" w:hAnsi="Raleway"/>
+              </w:rPr>
+              <w:t>El sistema muestra una ventana modal con un mensaje notificando el error resultante de la operación.</w:t>
+            </w:r>
+          </w:p>
+          <w:p>
+            <w:pPr>
+              <w:pStyle w:val="Prrafodelista"/>
+              <w:numPr>
+                <w:ilvl w:val="0"/>
+                <w:numId w:val="36"/>
+              </w:numPr>
+              <w:jc w:val="both"/>
+              <w:rPr>
+                <w:rFonts w:ascii="Raleway" w:hAnsi="Raleway"/>
+              </w:rPr>
+            </w:pPr>
+            <w:r>
+              <w:rPr>
+                <w:rFonts w:ascii="Raleway" w:hAnsi="Raleway"/>
+              </w:rPr>
+              <w:t>El colaborador presiona el botón de “está bien”.</w:t>
+            </w:r>
+          </w:p>
+          <w:p>
+            <w:pPr>
+              <w:pStyle w:val="Prrafodelista"/>
+              <w:numPr>
+                <w:ilvl w:val="0"/>
+                <w:numId w:val="36"/>
+              </w:numPr>
+              <w:spacing w:after="160" w:line="259" w:lineRule="auto"/>
+              <w:jc w:val="both"/>
+              <w:rPr>
+                <w:rFonts w:ascii="Raleway" w:hAnsi="Raleway"/>
+              </w:rPr>
+            </w:pPr>
+            <w:r>
+              <w:rPr>
+                <w:rFonts w:ascii="Raleway" w:hAnsi="Raleway"/>
+              </w:rPr>
+              <w:t>El sistema desaparece la ventana modal de notificación.</w:t>
+            </w:r>
+          </w:p>
+          <w:p>
+            <w:pPr>
+              <w:jc w:val="both"/>
+              <w:rPr>
+                <w:rFonts w:ascii="Raleway" w:hAnsi="Raleway"/>
+              </w:rPr>
+            </w:pPr>
+          </w:p>
+          <w:p>
+            <w:pPr>
+              <w:jc w:val="both"/>
+              <w:rPr>
+                <w:rFonts w:ascii="Raleway" w:hAnsi="Raleway"/>
+              </w:rPr>
+            </w:pPr>
+            <w:r>
+              <w:rPr>
+                <w:rFonts w:ascii="Raleway" w:hAnsi="Raleway"/>
+              </w:rPr>
+              <w:t>E2. No hay conexión con el servidor. (En paso 2)</w:t>
+            </w:r>
+          </w:p>
+          <w:p>
+            <w:pPr>
+              <w:pStyle w:val="Prrafodelista"/>
+              <w:numPr>
+                <w:ilvl w:val="0"/>
+                <w:numId w:val="37"/>
+              </w:numPr>
+              <w:jc w:val="both"/>
+              <w:rPr>
+                <w:rFonts w:ascii="Raleway" w:hAnsi="Raleway"/>
+              </w:rPr>
+            </w:pPr>
+            <w:r>
+              <w:rPr>
+                <w:rFonts w:ascii="Raleway" w:hAnsi="Raleway"/>
+              </w:rPr>
+              <w:t>El sistema muestra una ventana modal con un mensaje notificando el error de conexión.</w:t>
+            </w:r>
+          </w:p>
+          <w:p>
+            <w:pPr>
+              <w:pStyle w:val="Prrafodelista"/>
+              <w:numPr>
+                <w:ilvl w:val="0"/>
+                <w:numId w:val="37"/>
+              </w:numPr>
+              <w:jc w:val="both"/>
+              <w:rPr>
+                <w:rFonts w:ascii="Raleway" w:hAnsi="Raleway"/>
+              </w:rPr>
+            </w:pPr>
+            <w:r>
+              <w:rPr>
+                <w:rFonts w:ascii="Raleway" w:hAnsi="Raleway"/>
+              </w:rPr>
+              <w:t>El colaborador presiona el botón de “está bien”.</w:t>
+            </w:r>
+          </w:p>
+          <w:p>
+            <w:pPr>
+              <w:pStyle w:val="Prrafodelista"/>
+              <w:numPr>
+                <w:ilvl w:val="0"/>
+                <w:numId w:val="37"/>
+              </w:numPr>
+              <w:spacing w:after="160" w:line="259" w:lineRule="auto"/>
+              <w:jc w:val="both"/>
+              <w:rPr>
+                <w:rFonts w:ascii="Raleway" w:hAnsi="Raleway"/>
+              </w:rPr>
+            </w:pPr>
+            <w:r>
+              <w:rPr>
+                <w:rFonts w:ascii="Raleway" w:hAnsi="Raleway"/>
+              </w:rPr>
+              <w:t>El sistema desaparece la ventana modal de notificación.</w:t>
+            </w:r>
+          </w:p>
+          <w:p>
+            <w:pPr>
+              <w:jc w:val="both"/>
+              <w:rPr>
+                <w:rFonts w:ascii="Raleway" w:hAnsi="Raleway"/>
+              </w:rPr>
+            </w:pPr>
+          </w:p>
+          <w:p>
+            <w:pPr>
+              <w:jc w:val="both"/>
+              <w:rPr>
+                <w:rFonts w:ascii="Raleway" w:hAnsi="Raleway"/>
+              </w:rPr>
+            </w:pPr>
+            <w:r>
+              <w:rPr>
+                <w:rFonts w:ascii="Raleway" w:hAnsi="Raleway"/>
+              </w:rPr>
+              <w:t>E3. Error de la base de datos. (En paso 2)</w:t>
+            </w:r>
+          </w:p>
+          <w:p>
+            <w:pPr>
+              <w:pStyle w:val="Prrafodelista"/>
+              <w:numPr>
+                <w:ilvl w:val="0"/>
+                <w:numId w:val="38"/>
+              </w:numPr>
+              <w:jc w:val="both"/>
+              <w:rPr>
+                <w:rFonts w:ascii="Raleway" w:hAnsi="Raleway"/>
+              </w:rPr>
+            </w:pPr>
+            <w:r>
+              <w:rPr>
+                <w:rFonts w:ascii="Raleway" w:hAnsi="Raleway"/>
+              </w:rPr>
+              <w:t>El sistema muestra una ventana modal con un mensaje notificando el error de la base de datos.</w:t>
+            </w:r>
+          </w:p>
+          <w:p>
+            <w:pPr>
+              <w:pStyle w:val="Prrafodelista"/>
+              <w:numPr>
+                <w:ilvl w:val="0"/>
+                <w:numId w:val="38"/>
+              </w:numPr>
+              <w:spacing w:after="160" w:line="259" w:lineRule="auto"/>
+              <w:jc w:val="both"/>
+              <w:rPr>
+                <w:rFonts w:ascii="Raleway" w:hAnsi="Raleway"/>
+              </w:rPr>
+            </w:pPr>
+            <w:r>
+              <w:rPr>
+                <w:rFonts w:ascii="Raleway" w:hAnsi="Raleway"/>
+              </w:rPr>
+              <w:lastRenderedPageBreak/>
+              <w:t xml:space="preserve">El </w:t>
+            </w:r>
+            <w:r>
+              <w:rPr>
+                <w:rFonts w:ascii="Raleway" w:hAnsi="Raleway"/>
+              </w:rPr>
+              <w:t>colaborador</w:t>
+            </w:r>
+            <w:r>
+              <w:rPr>
+                <w:rFonts w:ascii="Raleway" w:hAnsi="Raleway"/>
+              </w:rPr>
+              <w:t xml:space="preserve"> presiona el botón de “está bien”.</w:t>
+            </w:r>
+          </w:p>
+          <w:p>
+            <w:pPr>
+              <w:pStyle w:val="Prrafodelista"/>
+              <w:numPr>
+                <w:ilvl w:val="0"/>
+                <w:numId w:val="38"/>
+              </w:numPr>
+              <w:rPr>
+                <w:rFonts w:ascii="Raleway" w:hAnsi="Raleway"/>
+              </w:rPr>
+            </w:pPr>
+            <w:r>
+              <w:rPr>
+                <w:rFonts w:ascii="Raleway" w:hAnsi="Raleway"/>
+              </w:rPr>
+              <w:t>El sistema desaparece la ventana modal de notificación.</w:t>
+            </w:r>
+          </w:p>
+        </w:tc>
+      </w:tr>
+    </w:tbl>
+    <w:p>
+      <w:pPr>
+        <w:rPr>
+          <w:rFonts w:ascii="Raleway" w:hAnsi="Raleway"/>
+        </w:rPr>
+      </w:pPr>
+    </w:p>
+    <w:tbl>
+      <w:tblPr>
+        <w:tblStyle w:val="Tablaconcuadrcula"/>
+        <w:tblW w:w="0" w:type="auto"/>
+        <w:tblLook w:val="04A0" w:firstRow="1" w:lastRow="0" w:firstColumn="1" w:lastColumn="0" w:noHBand="0" w:noVBand="1"/>
+      </w:tblPr>
+      <w:tblGrid>
+        <w:gridCol w:w="2122"/>
+        <w:gridCol w:w="6706"/>
+      </w:tblGrid>
+      <w:tr>
+        <w:tc>
+          <w:tcPr>
+            <w:tcW w:w="2122" w:type="dxa"/>
+          </w:tcPr>
+          <w:p>
+            <w:pPr>
+              <w:rPr>
+                <w:rFonts w:ascii="Raleway" w:hAnsi="Raleway"/>
+                <w:b/>
+                <w:bCs/>
+              </w:rPr>
+            </w:pPr>
+            <w:r>
+              <w:rPr>
+                <w:rFonts w:ascii="Raleway" w:hAnsi="Raleway"/>
+                <w:b/>
+                <w:bCs/>
+              </w:rPr>
+              <w:t>Nombre</w:t>
+            </w:r>
+          </w:p>
+        </w:tc>
+        <w:tc>
+          <w:tcPr>
+            <w:tcW w:w="6706" w:type="dxa"/>
+          </w:tcPr>
+          <w:p>
+            <w:pPr>
+              <w:rPr>
+                <w:rFonts w:ascii="Raleway" w:hAnsi="Raleway"/>
+              </w:rPr>
+            </w:pPr>
+            <w:r>
+              <w:rPr>
+                <w:rFonts w:ascii="Raleway" w:hAnsi="Raleway"/>
+              </w:rPr>
+              <w:t>CU 10 – Consultar pasos relativos.</w:t>
+            </w:r>
+          </w:p>
+        </w:tc>
+      </w:tr>
+      <w:tr>
+        <w:tc>
+          <w:tcPr>
+            <w:tcW w:w="2122" w:type="dxa"/>
+          </w:tcPr>
+          <w:p>
+            <w:pPr>
+              <w:rPr>
+                <w:rFonts w:ascii="Raleway" w:hAnsi="Raleway"/>
+                <w:b/>
+                <w:bCs/>
+              </w:rPr>
+            </w:pPr>
+            <w:r>
+              <w:rPr>
+                <w:rFonts w:ascii="Raleway" w:hAnsi="Raleway"/>
+                <w:b/>
+                <w:bCs/>
+              </w:rPr>
+              <w:t>Actor</w:t>
+            </w:r>
+          </w:p>
+        </w:tc>
+        <w:tc>
+          <w:tcPr>
+            <w:tcW w:w="6706" w:type="dxa"/>
+          </w:tcPr>
+          <w:p>
+            <w:pPr>
+              <w:rPr>
+                <w:rFonts w:ascii="Raleway" w:hAnsi="Raleway"/>
+              </w:rPr>
+            </w:pPr>
+            <w:r>
+              <w:rPr>
+                <w:rFonts w:ascii="Raleway" w:hAnsi="Raleway"/>
+              </w:rPr>
+              <w:t>Colaborador (colaborador, coordinador de la comisión y asesor curricular).</w:t>
+            </w:r>
+          </w:p>
+        </w:tc>
+      </w:tr>
+      <w:tr>
+        <w:tc>
+          <w:tcPr>
+            <w:tcW w:w="2122" w:type="dxa"/>
+          </w:tcPr>
+          <w:p>
+            <w:pPr>
+              <w:rPr>
+                <w:rFonts w:ascii="Raleway" w:hAnsi="Raleway"/>
+                <w:b/>
+                <w:bCs/>
+              </w:rPr>
+            </w:pPr>
+            <w:r>
+              <w:rPr>
+                <w:rFonts w:ascii="Raleway" w:hAnsi="Raleway"/>
+                <w:b/>
+                <w:bCs/>
+              </w:rPr>
+              <w:t>Descripción</w:t>
+            </w:r>
+          </w:p>
+        </w:tc>
+        <w:tc>
+          <w:tcPr>
+            <w:tcW w:w="6706" w:type="dxa"/>
+          </w:tcPr>
+          <w:p>
+            <w:pPr>
+              <w:jc w:val="both"/>
+              <w:rPr>
+                <w:rFonts w:ascii="Raleway" w:hAnsi="Raleway"/>
+              </w:rPr>
+            </w:pPr>
+            <w:r>
+              <w:rPr>
+                <w:rFonts w:ascii="Raleway" w:hAnsi="Raleway"/>
+              </w:rPr>
+              <w:t>En este caso de uso, el colaborador accede</w:t>
+            </w:r>
+            <w:r>
+              <w:rPr>
+                <w:rFonts w:ascii="Raleway" w:hAnsi="Raleway"/>
+              </w:rPr>
+              <w:t xml:space="preserve"> a los pasos relacionados con el paso que se encuentra realizando.</w:t>
+            </w:r>
+          </w:p>
+        </w:tc>
+      </w:tr>
+      <w:tr>
+        <w:tc>
+          <w:tcPr>
+            <w:tcW w:w="2122" w:type="dxa"/>
+          </w:tcPr>
+          <w:p>
+            <w:pPr>
+              <w:rPr>
+                <w:rFonts w:ascii="Raleway" w:hAnsi="Raleway"/>
+                <w:b/>
+                <w:bCs/>
+              </w:rPr>
+            </w:pPr>
+            <w:r>
+              <w:rPr>
+                <w:rFonts w:ascii="Raleway" w:hAnsi="Raleway"/>
+                <w:b/>
+                <w:bCs/>
+              </w:rPr>
+              <w:t>Flujo normal</w:t>
+            </w:r>
+          </w:p>
+        </w:tc>
+        <w:tc>
+          <w:tcPr>
+            <w:tcW w:w="6706" w:type="dxa"/>
+          </w:tcPr>
+          <w:p>
+            <w:pPr>
+              <w:pStyle w:val="Prrafodelista"/>
+              <w:numPr>
+                <w:ilvl w:val="0"/>
+                <w:numId w:val="39"/>
+              </w:numPr>
+              <w:jc w:val="both"/>
+              <w:rPr>
+                <w:rFonts w:ascii="Raleway" w:hAnsi="Raleway"/>
+              </w:rPr>
+            </w:pPr>
+            <w:r>
+              <w:rPr>
+                <w:rFonts w:ascii="Raleway" w:hAnsi="Raleway"/>
+              </w:rPr>
+              <w:t>El colaborador posiciona el puntero del ratón sobre los puntos de la línea verde del paso.</w:t>
+            </w:r>
+          </w:p>
+          <w:p>
+            <w:pPr>
+              <w:pStyle w:val="Prrafodelista"/>
+              <w:numPr>
+                <w:ilvl w:val="0"/>
+                <w:numId w:val="39"/>
+              </w:numPr>
+              <w:jc w:val="both"/>
+              <w:rPr>
+                <w:rFonts w:ascii="Raleway" w:hAnsi="Raleway"/>
+              </w:rPr>
+            </w:pPr>
+            <w:r>
+              <w:rPr>
+                <w:rFonts w:ascii="Raleway" w:hAnsi="Raleway"/>
+              </w:rPr>
+              <w:t>El sistema muestra una ventana emergente con el nombre del paso correspondiente al punto.</w:t>
+            </w:r>
+          </w:p>
+          <w:p>
+            <w:pPr>
+              <w:pStyle w:val="Prrafodelista"/>
+              <w:numPr>
+                <w:ilvl w:val="0"/>
+                <w:numId w:val="39"/>
+              </w:numPr>
+              <w:jc w:val="both"/>
+              <w:rPr>
+                <w:rFonts w:ascii="Raleway" w:hAnsi="Raleway"/>
+              </w:rPr>
+            </w:pPr>
+            <w:r>
+              <w:rPr>
+                <w:rFonts w:ascii="Raleway" w:hAnsi="Raleway"/>
+              </w:rPr>
+              <w:t>El colaborador presiona el punto deseado.</w:t>
+            </w:r>
+          </w:p>
+          <w:p>
+            <w:pPr>
+              <w:pStyle w:val="Prrafodelista"/>
+              <w:numPr>
+                <w:ilvl w:val="0"/>
+                <w:numId w:val="39"/>
+              </w:numPr>
+              <w:jc w:val="both"/>
+              <w:rPr>
+                <w:rFonts w:ascii="Raleway" w:hAnsi="Raleway"/>
+              </w:rPr>
+            </w:pPr>
+            <w:r>
+              <w:rPr>
+                <w:rFonts w:ascii="Raleway" w:hAnsi="Raleway"/>
+              </w:rPr>
+              <w:t>El sistema recupera la información del paso incluyendo los campos de texto y tablas de sus secciones, y muestra una ventana emergente con la información.</w:t>
+            </w:r>
+          </w:p>
+          <w:p>
+            <w:pPr>
+              <w:pStyle w:val="Prrafodelista"/>
+              <w:numPr>
+                <w:ilvl w:val="0"/>
+                <w:numId w:val="39"/>
+              </w:numPr>
+              <w:jc w:val="both"/>
+              <w:rPr>
+                <w:rFonts w:ascii="Raleway" w:hAnsi="Raleway"/>
+              </w:rPr>
+            </w:pPr>
+            <w:r>
+              <w:rPr>
+                <w:rFonts w:ascii="Raleway" w:hAnsi="Raleway"/>
+              </w:rPr>
+              <w:t>El colaborador presiona el punto de la línea verde correspondiente al paso consultado.</w:t>
+            </w:r>
+          </w:p>
+          <w:p>
+            <w:pPr>
+              <w:pStyle w:val="Prrafodelista"/>
+              <w:numPr>
+                <w:ilvl w:val="0"/>
+                <w:numId w:val="39"/>
+              </w:numPr>
+              <w:jc w:val="both"/>
+              <w:rPr>
+                <w:rFonts w:ascii="Raleway" w:hAnsi="Raleway"/>
+              </w:rPr>
+            </w:pPr>
+            <w:r>
+              <w:rPr>
+                <w:rFonts w:ascii="Raleway" w:hAnsi="Raleway"/>
+              </w:rPr>
+              <w:t xml:space="preserve">El sistema desaparece la ventana emergente del paso. </w:t>
+            </w:r>
+          </w:p>
+        </w:tc>
+      </w:tr>
+      <w:tr>
+        <w:tc>
+          <w:tcPr>
+            <w:tcW w:w="2122" w:type="dxa"/>
+          </w:tcPr>
+          <w:p>
+            <w:pPr>
+              <w:rPr>
+                <w:rFonts w:ascii="Raleway" w:hAnsi="Raleway"/>
+                <w:b/>
+                <w:bCs/>
+              </w:rPr>
+            </w:pPr>
+            <w:r>
+              <w:rPr>
+                <w:rFonts w:ascii="Raleway" w:hAnsi="Raleway"/>
+                <w:b/>
+                <w:bCs/>
+              </w:rPr>
+              <w:t>Excepciones</w:t>
+            </w:r>
+          </w:p>
+        </w:tc>
+        <w:tc>
+          <w:tcPr>
+            <w:tcW w:w="6706" w:type="dxa"/>
+          </w:tcPr>
+          <w:p>
+            <w:pPr>
+              <w:jc w:val="both"/>
+              <w:rPr>
+                <w:rFonts w:ascii="Raleway" w:hAnsi="Raleway"/>
+              </w:rPr>
+            </w:pPr>
+            <w:r>
+              <w:rPr>
+                <w:rFonts w:ascii="Raleway" w:hAnsi="Raleway"/>
+              </w:rPr>
+              <w:t xml:space="preserve">E1. Error al realizar la operación. (En paso </w:t>
+            </w:r>
+            <w:r>
+              <w:rPr>
+                <w:rFonts w:ascii="Raleway" w:hAnsi="Raleway"/>
+              </w:rPr>
+              <w:t>4</w:t>
+            </w:r>
+            <w:r>
+              <w:rPr>
+                <w:rFonts w:ascii="Raleway" w:hAnsi="Raleway"/>
+              </w:rPr>
+              <w:t>)</w:t>
+            </w:r>
+          </w:p>
+          <w:p>
+            <w:pPr>
+              <w:pStyle w:val="Prrafodelista"/>
+              <w:numPr>
+                <w:ilvl w:val="0"/>
+                <w:numId w:val="41"/>
+              </w:numPr>
+              <w:jc w:val="both"/>
+              <w:rPr>
+                <w:rFonts w:ascii="Raleway" w:hAnsi="Raleway"/>
+              </w:rPr>
+            </w:pPr>
+            <w:r>
+              <w:rPr>
+                <w:rFonts w:ascii="Raleway" w:hAnsi="Raleway"/>
+              </w:rPr>
+              <w:t>El sistema muestra una ventana modal con un mensaje notificando el error resultante de la operación.</w:t>
+            </w:r>
+          </w:p>
+          <w:p>
+            <w:pPr>
+              <w:pStyle w:val="Prrafodelista"/>
+              <w:numPr>
+                <w:ilvl w:val="0"/>
+                <w:numId w:val="41"/>
+              </w:numPr>
+              <w:jc w:val="both"/>
+              <w:rPr>
+                <w:rFonts w:ascii="Raleway" w:hAnsi="Raleway"/>
+              </w:rPr>
+            </w:pPr>
+            <w:r>
+              <w:rPr>
+                <w:rFonts w:ascii="Raleway" w:hAnsi="Raleway"/>
+              </w:rPr>
+              <w:t>El colaborador presiona el botón de “está bien”.</w:t>
+            </w:r>
+          </w:p>
+          <w:p>
+            <w:pPr>
+              <w:pStyle w:val="Prrafodelista"/>
+              <w:numPr>
+                <w:ilvl w:val="0"/>
+                <w:numId w:val="41"/>
+              </w:numPr>
+              <w:spacing w:after="160" w:line="259" w:lineRule="auto"/>
+              <w:jc w:val="both"/>
+              <w:rPr>
+                <w:rFonts w:ascii="Raleway" w:hAnsi="Raleway"/>
+              </w:rPr>
+            </w:pPr>
+            <w:r>
+              <w:rPr>
+                <w:rFonts w:ascii="Raleway" w:hAnsi="Raleway"/>
+              </w:rPr>
+              <w:t>El sistema desaparece la ventana modal de notificación.</w:t>
+            </w:r>
+          </w:p>
+          <w:p>
+            <w:pPr>
+              <w:jc w:val="both"/>
+              <w:rPr>
+                <w:rFonts w:ascii="Raleway" w:hAnsi="Raleway"/>
+              </w:rPr>
+            </w:pPr>
+          </w:p>
+          <w:p>
+            <w:pPr>
+              <w:jc w:val="both"/>
+              <w:rPr>
+                <w:rFonts w:ascii="Raleway" w:hAnsi="Raleway"/>
+              </w:rPr>
+            </w:pPr>
+            <w:r>
+              <w:rPr>
+                <w:rFonts w:ascii="Raleway" w:hAnsi="Raleway"/>
+              </w:rPr>
+              <w:t xml:space="preserve">E2. No hay conexión con el servidor. (En paso </w:t>
+            </w:r>
+            <w:r>
+              <w:rPr>
+                <w:rFonts w:ascii="Raleway" w:hAnsi="Raleway"/>
+              </w:rPr>
+              <w:t>4</w:t>
+            </w:r>
+            <w:r>
+              <w:rPr>
+                <w:rFonts w:ascii="Raleway" w:hAnsi="Raleway"/>
+              </w:rPr>
+              <w:t>)</w:t>
+            </w:r>
+          </w:p>
+          <w:p>
+            <w:pPr>
+              <w:pStyle w:val="Prrafodelista"/>
+              <w:numPr>
+                <w:ilvl w:val="0"/>
+                <w:numId w:val="40"/>
+              </w:numPr>
+              <w:jc w:val="both"/>
+              <w:rPr>
+                <w:rFonts w:ascii="Raleway" w:hAnsi="Raleway"/>
+              </w:rPr>
+            </w:pPr>
+            <w:r>
+              <w:rPr>
+                <w:rFonts w:ascii="Raleway" w:hAnsi="Raleway"/>
+              </w:rPr>
+              <w:t>El sistema muestra una ventana modal con un mensaje notificando el error de conexión.</w:t>
+            </w:r>
+          </w:p>
+          <w:p>
+            <w:pPr>
+              <w:pStyle w:val="Prrafodelista"/>
+              <w:numPr>
+                <w:ilvl w:val="0"/>
+                <w:numId w:val="40"/>
+              </w:numPr>
+              <w:jc w:val="both"/>
+              <w:rPr>
+                <w:rFonts w:ascii="Raleway" w:hAnsi="Raleway"/>
+              </w:rPr>
+            </w:pPr>
+            <w:r>
+              <w:rPr>
+                <w:rFonts w:ascii="Raleway" w:hAnsi="Raleway"/>
+              </w:rPr>
+              <w:t>El colaborador presiona el botón de “está bien”.</w:t>
+            </w:r>
+          </w:p>
+          <w:p>
+            <w:pPr>
+              <w:pStyle w:val="Prrafodelista"/>
+              <w:numPr>
+                <w:ilvl w:val="0"/>
+                <w:numId w:val="40"/>
+              </w:numPr>
+              <w:spacing w:after="160" w:line="259" w:lineRule="auto"/>
+              <w:jc w:val="both"/>
+              <w:rPr>
+                <w:rFonts w:ascii="Raleway" w:hAnsi="Raleway"/>
+              </w:rPr>
+            </w:pPr>
+            <w:r>
+              <w:rPr>
+                <w:rFonts w:ascii="Raleway" w:hAnsi="Raleway"/>
+              </w:rPr>
+              <w:t>El sistema desaparece la ventana modal de notificación.</w:t>
+            </w:r>
+          </w:p>
+          <w:p>
+            <w:pPr>
+              <w:jc w:val="both"/>
+              <w:rPr>
+                <w:rFonts w:ascii="Raleway" w:hAnsi="Raleway"/>
+              </w:rPr>
+            </w:pPr>
+          </w:p>
+          <w:p>
+            <w:pPr>
+              <w:jc w:val="both"/>
+              <w:rPr>
+                <w:rFonts w:ascii="Raleway" w:hAnsi="Raleway"/>
+              </w:rPr>
+            </w:pPr>
+            <w:r>
+              <w:rPr>
+                <w:rFonts w:ascii="Raleway" w:hAnsi="Raleway"/>
+              </w:rPr>
+              <w:t xml:space="preserve">E3. Error de la base de datos. (En paso </w:t>
+            </w:r>
+            <w:r>
+              <w:rPr>
+                <w:rFonts w:ascii="Raleway" w:hAnsi="Raleway"/>
+              </w:rPr>
+              <w:t>4</w:t>
+            </w:r>
+            <w:r>
+              <w:rPr>
+                <w:rFonts w:ascii="Raleway" w:hAnsi="Raleway"/>
+              </w:rPr>
+              <w:t>)</w:t>
+            </w:r>
+          </w:p>
+          <w:p>
+            <w:pPr>
+              <w:pStyle w:val="Prrafodelista"/>
+              <w:numPr>
+                <w:ilvl w:val="0"/>
+                <w:numId w:val="42"/>
+              </w:numPr>
+              <w:jc w:val="both"/>
+              <w:rPr>
+                <w:rFonts w:ascii="Raleway" w:hAnsi="Raleway"/>
+              </w:rPr>
+            </w:pPr>
+            <w:r>
+              <w:rPr>
+                <w:rFonts w:ascii="Raleway" w:hAnsi="Raleway"/>
+              </w:rPr>
+              <w:t>El sistema muestra una ventana modal con un mensaje notificando el error de la base de datos.</w:t>
+            </w:r>
+          </w:p>
+          <w:p>
+            <w:pPr>
+              <w:pStyle w:val="Prrafodelista"/>
+              <w:numPr>
+                <w:ilvl w:val="0"/>
+                <w:numId w:val="42"/>
+              </w:numPr>
+              <w:jc w:val="both"/>
+              <w:rPr>
+                <w:rFonts w:ascii="Raleway" w:hAnsi="Raleway"/>
+              </w:rPr>
+            </w:pPr>
+            <w:r>
+              <w:rPr>
+                <w:rFonts w:ascii="Raleway" w:hAnsi="Raleway"/>
+              </w:rPr>
+              <w:t>El colaborador presiona el botón de “está bien”.</w:t>
+            </w:r>
+          </w:p>
+          <w:p>
+            <w:pPr>
+              <w:pStyle w:val="Prrafodelista"/>
+              <w:numPr>
+                <w:ilvl w:val="0"/>
+                <w:numId w:val="42"/>
+              </w:numPr>
+              <w:rPr>
+                <w:rFonts w:ascii="Raleway" w:hAnsi="Raleway"/>
+              </w:rPr>
+            </w:pPr>
+            <w:r>
+              <w:rPr>
+                <w:rFonts w:ascii="Raleway" w:hAnsi="Raleway"/>
+              </w:rPr>
+              <w:t>El sistema desaparece la ventana modal de notificación.</w:t>
+            </w:r>
+          </w:p>
+        </w:tc>
+      </w:tr>
+    </w:tbl>
+    <w:p>
+      <w:pPr>
+        <w:rPr>
+          <w:rFonts w:ascii="Raleway" w:hAnsi="Raleway"/>
+        </w:rPr>
+      </w:pPr>
+    </w:p>
+    <w:tbl>
+      <w:tblPr>
+        <w:tblStyle w:val="Tablaconcuadrcula"/>
+        <w:tblW w:w="0" w:type="auto"/>
+        <w:tblLook w:val="04A0" w:firstRow="1" w:lastRow="0" w:firstColumn="1" w:lastColumn="0" w:noHBand="0" w:noVBand="1"/>
+      </w:tblPr>
+      <w:tblGrid>
+        <w:gridCol w:w="2122"/>
+        <w:gridCol w:w="6706"/>
+      </w:tblGrid>
+      <w:tr>
+        <w:tc>
+          <w:tcPr>
+            <w:tcW w:w="2122" w:type="dxa"/>
+          </w:tcPr>
+          <w:p>
+            <w:pPr>
+              <w:rPr>
+                <w:rFonts w:ascii="Raleway" w:hAnsi="Raleway"/>
+                <w:b/>
+                <w:bCs/>
+              </w:rPr>
+            </w:pPr>
+            <w:r>
+              <w:rPr>
+                <w:rFonts w:ascii="Raleway" w:hAnsi="Raleway"/>
+                <w:b/>
+                <w:bCs/>
+              </w:rPr>
+              <w:t>Nombre</w:t>
+            </w:r>
+          </w:p>
+        </w:tc>
+        <w:tc>
+          <w:tcPr>
+            <w:tcW w:w="6706" w:type="dxa"/>
+          </w:tcPr>
+          <w:p>
+            <w:pPr>
+              <w:rPr>
+                <w:rFonts w:ascii="Raleway" w:hAnsi="Raleway"/>
+              </w:rPr>
+            </w:pPr>
+            <w:r>
+              <w:rPr>
+                <w:rFonts w:ascii="Raleway" w:hAnsi="Raleway"/>
+              </w:rPr>
+              <w:t>CU 11 – Firmar documento.</w:t>
+            </w:r>
+          </w:p>
+        </w:tc>
+      </w:tr>
+      <w:tr>
+        <w:tc>
+          <w:tcPr>
+            <w:tcW w:w="2122" w:type="dxa"/>
+          </w:tcPr>
+          <w:p>
+            <w:pPr>
+              <w:rPr>
+                <w:rFonts w:ascii="Raleway" w:hAnsi="Raleway"/>
+                <w:b/>
+                <w:bCs/>
+              </w:rPr>
+            </w:pPr>
+            <w:r>
+              <w:rPr>
+                <w:rFonts w:ascii="Raleway" w:hAnsi="Raleway"/>
+                <w:b/>
+                <w:bCs/>
+              </w:rPr>
+              <w:t>Actor</w:t>
+            </w:r>
+          </w:p>
+        </w:tc>
+        <w:tc>
+          <w:tcPr>
+            <w:tcW w:w="6706" w:type="dxa"/>
+          </w:tcPr>
+          <w:p>
+            <w:pPr>
+              <w:rPr>
+                <w:rFonts w:ascii="Raleway" w:hAnsi="Raleway"/>
+              </w:rPr>
+            </w:pPr>
+            <w:r>
+              <w:rPr>
+                <w:rFonts w:ascii="Raleway" w:hAnsi="Raleway"/>
+              </w:rPr>
+              <w:t>Colaborador (colaborador, coordinador de la comisión y asesor curricular).</w:t>
+            </w:r>
+          </w:p>
+        </w:tc>
+      </w:tr>
+      <w:tr>
+        <w:tc>
+          <w:tcPr>
+            <w:tcW w:w="2122" w:type="dxa"/>
+          </w:tcPr>
+          <w:p>
+            <w:pPr>
+              <w:rPr>
+                <w:rFonts w:ascii="Raleway" w:hAnsi="Raleway"/>
+                <w:b/>
+                <w:bCs/>
+              </w:rPr>
+            </w:pPr>
+            <w:r>
+              <w:rPr>
+                <w:rFonts w:ascii="Raleway" w:hAnsi="Raleway"/>
+                <w:b/>
+                <w:bCs/>
+              </w:rPr>
+              <w:t>Descripción</w:t>
+            </w:r>
+          </w:p>
+        </w:tc>
+        <w:tc>
+          <w:tcPr>
+            <w:tcW w:w="6706" w:type="dxa"/>
+          </w:tcPr>
+          <w:p>
+            <w:pPr>
+              <w:jc w:val="both"/>
+              <w:rPr>
+                <w:rFonts w:ascii="Raleway" w:hAnsi="Raleway"/>
+              </w:rPr>
+            </w:pPr>
+            <w:r>
+              <w:rPr>
+                <w:rFonts w:ascii="Raleway" w:hAnsi="Raleway"/>
+              </w:rPr>
+              <w:t>En este caso de uso, el colaborador registra su firma electrónica en una versión de un documento subido por él mismo.</w:t>
+            </w:r>
+          </w:p>
+        </w:tc>
+      </w:tr>
+      <w:tr>
+        <w:tc>
+          <w:tcPr>
+            <w:tcW w:w="2122" w:type="dxa"/>
+          </w:tcPr>
+          <w:p>
+            <w:pPr>
+              <w:rPr>
+                <w:rFonts w:ascii="Raleway" w:hAnsi="Raleway"/>
+                <w:b/>
+                <w:bCs/>
+              </w:rPr>
+            </w:pPr>
+            <w:r>
+              <w:rPr>
+                <w:rFonts w:ascii="Raleway" w:hAnsi="Raleway"/>
+                <w:b/>
+                <w:bCs/>
+              </w:rPr>
+              <w:t xml:space="preserve">Relación </w:t>
+            </w:r>
+            <w:proofErr w:type="spellStart"/>
+            <w:r>
+              <w:rPr>
+                <w:rFonts w:ascii="Raleway" w:hAnsi="Raleway"/>
+                <w:b/>
+                <w:bCs/>
+              </w:rPr>
+              <w:t>extend</w:t>
+            </w:r>
+            <w:proofErr w:type="spellEnd"/>
+          </w:p>
+        </w:tc>
+        <w:tc>
+          <w:tcPr>
+            <w:tcW w:w="6706" w:type="dxa"/>
+          </w:tcPr>
+          <w:p>
+            <w:pPr>
+              <w:rPr>
+                <w:rFonts w:ascii="Raleway" w:hAnsi="Raleway"/>
+              </w:rPr>
+            </w:pPr>
+            <w:r>
+              <w:rPr>
+                <w:rFonts w:ascii="Raleway" w:hAnsi="Raleway"/>
+              </w:rPr>
+              <w:t>CU 25 – Consultar documentos.</w:t>
+            </w:r>
+          </w:p>
+        </w:tc>
+      </w:tr>
+      <w:tr>
+        <w:tc>
+          <w:tcPr>
+            <w:tcW w:w="2122" w:type="dxa"/>
+          </w:tcPr>
+          <w:p>
+            <w:pPr>
+              <w:rPr>
+                <w:rFonts w:ascii="Raleway" w:hAnsi="Raleway"/>
+                <w:b/>
+                <w:bCs/>
+              </w:rPr>
+            </w:pPr>
+            <w:r>
+              <w:rPr>
+                <w:rFonts w:ascii="Raleway" w:hAnsi="Raleway"/>
+                <w:b/>
+                <w:bCs/>
+              </w:rPr>
+              <w:t>Precondiciones</w:t>
+            </w:r>
+          </w:p>
+        </w:tc>
+        <w:tc>
+          <w:tcPr>
+            <w:tcW w:w="6706" w:type="dxa"/>
+          </w:tcPr>
+          <w:p>
+            <w:pPr>
+              <w:jc w:val="both"/>
+              <w:rPr>
+                <w:rFonts w:ascii="Raleway" w:hAnsi="Raleway"/>
+              </w:rPr>
+            </w:pPr>
+            <w:r>
+              <w:rPr>
+                <w:rFonts w:ascii="Raleway" w:hAnsi="Raleway"/>
+              </w:rPr>
+              <w:t>PR1. El colaborador accedió al repositorio de documentos de un paso.</w:t>
+            </w:r>
+          </w:p>
+          <w:p>
+            <w:pPr>
+              <w:jc w:val="both"/>
+              <w:rPr>
+                <w:rFonts w:ascii="Raleway" w:hAnsi="Raleway"/>
+              </w:rPr>
+            </w:pPr>
+            <w:r>
+              <w:rPr>
+                <w:rFonts w:ascii="Raleway" w:hAnsi="Raleway"/>
+              </w:rPr>
+              <w:lastRenderedPageBreak/>
+              <w:t xml:space="preserve">PR2. El colaborador subió una </w:t>
+            </w:r>
+            <w:r>
+              <w:rPr>
+                <w:rFonts w:ascii="Raleway" w:hAnsi="Raleway"/>
+              </w:rPr>
+              <w:t xml:space="preserve">la </w:t>
+            </w:r>
+            <w:r>
+              <w:rPr>
+                <w:rFonts w:ascii="Raleway" w:hAnsi="Raleway"/>
+              </w:rPr>
+              <w:t>primera versión</w:t>
+            </w:r>
+            <w:r>
+              <w:rPr>
+                <w:rFonts w:ascii="Raleway" w:hAnsi="Raleway"/>
+              </w:rPr>
+              <w:t xml:space="preserve"> o una nueva</w:t>
+            </w:r>
+            <w:r>
+              <w:rPr>
+                <w:rFonts w:ascii="Raleway" w:hAnsi="Raleway"/>
+              </w:rPr>
+              <w:t xml:space="preserve"> de un documento.</w:t>
+            </w:r>
+          </w:p>
+        </w:tc>
+      </w:tr>
+      <w:tr>
+        <w:tc>
+          <w:tcPr>
+            <w:tcW w:w="2122" w:type="dxa"/>
+          </w:tcPr>
+          <w:p>
+            <w:pPr>
+              <w:rPr>
+                <w:rFonts w:ascii="Raleway" w:hAnsi="Raleway"/>
+                <w:b/>
+                <w:bCs/>
+              </w:rPr>
+            </w:pPr>
+            <w:r>
+              <w:rPr>
+                <w:rFonts w:ascii="Raleway" w:hAnsi="Raleway"/>
+                <w:b/>
+                <w:bCs/>
+              </w:rPr>
+              <w:lastRenderedPageBreak/>
+              <w:t>Flujo normal</w:t>
+            </w:r>
+          </w:p>
+        </w:tc>
+        <w:tc>
+          <w:tcPr>
+            <w:tcW w:w="6706" w:type="dxa"/>
+          </w:tcPr>
+          <w:p>
+            <w:pPr>
+              <w:pStyle w:val="Prrafodelista"/>
+              <w:numPr>
+                <w:ilvl w:val="0"/>
+                <w:numId w:val="43"/>
+              </w:numPr>
+              <w:rPr>
+                <w:rFonts w:ascii="Raleway" w:hAnsi="Raleway"/>
+              </w:rPr>
+            </w:pPr>
+            <w:r>
+              <w:rPr>
+                <w:rFonts w:ascii="Raleway" w:hAnsi="Raleway"/>
+              </w:rPr>
+              <w:t>El colaborador da clic derecho sobre el documento subido deseado.</w:t>
+            </w:r>
+          </w:p>
+          <w:p>
+            <w:pPr>
+              <w:pStyle w:val="Prrafodelista"/>
+              <w:numPr>
+                <w:ilvl w:val="0"/>
+                <w:numId w:val="43"/>
+              </w:numPr>
+              <w:rPr>
+                <w:rFonts w:ascii="Raleway" w:hAnsi="Raleway"/>
+              </w:rPr>
+            </w:pPr>
+            <w:r>
+              <w:rPr>
+                <w:rFonts w:ascii="Raleway" w:hAnsi="Raleway"/>
+              </w:rPr>
+              <w:t>El sistema muestra un menú de opciones.</w:t>
+            </w:r>
+          </w:p>
+          <w:p>
+            <w:pPr>
+              <w:pStyle w:val="Prrafodelista"/>
+              <w:numPr>
+                <w:ilvl w:val="0"/>
+                <w:numId w:val="43"/>
+              </w:numPr>
+              <w:rPr>
+                <w:rFonts w:ascii="Raleway" w:hAnsi="Raleway"/>
+              </w:rPr>
+            </w:pPr>
+            <w:r>
+              <w:rPr>
+                <w:rFonts w:ascii="Raleway" w:hAnsi="Raleway"/>
+              </w:rPr>
+              <w:t>El colaborador selecciona la opción de firmar.</w:t>
+            </w:r>
+          </w:p>
+          <w:p>
+            <w:pPr>
+              <w:pStyle w:val="Prrafodelista"/>
+              <w:numPr>
+                <w:ilvl w:val="0"/>
+                <w:numId w:val="43"/>
+              </w:numPr>
+              <w:rPr>
+                <w:rFonts w:ascii="Raleway" w:hAnsi="Raleway"/>
+              </w:rPr>
+            </w:pPr>
+            <w:r>
+              <w:rPr>
+                <w:rFonts w:ascii="Raleway" w:hAnsi="Raleway"/>
+              </w:rPr>
+              <w:t>El sistema registra la firma del colaborador al documento y muestra un ícono de firma sobre el bloque del documento.</w:t>
+            </w:r>
+          </w:p>
+        </w:tc>
+      </w:tr>
+      <w:tr>
+        <w:tc>
+          <w:tcPr>
+            <w:tcW w:w="2122" w:type="dxa"/>
+          </w:tcPr>
+          <w:p>
+            <w:pPr>
+              <w:rPr>
+                <w:rFonts w:ascii="Raleway" w:hAnsi="Raleway"/>
+                <w:b/>
+                <w:bCs/>
+              </w:rPr>
+            </w:pPr>
+            <w:r>
+              <w:rPr>
+                <w:rFonts w:ascii="Raleway" w:hAnsi="Raleway"/>
+                <w:b/>
+                <w:bCs/>
+              </w:rPr>
+              <w:t>Excepciones</w:t>
+            </w:r>
+          </w:p>
+        </w:tc>
+        <w:tc>
+          <w:tcPr>
+            <w:tcW w:w="6706" w:type="dxa"/>
+          </w:tcPr>
+          <w:p>
+            <w:pPr>
+              <w:jc w:val="both"/>
+              <w:rPr>
+                <w:rFonts w:ascii="Raleway" w:hAnsi="Raleway"/>
+              </w:rPr>
+            </w:pPr>
+            <w:r>
+              <w:rPr>
+                <w:rFonts w:ascii="Raleway" w:hAnsi="Raleway"/>
+              </w:rPr>
+              <w:t>E1. Error al realizar la operación. (En paso 4)</w:t>
+            </w:r>
+          </w:p>
+          <w:p>
+            <w:pPr>
+              <w:pStyle w:val="Prrafodelista"/>
+              <w:numPr>
+                <w:ilvl w:val="0"/>
+                <w:numId w:val="44"/>
+              </w:numPr>
+              <w:jc w:val="both"/>
+              <w:rPr>
+                <w:rFonts w:ascii="Raleway" w:hAnsi="Raleway"/>
+              </w:rPr>
+            </w:pPr>
+            <w:r>
+              <w:rPr>
+                <w:rFonts w:ascii="Raleway" w:hAnsi="Raleway"/>
+              </w:rPr>
+              <w:t>El sistema muestra una ventana modal con un mensaje notificando el error resultante de la operación.</w:t>
+            </w:r>
+          </w:p>
+          <w:p>
+            <w:pPr>
+              <w:pStyle w:val="Prrafodelista"/>
+              <w:numPr>
+                <w:ilvl w:val="0"/>
+                <w:numId w:val="44"/>
+              </w:numPr>
+              <w:jc w:val="both"/>
+              <w:rPr>
+                <w:rFonts w:ascii="Raleway" w:hAnsi="Raleway"/>
+              </w:rPr>
+            </w:pPr>
+            <w:r>
+              <w:rPr>
+                <w:rFonts w:ascii="Raleway" w:hAnsi="Raleway"/>
+              </w:rPr>
+              <w:t>El colaborador presiona el botón de “está bien”.</w:t>
+            </w:r>
+          </w:p>
+          <w:p>
+            <w:pPr>
+              <w:pStyle w:val="Prrafodelista"/>
+              <w:numPr>
+                <w:ilvl w:val="0"/>
+                <w:numId w:val="44"/>
+              </w:numPr>
+              <w:spacing w:after="160" w:line="259" w:lineRule="auto"/>
+              <w:jc w:val="both"/>
+              <w:rPr>
+                <w:rFonts w:ascii="Raleway" w:hAnsi="Raleway"/>
+              </w:rPr>
+            </w:pPr>
+            <w:r>
+              <w:rPr>
+                <w:rFonts w:ascii="Raleway" w:hAnsi="Raleway"/>
+              </w:rPr>
+              <w:t>El sistema desaparece la ventana modal de notificación.</w:t>
+            </w:r>
+          </w:p>
+          <w:p>
+            <w:pPr>
+              <w:jc w:val="both"/>
+              <w:rPr>
+                <w:rFonts w:ascii="Raleway" w:hAnsi="Raleway"/>
+              </w:rPr>
+            </w:pPr>
+          </w:p>
+          <w:p>
+            <w:pPr>
+              <w:jc w:val="both"/>
+              <w:rPr>
+                <w:rFonts w:ascii="Raleway" w:hAnsi="Raleway"/>
+              </w:rPr>
+            </w:pPr>
+            <w:r>
+              <w:rPr>
+                <w:rFonts w:ascii="Raleway" w:hAnsi="Raleway"/>
+              </w:rPr>
+              <w:t>E2. No hay conexión con el servidor. (En paso 4)</w:t>
+            </w:r>
+          </w:p>
+          <w:p>
+            <w:pPr>
+              <w:pStyle w:val="Prrafodelista"/>
+              <w:numPr>
+                <w:ilvl w:val="0"/>
+                <w:numId w:val="45"/>
+              </w:numPr>
+              <w:jc w:val="both"/>
+              <w:rPr>
+                <w:rFonts w:ascii="Raleway" w:hAnsi="Raleway"/>
+              </w:rPr>
+            </w:pPr>
+            <w:r>
+              <w:rPr>
+                <w:rFonts w:ascii="Raleway" w:hAnsi="Raleway"/>
+              </w:rPr>
+              <w:t>El sistema muestra una ventana modal con un mensaje notificando el error de conexión.</w:t>
+            </w:r>
+          </w:p>
+          <w:p>
+            <w:pPr>
+              <w:pStyle w:val="Prrafodelista"/>
+              <w:numPr>
+                <w:ilvl w:val="0"/>
+                <w:numId w:val="45"/>
+              </w:numPr>
+              <w:jc w:val="both"/>
+              <w:rPr>
+                <w:rFonts w:ascii="Raleway" w:hAnsi="Raleway"/>
+              </w:rPr>
+            </w:pPr>
+            <w:r>
+              <w:rPr>
+                <w:rFonts w:ascii="Raleway" w:hAnsi="Raleway"/>
+              </w:rPr>
+              <w:t>El colaborador presiona el botón de “está bien”.</w:t>
+            </w:r>
+          </w:p>
+          <w:p>
+            <w:pPr>
+              <w:pStyle w:val="Prrafodelista"/>
+              <w:numPr>
+                <w:ilvl w:val="0"/>
+                <w:numId w:val="45"/>
+              </w:numPr>
+              <w:spacing w:after="160" w:line="259" w:lineRule="auto"/>
+              <w:jc w:val="both"/>
+              <w:rPr>
+                <w:rFonts w:ascii="Raleway" w:hAnsi="Raleway"/>
+              </w:rPr>
+            </w:pPr>
+            <w:r>
+              <w:rPr>
+                <w:rFonts w:ascii="Raleway" w:hAnsi="Raleway"/>
+              </w:rPr>
+              <w:t>El sistema desaparece la ventana modal de notificación.</w:t>
+            </w:r>
+          </w:p>
+          <w:p>
+            <w:pPr>
+              <w:jc w:val="both"/>
+              <w:rPr>
+                <w:rFonts w:ascii="Raleway" w:hAnsi="Raleway"/>
+              </w:rPr>
+            </w:pPr>
+          </w:p>
+          <w:p>
+            <w:pPr>
+              <w:jc w:val="both"/>
+              <w:rPr>
+                <w:rFonts w:ascii="Raleway" w:hAnsi="Raleway"/>
+              </w:rPr>
+            </w:pPr>
+            <w:r>
+              <w:rPr>
+                <w:rFonts w:ascii="Raleway" w:hAnsi="Raleway"/>
+              </w:rPr>
+              <w:t>E3. Error de la base de datos. (En paso 4)</w:t>
+            </w:r>
+          </w:p>
+          <w:p>
+            <w:pPr>
+              <w:pStyle w:val="Prrafodelista"/>
+              <w:numPr>
+                <w:ilvl w:val="0"/>
+                <w:numId w:val="46"/>
+              </w:numPr>
+              <w:jc w:val="both"/>
+              <w:rPr>
+                <w:rFonts w:ascii="Raleway" w:hAnsi="Raleway"/>
+              </w:rPr>
+            </w:pPr>
+            <w:bookmarkStart w:id="0" w:name="_GoBack"/>
+            <w:bookmarkEnd w:id="0"/>
+            <w:r>
+              <w:rPr>
+                <w:rFonts w:ascii="Raleway" w:hAnsi="Raleway"/>
+              </w:rPr>
+              <w:t>El sistema muestra una ventana modal con un mensaje notificando el error de la base de datos.</w:t>
+            </w:r>
+          </w:p>
+          <w:p>
+            <w:pPr>
+              <w:pStyle w:val="Prrafodelista"/>
+              <w:numPr>
+                <w:ilvl w:val="0"/>
+                <w:numId w:val="46"/>
+              </w:numPr>
+              <w:jc w:val="both"/>
+              <w:rPr>
+                <w:rFonts w:ascii="Raleway" w:hAnsi="Raleway"/>
+              </w:rPr>
+            </w:pPr>
+            <w:r>
+              <w:rPr>
+                <w:rFonts w:ascii="Raleway" w:hAnsi="Raleway"/>
+              </w:rPr>
+              <w:t>El colaborador presiona el botón de “está bien”.</w:t>
+            </w:r>
+          </w:p>
+          <w:p>
+            <w:pPr>
+              <w:pStyle w:val="Prrafodelista"/>
+              <w:numPr>
+                <w:ilvl w:val="0"/>
+                <w:numId w:val="46"/>
+              </w:numPr>
+              <w:rPr>
+                <w:rFonts w:ascii="Raleway" w:hAnsi="Raleway"/>
+              </w:rPr>
+            </w:pPr>
+            <w:r>
+              <w:rPr>
+                <w:rFonts w:ascii="Raleway" w:hAnsi="Raleway"/>
+              </w:rPr>
+              <w:t>El sistema desaparece la ventana modal de notificación.</w:t>
+            </w:r>
+          </w:p>
+        </w:tc>
+      </w:tr>
+    </w:tbl>
+    <w:p>
+      <w:pPr>
+        <w:rPr>
+          <w:rFonts w:ascii="Raleway" w:hAnsi="Raleway"/>
+        </w:rPr>
+      </w:pPr>
+    </w:p>
+    <w:tbl>
+      <w:tblPr>
+        <w:tblStyle w:val="Tablaconcuadrcula"/>
+        <w:tblW w:w="0" w:type="auto"/>
+        <w:tblLook w:val="04A0" w:firstRow="1" w:lastRow="0" w:firstColumn="1" w:lastColumn="0" w:noHBand="0" w:noVBand="1"/>
+      </w:tblPr>
+      <w:tblGrid>
+        <w:gridCol w:w="2122"/>
+        <w:gridCol w:w="6706"/>
+      </w:tblGrid>
+      <w:tr>
+        <w:tc>
+          <w:tcPr>
+            <w:tcW w:w="2122" w:type="dxa"/>
+          </w:tcPr>
+          <w:p>
+            <w:pPr>
+              <w:rPr>
+                <w:rFonts w:ascii="Raleway" w:hAnsi="Raleway"/>
+                <w:b/>
+                <w:bCs/>
+              </w:rPr>
+            </w:pPr>
+            <w:r>
+              <w:rPr>
+                <w:rFonts w:ascii="Raleway" w:hAnsi="Raleway"/>
+                <w:b/>
+                <w:bCs/>
+              </w:rPr>
+              <w:t>Nombre</w:t>
+            </w:r>
+          </w:p>
+        </w:tc>
+        <w:tc>
+          <w:tcPr>
+            <w:tcW w:w="6706" w:type="dxa"/>
+          </w:tcPr>
+          <w:p>
+            <w:pPr>
+              <w:rPr>
+                <w:rFonts w:ascii="Raleway" w:hAnsi="Raleway"/>
+              </w:rPr>
+            </w:pPr>
+          </w:p>
+        </w:tc>
+      </w:tr>
+      <w:tr>
+        <w:tc>
+          <w:tcPr>
+            <w:tcW w:w="2122" w:type="dxa"/>
+          </w:tcPr>
+          <w:p>
+            <w:pPr>
+              <w:rPr>
+                <w:rFonts w:ascii="Raleway" w:hAnsi="Raleway"/>
+                <w:b/>
+                <w:bCs/>
+              </w:rPr>
+            </w:pPr>
+            <w:r>
+              <w:rPr>
+                <w:rFonts w:ascii="Raleway" w:hAnsi="Raleway"/>
+                <w:b/>
+                <w:bCs/>
+              </w:rPr>
+              <w:t>Actor</w:t>
+            </w:r>
+          </w:p>
+        </w:tc>
+        <w:tc>
+          <w:tcPr>
+            <w:tcW w:w="6706" w:type="dxa"/>
+          </w:tcPr>
+          <w:p>
+            <w:pPr>
+              <w:rPr>
+                <w:rFonts w:ascii="Raleway" w:hAnsi="Raleway"/>
+              </w:rPr>
+            </w:pPr>
+          </w:p>
+        </w:tc>
+      </w:tr>
+      <w:tr>
+        <w:tc>
+          <w:tcPr>
+            <w:tcW w:w="2122" w:type="dxa"/>
+          </w:tcPr>
+          <w:p>
+            <w:pPr>
+              <w:rPr>
+                <w:rFonts w:ascii="Raleway" w:hAnsi="Raleway"/>
+                <w:b/>
+                <w:bCs/>
+              </w:rPr>
+            </w:pPr>
+            <w:r>
+              <w:rPr>
+                <w:rFonts w:ascii="Raleway" w:hAnsi="Raleway"/>
+                <w:b/>
+                <w:bCs/>
+              </w:rPr>
+              <w:t>Descripción</w:t>
+            </w:r>
+          </w:p>
+        </w:tc>
+        <w:tc>
+          <w:tcPr>
+            <w:tcW w:w="6706" w:type="dxa"/>
+          </w:tcPr>
+          <w:p>
+            <w:pPr>
+              <w:rPr>
+                <w:rFonts w:ascii="Raleway" w:hAnsi="Raleway"/>
+              </w:rPr>
+            </w:pPr>
+          </w:p>
+        </w:tc>
+      </w:tr>
+      <w:tr>
+        <w:tc>
+          <w:tcPr>
+            <w:tcW w:w="2122" w:type="dxa"/>
+          </w:tcPr>
+          <w:p>
+            <w:pPr>
+              <w:rPr>
+                <w:rFonts w:ascii="Raleway" w:hAnsi="Raleway"/>
+                <w:b/>
+                <w:bCs/>
+              </w:rPr>
+            </w:pPr>
+            <w:r>
+              <w:rPr>
+                <w:rFonts w:ascii="Raleway" w:hAnsi="Raleway"/>
+                <w:b/>
+                <w:bCs/>
+              </w:rPr>
+              <w:t xml:space="preserve">Relación </w:t>
+            </w:r>
+            <w:proofErr w:type="spellStart"/>
+            <w:r>
+              <w:rPr>
+                <w:rFonts w:ascii="Raleway" w:hAnsi="Raleway"/>
+                <w:b/>
+                <w:bCs/>
+              </w:rPr>
+              <w:t>include</w:t>
+            </w:r>
+            <w:proofErr w:type="spellEnd"/>
+          </w:p>
+        </w:tc>
+        <w:tc>
+          <w:tcPr>
+            <w:tcW w:w="6706" w:type="dxa"/>
+          </w:tcPr>
+          <w:p>
+            <w:pPr>
+              <w:rPr>
+                <w:rFonts w:ascii="Raleway" w:hAnsi="Raleway"/>
+              </w:rPr>
+            </w:pPr>
+          </w:p>
+        </w:tc>
+      </w:tr>
+      <w:tr>
+        <w:tc>
+          <w:tcPr>
+            <w:tcW w:w="2122" w:type="dxa"/>
+          </w:tcPr>
+          <w:p>
+            <w:pPr>
+              <w:rPr>
+                <w:rFonts w:ascii="Raleway" w:hAnsi="Raleway"/>
+                <w:b/>
+                <w:bCs/>
+              </w:rPr>
+            </w:pPr>
+            <w:r>
+              <w:rPr>
+                <w:rFonts w:ascii="Raleway" w:hAnsi="Raleway"/>
+                <w:b/>
+                <w:bCs/>
+              </w:rPr>
+              <w:t xml:space="preserve">Relación </w:t>
+            </w:r>
+            <w:proofErr w:type="spellStart"/>
+            <w:r>
+              <w:rPr>
+                <w:rFonts w:ascii="Raleway" w:hAnsi="Raleway"/>
+                <w:b/>
+                <w:bCs/>
+              </w:rPr>
+              <w:t>extend</w:t>
+            </w:r>
+            <w:proofErr w:type="spellEnd"/>
           </w:p>
         </w:tc>
         <w:tc>
@@ -6577,6 +8685,95 @@
     </w:lvl>
   </w:abstractNum>
   <w:abstractNum w:abstractNumId="2" w15:restartNumberingAfterBreak="0">
+    <w:nsid w:val="05C50253"/>
+    <w:multiLevelType w:val="hybridMultilevel"/>
+    <w:tmpl w:val="1F045EFA"/>
+    <w:lvl w:ilvl="0" w:tplc="080A000F">
+      <w:start w:val="1"/>
+      <w:numFmt w:val="decimal"/>
+      <w:lvlText w:val="%1."/>
+      <w:lvlJc w:val="left"/>
+      <w:pPr>
+        <w:ind w:left="360" w:hanging="360"/>
+      </w:pPr>
+      <w:rPr>
+        <w:rFonts w:hint="default"/>
+      </w:rPr>
+    </w:lvl>
+    <w:lvl w:ilvl="1" w:tplc="080A0019" w:tentative="1">
+      <w:start w:val="1"/>
+      <w:numFmt w:val="lowerLetter"/>
+      <w:lvlText w:val="%2."/>
+      <w:lvlJc w:val="left"/>
+      <w:pPr>
+        <w:ind w:left="1080" w:hanging="360"/>
+      </w:pPr>
+    </w:lvl>
+    <w:lvl w:ilvl="2" w:tplc="080A001B" w:tentative="1">
+      <w:start w:val="1"/>
+      <w:numFmt w:val="lowerRoman"/>
+      <w:lvlText w:val="%3."/>
+      <w:lvlJc w:val="right"/>
+      <w:pPr>
+        <w:ind w:left="1800" w:hanging="180"/>
+      </w:pPr>
+    </w:lvl>
+    <w:lvl w:ilvl="3" w:tplc="080A000F" w:tentative="1">
+      <w:start w:val="1"/>
+      <w:numFmt w:val="decimal"/>
+      <w:lvlText w:val="%4."/>
+      <w:lvlJc w:val="left"/>
+      <w:pPr>
+        <w:ind w:left="2520" w:hanging="360"/>
+      </w:pPr>
+    </w:lvl>
+    <w:lvl w:ilvl="4" w:tplc="080A0019" w:tentative="1">
+      <w:start w:val="1"/>
+      <w:numFmt w:val="lowerLetter"/>
+      <w:lvlText w:val="%5."/>
+      <w:lvlJc w:val="left"/>
+      <w:pPr>
+        <w:ind w:left="3240" w:hanging="360"/>
+      </w:pPr>
+    </w:lvl>
+    <w:lvl w:ilvl="5" w:tplc="080A001B" w:tentative="1">
+      <w:start w:val="1"/>
+      <w:numFmt w:val="lowerRoman"/>
+      <w:lvlText w:val="%6."/>
+      <w:lvlJc w:val="right"/>
+      <w:pPr>
+        <w:ind w:left="3960" w:hanging="180"/>
+      </w:pPr>
+    </w:lvl>
+    <w:lvl w:ilvl="6" w:tplc="080A000F" w:tentative="1">
+      <w:start w:val="1"/>
+      <w:numFmt w:val="decimal"/>
+      <w:lvlText w:val="%7."/>
+      <w:lvlJc w:val="left"/>
+      <w:pPr>
+        <w:ind w:left="4680" w:hanging="360"/>
+      </w:pPr>
+    </w:lvl>
+    <w:lvl w:ilvl="7" w:tplc="080A0019" w:tentative="1">
+      <w:start w:val="1"/>
+      <w:numFmt w:val="lowerLetter"/>
+      <w:lvlText w:val="%8."/>
+      <w:lvlJc w:val="left"/>
+      <w:pPr>
+        <w:ind w:left="5400" w:hanging="360"/>
+      </w:pPr>
+    </w:lvl>
+    <w:lvl w:ilvl="8" w:tplc="080A001B" w:tentative="1">
+      <w:start w:val="1"/>
+      <w:numFmt w:val="lowerRoman"/>
+      <w:lvlText w:val="%9."/>
+      <w:lvlJc w:val="right"/>
+      <w:pPr>
+        <w:ind w:left="6120" w:hanging="180"/>
+      </w:pPr>
+    </w:lvl>
+  </w:abstractNum>
+  <w:abstractNum w:abstractNumId="3" w15:restartNumberingAfterBreak="0">
     <w:nsid w:val="06EB0CB5"/>
     <w:multiLevelType w:val="multilevel"/>
     <w:tmpl w:val="68063DEC"/>
@@ -6689,7 +8886,96 @@
       </w:rPr>
     </w:lvl>
   </w:abstractNum>
-  <w:abstractNum w:abstractNumId="3" w15:restartNumberingAfterBreak="0">
+  <w:abstractNum w:abstractNumId="4" w15:restartNumberingAfterBreak="0">
+    <w:nsid w:val="087946B8"/>
+    <w:multiLevelType w:val="hybridMultilevel"/>
+    <w:tmpl w:val="D1B48464"/>
+    <w:lvl w:ilvl="0" w:tplc="080A000F">
+      <w:start w:val="1"/>
+      <w:numFmt w:val="decimal"/>
+      <w:lvlText w:val="%1."/>
+      <w:lvlJc w:val="left"/>
+      <w:pPr>
+        <w:ind w:left="360" w:hanging="360"/>
+      </w:pPr>
+      <w:rPr>
+        <w:rFonts w:hint="default"/>
+      </w:rPr>
+    </w:lvl>
+    <w:lvl w:ilvl="1" w:tplc="080A0019" w:tentative="1">
+      <w:start w:val="1"/>
+      <w:numFmt w:val="lowerLetter"/>
+      <w:lvlText w:val="%2."/>
+      <w:lvlJc w:val="left"/>
+      <w:pPr>
+        <w:ind w:left="1080" w:hanging="360"/>
+      </w:pPr>
+    </w:lvl>
+    <w:lvl w:ilvl="2" w:tplc="080A001B" w:tentative="1">
+      <w:start w:val="1"/>
+      <w:numFmt w:val="lowerRoman"/>
+      <w:lvlText w:val="%3."/>
+      <w:lvlJc w:val="right"/>
+      <w:pPr>
+        <w:ind w:left="1800" w:hanging="180"/>
+      </w:pPr>
+    </w:lvl>
+    <w:lvl w:ilvl="3" w:tplc="080A000F" w:tentative="1">
+      <w:start w:val="1"/>
+      <w:numFmt w:val="decimal"/>
+      <w:lvlText w:val="%4."/>
+      <w:lvlJc w:val="left"/>
+      <w:pPr>
+        <w:ind w:left="2520" w:hanging="360"/>
+      </w:pPr>
+    </w:lvl>
+    <w:lvl w:ilvl="4" w:tplc="080A0019" w:tentative="1">
+      <w:start w:val="1"/>
+      <w:numFmt w:val="lowerLetter"/>
+      <w:lvlText w:val="%5."/>
+      <w:lvlJc w:val="left"/>
+      <w:pPr>
+        <w:ind w:left="3240" w:hanging="360"/>
+      </w:pPr>
+    </w:lvl>
+    <w:lvl w:ilvl="5" w:tplc="080A001B" w:tentative="1">
+      <w:start w:val="1"/>
+      <w:numFmt w:val="lowerRoman"/>
+      <w:lvlText w:val="%6."/>
+      <w:lvlJc w:val="right"/>
+      <w:pPr>
+        <w:ind w:left="3960" w:hanging="180"/>
+      </w:pPr>
+    </w:lvl>
+    <w:lvl w:ilvl="6" w:tplc="080A000F" w:tentative="1">
+      <w:start w:val="1"/>
+      <w:numFmt w:val="decimal"/>
+      <w:lvlText w:val="%7."/>
+      <w:lvlJc w:val="left"/>
+      <w:pPr>
+        <w:ind w:left="4680" w:hanging="360"/>
+      </w:pPr>
+    </w:lvl>
+    <w:lvl w:ilvl="7" w:tplc="080A0019" w:tentative="1">
+      <w:start w:val="1"/>
+      <w:numFmt w:val="lowerLetter"/>
+      <w:lvlText w:val="%8."/>
+      <w:lvlJc w:val="left"/>
+      <w:pPr>
+        <w:ind w:left="5400" w:hanging="360"/>
+      </w:pPr>
+    </w:lvl>
+    <w:lvl w:ilvl="8" w:tplc="080A001B" w:tentative="1">
+      <w:start w:val="1"/>
+      <w:numFmt w:val="lowerRoman"/>
+      <w:lvlText w:val="%9."/>
+      <w:lvlJc w:val="right"/>
+      <w:pPr>
+        <w:ind w:left="6120" w:hanging="180"/>
+      </w:pPr>
+    </w:lvl>
+  </w:abstractNum>
+  <w:abstractNum w:abstractNumId="5" w15:restartNumberingAfterBreak="0">
     <w:nsid w:val="0BC5337E"/>
     <w:multiLevelType w:val="multilevel"/>
     <w:tmpl w:val="950C5FB2"/>
@@ -6810,7 +9096,185 @@
       </w:rPr>
     </w:lvl>
   </w:abstractNum>
-  <w:abstractNum w:abstractNumId="4" w15:restartNumberingAfterBreak="0">
+  <w:abstractNum w:abstractNumId="6" w15:restartNumberingAfterBreak="0">
+    <w:nsid w:val="0FDA5DA5"/>
+    <w:multiLevelType w:val="hybridMultilevel"/>
+    <w:tmpl w:val="3BB028F0"/>
+    <w:lvl w:ilvl="0" w:tplc="080A000F">
+      <w:start w:val="1"/>
+      <w:numFmt w:val="decimal"/>
+      <w:lvlText w:val="%1."/>
+      <w:lvlJc w:val="left"/>
+      <w:pPr>
+        <w:ind w:left="360" w:hanging="360"/>
+      </w:pPr>
+      <w:rPr>
+        <w:rFonts w:hint="default"/>
+      </w:rPr>
+    </w:lvl>
+    <w:lvl w:ilvl="1" w:tplc="080A0019" w:tentative="1">
+      <w:start w:val="1"/>
+      <w:numFmt w:val="lowerLetter"/>
+      <w:lvlText w:val="%2."/>
+      <w:lvlJc w:val="left"/>
+      <w:pPr>
+        <w:ind w:left="1080" w:hanging="360"/>
+      </w:pPr>
+    </w:lvl>
+    <w:lvl w:ilvl="2" w:tplc="080A001B" w:tentative="1">
+      <w:start w:val="1"/>
+      <w:numFmt w:val="lowerRoman"/>
+      <w:lvlText w:val="%3."/>
+      <w:lvlJc w:val="right"/>
+      <w:pPr>
+        <w:ind w:left="1800" w:hanging="180"/>
+      </w:pPr>
+    </w:lvl>
+    <w:lvl w:ilvl="3" w:tplc="080A000F" w:tentative="1">
+      <w:start w:val="1"/>
+      <w:numFmt w:val="decimal"/>
+      <w:lvlText w:val="%4."/>
+      <w:lvlJc w:val="left"/>
+      <w:pPr>
+        <w:ind w:left="2520" w:hanging="360"/>
+      </w:pPr>
+    </w:lvl>
+    <w:lvl w:ilvl="4" w:tplc="080A0019" w:tentative="1">
+      <w:start w:val="1"/>
+      <w:numFmt w:val="lowerLetter"/>
+      <w:lvlText w:val="%5."/>
+      <w:lvlJc w:val="left"/>
+      <w:pPr>
+        <w:ind w:left="3240" w:hanging="360"/>
+      </w:pPr>
+    </w:lvl>
+    <w:lvl w:ilvl="5" w:tplc="080A001B" w:tentative="1">
+      <w:start w:val="1"/>
+      <w:numFmt w:val="lowerRoman"/>
+      <w:lvlText w:val="%6."/>
+      <w:lvlJc w:val="right"/>
+      <w:pPr>
+        <w:ind w:left="3960" w:hanging="180"/>
+      </w:pPr>
+    </w:lvl>
+    <w:lvl w:ilvl="6" w:tplc="080A000F" w:tentative="1">
+      <w:start w:val="1"/>
+      <w:numFmt w:val="decimal"/>
+      <w:lvlText w:val="%7."/>
+      <w:lvlJc w:val="left"/>
+      <w:pPr>
+        <w:ind w:left="4680" w:hanging="360"/>
+      </w:pPr>
+    </w:lvl>
+    <w:lvl w:ilvl="7" w:tplc="080A0019" w:tentative="1">
+      <w:start w:val="1"/>
+      <w:numFmt w:val="lowerLetter"/>
+      <w:lvlText w:val="%8."/>
+      <w:lvlJc w:val="left"/>
+      <w:pPr>
+        <w:ind w:left="5400" w:hanging="360"/>
+      </w:pPr>
+    </w:lvl>
+    <w:lvl w:ilvl="8" w:tplc="080A001B" w:tentative="1">
+      <w:start w:val="1"/>
+      <w:numFmt w:val="lowerRoman"/>
+      <w:lvlText w:val="%9."/>
+      <w:lvlJc w:val="right"/>
+      <w:pPr>
+        <w:ind w:left="6120" w:hanging="180"/>
+      </w:pPr>
+    </w:lvl>
+  </w:abstractNum>
+  <w:abstractNum w:abstractNumId="7" w15:restartNumberingAfterBreak="0">
+    <w:nsid w:val="12A575C8"/>
+    <w:multiLevelType w:val="hybridMultilevel"/>
+    <w:tmpl w:val="06183FCE"/>
+    <w:lvl w:ilvl="0" w:tplc="080A000F">
+      <w:start w:val="1"/>
+      <w:numFmt w:val="decimal"/>
+      <w:lvlText w:val="%1."/>
+      <w:lvlJc w:val="left"/>
+      <w:pPr>
+        <w:ind w:left="360" w:hanging="360"/>
+      </w:pPr>
+      <w:rPr>
+        <w:rFonts w:hint="default"/>
+      </w:rPr>
+    </w:lvl>
+    <w:lvl w:ilvl="1" w:tplc="080A0019" w:tentative="1">
+      <w:start w:val="1"/>
+      <w:numFmt w:val="lowerLetter"/>
+      <w:lvlText w:val="%2."/>
+      <w:lvlJc w:val="left"/>
+      <w:pPr>
+        <w:ind w:left="1080" w:hanging="360"/>
+      </w:pPr>
+    </w:lvl>
+    <w:lvl w:ilvl="2" w:tplc="080A001B" w:tentative="1">
+      <w:start w:val="1"/>
+      <w:numFmt w:val="lowerRoman"/>
+      <w:lvlText w:val="%3."/>
+      <w:lvlJc w:val="right"/>
+      <w:pPr>
+        <w:ind w:left="1800" w:hanging="180"/>
+      </w:pPr>
+    </w:lvl>
+    <w:lvl w:ilvl="3" w:tplc="080A000F" w:tentative="1">
+      <w:start w:val="1"/>
+      <w:numFmt w:val="decimal"/>
+      <w:lvlText w:val="%4."/>
+      <w:lvlJc w:val="left"/>
+      <w:pPr>
+        <w:ind w:left="2520" w:hanging="360"/>
+      </w:pPr>
+    </w:lvl>
+    <w:lvl w:ilvl="4" w:tplc="080A0019" w:tentative="1">
+      <w:start w:val="1"/>
+      <w:numFmt w:val="lowerLetter"/>
+      <w:lvlText w:val="%5."/>
+      <w:lvlJc w:val="left"/>
+      <w:pPr>
+        <w:ind w:left="3240" w:hanging="360"/>
+      </w:pPr>
+    </w:lvl>
+    <w:lvl w:ilvl="5" w:tplc="080A001B" w:tentative="1">
+      <w:start w:val="1"/>
+      <w:numFmt w:val="lowerRoman"/>
+      <w:lvlText w:val="%6."/>
+      <w:lvlJc w:val="right"/>
+      <w:pPr>
+        <w:ind w:left="3960" w:hanging="180"/>
+      </w:pPr>
+    </w:lvl>
+    <w:lvl w:ilvl="6" w:tplc="080A000F" w:tentative="1">
+      <w:start w:val="1"/>
+      <w:numFmt w:val="decimal"/>
+      <w:lvlText w:val="%7."/>
+      <w:lvlJc w:val="left"/>
+      <w:pPr>
+        <w:ind w:left="4680" w:hanging="360"/>
+      </w:pPr>
+    </w:lvl>
+    <w:lvl w:ilvl="7" w:tplc="080A0019" w:tentative="1">
+      <w:start w:val="1"/>
+      <w:numFmt w:val="lowerLetter"/>
+      <w:lvlText w:val="%8."/>
+      <w:lvlJc w:val="left"/>
+      <w:pPr>
+        <w:ind w:left="5400" w:hanging="360"/>
+      </w:pPr>
+    </w:lvl>
+    <w:lvl w:ilvl="8" w:tplc="080A001B" w:tentative="1">
+      <w:start w:val="1"/>
+      <w:numFmt w:val="lowerRoman"/>
+      <w:lvlText w:val="%9."/>
+      <w:lvlJc w:val="right"/>
+      <w:pPr>
+        <w:ind w:left="6120" w:hanging="180"/>
+      </w:pPr>
+    </w:lvl>
+  </w:abstractNum>
+  <w:abstractNum w:abstractNumId="8" w15:restartNumberingAfterBreak="0">
     <w:nsid w:val="15E06A95"/>
     <w:multiLevelType w:val="hybridMultilevel"/>
     <w:tmpl w:val="CAEC68D0"/>
@@ -6899,7 +9363,7 @@
       </w:pPr>
     </w:lvl>
   </w:abstractNum>
-  <w:abstractNum w:abstractNumId="5" w15:restartNumberingAfterBreak="0">
+  <w:abstractNum w:abstractNumId="9" w15:restartNumberingAfterBreak="0">
     <w:nsid w:val="18E53D42"/>
     <w:multiLevelType w:val="hybridMultilevel"/>
     <w:tmpl w:val="9C167036"/>
@@ -6988,7 +9452,96 @@
       </w:pPr>
     </w:lvl>
   </w:abstractNum>
-  <w:abstractNum w:abstractNumId="6" w15:restartNumberingAfterBreak="0">
+  <w:abstractNum w:abstractNumId="10" w15:restartNumberingAfterBreak="0">
+    <w:nsid w:val="19354111"/>
+    <w:multiLevelType w:val="hybridMultilevel"/>
+    <w:tmpl w:val="46324A2C"/>
+    <w:lvl w:ilvl="0" w:tplc="080A000F">
+      <w:start w:val="1"/>
+      <w:numFmt w:val="decimal"/>
+      <w:lvlText w:val="%1."/>
+      <w:lvlJc w:val="left"/>
+      <w:pPr>
+        <w:ind w:left="360" w:hanging="360"/>
+      </w:pPr>
+      <w:rPr>
+        <w:rFonts w:hint="default"/>
+      </w:rPr>
+    </w:lvl>
+    <w:lvl w:ilvl="1" w:tplc="080A0019" w:tentative="1">
+      <w:start w:val="1"/>
+      <w:numFmt w:val="lowerLetter"/>
+      <w:lvlText w:val="%2."/>
+      <w:lvlJc w:val="left"/>
+      <w:pPr>
+        <w:ind w:left="1080" w:hanging="360"/>
+      </w:pPr>
+    </w:lvl>
+    <w:lvl w:ilvl="2" w:tplc="080A001B" w:tentative="1">
+      <w:start w:val="1"/>
+      <w:numFmt w:val="lowerRoman"/>
+      <w:lvlText w:val="%3."/>
+      <w:lvlJc w:val="right"/>
+      <w:pPr>
+        <w:ind w:left="1800" w:hanging="180"/>
+      </w:pPr>
+    </w:lvl>
+    <w:lvl w:ilvl="3" w:tplc="080A000F" w:tentative="1">
+      <w:start w:val="1"/>
+      <w:numFmt w:val="decimal"/>
+      <w:lvlText w:val="%4."/>
+      <w:lvlJc w:val="left"/>
+      <w:pPr>
+        <w:ind w:left="2520" w:hanging="360"/>
+      </w:pPr>
+    </w:lvl>
+    <w:lvl w:ilvl="4" w:tplc="080A0019" w:tentative="1">
+      <w:start w:val="1"/>
+      <w:numFmt w:val="lowerLetter"/>
+      <w:lvlText w:val="%5."/>
+      <w:lvlJc w:val="left"/>
+      <w:pPr>
+        <w:ind w:left="3240" w:hanging="360"/>
+      </w:pPr>
+    </w:lvl>
+    <w:lvl w:ilvl="5" w:tplc="080A001B" w:tentative="1">
+      <w:start w:val="1"/>
+      <w:numFmt w:val="lowerRoman"/>
+      <w:lvlText w:val="%6."/>
+      <w:lvlJc w:val="right"/>
+      <w:pPr>
+        <w:ind w:left="3960" w:hanging="180"/>
+      </w:pPr>
+    </w:lvl>
+    <w:lvl w:ilvl="6" w:tplc="080A000F" w:tentative="1">
+      <w:start w:val="1"/>
+      <w:numFmt w:val="decimal"/>
+      <w:lvlText w:val="%7."/>
+      <w:lvlJc w:val="left"/>
+      <w:pPr>
+        <w:ind w:left="4680" w:hanging="360"/>
+      </w:pPr>
+    </w:lvl>
+    <w:lvl w:ilvl="7" w:tplc="080A0019" w:tentative="1">
+      <w:start w:val="1"/>
+      <w:numFmt w:val="lowerLetter"/>
+      <w:lvlText w:val="%8."/>
+      <w:lvlJc w:val="left"/>
+      <w:pPr>
+        <w:ind w:left="5400" w:hanging="360"/>
+      </w:pPr>
+    </w:lvl>
+    <w:lvl w:ilvl="8" w:tplc="080A001B" w:tentative="1">
+      <w:start w:val="1"/>
+      <w:numFmt w:val="lowerRoman"/>
+      <w:lvlText w:val="%9."/>
+      <w:lvlJc w:val="right"/>
+      <w:pPr>
+        <w:ind w:left="6120" w:hanging="180"/>
+      </w:pPr>
+    </w:lvl>
+  </w:abstractNum>
+  <w:abstractNum w:abstractNumId="11" w15:restartNumberingAfterBreak="0">
     <w:nsid w:val="1C2B6006"/>
     <w:multiLevelType w:val="hybridMultilevel"/>
     <w:tmpl w:val="AC0E38A2"/>
@@ -7077,7 +9630,96 @@
       </w:pPr>
     </w:lvl>
   </w:abstractNum>
-  <w:abstractNum w:abstractNumId="7" w15:restartNumberingAfterBreak="0">
+  <w:abstractNum w:abstractNumId="12" w15:restartNumberingAfterBreak="0">
+    <w:nsid w:val="20075F20"/>
+    <w:multiLevelType w:val="hybridMultilevel"/>
+    <w:tmpl w:val="B1E07A0C"/>
+    <w:lvl w:ilvl="0" w:tplc="080A000F">
+      <w:start w:val="1"/>
+      <w:numFmt w:val="decimal"/>
+      <w:lvlText w:val="%1."/>
+      <w:lvlJc w:val="left"/>
+      <w:pPr>
+        <w:ind w:left="360" w:hanging="360"/>
+      </w:pPr>
+      <w:rPr>
+        <w:rFonts w:hint="default"/>
+      </w:rPr>
+    </w:lvl>
+    <w:lvl w:ilvl="1" w:tplc="080A0019" w:tentative="1">
+      <w:start w:val="1"/>
+      <w:numFmt w:val="lowerLetter"/>
+      <w:lvlText w:val="%2."/>
+      <w:lvlJc w:val="left"/>
+      <w:pPr>
+        <w:ind w:left="1080" w:hanging="360"/>
+      </w:pPr>
+    </w:lvl>
+    <w:lvl w:ilvl="2" w:tplc="080A001B" w:tentative="1">
+      <w:start w:val="1"/>
+      <w:numFmt w:val="lowerRoman"/>
+      <w:lvlText w:val="%3."/>
+      <w:lvlJc w:val="right"/>
+      <w:pPr>
+        <w:ind w:left="1800" w:hanging="180"/>
+      </w:pPr>
+    </w:lvl>
+    <w:lvl w:ilvl="3" w:tplc="080A000F" w:tentative="1">
+      <w:start w:val="1"/>
+      <w:numFmt w:val="decimal"/>
+      <w:lvlText w:val="%4."/>
+      <w:lvlJc w:val="left"/>
+      <w:pPr>
+        <w:ind w:left="2520" w:hanging="360"/>
+      </w:pPr>
+    </w:lvl>
+    <w:lvl w:ilvl="4" w:tplc="080A0019" w:tentative="1">
+      <w:start w:val="1"/>
+      <w:numFmt w:val="lowerLetter"/>
+      <w:lvlText w:val="%5."/>
+      <w:lvlJc w:val="left"/>
+      <w:pPr>
+        <w:ind w:left="3240" w:hanging="360"/>
+      </w:pPr>
+    </w:lvl>
+    <w:lvl w:ilvl="5" w:tplc="080A001B" w:tentative="1">
+      <w:start w:val="1"/>
+      <w:numFmt w:val="lowerRoman"/>
+      <w:lvlText w:val="%6."/>
+      <w:lvlJc w:val="right"/>
+      <w:pPr>
+        <w:ind w:left="3960" w:hanging="180"/>
+      </w:pPr>
+    </w:lvl>
+    <w:lvl w:ilvl="6" w:tplc="080A000F" w:tentative="1">
+      <w:start w:val="1"/>
+      <w:numFmt w:val="decimal"/>
+      <w:lvlText w:val="%7."/>
+      <w:lvlJc w:val="left"/>
+      <w:pPr>
+        <w:ind w:left="4680" w:hanging="360"/>
+      </w:pPr>
+    </w:lvl>
+    <w:lvl w:ilvl="7" w:tplc="080A0019" w:tentative="1">
+      <w:start w:val="1"/>
+      <w:numFmt w:val="lowerLetter"/>
+      <w:lvlText w:val="%8."/>
+      <w:lvlJc w:val="left"/>
+      <w:pPr>
+        <w:ind w:left="5400" w:hanging="360"/>
+      </w:pPr>
+    </w:lvl>
+    <w:lvl w:ilvl="8" w:tplc="080A001B" w:tentative="1">
+      <w:start w:val="1"/>
+      <w:numFmt w:val="lowerRoman"/>
+      <w:lvlText w:val="%9."/>
+      <w:lvlJc w:val="right"/>
+      <w:pPr>
+        <w:ind w:left="6120" w:hanging="180"/>
+      </w:pPr>
+    </w:lvl>
+  </w:abstractNum>
+  <w:abstractNum w:abstractNumId="13" w15:restartNumberingAfterBreak="0">
     <w:nsid w:val="22AA13C6"/>
     <w:multiLevelType w:val="multilevel"/>
     <w:tmpl w:val="745ECD42"/>
@@ -7198,7 +9840,96 @@
       </w:rPr>
     </w:lvl>
   </w:abstractNum>
-  <w:abstractNum w:abstractNumId="8" w15:restartNumberingAfterBreak="0">
+  <w:abstractNum w:abstractNumId="14" w15:restartNumberingAfterBreak="0">
+    <w:nsid w:val="23FC26F3"/>
+    <w:multiLevelType w:val="hybridMultilevel"/>
+    <w:tmpl w:val="AF56ECCE"/>
+    <w:lvl w:ilvl="0" w:tplc="080A000F">
+      <w:start w:val="1"/>
+      <w:numFmt w:val="decimal"/>
+      <w:lvlText w:val="%1."/>
+      <w:lvlJc w:val="left"/>
+      <w:pPr>
+        <w:ind w:left="360" w:hanging="360"/>
+      </w:pPr>
+      <w:rPr>
+        <w:rFonts w:hint="default"/>
+      </w:rPr>
+    </w:lvl>
+    <w:lvl w:ilvl="1" w:tplc="080A0019" w:tentative="1">
+      <w:start w:val="1"/>
+      <w:numFmt w:val="lowerLetter"/>
+      <w:lvlText w:val="%2."/>
+      <w:lvlJc w:val="left"/>
+      <w:pPr>
+        <w:ind w:left="1080" w:hanging="360"/>
+      </w:pPr>
+    </w:lvl>
+    <w:lvl w:ilvl="2" w:tplc="080A001B" w:tentative="1">
+      <w:start w:val="1"/>
+      <w:numFmt w:val="lowerRoman"/>
+      <w:lvlText w:val="%3."/>
+      <w:lvlJc w:val="right"/>
+      <w:pPr>
+        <w:ind w:left="1800" w:hanging="180"/>
+      </w:pPr>
+    </w:lvl>
+    <w:lvl w:ilvl="3" w:tplc="080A000F" w:tentative="1">
+      <w:start w:val="1"/>
+      <w:numFmt w:val="decimal"/>
+      <w:lvlText w:val="%4."/>
+      <w:lvlJc w:val="left"/>
+      <w:pPr>
+        <w:ind w:left="2520" w:hanging="360"/>
+      </w:pPr>
+    </w:lvl>
+    <w:lvl w:ilvl="4" w:tplc="080A0019" w:tentative="1">
+      <w:start w:val="1"/>
+      <w:numFmt w:val="lowerLetter"/>
+      <w:lvlText w:val="%5."/>
+      <w:lvlJc w:val="left"/>
+      <w:pPr>
+        <w:ind w:left="3240" w:hanging="360"/>
+      </w:pPr>
+    </w:lvl>
+    <w:lvl w:ilvl="5" w:tplc="080A001B" w:tentative="1">
+      <w:start w:val="1"/>
+      <w:numFmt w:val="lowerRoman"/>
+      <w:lvlText w:val="%6."/>
+      <w:lvlJc w:val="right"/>
+      <w:pPr>
+        <w:ind w:left="3960" w:hanging="180"/>
+      </w:pPr>
+    </w:lvl>
+    <w:lvl w:ilvl="6" w:tplc="080A000F" w:tentative="1">
+      <w:start w:val="1"/>
+      <w:numFmt w:val="decimal"/>
+      <w:lvlText w:val="%7."/>
+      <w:lvlJc w:val="left"/>
+      <w:pPr>
+        <w:ind w:left="4680" w:hanging="360"/>
+      </w:pPr>
+    </w:lvl>
+    <w:lvl w:ilvl="7" w:tplc="080A0019" w:tentative="1">
+      <w:start w:val="1"/>
+      <w:numFmt w:val="lowerLetter"/>
+      <w:lvlText w:val="%8."/>
+      <w:lvlJc w:val="left"/>
+      <w:pPr>
+        <w:ind w:left="5400" w:hanging="360"/>
+      </w:pPr>
+    </w:lvl>
+    <w:lvl w:ilvl="8" w:tplc="080A001B" w:tentative="1">
+      <w:start w:val="1"/>
+      <w:numFmt w:val="lowerRoman"/>
+      <w:lvlText w:val="%9."/>
+      <w:lvlJc w:val="right"/>
+      <w:pPr>
+        <w:ind w:left="6120" w:hanging="180"/>
+      </w:pPr>
+    </w:lvl>
+  </w:abstractNum>
+  <w:abstractNum w:abstractNumId="15" w15:restartNumberingAfterBreak="0">
     <w:nsid w:val="29A42FA5"/>
     <w:multiLevelType w:val="multilevel"/>
     <w:tmpl w:val="5F000C20"/>
@@ -7319,7 +10050,7 @@
       </w:rPr>
     </w:lvl>
   </w:abstractNum>
-  <w:abstractNum w:abstractNumId="9" w15:restartNumberingAfterBreak="0">
+  <w:abstractNum w:abstractNumId="16" w15:restartNumberingAfterBreak="0">
     <w:nsid w:val="2A76214B"/>
     <w:multiLevelType w:val="multilevel"/>
     <w:tmpl w:val="0698320A"/>
@@ -7440,7 +10171,7 @@
       </w:rPr>
     </w:lvl>
   </w:abstractNum>
-  <w:abstractNum w:abstractNumId="10" w15:restartNumberingAfterBreak="0">
+  <w:abstractNum w:abstractNumId="17" w15:restartNumberingAfterBreak="0">
     <w:nsid w:val="2AC037E2"/>
     <w:multiLevelType w:val="hybridMultilevel"/>
     <w:tmpl w:val="6BDE9C9E"/>
@@ -7529,7 +10260,7 @@
       </w:pPr>
     </w:lvl>
   </w:abstractNum>
-  <w:abstractNum w:abstractNumId="11" w15:restartNumberingAfterBreak="0">
+  <w:abstractNum w:abstractNumId="18" w15:restartNumberingAfterBreak="0">
     <w:nsid w:val="336D1DBF"/>
     <w:multiLevelType w:val="multilevel"/>
     <w:tmpl w:val="29E4606A"/>
@@ -7650,7 +10381,7 @@
       </w:rPr>
     </w:lvl>
   </w:abstractNum>
-  <w:abstractNum w:abstractNumId="12" w15:restartNumberingAfterBreak="0">
+  <w:abstractNum w:abstractNumId="19" w15:restartNumberingAfterBreak="0">
     <w:nsid w:val="34055420"/>
     <w:multiLevelType w:val="multilevel"/>
     <w:tmpl w:val="3210EF02"/>
@@ -7763,7 +10494,7 @@
       </w:rPr>
     </w:lvl>
   </w:abstractNum>
-  <w:abstractNum w:abstractNumId="13" w15:restartNumberingAfterBreak="0">
+  <w:abstractNum w:abstractNumId="20" w15:restartNumberingAfterBreak="0">
     <w:nsid w:val="34972FF8"/>
     <w:multiLevelType w:val="multilevel"/>
     <w:tmpl w:val="D910E2EE"/>
@@ -7884,7 +10615,7 @@
       </w:rPr>
     </w:lvl>
   </w:abstractNum>
-  <w:abstractNum w:abstractNumId="14" w15:restartNumberingAfterBreak="0">
+  <w:abstractNum w:abstractNumId="21" w15:restartNumberingAfterBreak="0">
     <w:nsid w:val="37811756"/>
     <w:multiLevelType w:val="multilevel"/>
     <w:tmpl w:val="DBE6ABF6"/>
@@ -8005,7 +10736,7 @@
       </w:rPr>
     </w:lvl>
   </w:abstractNum>
-  <w:abstractNum w:abstractNumId="15" w15:restartNumberingAfterBreak="0">
+  <w:abstractNum w:abstractNumId="22" w15:restartNumberingAfterBreak="0">
     <w:nsid w:val="3A935D49"/>
     <w:multiLevelType w:val="hybridMultilevel"/>
     <w:tmpl w:val="5028A270"/>
@@ -8094,7 +10825,7 @@
       </w:pPr>
     </w:lvl>
   </w:abstractNum>
-  <w:abstractNum w:abstractNumId="16" w15:restartNumberingAfterBreak="0">
+  <w:abstractNum w:abstractNumId="23" w15:restartNumberingAfterBreak="0">
     <w:nsid w:val="49B91537"/>
     <w:multiLevelType w:val="hybridMultilevel"/>
     <w:tmpl w:val="BB3EEEF8"/>
@@ -8183,7 +10914,96 @@
       </w:pPr>
     </w:lvl>
   </w:abstractNum>
-  <w:abstractNum w:abstractNumId="17" w15:restartNumberingAfterBreak="0">
+  <w:abstractNum w:abstractNumId="24" w15:restartNumberingAfterBreak="0">
+    <w:nsid w:val="4DD47E8E"/>
+    <w:multiLevelType w:val="hybridMultilevel"/>
+    <w:tmpl w:val="4842968A"/>
+    <w:lvl w:ilvl="0" w:tplc="080A000F">
+      <w:start w:val="1"/>
+      <w:numFmt w:val="decimal"/>
+      <w:lvlText w:val="%1."/>
+      <w:lvlJc w:val="left"/>
+      <w:pPr>
+        <w:ind w:left="360" w:hanging="360"/>
+      </w:pPr>
+      <w:rPr>
+        <w:rFonts w:hint="default"/>
+      </w:rPr>
+    </w:lvl>
+    <w:lvl w:ilvl="1" w:tplc="080A0019" w:tentative="1">
+      <w:start w:val="1"/>
+      <w:numFmt w:val="lowerLetter"/>
+      <w:lvlText w:val="%2."/>
+      <w:lvlJc w:val="left"/>
+      <w:pPr>
+        <w:ind w:left="1080" w:hanging="360"/>
+      </w:pPr>
+    </w:lvl>
+    <w:lvl w:ilvl="2" w:tplc="080A001B" w:tentative="1">
+      <w:start w:val="1"/>
+      <w:numFmt w:val="lowerRoman"/>
+      <w:lvlText w:val="%3."/>
+      <w:lvlJc w:val="right"/>
+      <w:pPr>
+        <w:ind w:left="1800" w:hanging="180"/>
+      </w:pPr>
+    </w:lvl>
+    <w:lvl w:ilvl="3" w:tplc="080A000F" w:tentative="1">
+      <w:start w:val="1"/>
+      <w:numFmt w:val="decimal"/>
+      <w:lvlText w:val="%4."/>
+      <w:lvlJc w:val="left"/>
+      <w:pPr>
+        <w:ind w:left="2520" w:hanging="360"/>
+      </w:pPr>
+    </w:lvl>
+    <w:lvl w:ilvl="4" w:tplc="080A0019" w:tentative="1">
+      <w:start w:val="1"/>
+      <w:numFmt w:val="lowerLetter"/>
+      <w:lvlText w:val="%5."/>
+      <w:lvlJc w:val="left"/>
+      <w:pPr>
+        <w:ind w:left="3240" w:hanging="360"/>
+      </w:pPr>
+    </w:lvl>
+    <w:lvl w:ilvl="5" w:tplc="080A001B" w:tentative="1">
+      <w:start w:val="1"/>
+      <w:numFmt w:val="lowerRoman"/>
+      <w:lvlText w:val="%6."/>
+      <w:lvlJc w:val="right"/>
+      <w:pPr>
+        <w:ind w:left="3960" w:hanging="180"/>
+      </w:pPr>
+    </w:lvl>
+    <w:lvl w:ilvl="6" w:tplc="080A000F" w:tentative="1">
+      <w:start w:val="1"/>
+      <w:numFmt w:val="decimal"/>
+      <w:lvlText w:val="%7."/>
+      <w:lvlJc w:val="left"/>
+      <w:pPr>
+        <w:ind w:left="4680" w:hanging="360"/>
+      </w:pPr>
+    </w:lvl>
+    <w:lvl w:ilvl="7" w:tplc="080A0019" w:tentative="1">
+      <w:start w:val="1"/>
+      <w:numFmt w:val="lowerLetter"/>
+      <w:lvlText w:val="%8."/>
+      <w:lvlJc w:val="left"/>
+      <w:pPr>
+        <w:ind w:left="5400" w:hanging="360"/>
+      </w:pPr>
+    </w:lvl>
+    <w:lvl w:ilvl="8" w:tplc="080A001B" w:tentative="1">
+      <w:start w:val="1"/>
+      <w:numFmt w:val="lowerRoman"/>
+      <w:lvlText w:val="%9."/>
+      <w:lvlJc w:val="right"/>
+      <w:pPr>
+        <w:ind w:left="6120" w:hanging="180"/>
+      </w:pPr>
+    </w:lvl>
+  </w:abstractNum>
+  <w:abstractNum w:abstractNumId="25" w15:restartNumberingAfterBreak="0">
     <w:nsid w:val="4E2354F2"/>
     <w:multiLevelType w:val="multilevel"/>
     <w:tmpl w:val="049E6ED6"/>
@@ -8296,7 +11116,7 @@
       </w:rPr>
     </w:lvl>
   </w:abstractNum>
-  <w:abstractNum w:abstractNumId="18" w15:restartNumberingAfterBreak="0">
+  <w:abstractNum w:abstractNumId="26" w15:restartNumberingAfterBreak="0">
     <w:nsid w:val="51294CC7"/>
     <w:multiLevelType w:val="hybridMultilevel"/>
     <w:tmpl w:val="48EE3444"/>
@@ -8385,7 +11205,7 @@
       </w:pPr>
     </w:lvl>
   </w:abstractNum>
-  <w:abstractNum w:abstractNumId="19" w15:restartNumberingAfterBreak="0">
+  <w:abstractNum w:abstractNumId="27" w15:restartNumberingAfterBreak="0">
     <w:nsid w:val="51B608AB"/>
     <w:multiLevelType w:val="hybridMultilevel"/>
     <w:tmpl w:val="48122AC2"/>
@@ -8474,7 +11294,7 @@
       </w:pPr>
     </w:lvl>
   </w:abstractNum>
-  <w:abstractNum w:abstractNumId="20" w15:restartNumberingAfterBreak="0">
+  <w:abstractNum w:abstractNumId="28" w15:restartNumberingAfterBreak="0">
     <w:nsid w:val="539C4E5D"/>
     <w:multiLevelType w:val="hybridMultilevel"/>
     <w:tmpl w:val="C48E10BC"/>
@@ -8563,7 +11383,7 @@
       </w:pPr>
     </w:lvl>
   </w:abstractNum>
-  <w:abstractNum w:abstractNumId="21" w15:restartNumberingAfterBreak="0">
+  <w:abstractNum w:abstractNumId="29" w15:restartNumberingAfterBreak="0">
     <w:nsid w:val="540E5265"/>
     <w:multiLevelType w:val="hybridMultilevel"/>
     <w:tmpl w:val="C652C6D0"/>
@@ -8652,7 +11472,7 @@
       </w:pPr>
     </w:lvl>
   </w:abstractNum>
-  <w:abstractNum w:abstractNumId="22" w15:restartNumberingAfterBreak="0">
+  <w:abstractNum w:abstractNumId="30" w15:restartNumberingAfterBreak="0">
     <w:nsid w:val="57616BF5"/>
     <w:multiLevelType w:val="hybridMultilevel"/>
     <w:tmpl w:val="B556297C"/>
@@ -8741,7 +11561,96 @@
       </w:pPr>
     </w:lvl>
   </w:abstractNum>
-  <w:abstractNum w:abstractNumId="23" w15:restartNumberingAfterBreak="0">
+  <w:abstractNum w:abstractNumId="31" w15:restartNumberingAfterBreak="0">
+    <w:nsid w:val="5A2753EB"/>
+    <w:multiLevelType w:val="hybridMultilevel"/>
+    <w:tmpl w:val="C0086DC6"/>
+    <w:lvl w:ilvl="0" w:tplc="080A000F">
+      <w:start w:val="1"/>
+      <w:numFmt w:val="decimal"/>
+      <w:lvlText w:val="%1."/>
+      <w:lvlJc w:val="left"/>
+      <w:pPr>
+        <w:ind w:left="360" w:hanging="360"/>
+      </w:pPr>
+      <w:rPr>
+        <w:rFonts w:hint="default"/>
+      </w:rPr>
+    </w:lvl>
+    <w:lvl w:ilvl="1" w:tplc="080A0019" w:tentative="1">
+      <w:start w:val="1"/>
+      <w:numFmt w:val="lowerLetter"/>
+      <w:lvlText w:val="%2."/>
+      <w:lvlJc w:val="left"/>
+      <w:pPr>
+        <w:ind w:left="1080" w:hanging="360"/>
+      </w:pPr>
+    </w:lvl>
+    <w:lvl w:ilvl="2" w:tplc="080A001B" w:tentative="1">
+      <w:start w:val="1"/>
+      <w:numFmt w:val="lowerRoman"/>
+      <w:lvlText w:val="%3."/>
+      <w:lvlJc w:val="right"/>
+      <w:pPr>
+        <w:ind w:left="1800" w:hanging="180"/>
+      </w:pPr>
+    </w:lvl>
+    <w:lvl w:ilvl="3" w:tplc="080A000F" w:tentative="1">
+      <w:start w:val="1"/>
+      <w:numFmt w:val="decimal"/>
+      <w:lvlText w:val="%4."/>
+      <w:lvlJc w:val="left"/>
+      <w:pPr>
+        <w:ind w:left="2520" w:hanging="360"/>
+      </w:pPr>
+    </w:lvl>
+    <w:lvl w:ilvl="4" w:tplc="080A0019" w:tentative="1">
+      <w:start w:val="1"/>
+      <w:numFmt w:val="lowerLetter"/>
+      <w:lvlText w:val="%5."/>
+      <w:lvlJc w:val="left"/>
+      <w:pPr>
+        <w:ind w:left="3240" w:hanging="360"/>
+      </w:pPr>
+    </w:lvl>
+    <w:lvl w:ilvl="5" w:tplc="080A001B" w:tentative="1">
+      <w:start w:val="1"/>
+      <w:numFmt w:val="lowerRoman"/>
+      <w:lvlText w:val="%6."/>
+      <w:lvlJc w:val="right"/>
+      <w:pPr>
+        <w:ind w:left="3960" w:hanging="180"/>
+      </w:pPr>
+    </w:lvl>
+    <w:lvl w:ilvl="6" w:tplc="080A000F" w:tentative="1">
+      <w:start w:val="1"/>
+      <w:numFmt w:val="decimal"/>
+      <w:lvlText w:val="%7."/>
+      <w:lvlJc w:val="left"/>
+      <w:pPr>
+        <w:ind w:left="4680" w:hanging="360"/>
+      </w:pPr>
+    </w:lvl>
+    <w:lvl w:ilvl="7" w:tplc="080A0019" w:tentative="1">
+      <w:start w:val="1"/>
+      <w:numFmt w:val="lowerLetter"/>
+      <w:lvlText w:val="%8."/>
+      <w:lvlJc w:val="left"/>
+      <w:pPr>
+        <w:ind w:left="5400" w:hanging="360"/>
+      </w:pPr>
+    </w:lvl>
+    <w:lvl w:ilvl="8" w:tplc="080A001B" w:tentative="1">
+      <w:start w:val="1"/>
+      <w:numFmt w:val="lowerRoman"/>
+      <w:lvlText w:val="%9."/>
+      <w:lvlJc w:val="right"/>
+      <w:pPr>
+        <w:ind w:left="6120" w:hanging="180"/>
+      </w:pPr>
+    </w:lvl>
+  </w:abstractNum>
+  <w:abstractNum w:abstractNumId="32" w15:restartNumberingAfterBreak="0">
     <w:nsid w:val="5A535F79"/>
     <w:multiLevelType w:val="multilevel"/>
     <w:tmpl w:val="78A0188A"/>
@@ -8862,7 +11771,7 @@
       </w:rPr>
     </w:lvl>
   </w:abstractNum>
-  <w:abstractNum w:abstractNumId="24" w15:restartNumberingAfterBreak="0">
+  <w:abstractNum w:abstractNumId="33" w15:restartNumberingAfterBreak="0">
     <w:nsid w:val="5B2E4AA0"/>
     <w:multiLevelType w:val="hybridMultilevel"/>
     <w:tmpl w:val="258E1A94"/>
@@ -8951,7 +11860,7 @@
       </w:pPr>
     </w:lvl>
   </w:abstractNum>
-  <w:abstractNum w:abstractNumId="25" w15:restartNumberingAfterBreak="0">
+  <w:abstractNum w:abstractNumId="34" w15:restartNumberingAfterBreak="0">
     <w:nsid w:val="600B4A60"/>
     <w:multiLevelType w:val="hybridMultilevel"/>
     <w:tmpl w:val="9CD40EFE"/>
@@ -9040,7 +11949,96 @@
       </w:pPr>
     </w:lvl>
   </w:abstractNum>
-  <w:abstractNum w:abstractNumId="26" w15:restartNumberingAfterBreak="0">
+  <w:abstractNum w:abstractNumId="35" w15:restartNumberingAfterBreak="0">
+    <w:nsid w:val="613D1F53"/>
+    <w:multiLevelType w:val="hybridMultilevel"/>
+    <w:tmpl w:val="EB6C24F6"/>
+    <w:lvl w:ilvl="0" w:tplc="06763E86">
+      <w:start w:val="1"/>
+      <w:numFmt w:val="decimal"/>
+      <w:lvlText w:val="%1-"/>
+      <w:lvlJc w:val="left"/>
+      <w:pPr>
+        <w:ind w:left="360" w:hanging="360"/>
+      </w:pPr>
+      <w:rPr>
+        <w:rFonts w:hint="default"/>
+      </w:rPr>
+    </w:lvl>
+    <w:lvl w:ilvl="1" w:tplc="080A0019" w:tentative="1">
+      <w:start w:val="1"/>
+      <w:numFmt w:val="lowerLetter"/>
+      <w:lvlText w:val="%2."/>
+      <w:lvlJc w:val="left"/>
+      <w:pPr>
+        <w:ind w:left="1080" w:hanging="360"/>
+      </w:pPr>
+    </w:lvl>
+    <w:lvl w:ilvl="2" w:tplc="080A001B" w:tentative="1">
+      <w:start w:val="1"/>
+      <w:numFmt w:val="lowerRoman"/>
+      <w:lvlText w:val="%3."/>
+      <w:lvlJc w:val="right"/>
+      <w:pPr>
+        <w:ind w:left="1800" w:hanging="180"/>
+      </w:pPr>
+    </w:lvl>
+    <w:lvl w:ilvl="3" w:tplc="080A000F" w:tentative="1">
+      <w:start w:val="1"/>
+      <w:numFmt w:val="decimal"/>
+      <w:lvlText w:val="%4."/>
+      <w:lvlJc w:val="left"/>
+      <w:pPr>
+        <w:ind w:left="2520" w:hanging="360"/>
+      </w:pPr>
+    </w:lvl>
+    <w:lvl w:ilvl="4" w:tplc="080A0019" w:tentative="1">
+      <w:start w:val="1"/>
+      <w:numFmt w:val="lowerLetter"/>
+      <w:lvlText w:val="%5."/>
+      <w:lvlJc w:val="left"/>
+      <w:pPr>
+        <w:ind w:left="3240" w:hanging="360"/>
+      </w:pPr>
+    </w:lvl>
+    <w:lvl w:ilvl="5" w:tplc="080A001B" w:tentative="1">
+      <w:start w:val="1"/>
+      <w:numFmt w:val="lowerRoman"/>
+      <w:lvlText w:val="%6."/>
+      <w:lvlJc w:val="right"/>
+      <w:pPr>
+        <w:ind w:left="3960" w:hanging="180"/>
+      </w:pPr>
+    </w:lvl>
+    <w:lvl w:ilvl="6" w:tplc="080A000F" w:tentative="1">
+      <w:start w:val="1"/>
+      <w:numFmt w:val="decimal"/>
+      <w:lvlText w:val="%7."/>
+      <w:lvlJc w:val="left"/>
+      <w:pPr>
+        <w:ind w:left="4680" w:hanging="360"/>
+      </w:pPr>
+    </w:lvl>
+    <w:lvl w:ilvl="7" w:tplc="080A0019" w:tentative="1">
+      <w:start w:val="1"/>
+      <w:numFmt w:val="lowerLetter"/>
+      <w:lvlText w:val="%8."/>
+      <w:lvlJc w:val="left"/>
+      <w:pPr>
+        <w:ind w:left="5400" w:hanging="360"/>
+      </w:pPr>
+    </w:lvl>
+    <w:lvl w:ilvl="8" w:tplc="080A001B" w:tentative="1">
+      <w:start w:val="1"/>
+      <w:numFmt w:val="lowerRoman"/>
+      <w:lvlText w:val="%9."/>
+      <w:lvlJc w:val="right"/>
+      <w:pPr>
+        <w:ind w:left="6120" w:hanging="180"/>
+      </w:pPr>
+    </w:lvl>
+  </w:abstractNum>
+  <w:abstractNum w:abstractNumId="36" w15:restartNumberingAfterBreak="0">
     <w:nsid w:val="638C4C4A"/>
     <w:multiLevelType w:val="multilevel"/>
     <w:tmpl w:val="F03A8F50"/>
@@ -9153,7 +12151,96 @@
       </w:rPr>
     </w:lvl>
   </w:abstractNum>
-  <w:abstractNum w:abstractNumId="27" w15:restartNumberingAfterBreak="0">
+  <w:abstractNum w:abstractNumId="37" w15:restartNumberingAfterBreak="0">
+    <w:nsid w:val="63E17855"/>
+    <w:multiLevelType w:val="hybridMultilevel"/>
+    <w:tmpl w:val="DB0281AC"/>
+    <w:lvl w:ilvl="0" w:tplc="080A000F">
+      <w:start w:val="1"/>
+      <w:numFmt w:val="decimal"/>
+      <w:lvlText w:val="%1."/>
+      <w:lvlJc w:val="left"/>
+      <w:pPr>
+        <w:ind w:left="360" w:hanging="360"/>
+      </w:pPr>
+      <w:rPr>
+        <w:rFonts w:hint="default"/>
+      </w:rPr>
+    </w:lvl>
+    <w:lvl w:ilvl="1" w:tplc="080A0019" w:tentative="1">
+      <w:start w:val="1"/>
+      <w:numFmt w:val="lowerLetter"/>
+      <w:lvlText w:val="%2."/>
+      <w:lvlJc w:val="left"/>
+      <w:pPr>
+        <w:ind w:left="1080" w:hanging="360"/>
+      </w:pPr>
+    </w:lvl>
+    <w:lvl w:ilvl="2" w:tplc="080A001B" w:tentative="1">
+      <w:start w:val="1"/>
+      <w:numFmt w:val="lowerRoman"/>
+      <w:lvlText w:val="%3."/>
+      <w:lvlJc w:val="right"/>
+      <w:pPr>
+        <w:ind w:left="1800" w:hanging="180"/>
+      </w:pPr>
+    </w:lvl>
+    <w:lvl w:ilvl="3" w:tplc="080A000F" w:tentative="1">
+      <w:start w:val="1"/>
+      <w:numFmt w:val="decimal"/>
+      <w:lvlText w:val="%4."/>
+      <w:lvlJc w:val="left"/>
+      <w:pPr>
+        <w:ind w:left="2520" w:hanging="360"/>
+      </w:pPr>
+    </w:lvl>
+    <w:lvl w:ilvl="4" w:tplc="080A0019" w:tentative="1">
+      <w:start w:val="1"/>
+      <w:numFmt w:val="lowerLetter"/>
+      <w:lvlText w:val="%5."/>
+      <w:lvlJc w:val="left"/>
+      <w:pPr>
+        <w:ind w:left="3240" w:hanging="360"/>
+      </w:pPr>
+    </w:lvl>
+    <w:lvl w:ilvl="5" w:tplc="080A001B" w:tentative="1">
+      <w:start w:val="1"/>
+      <w:numFmt w:val="lowerRoman"/>
+      <w:lvlText w:val="%6."/>
+      <w:lvlJc w:val="right"/>
+      <w:pPr>
+        <w:ind w:left="3960" w:hanging="180"/>
+      </w:pPr>
+    </w:lvl>
+    <w:lvl w:ilvl="6" w:tplc="080A000F" w:tentative="1">
+      <w:start w:val="1"/>
+      <w:numFmt w:val="decimal"/>
+      <w:lvlText w:val="%7."/>
+      <w:lvlJc w:val="left"/>
+      <w:pPr>
+        <w:ind w:left="4680" w:hanging="360"/>
+      </w:pPr>
+    </w:lvl>
+    <w:lvl w:ilvl="7" w:tplc="080A0019" w:tentative="1">
+      <w:start w:val="1"/>
+      <w:numFmt w:val="lowerLetter"/>
+      <w:lvlText w:val="%8."/>
+      <w:lvlJc w:val="left"/>
+      <w:pPr>
+        <w:ind w:left="5400" w:hanging="360"/>
+      </w:pPr>
+    </w:lvl>
+    <w:lvl w:ilvl="8" w:tplc="080A001B" w:tentative="1">
+      <w:start w:val="1"/>
+      <w:numFmt w:val="lowerRoman"/>
+      <w:lvlText w:val="%9."/>
+      <w:lvlJc w:val="right"/>
+      <w:pPr>
+        <w:ind w:left="6120" w:hanging="180"/>
+      </w:pPr>
+    </w:lvl>
+  </w:abstractNum>
+  <w:abstractNum w:abstractNumId="38" w15:restartNumberingAfterBreak="0">
     <w:nsid w:val="65AB0AF2"/>
     <w:multiLevelType w:val="hybridMultilevel"/>
     <w:tmpl w:val="DC4263CE"/>
@@ -9242,7 +12329,7 @@
       </w:pPr>
     </w:lvl>
   </w:abstractNum>
-  <w:abstractNum w:abstractNumId="28" w15:restartNumberingAfterBreak="0">
+  <w:abstractNum w:abstractNumId="39" w15:restartNumberingAfterBreak="0">
     <w:nsid w:val="73861C68"/>
     <w:multiLevelType w:val="multilevel"/>
     <w:tmpl w:val="0E7ACE46"/>
@@ -9363,10 +12450,10 @@
       </w:rPr>
     </w:lvl>
   </w:abstractNum>
-  <w:abstractNum w:abstractNumId="29" w15:restartNumberingAfterBreak="0">
-    <w:nsid w:val="78A21E4A"/>
+  <w:abstractNum w:abstractNumId="40" w15:restartNumberingAfterBreak="0">
+    <w:nsid w:val="77402B2B"/>
     <w:multiLevelType w:val="hybridMultilevel"/>
-    <w:tmpl w:val="1224660E"/>
+    <w:tmpl w:val="3940BC7A"/>
     <w:lvl w:ilvl="0" w:tplc="080A000F">
       <w:start w:val="1"/>
       <w:numFmt w:val="decimal"/>
@@ -9452,7 +12539,217 @@
       </w:pPr>
     </w:lvl>
   </w:abstractNum>
-  <w:abstractNum w:abstractNumId="30" w15:restartNumberingAfterBreak="0">
+  <w:abstractNum w:abstractNumId="41" w15:restartNumberingAfterBreak="0">
+    <w:nsid w:val="78A21E4A"/>
+    <w:multiLevelType w:val="multilevel"/>
+    <w:tmpl w:val="38EAE37E"/>
+    <w:lvl w:ilvl="0">
+      <w:start w:val="1"/>
+      <w:numFmt w:val="decimal"/>
+      <w:lvlText w:val="%1."/>
+      <w:lvlJc w:val="left"/>
+      <w:pPr>
+        <w:ind w:left="360" w:hanging="360"/>
+      </w:pPr>
+      <w:rPr>
+        <w:rFonts w:hint="default"/>
+      </w:rPr>
+    </w:lvl>
+    <w:lvl w:ilvl="1">
+      <w:start w:val="1"/>
+      <w:numFmt w:val="decimal"/>
+      <w:isLgl/>
+      <w:lvlText w:val="%1.%2."/>
+      <w:lvlJc w:val="left"/>
+      <w:pPr>
+        <w:ind w:left="720" w:hanging="720"/>
+      </w:pPr>
+      <w:rPr>
+        <w:rFonts w:hint="default"/>
+      </w:rPr>
+    </w:lvl>
+    <w:lvl w:ilvl="2">
+      <w:start w:val="1"/>
+      <w:numFmt w:val="decimal"/>
+      <w:isLgl/>
+      <w:lvlText w:val="%1.%2.%3."/>
+      <w:lvlJc w:val="left"/>
+      <w:pPr>
+        <w:ind w:left="720" w:hanging="720"/>
+      </w:pPr>
+      <w:rPr>
+        <w:rFonts w:hint="default"/>
+      </w:rPr>
+    </w:lvl>
+    <w:lvl w:ilvl="3">
+      <w:start w:val="1"/>
+      <w:numFmt w:val="decimal"/>
+      <w:isLgl/>
+      <w:lvlText w:val="%1.%2.%3.%4."/>
+      <w:lvlJc w:val="left"/>
+      <w:pPr>
+        <w:ind w:left="1080" w:hanging="1080"/>
+      </w:pPr>
+      <w:rPr>
+        <w:rFonts w:hint="default"/>
+      </w:rPr>
+    </w:lvl>
+    <w:lvl w:ilvl="4">
+      <w:start w:val="1"/>
+      <w:numFmt w:val="decimal"/>
+      <w:isLgl/>
+      <w:lvlText w:val="%1.%2.%3.%4.%5."/>
+      <w:lvlJc w:val="left"/>
+      <w:pPr>
+        <w:ind w:left="1080" w:hanging="1080"/>
+      </w:pPr>
+      <w:rPr>
+        <w:rFonts w:hint="default"/>
+      </w:rPr>
+    </w:lvl>
+    <w:lvl w:ilvl="5">
+      <w:start w:val="1"/>
+      <w:numFmt w:val="decimal"/>
+      <w:isLgl/>
+      <w:lvlText w:val="%1.%2.%3.%4.%5.%6."/>
+      <w:lvlJc w:val="left"/>
+      <w:pPr>
+        <w:ind w:left="1440" w:hanging="1440"/>
+      </w:pPr>
+      <w:rPr>
+        <w:rFonts w:hint="default"/>
+      </w:rPr>
+    </w:lvl>
+    <w:lvl w:ilvl="6">
+      <w:start w:val="1"/>
+      <w:numFmt w:val="decimal"/>
+      <w:isLgl/>
+      <w:lvlText w:val="%1.%2.%3.%4.%5.%6.%7."/>
+      <w:lvlJc w:val="left"/>
+      <w:pPr>
+        <w:ind w:left="1440" w:hanging="1440"/>
+      </w:pPr>
+      <w:rPr>
+        <w:rFonts w:hint="default"/>
+      </w:rPr>
+    </w:lvl>
+    <w:lvl w:ilvl="7">
+      <w:start w:val="1"/>
+      <w:numFmt w:val="decimal"/>
+      <w:isLgl/>
+      <w:lvlText w:val="%1.%2.%3.%4.%5.%6.%7.%8."/>
+      <w:lvlJc w:val="left"/>
+      <w:pPr>
+        <w:ind w:left="1800" w:hanging="1800"/>
+      </w:pPr>
+      <w:rPr>
+        <w:rFonts w:hint="default"/>
+      </w:rPr>
+    </w:lvl>
+    <w:lvl w:ilvl="8">
+      <w:start w:val="1"/>
+      <w:numFmt w:val="decimal"/>
+      <w:isLgl/>
+      <w:lvlText w:val="%1.%2.%3.%4.%5.%6.%7.%8.%9."/>
+      <w:lvlJc w:val="left"/>
+      <w:pPr>
+        <w:ind w:left="1800" w:hanging="1800"/>
+      </w:pPr>
+      <w:rPr>
+        <w:rFonts w:hint="default"/>
+      </w:rPr>
+    </w:lvl>
+  </w:abstractNum>
+  <w:abstractNum w:abstractNumId="42" w15:restartNumberingAfterBreak="0">
+    <w:nsid w:val="78B32E60"/>
+    <w:multiLevelType w:val="hybridMultilevel"/>
+    <w:tmpl w:val="9A0E7612"/>
+    <w:lvl w:ilvl="0" w:tplc="080A000F">
+      <w:start w:val="1"/>
+      <w:numFmt w:val="decimal"/>
+      <w:lvlText w:val="%1."/>
+      <w:lvlJc w:val="left"/>
+      <w:pPr>
+        <w:ind w:left="360" w:hanging="360"/>
+      </w:pPr>
+      <w:rPr>
+        <w:rFonts w:hint="default"/>
+      </w:rPr>
+    </w:lvl>
+    <w:lvl w:ilvl="1" w:tplc="080A0019" w:tentative="1">
+      <w:start w:val="1"/>
+      <w:numFmt w:val="lowerLetter"/>
+      <w:lvlText w:val="%2."/>
+      <w:lvlJc w:val="left"/>
+      <w:pPr>
+        <w:ind w:left="1080" w:hanging="360"/>
+      </w:pPr>
+    </w:lvl>
+    <w:lvl w:ilvl="2" w:tplc="080A001B" w:tentative="1">
+      <w:start w:val="1"/>
+      <w:numFmt w:val="lowerRoman"/>
+      <w:lvlText w:val="%3."/>
+      <w:lvlJc w:val="right"/>
+      <w:pPr>
+        <w:ind w:left="1800" w:hanging="180"/>
+      </w:pPr>
+    </w:lvl>
+    <w:lvl w:ilvl="3" w:tplc="080A000F" w:tentative="1">
+      <w:start w:val="1"/>
+      <w:numFmt w:val="decimal"/>
+      <w:lvlText w:val="%4."/>
+      <w:lvlJc w:val="left"/>
+      <w:pPr>
+        <w:ind w:left="2520" w:hanging="360"/>
+      </w:pPr>
+    </w:lvl>
+    <w:lvl w:ilvl="4" w:tplc="080A0019" w:tentative="1">
+      <w:start w:val="1"/>
+      <w:numFmt w:val="lowerLetter"/>
+      <w:lvlText w:val="%5."/>
+      <w:lvlJc w:val="left"/>
+      <w:pPr>
+        <w:ind w:left="3240" w:hanging="360"/>
+      </w:pPr>
+    </w:lvl>
+    <w:lvl w:ilvl="5" w:tplc="080A001B" w:tentative="1">
+      <w:start w:val="1"/>
+      <w:numFmt w:val="lowerRoman"/>
+      <w:lvlText w:val="%6."/>
+      <w:lvlJc w:val="right"/>
+      <w:pPr>
+        <w:ind w:left="3960" w:hanging="180"/>
+      </w:pPr>
+    </w:lvl>
+    <w:lvl w:ilvl="6" w:tplc="080A000F" w:tentative="1">
+      <w:start w:val="1"/>
+      <w:numFmt w:val="decimal"/>
+      <w:lvlText w:val="%7."/>
+      <w:lvlJc w:val="left"/>
+      <w:pPr>
+        <w:ind w:left="4680" w:hanging="360"/>
+      </w:pPr>
+    </w:lvl>
+    <w:lvl w:ilvl="7" w:tplc="080A0019" w:tentative="1">
+      <w:start w:val="1"/>
+      <w:numFmt w:val="lowerLetter"/>
+      <w:lvlText w:val="%8."/>
+      <w:lvlJc w:val="left"/>
+      <w:pPr>
+        <w:ind w:left="5400" w:hanging="360"/>
+      </w:pPr>
+    </w:lvl>
+    <w:lvl w:ilvl="8" w:tplc="080A001B" w:tentative="1">
+      <w:start w:val="1"/>
+      <w:numFmt w:val="lowerRoman"/>
+      <w:lvlText w:val="%9."/>
+      <w:lvlJc w:val="right"/>
+      <w:pPr>
+        <w:ind w:left="6120" w:hanging="180"/>
+      </w:pPr>
+    </w:lvl>
+  </w:abstractNum>
+  <w:abstractNum w:abstractNumId="43" w15:restartNumberingAfterBreak="0">
     <w:nsid w:val="78D8425B"/>
     <w:multiLevelType w:val="multilevel"/>
     <w:tmpl w:val="2F2E7422"/>
@@ -9573,7 +12870,7 @@
       </w:rPr>
     </w:lvl>
   </w:abstractNum>
-  <w:abstractNum w:abstractNumId="31" w15:restartNumberingAfterBreak="0">
+  <w:abstractNum w:abstractNumId="44" w15:restartNumberingAfterBreak="0">
     <w:nsid w:val="7B1807FA"/>
     <w:multiLevelType w:val="hybridMultilevel"/>
     <w:tmpl w:val="A138927E"/>
@@ -9662,7 +12959,7 @@
       </w:pPr>
     </w:lvl>
   </w:abstractNum>
-  <w:abstractNum w:abstractNumId="32" w15:restartNumberingAfterBreak="0">
+  <w:abstractNum w:abstractNumId="45" w15:restartNumberingAfterBreak="0">
     <w:nsid w:val="7BA07F82"/>
     <w:multiLevelType w:val="hybridMultilevel"/>
     <w:tmpl w:val="EA7C4674"/>
@@ -9752,103 +13049,142 @@
     </w:lvl>
   </w:abstractNum>
   <w:num w:numId="1">
-    <w:abstractNumId w:val="23"/>
+    <w:abstractNumId w:val="32"/>
   </w:num>
   <w:num w:numId="2">
     <w:abstractNumId w:val="0"/>
   </w:num>
   <w:num w:numId="3">
+    <w:abstractNumId w:val="25"/>
+  </w:num>
+  <w:num w:numId="4">
+    <w:abstractNumId w:val="3"/>
+  </w:num>
+  <w:num w:numId="5">
+    <w:abstractNumId w:val="36"/>
+  </w:num>
+  <w:num w:numId="6">
+    <w:abstractNumId w:val="45"/>
+  </w:num>
+  <w:num w:numId="7">
     <w:abstractNumId w:val="17"/>
   </w:num>
-  <w:num w:numId="4">
-    <w:abstractNumId w:val="2"/>
+  <w:num w:numId="8">
+    <w:abstractNumId w:val="20"/>
   </w:num>
-  <w:num w:numId="5">
+  <w:num w:numId="9">
+    <w:abstractNumId w:val="21"/>
+  </w:num>
+  <w:num w:numId="10">
+    <w:abstractNumId w:val="27"/>
+  </w:num>
+  <w:num w:numId="11">
+    <w:abstractNumId w:val="29"/>
+  </w:num>
+  <w:num w:numId="12">
+    <w:abstractNumId w:val="11"/>
+  </w:num>
+  <w:num w:numId="13">
+    <w:abstractNumId w:val="43"/>
+  </w:num>
+  <w:num w:numId="14">
+    <w:abstractNumId w:val="28"/>
+  </w:num>
+  <w:num w:numId="15">
+    <w:abstractNumId w:val="9"/>
+  </w:num>
+  <w:num w:numId="16">
+    <w:abstractNumId w:val="13"/>
+  </w:num>
+  <w:num w:numId="17">
+    <w:abstractNumId w:val="34"/>
+  </w:num>
+  <w:num w:numId="18">
+    <w:abstractNumId w:val="22"/>
+  </w:num>
+  <w:num w:numId="19">
+    <w:abstractNumId w:val="30"/>
+  </w:num>
+  <w:num w:numId="20">
+    <w:abstractNumId w:val="5"/>
+  </w:num>
+  <w:num w:numId="21">
+    <w:abstractNumId w:val="39"/>
+  </w:num>
+  <w:num w:numId="22">
+    <w:abstractNumId w:val="19"/>
+  </w:num>
+  <w:num w:numId="23">
     <w:abstractNumId w:val="26"/>
   </w:num>
-  <w:num w:numId="6">
-    <w:abstractNumId w:val="32"/>
+  <w:num w:numId="24">
+    <w:abstractNumId w:val="38"/>
   </w:num>
-  <w:num w:numId="7">
-    <w:abstractNumId w:val="10"/>
-  </w:num>
-  <w:num w:numId="8">
-    <w:abstractNumId w:val="13"/>
-  </w:num>
-  <w:num w:numId="9">
-    <w:abstractNumId w:val="14"/>
-  </w:num>
-  <w:num w:numId="10">
-    <w:abstractNumId w:val="19"/>
-  </w:num>
-  <w:num w:numId="11">
-    <w:abstractNumId w:val="21"/>
-  </w:num>
-  <w:num w:numId="12">
-    <w:abstractNumId w:val="6"/>
-  </w:num>
-  <w:num w:numId="13">
-    <w:abstractNumId w:val="30"/>
-  </w:num>
-  <w:num w:numId="14">
-    <w:abstractNumId w:val="20"/>
-  </w:num>
-  <w:num w:numId="15">
-    <w:abstractNumId w:val="5"/>
-  </w:num>
-  <w:num w:numId="16">
-    <w:abstractNumId w:val="7"/>
-  </w:num>
-  <w:num w:numId="17">
-    <w:abstractNumId w:val="25"/>
-  </w:num>
-  <w:num w:numId="18">
-    <w:abstractNumId w:val="15"/>
-  </w:num>
-  <w:num w:numId="19">
-    <w:abstractNumId w:val="22"/>
-  </w:num>
-  <w:num w:numId="20">
-    <w:abstractNumId w:val="3"/>
-  </w:num>
-  <w:num w:numId="21">
-    <w:abstractNumId w:val="28"/>
-  </w:num>
-  <w:num w:numId="22">
-    <w:abstractNumId w:val="12"/>
-  </w:num>
-  <w:num w:numId="23">
+  <w:num w:numId="25">
     <w:abstractNumId w:val="18"/>
   </w:num>
-  <w:num w:numId="24">
-    <w:abstractNumId w:val="27"/>
-  </w:num>
-  <w:num w:numId="25">
-    <w:abstractNumId w:val="11"/>
-  </w:num>
   <w:num w:numId="26">
-    <w:abstractNumId w:val="9"/>
+    <w:abstractNumId w:val="16"/>
   </w:num>
   <w:num w:numId="27">
-    <w:abstractNumId w:val="31"/>
+    <w:abstractNumId w:val="44"/>
   </w:num>
   <w:num w:numId="28">
-    <w:abstractNumId w:val="16"/>
+    <w:abstractNumId w:val="23"/>
   </w:num>
   <w:num w:numId="29">
-    <w:abstractNumId w:val="8"/>
+    <w:abstractNumId w:val="15"/>
   </w:num>
   <w:num w:numId="30">
     <w:abstractNumId w:val="1"/>
   </w:num>
   <w:num w:numId="31">
+    <w:abstractNumId w:val="8"/>
+  </w:num>
+  <w:num w:numId="32">
+    <w:abstractNumId w:val="33"/>
+  </w:num>
+  <w:num w:numId="33">
+    <w:abstractNumId w:val="41"/>
+  </w:num>
+  <w:num w:numId="34">
+    <w:abstractNumId w:val="6"/>
+  </w:num>
+  <w:num w:numId="35">
+    <w:abstractNumId w:val="37"/>
+  </w:num>
+  <w:num w:numId="36">
     <w:abstractNumId w:val="4"/>
   </w:num>
-  <w:num w:numId="32">
+  <w:num w:numId="37">
+    <w:abstractNumId w:val="10"/>
+  </w:num>
+  <w:num w:numId="38">
+    <w:abstractNumId w:val="42"/>
+  </w:num>
+  <w:num w:numId="39">
+    <w:abstractNumId w:val="40"/>
+  </w:num>
+  <w:num w:numId="40">
+    <w:abstractNumId w:val="35"/>
+  </w:num>
+  <w:num w:numId="41">
     <w:abstractNumId w:val="24"/>
   </w:num>
-  <w:num w:numId="33">
-    <w:abstractNumId w:val="29"/>
+  <w:num w:numId="42">
+    <w:abstractNumId w:val="14"/>
+  </w:num>
+  <w:num w:numId="43">
+    <w:abstractNumId w:val="12"/>
+  </w:num>
+  <w:num w:numId="44">
+    <w:abstractNumId w:val="2"/>
+  </w:num>
+  <w:num w:numId="45">
+    <w:abstractNumId w:val="31"/>
+  </w:num>
+  <w:num w:numId="46">
+    <w:abstractNumId w:val="7"/>
   </w:num>
 </w:numbering>
 </file>
@@ -10251,7 +13587,7 @@
   <w:style w:type="paragraph" w:default="1" w:styleId="Normal">
     <w:name w:val="Normal"/>
     <w:qFormat/>
-    <w:rsid w:val="00505BA9"/>
+    <w:rsid w:val="00966D80"/>
   </w:style>
   <w:style w:type="paragraph" w:styleId="Ttulo1">
     <w:name w:val="heading 1"/>

</xml_diff>

<commit_message>
Descripciones de casos de uso 27 - 29
1. Se termina la descrpción del caso 27.
2. Se realizan las descripciones para los casos 28 y 29.
</commit_message>
<xml_diff>
--- a/Diseño/Descripciones de Casos de Uso.docx
+++ b/Diseño/Descripciones de Casos de Uso.docx
@@ -15802,19 +15802,7 @@
               <w:rPr>
                 <w:rFonts w:ascii="Raleway" w:hAnsi="Raleway"/>
               </w:rPr>
-              <w:t>E1. Error al realizar la operación. (En paso 4</w:t>
-            </w:r>
-            <w:r>
-              <w:rPr>
-                <w:rFonts w:ascii="Raleway" w:hAnsi="Raleway"/>
-              </w:rPr>
-              <w:t xml:space="preserve"> y 2.1</w:t>
-            </w:r>
-            <w:r>
-              <w:rPr>
-                <w:rFonts w:ascii="Raleway" w:hAnsi="Raleway"/>
-              </w:rPr>
-              <w:t>)</w:t>
+              <w:t>E1. Error al realizar la operación. (En paso 4 y 2.1)</w:t>
             </w:r>
           </w:p>
           <w:p>
@@ -15912,19 +15900,7 @@
               <w:rPr>
                 <w:rFonts w:ascii="Raleway" w:hAnsi="Raleway"/>
               </w:rPr>
-              <w:t>E2. No hay conexión con el servidor. (En paso 2, 4</w:t>
-            </w:r>
-            <w:r>
-              <w:rPr>
-                <w:rFonts w:ascii="Raleway" w:hAnsi="Raleway"/>
-              </w:rPr>
-              <w:t xml:space="preserve"> y 2.1</w:t>
-            </w:r>
-            <w:r>
-              <w:rPr>
-                <w:rFonts w:ascii="Raleway" w:hAnsi="Raleway"/>
-              </w:rPr>
-              <w:t>)</w:t>
+              <w:t>E2. No hay conexión con el servidor. (En paso 2, 4 y 2.1)</w:t>
             </w:r>
           </w:p>
           <w:p>
@@ -16022,31 +15998,7 @@
               <w:rPr>
                 <w:rFonts w:ascii="Raleway" w:hAnsi="Raleway"/>
               </w:rPr>
-              <w:t>E3. Error de la base de datos. (En paso 2,</w:t>
-            </w:r>
-            <w:r>
-              <w:rPr>
-                <w:rFonts w:ascii="Raleway" w:hAnsi="Raleway"/>
-              </w:rPr>
-              <w:t xml:space="preserve"> </w:t>
-            </w:r>
-            <w:r>
-              <w:rPr>
-                <w:rFonts w:ascii="Raleway" w:hAnsi="Raleway"/>
-              </w:rPr>
-              <w:t>4</w:t>
-            </w:r>
-            <w:r>
-              <w:rPr>
-                <w:rFonts w:ascii="Raleway" w:hAnsi="Raleway"/>
-              </w:rPr>
-              <w:t xml:space="preserve"> y 2.1</w:t>
-            </w:r>
-            <w:r>
-              <w:rPr>
-                <w:rFonts w:ascii="Raleway" w:hAnsi="Raleway"/>
-              </w:rPr>
-              <w:t>)</w:t>
+              <w:t>E3. Error de la base de datos. (En paso 2, 4 y 2.1)</w:t>
             </w:r>
           </w:p>
           <w:p>
@@ -16563,19 +16515,7 @@
               <w:rPr>
                 <w:rFonts w:ascii="Raleway" w:hAnsi="Raleway"/>
               </w:rPr>
-              <w:t>E1. Error al realizar la operación. (En paso</w:t>
-            </w:r>
-            <w:r>
-              <w:rPr>
-                <w:rFonts w:ascii="Raleway" w:hAnsi="Raleway"/>
-              </w:rPr>
-              <w:t xml:space="preserve"> 4</w:t>
-            </w:r>
-            <w:r>
-              <w:rPr>
-                <w:rFonts w:ascii="Raleway" w:hAnsi="Raleway"/>
-              </w:rPr>
-              <w:t>)</w:t>
+              <w:t>E1. Error al realizar la operación. (En paso 4)</w:t>
             </w:r>
           </w:p>
           <w:p>
@@ -16668,19 +16608,7 @@
               <w:rPr>
                 <w:rFonts w:ascii="Raleway" w:hAnsi="Raleway"/>
               </w:rPr>
-              <w:t>E2. No hay conexión con el servidor. (En paso 2</w:t>
-            </w:r>
-            <w:r>
-              <w:rPr>
-                <w:rFonts w:ascii="Raleway" w:hAnsi="Raleway"/>
-              </w:rPr>
-              <w:t xml:space="preserve"> y 4</w:t>
-            </w:r>
-            <w:r>
-              <w:rPr>
-                <w:rFonts w:ascii="Raleway" w:hAnsi="Raleway"/>
-              </w:rPr>
-              <w:t>)</w:t>
+              <w:t>E2. No hay conexión con el servidor. (En paso 2 y 4)</w:t>
             </w:r>
           </w:p>
           <w:p>
@@ -16778,19 +16706,7 @@
               <w:rPr>
                 <w:rFonts w:ascii="Raleway" w:hAnsi="Raleway"/>
               </w:rPr>
-              <w:t>E3. Error de la base de datos. (En paso 2</w:t>
-            </w:r>
-            <w:r>
-              <w:rPr>
-                <w:rFonts w:ascii="Raleway" w:hAnsi="Raleway"/>
-              </w:rPr>
-              <w:t xml:space="preserve"> y 4</w:t>
-            </w:r>
-            <w:r>
-              <w:rPr>
-                <w:rFonts w:ascii="Raleway" w:hAnsi="Raleway"/>
-              </w:rPr>
-              <w:t>)</w:t>
+              <w:t>E3. Error de la base de datos. (En paso 2 y 4)</w:t>
             </w:r>
           </w:p>
           <w:p>
@@ -17280,19 +17196,7 @@
               <w:rPr>
                 <w:rFonts w:ascii="Raleway" w:hAnsi="Raleway"/>
               </w:rPr>
-              <w:t>E</w:t>
-            </w:r>
-            <w:r>
-              <w:rPr>
-                <w:rFonts w:ascii="Raleway" w:hAnsi="Raleway"/>
-              </w:rPr>
-              <w:t>1</w:t>
-            </w:r>
-            <w:r>
-              <w:rPr>
-                <w:rFonts w:ascii="Raleway" w:hAnsi="Raleway"/>
-              </w:rPr>
-              <w:t>. No hay conexión con el servidor. (En paso 2)</w:t>
+              <w:t>E1. No hay conexión con el servidor. (En paso 2)</w:t>
             </w:r>
           </w:p>
           <w:p>
@@ -17372,19 +17276,7 @@
               <w:rPr>
                 <w:rFonts w:ascii="Raleway" w:hAnsi="Raleway"/>
               </w:rPr>
-              <w:t>E</w:t>
-            </w:r>
-            <w:r>
-              <w:rPr>
-                <w:rFonts w:ascii="Raleway" w:hAnsi="Raleway"/>
-              </w:rPr>
-              <w:t>2</w:t>
-            </w:r>
-            <w:r>
-              <w:rPr>
-                <w:rFonts w:ascii="Raleway" w:hAnsi="Raleway"/>
-              </w:rPr>
-              <w:t>. Error de la base de datos. (En paso 2)</w:t>
+              <w:t>E2. Error de la base de datos. (En paso 2)</w:t>
             </w:r>
           </w:p>
           <w:p>
@@ -17501,7 +17393,19 @@
               <w:rPr>
                 <w:rFonts w:ascii="Raleway" w:hAnsi="Raleway"/>
               </w:rPr>
-              <w:t xml:space="preserve">CU – 26 </w:t>
+              <w:t>CU 26</w:t>
+            </w:r>
+            <w:r>
+              <w:rPr>
+                <w:rFonts w:ascii="Raleway" w:hAnsi="Raleway"/>
+              </w:rPr>
+              <w:t xml:space="preserve"> -</w:t>
+            </w:r>
+            <w:r>
+              <w:rPr>
+                <w:rFonts w:ascii="Raleway" w:hAnsi="Raleway"/>
+              </w:rPr>
+              <w:t xml:space="preserve"> </w:t>
             </w:r>
             <w:r>
               <w:rPr>
@@ -17828,19 +17732,7 @@
               <w:rPr>
                 <w:rFonts w:ascii="Raleway" w:hAnsi="Raleway"/>
               </w:rPr>
-              <w:t>E1. No hay conexión con el servidor. (En paso 2</w:t>
-            </w:r>
-            <w:r>
-              <w:rPr>
-                <w:rFonts w:ascii="Raleway" w:hAnsi="Raleway"/>
-              </w:rPr>
-              <w:t xml:space="preserve"> y 1.1.3</w:t>
-            </w:r>
-            <w:r>
-              <w:rPr>
-                <w:rFonts w:ascii="Raleway" w:hAnsi="Raleway"/>
-              </w:rPr>
-              <w:t>)</w:t>
+              <w:t>E1. No hay conexión con el servidor. (En paso 2 y 1.1.3)</w:t>
             </w:r>
           </w:p>
           <w:p>
@@ -17920,19 +17812,7 @@
               <w:rPr>
                 <w:rFonts w:ascii="Raleway" w:hAnsi="Raleway"/>
               </w:rPr>
-              <w:t>E2. Error de la base de datos. (En paso 2</w:t>
-            </w:r>
-            <w:r>
-              <w:rPr>
-                <w:rFonts w:ascii="Raleway" w:hAnsi="Raleway"/>
-              </w:rPr>
-              <w:t xml:space="preserve"> y 1.1.3</w:t>
-            </w:r>
-            <w:r>
-              <w:rPr>
-                <w:rFonts w:ascii="Raleway" w:hAnsi="Raleway"/>
-              </w:rPr>
-              <w:t>)</w:t>
+              <w:t>E2. Error de la base de datos. (En paso 2 y 1.1.3)</w:t>
             </w:r>
           </w:p>
           <w:p>
@@ -18282,8 +18162,6 @@
               </w:rPr>
               <w:t>El sistema recupera la información del paso ya sean cuadros de texto, tablas y líneas del tiempo (con el contenido en su última versión), la información guía, documentos y formatos, o elementos particulares y los muestra en una página del paso.</w:t>
             </w:r>
-            <w:bookmarkStart w:id="0" w:name="_GoBack"/>
-            <w:bookmarkEnd w:id="0"/>
           </w:p>
         </w:tc>
       </w:tr>
@@ -18321,6 +18199,98 @@
                 <w:rFonts w:ascii="Raleway" w:hAnsi="Raleway"/>
               </w:rPr>
             </w:pPr>
+            <w:r>
+              <w:rPr>
+                <w:rFonts w:ascii="Raleway" w:hAnsi="Raleway"/>
+              </w:rPr>
+              <w:t>FA1. El observador particular accede al paso siguiente del actual.</w:t>
+            </w:r>
+          </w:p>
+          <w:p>
+            <w:pPr>
+              <w:pStyle w:val="Prrafodelista"/>
+              <w:numPr>
+                <w:ilvl w:val="1"/>
+                <w:numId w:val="107"/>
+              </w:numPr>
+              <w:jc w:val="both"/>
+              <w:rPr>
+                <w:rFonts w:ascii="Raleway" w:hAnsi="Raleway"/>
+              </w:rPr>
+            </w:pPr>
+            <w:r>
+              <w:rPr>
+                <w:rFonts w:ascii="Raleway" w:hAnsi="Raleway"/>
+              </w:rPr>
+              <w:t>El observador particular presiona el botón de “listo” dentro de un paso.</w:t>
+            </w:r>
+          </w:p>
+          <w:p>
+            <w:pPr>
+              <w:pStyle w:val="Prrafodelista"/>
+              <w:numPr>
+                <w:ilvl w:val="2"/>
+                <w:numId w:val="107"/>
+              </w:numPr>
+              <w:jc w:val="both"/>
+              <w:rPr>
+                <w:rFonts w:ascii="Raleway" w:hAnsi="Raleway"/>
+              </w:rPr>
+            </w:pPr>
+            <w:r>
+              <w:rPr>
+                <w:rFonts w:ascii="Raleway" w:hAnsi="Raleway"/>
+              </w:rPr>
+              <w:t>El sistema ejecuta el paso 2 del flujo normal.</w:t>
+            </w:r>
+          </w:p>
+          <w:p>
+            <w:pPr>
+              <w:jc w:val="both"/>
+              <w:rPr>
+                <w:rFonts w:ascii="Raleway" w:hAnsi="Raleway"/>
+              </w:rPr>
+            </w:pPr>
+          </w:p>
+          <w:p>
+            <w:pPr>
+              <w:jc w:val="both"/>
+              <w:rPr>
+                <w:rFonts w:ascii="Raleway" w:hAnsi="Raleway"/>
+              </w:rPr>
+            </w:pPr>
+            <w:r>
+              <w:rPr>
+                <w:rFonts w:ascii="Raleway" w:hAnsi="Raleway"/>
+              </w:rPr>
+              <w:t>FA2. El paso siguiente aún no se encuentra disponible.</w:t>
+            </w:r>
+          </w:p>
+          <w:p>
+            <w:pPr>
+              <w:pStyle w:val="Prrafodelista"/>
+              <w:numPr>
+                <w:ilvl w:val="3"/>
+                <w:numId w:val="107"/>
+              </w:numPr>
+              <w:jc w:val="both"/>
+              <w:rPr>
+                <w:rFonts w:ascii="Raleway" w:hAnsi="Raleway"/>
+              </w:rPr>
+            </w:pPr>
+            <w:r>
+              <w:rPr>
+                <w:rFonts w:ascii="Raleway" w:hAnsi="Raleway"/>
+              </w:rPr>
+              <w:t xml:space="preserve">El sistema recupera los pasos del proceso y muestra una página con los pasos en un grafo, incluyendo el </w:t>
+            </w:r>
+            <w:r>
+              <w:rPr>
+                <w:rFonts w:ascii="Raleway" w:hAnsi="Raleway"/>
+              </w:rPr>
+              <w:lastRenderedPageBreak/>
+              <w:t>nombre del paso y los que estén avalados, resaltados en color verde.</w:t>
+            </w:r>
           </w:p>
         </w:tc>
       </w:tr>
@@ -18343,6 +18313,7 @@
                 <w:b/>
                 <w:bCs/>
               </w:rPr>
+              <w:lastRenderedPageBreak/>
               <w:t>Excepciones</w:t>
             </w:r>
           </w:p>
@@ -18353,10 +18324,203 @@
           </w:tcPr>
           <w:p>
             <w:pPr>
-              <w:rPr>
-                <w:rFonts w:ascii="Raleway" w:hAnsi="Raleway"/>
-              </w:rPr>
-            </w:pPr>
+              <w:jc w:val="both"/>
+              <w:rPr>
+                <w:rFonts w:ascii="Raleway" w:hAnsi="Raleway"/>
+              </w:rPr>
+            </w:pPr>
+            <w:r>
+              <w:rPr>
+                <w:rFonts w:ascii="Raleway" w:hAnsi="Raleway"/>
+              </w:rPr>
+              <w:t>E1. No hay conexión con el servidor. (En paso 2</w:t>
+            </w:r>
+            <w:r>
+              <w:rPr>
+                <w:rFonts w:ascii="Raleway" w:hAnsi="Raleway"/>
+              </w:rPr>
+              <w:t xml:space="preserve">, </w:t>
+            </w:r>
+            <w:r>
+              <w:rPr>
+                <w:rFonts w:ascii="Raleway" w:hAnsi="Raleway"/>
+              </w:rPr>
+              <w:t>1.1.</w:t>
+            </w:r>
+            <w:r>
+              <w:rPr>
+                <w:rFonts w:ascii="Raleway" w:hAnsi="Raleway"/>
+              </w:rPr>
+              <w:t>1 y 1.1.1.1</w:t>
+            </w:r>
+            <w:r>
+              <w:rPr>
+                <w:rFonts w:ascii="Raleway" w:hAnsi="Raleway"/>
+              </w:rPr>
+              <w:t>)</w:t>
+            </w:r>
+          </w:p>
+          <w:p>
+            <w:pPr>
+              <w:pStyle w:val="Prrafodelista"/>
+              <w:numPr>
+                <w:ilvl w:val="0"/>
+                <w:numId w:val="109"/>
+              </w:numPr>
+              <w:jc w:val="both"/>
+              <w:rPr>
+                <w:rFonts w:ascii="Raleway" w:hAnsi="Raleway"/>
+              </w:rPr>
+            </w:pPr>
+            <w:r>
+              <w:rPr>
+                <w:rFonts w:ascii="Raleway" w:hAnsi="Raleway"/>
+              </w:rPr>
+              <w:t>El sistema muestra una ventana modal con un mensaje notificando el error de conexión.</w:t>
+            </w:r>
+          </w:p>
+          <w:p>
+            <w:pPr>
+              <w:pStyle w:val="Prrafodelista"/>
+              <w:numPr>
+                <w:ilvl w:val="0"/>
+                <w:numId w:val="109"/>
+              </w:numPr>
+              <w:jc w:val="both"/>
+              <w:rPr>
+                <w:rFonts w:ascii="Raleway" w:hAnsi="Raleway"/>
+              </w:rPr>
+            </w:pPr>
+            <w:r>
+              <w:rPr>
+                <w:rFonts w:ascii="Raleway" w:hAnsi="Raleway"/>
+              </w:rPr>
+              <w:t>El observador particular presiona el botón de “está bien”.</w:t>
+            </w:r>
+          </w:p>
+          <w:p>
+            <w:pPr>
+              <w:pStyle w:val="Prrafodelista"/>
+              <w:numPr>
+                <w:ilvl w:val="0"/>
+                <w:numId w:val="109"/>
+              </w:numPr>
+              <w:spacing w:after="160" w:line="259" w:lineRule="auto"/>
+              <w:jc w:val="both"/>
+              <w:rPr>
+                <w:rFonts w:ascii="Raleway" w:hAnsi="Raleway"/>
+              </w:rPr>
+            </w:pPr>
+            <w:r>
+              <w:rPr>
+                <w:rFonts w:ascii="Raleway" w:hAnsi="Raleway"/>
+              </w:rPr>
+              <w:t>El sistema desaparece la ventana modal de notificación.</w:t>
+            </w:r>
+          </w:p>
+          <w:p>
+            <w:pPr>
+              <w:jc w:val="both"/>
+              <w:rPr>
+                <w:rFonts w:ascii="Raleway" w:hAnsi="Raleway"/>
+              </w:rPr>
+            </w:pPr>
+          </w:p>
+          <w:p>
+            <w:pPr>
+              <w:jc w:val="both"/>
+              <w:rPr>
+                <w:rFonts w:ascii="Raleway" w:hAnsi="Raleway"/>
+              </w:rPr>
+            </w:pPr>
+            <w:r>
+              <w:rPr>
+                <w:rFonts w:ascii="Raleway" w:hAnsi="Raleway"/>
+              </w:rPr>
+              <w:t>E2. Error de la base de datos. (En paso 2</w:t>
+            </w:r>
+            <w:r>
+              <w:rPr>
+                <w:rFonts w:ascii="Raleway" w:hAnsi="Raleway"/>
+              </w:rPr>
+              <w:t>,</w:t>
+            </w:r>
+            <w:r>
+              <w:rPr>
+                <w:rFonts w:ascii="Raleway" w:hAnsi="Raleway"/>
+              </w:rPr>
+              <w:t xml:space="preserve"> 1.1.</w:t>
+            </w:r>
+            <w:r>
+              <w:rPr>
+                <w:rFonts w:ascii="Raleway" w:hAnsi="Raleway"/>
+              </w:rPr>
+              <w:t>1 y 1.1.1.1</w:t>
+            </w:r>
+            <w:r>
+              <w:rPr>
+                <w:rFonts w:ascii="Raleway" w:hAnsi="Raleway"/>
+              </w:rPr>
+              <w:t>)</w:t>
+            </w:r>
+          </w:p>
+          <w:p>
+            <w:pPr>
+              <w:pStyle w:val="Prrafodelista"/>
+              <w:numPr>
+                <w:ilvl w:val="0"/>
+                <w:numId w:val="110"/>
+              </w:numPr>
+              <w:jc w:val="both"/>
+              <w:rPr>
+                <w:rFonts w:ascii="Raleway" w:hAnsi="Raleway"/>
+              </w:rPr>
+            </w:pPr>
+            <w:r>
+              <w:rPr>
+                <w:rFonts w:ascii="Raleway" w:hAnsi="Raleway"/>
+              </w:rPr>
+              <w:t>El sistema muestra una ventana modal con un mensaje notificando el error de la base de datos.</w:t>
+            </w:r>
+          </w:p>
+          <w:p>
+            <w:pPr>
+              <w:pStyle w:val="Prrafodelista"/>
+              <w:numPr>
+                <w:ilvl w:val="0"/>
+                <w:numId w:val="110"/>
+              </w:numPr>
+              <w:jc w:val="both"/>
+              <w:rPr>
+                <w:rFonts w:ascii="Raleway" w:hAnsi="Raleway"/>
+              </w:rPr>
+            </w:pPr>
+            <w:r>
+              <w:rPr>
+                <w:rFonts w:ascii="Raleway" w:hAnsi="Raleway"/>
+              </w:rPr>
+              <w:t>El observador particular presiona el botón de “está bien”.</w:t>
+            </w:r>
+          </w:p>
+          <w:p>
+            <w:pPr>
+              <w:pStyle w:val="Prrafodelista"/>
+              <w:numPr>
+                <w:ilvl w:val="0"/>
+                <w:numId w:val="110"/>
+              </w:numPr>
+              <w:spacing w:after="160" w:line="259" w:lineRule="auto"/>
+              <w:jc w:val="both"/>
+              <w:rPr>
+                <w:rFonts w:ascii="Raleway" w:hAnsi="Raleway"/>
+              </w:rPr>
+            </w:pPr>
+            <w:r>
+              <w:rPr>
+                <w:rFonts w:ascii="Raleway" w:hAnsi="Raleway"/>
+              </w:rPr>
+              <w:t>El sistema desaparece la ventana modal de notificación.</w:t>
+            </w:r>
           </w:p>
         </w:tc>
       </w:tr>
@@ -18427,7 +18591,25 @@
               <w:rPr>
                 <w:rFonts w:ascii="Raleway" w:hAnsi="Raleway"/>
               </w:rPr>
-              <w:t xml:space="preserve"> - </w:t>
+              <w:t xml:space="preserve"> </w:t>
+            </w:r>
+            <w:r>
+              <w:rPr>
+                <w:rFonts w:ascii="Raleway" w:hAnsi="Raleway"/>
+              </w:rPr>
+              <w:t>–</w:t>
+            </w:r>
+            <w:r>
+              <w:rPr>
+                <w:rFonts w:ascii="Raleway" w:hAnsi="Raleway"/>
+              </w:rPr>
+              <w:t xml:space="preserve"> </w:t>
+            </w:r>
+            <w:r>
+              <w:rPr>
+                <w:rFonts w:ascii="Raleway" w:hAnsi="Raleway"/>
+              </w:rPr>
+              <w:t>Solicitar asesoría.</w:t>
             </w:r>
           </w:p>
         </w:tc>
@@ -18465,6 +18647,12 @@
                 <w:rFonts w:ascii="Raleway" w:hAnsi="Raleway"/>
               </w:rPr>
             </w:pPr>
+            <w:r>
+              <w:rPr>
+                <w:rFonts w:ascii="Raleway" w:hAnsi="Raleway"/>
+              </w:rPr>
+              <w:t>Solicitante.</w:t>
+            </w:r>
           </w:p>
         </w:tc>
       </w:tr>
@@ -18502,6 +18690,12 @@
                 <w:rFonts w:ascii="Raleway" w:hAnsi="Raleway"/>
               </w:rPr>
             </w:pPr>
+            <w:r>
+              <w:rPr>
+                <w:rFonts w:ascii="Raleway" w:hAnsi="Raleway"/>
+              </w:rPr>
+              <w:t>En este caso de uso, el solicitante envía una solicitud de asesoría para el diseño o actualización de un programa educativo.</w:t>
+            </w:r>
           </w:p>
         </w:tc>
       </w:tr>
@@ -18524,7 +18718,7 @@
                 <w:b/>
                 <w:bCs/>
               </w:rPr>
-              <w:t>Relación include</w:t>
+              <w:t>Postcondiciones</w:t>
             </w:r>
           </w:p>
         </w:tc>
@@ -18539,6 +18733,12 @@
                 <w:rFonts w:ascii="Raleway" w:hAnsi="Raleway"/>
               </w:rPr>
             </w:pPr>
+            <w:r>
+              <w:rPr>
+                <w:rFonts w:ascii="Raleway" w:hAnsi="Raleway"/>
+              </w:rPr>
+              <w:t>PO1. Se envían una notificación y un correo electrónico al jefe del departamento de desarrollo curricular.</w:t>
+            </w:r>
           </w:p>
         </w:tc>
       </w:tr>
@@ -18561,7 +18761,7 @@
                 <w:b/>
                 <w:bCs/>
               </w:rPr>
-              <w:t>Relación extend</w:t>
+              <w:t>Flujo normal</w:t>
             </w:r>
           </w:p>
         </w:tc>
@@ -18571,11 +18771,167 @@
           </w:tcPr>
           <w:p>
             <w:pPr>
-              <w:jc w:val="both"/>
-              <w:rPr>
-                <w:rFonts w:ascii="Raleway" w:hAnsi="Raleway"/>
-              </w:rPr>
-            </w:pPr>
+              <w:pStyle w:val="Prrafodelista"/>
+              <w:numPr>
+                <w:ilvl w:val="0"/>
+                <w:numId w:val="111"/>
+              </w:numPr>
+              <w:jc w:val="both"/>
+              <w:rPr>
+                <w:rFonts w:ascii="Raleway" w:hAnsi="Raleway"/>
+              </w:rPr>
+            </w:pPr>
+            <w:r>
+              <w:rPr>
+                <w:rFonts w:ascii="Raleway" w:hAnsi="Raleway"/>
+              </w:rPr>
+              <w:t>El solicitante da clic derecho en un programa educativo.</w:t>
+            </w:r>
+          </w:p>
+          <w:p>
+            <w:pPr>
+              <w:pStyle w:val="Prrafodelista"/>
+              <w:numPr>
+                <w:ilvl w:val="0"/>
+                <w:numId w:val="111"/>
+              </w:numPr>
+              <w:jc w:val="both"/>
+              <w:rPr>
+                <w:rFonts w:ascii="Raleway" w:hAnsi="Raleway"/>
+              </w:rPr>
+            </w:pPr>
+            <w:r>
+              <w:rPr>
+                <w:rFonts w:ascii="Raleway" w:hAnsi="Raleway"/>
+              </w:rPr>
+              <w:t>El sistema muestra un menú de opciones.</w:t>
+            </w:r>
+          </w:p>
+          <w:p>
+            <w:pPr>
+              <w:pStyle w:val="Prrafodelista"/>
+              <w:numPr>
+                <w:ilvl w:val="0"/>
+                <w:numId w:val="111"/>
+              </w:numPr>
+              <w:jc w:val="both"/>
+              <w:rPr>
+                <w:rFonts w:ascii="Raleway" w:hAnsi="Raleway"/>
+              </w:rPr>
+            </w:pPr>
+            <w:r>
+              <w:rPr>
+                <w:rFonts w:ascii="Raleway" w:hAnsi="Raleway"/>
+              </w:rPr>
+              <w:t>El solicitante selecciona la opción de “solicitar asesoría”.</w:t>
+            </w:r>
+          </w:p>
+          <w:p>
+            <w:pPr>
+              <w:pStyle w:val="Prrafodelista"/>
+              <w:numPr>
+                <w:ilvl w:val="0"/>
+                <w:numId w:val="111"/>
+              </w:numPr>
+              <w:jc w:val="both"/>
+              <w:rPr>
+                <w:rFonts w:ascii="Raleway" w:hAnsi="Raleway"/>
+              </w:rPr>
+            </w:pPr>
+            <w:r>
+              <w:rPr>
+                <w:rFonts w:ascii="Raleway" w:hAnsi="Raleway"/>
+              </w:rPr>
+              <w:t>El sistema muestra una página de envío de solicitud.</w:t>
+            </w:r>
+          </w:p>
+          <w:p>
+            <w:pPr>
+              <w:pStyle w:val="Prrafodelista"/>
+              <w:numPr>
+                <w:ilvl w:val="0"/>
+                <w:numId w:val="111"/>
+              </w:numPr>
+              <w:jc w:val="both"/>
+              <w:rPr>
+                <w:rFonts w:ascii="Raleway" w:hAnsi="Raleway"/>
+              </w:rPr>
+            </w:pPr>
+            <w:r>
+              <w:rPr>
+                <w:rFonts w:ascii="Raleway" w:hAnsi="Raleway"/>
+              </w:rPr>
+              <w:t>El solicitante selecciona la opción de “diseño” o “actualización” según sea el caso.</w:t>
+            </w:r>
+          </w:p>
+          <w:p>
+            <w:pPr>
+              <w:pStyle w:val="Prrafodelista"/>
+              <w:numPr>
+                <w:ilvl w:val="0"/>
+                <w:numId w:val="111"/>
+              </w:numPr>
+              <w:jc w:val="both"/>
+              <w:rPr>
+                <w:rFonts w:ascii="Raleway" w:hAnsi="Raleway"/>
+              </w:rPr>
+            </w:pPr>
+            <w:r>
+              <w:rPr>
+                <w:rFonts w:ascii="Raleway" w:hAnsi="Raleway"/>
+              </w:rPr>
+              <w:t>El sistema muestra información relacionada con la opción seleccionada.</w:t>
+            </w:r>
+          </w:p>
+          <w:p>
+            <w:pPr>
+              <w:pStyle w:val="Prrafodelista"/>
+              <w:numPr>
+                <w:ilvl w:val="0"/>
+                <w:numId w:val="111"/>
+              </w:numPr>
+              <w:jc w:val="both"/>
+              <w:rPr>
+                <w:rFonts w:ascii="Raleway" w:hAnsi="Raleway"/>
+              </w:rPr>
+            </w:pPr>
+            <w:r>
+              <w:rPr>
+                <w:rFonts w:ascii="Raleway" w:hAnsi="Raleway"/>
+              </w:rPr>
+              <w:t>El solicitante presiona el botón de listo.</w:t>
+            </w:r>
+          </w:p>
+          <w:p>
+            <w:pPr>
+              <w:pStyle w:val="Prrafodelista"/>
+              <w:numPr>
+                <w:ilvl w:val="0"/>
+                <w:numId w:val="111"/>
+              </w:numPr>
+              <w:jc w:val="both"/>
+              <w:rPr>
+                <w:rFonts w:ascii="Raleway" w:hAnsi="Raleway"/>
+              </w:rPr>
+            </w:pPr>
+            <w:r>
+              <w:rPr>
+                <w:rFonts w:ascii="Raleway" w:hAnsi="Raleway"/>
+              </w:rPr>
+              <w:t>El sistema</w:t>
+            </w:r>
+            <w:r>
+              <w:rPr>
+                <w:rFonts w:ascii="Raleway" w:hAnsi="Raleway"/>
+              </w:rPr>
+              <w:t xml:space="preserve"> registra la solicitud y</w:t>
+            </w:r>
+            <w:r>
+              <w:rPr>
+                <w:rFonts w:ascii="Raleway" w:hAnsi="Raleway"/>
+              </w:rPr>
+              <w:t xml:space="preserve"> regresa a la página principal.</w:t>
+            </w:r>
           </w:p>
         </w:tc>
       </w:tr>
@@ -18598,169 +18954,318 @@
                 <w:b/>
                 <w:bCs/>
               </w:rPr>
+              <w:t>Excepciones</w:t>
+            </w:r>
+          </w:p>
+        </w:tc>
+        <w:tc>
+          <w:tcPr>
+            <w:tcW w:w="6706" w:type="dxa"/>
+          </w:tcPr>
+          <w:p>
+            <w:pPr>
+              <w:jc w:val="both"/>
+              <w:rPr>
+                <w:rFonts w:ascii="Raleway" w:hAnsi="Raleway"/>
+              </w:rPr>
+            </w:pPr>
+            <w:r>
+              <w:rPr>
+                <w:rFonts w:ascii="Raleway" w:hAnsi="Raleway"/>
+              </w:rPr>
+              <w:t xml:space="preserve">E1. Error al realizar la operación. (En paso </w:t>
+            </w:r>
+            <w:r>
+              <w:rPr>
+                <w:rFonts w:ascii="Raleway" w:hAnsi="Raleway"/>
+              </w:rPr>
+              <w:t>8</w:t>
+            </w:r>
+            <w:r>
+              <w:rPr>
+                <w:rFonts w:ascii="Raleway" w:hAnsi="Raleway"/>
+              </w:rPr>
+              <w:t>)</w:t>
+            </w:r>
+          </w:p>
+          <w:p>
+            <w:pPr>
+              <w:pStyle w:val="Prrafodelista"/>
+              <w:numPr>
+                <w:ilvl w:val="0"/>
+                <w:numId w:val="112"/>
+              </w:numPr>
+              <w:jc w:val="both"/>
+              <w:rPr>
+                <w:rFonts w:ascii="Raleway" w:hAnsi="Raleway"/>
+              </w:rPr>
+            </w:pPr>
+            <w:r>
+              <w:rPr>
+                <w:rFonts w:ascii="Raleway" w:hAnsi="Raleway"/>
+              </w:rPr>
+              <w:t>El sistema muestra una ventana modal con un mensaje notificando el error resultante de la operación.</w:t>
+            </w:r>
+          </w:p>
+          <w:p>
+            <w:pPr>
+              <w:pStyle w:val="Prrafodelista"/>
+              <w:numPr>
+                <w:ilvl w:val="0"/>
+                <w:numId w:val="112"/>
+              </w:numPr>
+              <w:jc w:val="both"/>
+              <w:rPr>
+                <w:rFonts w:ascii="Raleway" w:hAnsi="Raleway"/>
+              </w:rPr>
+            </w:pPr>
+            <w:r>
+              <w:rPr>
+                <w:rFonts w:ascii="Raleway" w:hAnsi="Raleway"/>
+              </w:rPr>
+              <w:t xml:space="preserve">El </w:t>
+            </w:r>
+            <w:r>
+              <w:rPr>
+                <w:rFonts w:ascii="Raleway" w:hAnsi="Raleway"/>
+              </w:rPr>
+              <w:t>solicitante</w:t>
+            </w:r>
+            <w:r>
+              <w:rPr>
+                <w:rFonts w:ascii="Raleway" w:hAnsi="Raleway"/>
+              </w:rPr>
+              <w:t xml:space="preserve"> presiona el botón de “está bien”.</w:t>
+            </w:r>
+          </w:p>
+          <w:p>
+            <w:pPr>
+              <w:pStyle w:val="Prrafodelista"/>
+              <w:numPr>
+                <w:ilvl w:val="0"/>
+                <w:numId w:val="112"/>
+              </w:numPr>
+              <w:spacing w:after="160" w:line="259" w:lineRule="auto"/>
+              <w:jc w:val="both"/>
+              <w:rPr>
+                <w:rFonts w:ascii="Raleway" w:hAnsi="Raleway"/>
+              </w:rPr>
+            </w:pPr>
+            <w:r>
+              <w:rPr>
+                <w:rFonts w:ascii="Raleway" w:hAnsi="Raleway"/>
+              </w:rPr>
+              <w:t>El sistema desaparece la ventana modal de notificación.</w:t>
+            </w:r>
+          </w:p>
+          <w:p>
+            <w:pPr>
+              <w:jc w:val="both"/>
+              <w:rPr>
+                <w:rFonts w:ascii="Raleway" w:hAnsi="Raleway"/>
+              </w:rPr>
+            </w:pPr>
+          </w:p>
+          <w:p>
+            <w:pPr>
+              <w:jc w:val="both"/>
+              <w:rPr>
+                <w:rFonts w:ascii="Raleway" w:hAnsi="Raleway"/>
+              </w:rPr>
+            </w:pPr>
+            <w:r>
+              <w:rPr>
+                <w:rFonts w:ascii="Raleway" w:hAnsi="Raleway"/>
+              </w:rPr>
+              <w:t xml:space="preserve">E2. No hay conexión con el servidor. (En paso </w:t>
+            </w:r>
+            <w:r>
+              <w:rPr>
+                <w:rFonts w:ascii="Raleway" w:hAnsi="Raleway"/>
+              </w:rPr>
+              <w:t>8</w:t>
+            </w:r>
+            <w:r>
+              <w:rPr>
+                <w:rFonts w:ascii="Raleway" w:hAnsi="Raleway"/>
+              </w:rPr>
+              <w:t>)</w:t>
+            </w:r>
+          </w:p>
+          <w:p>
+            <w:pPr>
+              <w:pStyle w:val="Prrafodelista"/>
+              <w:numPr>
+                <w:ilvl w:val="0"/>
+                <w:numId w:val="113"/>
+              </w:numPr>
+              <w:jc w:val="both"/>
+              <w:rPr>
+                <w:rFonts w:ascii="Raleway" w:hAnsi="Raleway"/>
+              </w:rPr>
+            </w:pPr>
+            <w:r>
+              <w:rPr>
+                <w:rFonts w:ascii="Raleway" w:hAnsi="Raleway"/>
+              </w:rPr>
+              <w:t>El sistema muestra una ventana modal con un mensaje notificando el error de conexión.</w:t>
+            </w:r>
+          </w:p>
+          <w:p>
+            <w:pPr>
+              <w:pStyle w:val="Prrafodelista"/>
+              <w:numPr>
+                <w:ilvl w:val="0"/>
+                <w:numId w:val="113"/>
+              </w:numPr>
+              <w:jc w:val="both"/>
+              <w:rPr>
+                <w:rFonts w:ascii="Raleway" w:hAnsi="Raleway"/>
+              </w:rPr>
+            </w:pPr>
+            <w:r>
+              <w:rPr>
+                <w:rFonts w:ascii="Raleway" w:hAnsi="Raleway"/>
+              </w:rPr>
+              <w:t xml:space="preserve">El </w:t>
+            </w:r>
+            <w:r>
+              <w:rPr>
+                <w:rFonts w:ascii="Raleway" w:hAnsi="Raleway"/>
+              </w:rPr>
+              <w:t>solicitante</w:t>
+            </w:r>
+            <w:r>
+              <w:rPr>
+                <w:rFonts w:ascii="Raleway" w:hAnsi="Raleway"/>
+              </w:rPr>
+              <w:t xml:space="preserve"> presiona el botón de “está bien”.</w:t>
+            </w:r>
+          </w:p>
+          <w:p>
+            <w:pPr>
+              <w:pStyle w:val="Prrafodelista"/>
+              <w:numPr>
+                <w:ilvl w:val="0"/>
+                <w:numId w:val="113"/>
+              </w:numPr>
+              <w:spacing w:after="160" w:line="259" w:lineRule="auto"/>
+              <w:jc w:val="both"/>
+              <w:rPr>
+                <w:rFonts w:ascii="Raleway" w:hAnsi="Raleway"/>
+              </w:rPr>
+            </w:pPr>
+            <w:r>
+              <w:rPr>
+                <w:rFonts w:ascii="Raleway" w:hAnsi="Raleway"/>
+              </w:rPr>
+              <w:t>El sistema desaparece la ventana modal de notificación.</w:t>
+            </w:r>
+          </w:p>
+          <w:p>
+            <w:pPr>
+              <w:jc w:val="both"/>
+              <w:rPr>
+                <w:rFonts w:ascii="Raleway" w:hAnsi="Raleway"/>
+              </w:rPr>
+            </w:pPr>
+          </w:p>
+          <w:p>
+            <w:pPr>
+              <w:jc w:val="both"/>
+              <w:rPr>
+                <w:rFonts w:ascii="Raleway" w:hAnsi="Raleway"/>
+              </w:rPr>
+            </w:pPr>
+            <w:r>
+              <w:rPr>
+                <w:rFonts w:ascii="Raleway" w:hAnsi="Raleway"/>
+              </w:rPr>
+              <w:t xml:space="preserve">E3. Error de la base de datos. (En paso </w:t>
+            </w:r>
+            <w:r>
+              <w:rPr>
+                <w:rFonts w:ascii="Raleway" w:hAnsi="Raleway"/>
+              </w:rPr>
+              <w:t>8</w:t>
+            </w:r>
+            <w:r>
+              <w:rPr>
+                <w:rFonts w:ascii="Raleway" w:hAnsi="Raleway"/>
+              </w:rPr>
+              <w:t>)</w:t>
+            </w:r>
+          </w:p>
+          <w:p>
+            <w:pPr>
+              <w:pStyle w:val="Prrafodelista"/>
+              <w:numPr>
+                <w:ilvl w:val="0"/>
+                <w:numId w:val="114"/>
+              </w:numPr>
+              <w:jc w:val="both"/>
+              <w:rPr>
+                <w:rFonts w:ascii="Raleway" w:hAnsi="Raleway"/>
+              </w:rPr>
+            </w:pPr>
+            <w:r>
+              <w:rPr>
+                <w:rFonts w:ascii="Raleway" w:hAnsi="Raleway"/>
+              </w:rPr>
+              <w:t>El sistema muestra una ventana modal con un mensaje notificando el error de la base de datos.</w:t>
+            </w:r>
+          </w:p>
+          <w:p>
+            <w:pPr>
+              <w:pStyle w:val="Prrafodelista"/>
+              <w:numPr>
+                <w:ilvl w:val="0"/>
+                <w:numId w:val="114"/>
+              </w:numPr>
+              <w:jc w:val="both"/>
+              <w:rPr>
+                <w:rFonts w:ascii="Raleway" w:hAnsi="Raleway"/>
+              </w:rPr>
+            </w:pPr>
+            <w:r>
+              <w:rPr>
+                <w:rFonts w:ascii="Raleway" w:hAnsi="Raleway"/>
+              </w:rPr>
+              <w:t xml:space="preserve">El </w:t>
+            </w:r>
+            <w:r>
+              <w:rPr>
+                <w:rFonts w:ascii="Raleway" w:hAnsi="Raleway"/>
+              </w:rPr>
+              <w:t>solicitante</w:t>
+            </w:r>
+            <w:r>
+              <w:rPr>
+                <w:rFonts w:ascii="Raleway" w:hAnsi="Raleway"/>
+              </w:rPr>
+              <w:t xml:space="preserve"> presiona el botón de “está bien”.</w:t>
+            </w:r>
+          </w:p>
+          <w:p>
+            <w:pPr>
+              <w:pStyle w:val="Prrafodelista"/>
+              <w:numPr>
+                <w:ilvl w:val="0"/>
+                <w:numId w:val="114"/>
+              </w:numPr>
+              <w:spacing w:after="160" w:line="259" w:lineRule="auto"/>
+              <w:jc w:val="both"/>
+              <w:rPr>
+                <w:rFonts w:ascii="Raleway" w:hAnsi="Raleway"/>
+              </w:rPr>
+            </w:pPr>
+            <w:r>
+              <w:rPr>
+                <w:rFonts w:ascii="Raleway" w:hAnsi="Raleway"/>
+              </w:rPr>
               <w:lastRenderedPageBreak/>
-              <w:t>Precondiciones</w:t>
-            </w:r>
-          </w:p>
-        </w:tc>
-        <w:tc>
-          <w:tcPr>
-            <w:tcW w:w="6706" w:type="dxa"/>
-          </w:tcPr>
-          <w:p>
-            <w:pPr>
-              <w:jc w:val="both"/>
-              <w:rPr>
-                <w:rFonts w:ascii="Raleway" w:hAnsi="Raleway"/>
-              </w:rPr>
-            </w:pPr>
-          </w:p>
-        </w:tc>
-      </w:tr>
-      <w:tr>
-        <w:tc>
-          <w:tcPr>
-            <w:tcW w:w="2122" w:type="dxa"/>
-          </w:tcPr>
-          <w:p>
-            <w:pPr>
-              <w:rPr>
-                <w:rFonts w:ascii="Raleway" w:hAnsi="Raleway"/>
-                <w:b/>
-                <w:bCs/>
-              </w:rPr>
-            </w:pPr>
-            <w:r>
-              <w:rPr>
-                <w:rFonts w:ascii="Raleway" w:hAnsi="Raleway"/>
-                <w:b/>
-                <w:bCs/>
-              </w:rPr>
-              <w:t>Postcondiciones</w:t>
-            </w:r>
-          </w:p>
-        </w:tc>
-        <w:tc>
-          <w:tcPr>
-            <w:tcW w:w="6706" w:type="dxa"/>
-          </w:tcPr>
-          <w:p>
-            <w:pPr>
-              <w:jc w:val="both"/>
-              <w:rPr>
-                <w:rFonts w:ascii="Raleway" w:hAnsi="Raleway"/>
-              </w:rPr>
-            </w:pPr>
-          </w:p>
-        </w:tc>
-      </w:tr>
-      <w:tr>
-        <w:tc>
-          <w:tcPr>
-            <w:tcW w:w="2122" w:type="dxa"/>
-          </w:tcPr>
-          <w:p>
-            <w:pPr>
-              <w:rPr>
-                <w:rFonts w:ascii="Raleway" w:hAnsi="Raleway"/>
-                <w:b/>
-                <w:bCs/>
-              </w:rPr>
-            </w:pPr>
-            <w:r>
-              <w:rPr>
-                <w:rFonts w:ascii="Raleway" w:hAnsi="Raleway"/>
-                <w:b/>
-                <w:bCs/>
-              </w:rPr>
-              <w:t>Flujo normal</w:t>
-            </w:r>
-          </w:p>
-        </w:tc>
-        <w:tc>
-          <w:tcPr>
-            <w:tcW w:w="6706" w:type="dxa"/>
-          </w:tcPr>
-          <w:p>
-            <w:pPr>
-              <w:jc w:val="both"/>
-              <w:rPr>
-                <w:rFonts w:ascii="Raleway" w:hAnsi="Raleway"/>
-              </w:rPr>
-            </w:pPr>
-          </w:p>
-        </w:tc>
-      </w:tr>
-      <w:tr>
-        <w:tc>
-          <w:tcPr>
-            <w:tcW w:w="2122" w:type="dxa"/>
-          </w:tcPr>
-          <w:p>
-            <w:pPr>
-              <w:rPr>
-                <w:rFonts w:ascii="Raleway" w:hAnsi="Raleway"/>
-                <w:b/>
-                <w:bCs/>
-              </w:rPr>
-            </w:pPr>
-            <w:r>
-              <w:rPr>
-                <w:rFonts w:ascii="Raleway" w:hAnsi="Raleway"/>
-                <w:b/>
-                <w:bCs/>
-              </w:rPr>
-              <w:t>Flujos alternos</w:t>
-            </w:r>
-          </w:p>
-        </w:tc>
-        <w:tc>
-          <w:tcPr>
-            <w:tcW w:w="6706" w:type="dxa"/>
-          </w:tcPr>
-          <w:p>
-            <w:pPr>
-              <w:jc w:val="both"/>
-              <w:rPr>
-                <w:rFonts w:ascii="Raleway" w:hAnsi="Raleway"/>
-              </w:rPr>
-            </w:pPr>
-          </w:p>
-        </w:tc>
-      </w:tr>
-      <w:tr>
-        <w:tc>
-          <w:tcPr>
-            <w:tcW w:w="2122" w:type="dxa"/>
-          </w:tcPr>
-          <w:p>
-            <w:pPr>
-              <w:rPr>
-                <w:rFonts w:ascii="Raleway" w:hAnsi="Raleway"/>
-                <w:b/>
-                <w:bCs/>
-              </w:rPr>
-            </w:pPr>
-            <w:r>
-              <w:rPr>
-                <w:rFonts w:ascii="Raleway" w:hAnsi="Raleway"/>
-                <w:b/>
-                <w:bCs/>
-              </w:rPr>
-              <w:t>Excepciones</w:t>
-            </w:r>
-          </w:p>
-        </w:tc>
-        <w:tc>
-          <w:tcPr>
-            <w:tcW w:w="6706" w:type="dxa"/>
-          </w:tcPr>
-          <w:p>
-            <w:pPr>
-              <w:rPr>
-                <w:rFonts w:ascii="Raleway" w:hAnsi="Raleway"/>
-              </w:rPr>
-            </w:pPr>
+              <w:t>El sistema desaparece la ventana modal de notificación.</w:t>
+            </w:r>
           </w:p>
         </w:tc>
       </w:tr>
@@ -18831,7 +19336,25 @@
               <w:rPr>
                 <w:rFonts w:ascii="Raleway" w:hAnsi="Raleway"/>
               </w:rPr>
-              <w:t xml:space="preserve"> - </w:t>
+              <w:t xml:space="preserve"> </w:t>
+            </w:r>
+            <w:r>
+              <w:rPr>
+                <w:rFonts w:ascii="Raleway" w:hAnsi="Raleway"/>
+              </w:rPr>
+              <w:t>–</w:t>
+            </w:r>
+            <w:r>
+              <w:rPr>
+                <w:rFonts w:ascii="Raleway" w:hAnsi="Raleway"/>
+              </w:rPr>
+              <w:t xml:space="preserve"> </w:t>
+            </w:r>
+            <w:r>
+              <w:rPr>
+                <w:rFonts w:ascii="Raleway" w:hAnsi="Raleway"/>
+              </w:rPr>
+              <w:t>Iniciar sesión.</w:t>
             </w:r>
           </w:p>
         </w:tc>
@@ -18869,6 +19392,12 @@
                 <w:rFonts w:ascii="Raleway" w:hAnsi="Raleway"/>
               </w:rPr>
             </w:pPr>
+            <w:r>
+              <w:rPr>
+                <w:rFonts w:ascii="Raleway" w:hAnsi="Raleway"/>
+              </w:rPr>
+              <w:t>Usuario del sistema.</w:t>
+            </w:r>
           </w:p>
         </w:tc>
       </w:tr>
@@ -18906,6 +19435,12 @@
                 <w:rFonts w:ascii="Raleway" w:hAnsi="Raleway"/>
               </w:rPr>
             </w:pPr>
+            <w:r>
+              <w:rPr>
+                <w:rFonts w:ascii="Raleway" w:hAnsi="Raleway"/>
+              </w:rPr>
+              <w:t>En este caso de uso, un usuario del sistema inicia sesión con sus credenciales.</w:t>
+            </w:r>
           </w:p>
         </w:tc>
       </w:tr>
@@ -18928,7 +19463,7 @@
                 <w:b/>
                 <w:bCs/>
               </w:rPr>
-              <w:t>Relación include</w:t>
+              <w:t>Flujo normal</w:t>
             </w:r>
           </w:p>
         </w:tc>
@@ -18938,11 +19473,41 @@
           </w:tcPr>
           <w:p>
             <w:pPr>
-              <w:jc w:val="both"/>
-              <w:rPr>
-                <w:rFonts w:ascii="Raleway" w:hAnsi="Raleway"/>
-              </w:rPr>
-            </w:pPr>
+              <w:pStyle w:val="Prrafodelista"/>
+              <w:numPr>
+                <w:ilvl w:val="0"/>
+                <w:numId w:val="115"/>
+              </w:numPr>
+              <w:jc w:val="both"/>
+              <w:rPr>
+                <w:rFonts w:ascii="Raleway" w:hAnsi="Raleway"/>
+              </w:rPr>
+            </w:pPr>
+            <w:r>
+              <w:rPr>
+                <w:rFonts w:ascii="Raleway" w:hAnsi="Raleway"/>
+              </w:rPr>
+              <w:t>El usuario del sistema ingresa su nombre de usuario y contraseña, y presiona el botón de “ingresar”.</w:t>
+            </w:r>
+          </w:p>
+          <w:p>
+            <w:pPr>
+              <w:pStyle w:val="Prrafodelista"/>
+              <w:numPr>
+                <w:ilvl w:val="0"/>
+                <w:numId w:val="115"/>
+              </w:numPr>
+              <w:jc w:val="both"/>
+              <w:rPr>
+                <w:rFonts w:ascii="Raleway" w:hAnsi="Raleway"/>
+              </w:rPr>
+            </w:pPr>
+            <w:r>
+              <w:rPr>
+                <w:rFonts w:ascii="Raleway" w:hAnsi="Raleway"/>
+              </w:rPr>
+              <w:t>El sistema busca el usuario correspondiente a las credenciales, recupera la información y permisos del usuario, recupera los programas educativos según los permisos del usuario y los muestra en la página principal, incluyendo nombre del programa educativo, fecha de diseño/actualización, sí está listo, en actualización o en diseño y el avance actual.</w:t>
+            </w:r>
           </w:p>
         </w:tc>
       </w:tr>
@@ -18965,7 +19530,7 @@
                 <w:b/>
                 <w:bCs/>
               </w:rPr>
-              <w:t>Relación extend</w:t>
+              <w:t>Flujos alternos</w:t>
             </w:r>
           </w:p>
         </w:tc>
@@ -18980,6 +19545,129 @@
                 <w:rFonts w:ascii="Raleway" w:hAnsi="Raleway"/>
               </w:rPr>
             </w:pPr>
+            <w:r>
+              <w:rPr>
+                <w:rFonts w:ascii="Raleway" w:hAnsi="Raleway"/>
+              </w:rPr>
+              <w:t>FA1. Las credenciales ingresadas son incorrectas.</w:t>
+            </w:r>
+          </w:p>
+          <w:p>
+            <w:pPr>
+              <w:pStyle w:val="Prrafodelista"/>
+              <w:numPr>
+                <w:ilvl w:val="1"/>
+                <w:numId w:val="115"/>
+              </w:numPr>
+              <w:jc w:val="both"/>
+              <w:rPr>
+                <w:rFonts w:ascii="Raleway" w:hAnsi="Raleway"/>
+              </w:rPr>
+            </w:pPr>
+            <w:r>
+              <w:rPr>
+                <w:rFonts w:ascii="Raleway" w:hAnsi="Raleway"/>
+              </w:rPr>
+              <w:t>El sistema no encuentra al usuario correspondiente a las credenciales y muestra una ventana modal con un mensaje de notificación.</w:t>
+            </w:r>
+          </w:p>
+          <w:p>
+            <w:pPr>
+              <w:pStyle w:val="Prrafodelista"/>
+              <w:numPr>
+                <w:ilvl w:val="2"/>
+                <w:numId w:val="115"/>
+              </w:numPr>
+              <w:jc w:val="both"/>
+              <w:rPr>
+                <w:rFonts w:ascii="Raleway" w:hAnsi="Raleway"/>
+              </w:rPr>
+            </w:pPr>
+            <w:r>
+              <w:rPr>
+                <w:rFonts w:ascii="Raleway" w:hAnsi="Raleway"/>
+              </w:rPr>
+              <w:t>El usuario del sistema presiona el botón de “listo”.</w:t>
+            </w:r>
+          </w:p>
+          <w:p>
+            <w:pPr>
+              <w:pStyle w:val="Prrafodelista"/>
+              <w:numPr>
+                <w:ilvl w:val="2"/>
+                <w:numId w:val="115"/>
+              </w:numPr>
+              <w:jc w:val="both"/>
+              <w:rPr>
+                <w:rFonts w:ascii="Raleway" w:hAnsi="Raleway"/>
+              </w:rPr>
+            </w:pPr>
+            <w:r>
+              <w:rPr>
+                <w:rFonts w:ascii="Raleway" w:hAnsi="Raleway"/>
+              </w:rPr>
+              <w:t>El sistema desaparece la ventana modal de notificación.</w:t>
+            </w:r>
+          </w:p>
+          <w:p>
+            <w:pPr>
+              <w:jc w:val="both"/>
+              <w:rPr>
+                <w:rFonts w:ascii="Raleway" w:hAnsi="Raleway"/>
+              </w:rPr>
+            </w:pPr>
+          </w:p>
+          <w:p>
+            <w:pPr>
+              <w:jc w:val="both"/>
+              <w:rPr>
+                <w:rFonts w:ascii="Raleway" w:hAnsi="Raleway"/>
+              </w:rPr>
+            </w:pPr>
+            <w:r>
+              <w:rPr>
+                <w:rFonts w:ascii="Raleway" w:hAnsi="Raleway"/>
+              </w:rPr>
+              <w:t>FA2. El usuario del sistema olvidó su contraseña.</w:t>
+            </w:r>
+          </w:p>
+          <w:p>
+            <w:pPr>
+              <w:pStyle w:val="Prrafodelista"/>
+              <w:numPr>
+                <w:ilvl w:val="1"/>
+                <w:numId w:val="116"/>
+              </w:numPr>
+              <w:jc w:val="both"/>
+              <w:rPr>
+                <w:rFonts w:ascii="Raleway" w:hAnsi="Raleway"/>
+              </w:rPr>
+            </w:pPr>
+            <w:r>
+              <w:rPr>
+                <w:rFonts w:ascii="Raleway" w:hAnsi="Raleway"/>
+              </w:rPr>
+              <w:t>El usuario del sistema presiona el enlace de “¿olvidaste su contraseña?”.</w:t>
+            </w:r>
+          </w:p>
+          <w:p>
+            <w:pPr>
+              <w:pStyle w:val="Prrafodelista"/>
+              <w:numPr>
+                <w:ilvl w:val="2"/>
+                <w:numId w:val="116"/>
+              </w:numPr>
+              <w:jc w:val="both"/>
+              <w:rPr>
+                <w:rFonts w:ascii="Raleway" w:hAnsi="Raleway"/>
+              </w:rPr>
+            </w:pPr>
+            <w:r>
+              <w:rPr>
+                <w:rFonts w:ascii="Raleway" w:hAnsi="Raleway"/>
+              </w:rPr>
+              <w:t>El sistema recupera la información del usuario, genera una nueva contraseña, la envía por correo institucional y muestra un mensaje de notificación indicando las acciones tomadas.</w:t>
+            </w:r>
           </w:p>
         </w:tc>
       </w:tr>
@@ -19002,7 +19690,7 @@
                 <w:b/>
                 <w:bCs/>
               </w:rPr>
-              <w:t>Precondiciones</w:t>
+              <w:t>Excepciones</w:t>
             </w:r>
           </w:p>
         </w:tc>
@@ -19017,153 +19705,261 @@
                 <w:rFonts w:ascii="Raleway" w:hAnsi="Raleway"/>
               </w:rPr>
             </w:pPr>
-          </w:p>
-        </w:tc>
-      </w:tr>
-      <w:tr>
-        <w:tc>
-          <w:tcPr>
-            <w:tcW w:w="2122" w:type="dxa"/>
-          </w:tcPr>
-          <w:p>
-            <w:pPr>
-              <w:rPr>
-                <w:rFonts w:ascii="Raleway" w:hAnsi="Raleway"/>
-                <w:b/>
-                <w:bCs/>
-              </w:rPr>
-            </w:pPr>
-            <w:r>
-              <w:rPr>
-                <w:rFonts w:ascii="Raleway" w:hAnsi="Raleway"/>
-                <w:b/>
-                <w:bCs/>
-              </w:rPr>
-              <w:t>Postcondiciones</w:t>
-            </w:r>
-          </w:p>
-        </w:tc>
-        <w:tc>
-          <w:tcPr>
-            <w:tcW w:w="6706" w:type="dxa"/>
-          </w:tcPr>
-          <w:p>
-            <w:pPr>
-              <w:jc w:val="both"/>
-              <w:rPr>
-                <w:rFonts w:ascii="Raleway" w:hAnsi="Raleway"/>
-              </w:rPr>
-            </w:pPr>
-          </w:p>
-        </w:tc>
-      </w:tr>
-      <w:tr>
-        <w:tc>
-          <w:tcPr>
-            <w:tcW w:w="2122" w:type="dxa"/>
-          </w:tcPr>
-          <w:p>
-            <w:pPr>
-              <w:rPr>
-                <w:rFonts w:ascii="Raleway" w:hAnsi="Raleway"/>
-                <w:b/>
-                <w:bCs/>
-              </w:rPr>
-            </w:pPr>
-            <w:r>
-              <w:rPr>
-                <w:rFonts w:ascii="Raleway" w:hAnsi="Raleway"/>
-                <w:b/>
-                <w:bCs/>
-              </w:rPr>
-              <w:t>Flujo normal</w:t>
-            </w:r>
-          </w:p>
-        </w:tc>
-        <w:tc>
-          <w:tcPr>
-            <w:tcW w:w="6706" w:type="dxa"/>
-          </w:tcPr>
-          <w:p>
-            <w:pPr>
-              <w:jc w:val="both"/>
-              <w:rPr>
-                <w:rFonts w:ascii="Raleway" w:hAnsi="Raleway"/>
-              </w:rPr>
-            </w:pPr>
-          </w:p>
-        </w:tc>
-      </w:tr>
-      <w:tr>
-        <w:tc>
-          <w:tcPr>
-            <w:tcW w:w="2122" w:type="dxa"/>
-          </w:tcPr>
-          <w:p>
-            <w:pPr>
-              <w:rPr>
-                <w:rFonts w:ascii="Raleway" w:hAnsi="Raleway"/>
-                <w:b/>
-                <w:bCs/>
-              </w:rPr>
-            </w:pPr>
-            <w:r>
-              <w:rPr>
-                <w:rFonts w:ascii="Raleway" w:hAnsi="Raleway"/>
-                <w:b/>
-                <w:bCs/>
-              </w:rPr>
-              <w:t>Flujos alternos</w:t>
-            </w:r>
-          </w:p>
-        </w:tc>
-        <w:tc>
-          <w:tcPr>
-            <w:tcW w:w="6706" w:type="dxa"/>
-          </w:tcPr>
-          <w:p>
-            <w:pPr>
-              <w:jc w:val="both"/>
-              <w:rPr>
-                <w:rFonts w:ascii="Raleway" w:hAnsi="Raleway"/>
-              </w:rPr>
-            </w:pPr>
-          </w:p>
-        </w:tc>
-      </w:tr>
-      <w:tr>
-        <w:tc>
-          <w:tcPr>
-            <w:tcW w:w="2122" w:type="dxa"/>
-          </w:tcPr>
-          <w:p>
-            <w:pPr>
-              <w:rPr>
-                <w:rFonts w:ascii="Raleway" w:hAnsi="Raleway"/>
-                <w:b/>
-                <w:bCs/>
-              </w:rPr>
-            </w:pPr>
-            <w:r>
-              <w:rPr>
-                <w:rFonts w:ascii="Raleway" w:hAnsi="Raleway"/>
-                <w:b/>
-                <w:bCs/>
-              </w:rPr>
-              <w:t>Excepciones</w:t>
-            </w:r>
-          </w:p>
-        </w:tc>
-        <w:tc>
-          <w:tcPr>
-            <w:tcW w:w="6706" w:type="dxa"/>
-          </w:tcPr>
-          <w:p>
-            <w:pPr>
-              <w:rPr>
-                <w:rFonts w:ascii="Raleway" w:hAnsi="Raleway"/>
-              </w:rPr>
-            </w:pPr>
+            <w:r>
+              <w:rPr>
+                <w:rFonts w:ascii="Raleway" w:hAnsi="Raleway"/>
+              </w:rPr>
+              <w:t xml:space="preserve">E1. Error al realizar la operación. (En paso </w:t>
+            </w:r>
+            <w:r>
+              <w:rPr>
+                <w:rFonts w:ascii="Raleway" w:hAnsi="Raleway"/>
+              </w:rPr>
+              <w:t>1.1.1</w:t>
+            </w:r>
+            <w:r>
+              <w:rPr>
+                <w:rFonts w:ascii="Raleway" w:hAnsi="Raleway"/>
+              </w:rPr>
+              <w:t>)</w:t>
+            </w:r>
+          </w:p>
+          <w:p>
+            <w:pPr>
+              <w:pStyle w:val="Prrafodelista"/>
+              <w:numPr>
+                <w:ilvl w:val="0"/>
+                <w:numId w:val="117"/>
+              </w:numPr>
+              <w:jc w:val="both"/>
+              <w:rPr>
+                <w:rFonts w:ascii="Raleway" w:hAnsi="Raleway"/>
+              </w:rPr>
+            </w:pPr>
+            <w:r>
+              <w:rPr>
+                <w:rFonts w:ascii="Raleway" w:hAnsi="Raleway"/>
+              </w:rPr>
+              <w:t>El sistema muestra una ventana modal con un mensaje notificando el error resultante de la operación.</w:t>
+            </w:r>
+          </w:p>
+          <w:p>
+            <w:pPr>
+              <w:pStyle w:val="Prrafodelista"/>
+              <w:numPr>
+                <w:ilvl w:val="0"/>
+                <w:numId w:val="117"/>
+              </w:numPr>
+              <w:jc w:val="both"/>
+              <w:rPr>
+                <w:rFonts w:ascii="Raleway" w:hAnsi="Raleway"/>
+              </w:rPr>
+            </w:pPr>
+            <w:r>
+              <w:rPr>
+                <w:rFonts w:ascii="Raleway" w:hAnsi="Raleway"/>
+              </w:rPr>
+              <w:t>El solicitante presiona el botón de “está bien”.</w:t>
+            </w:r>
+          </w:p>
+          <w:p>
+            <w:pPr>
+              <w:pStyle w:val="Prrafodelista"/>
+              <w:numPr>
+                <w:ilvl w:val="0"/>
+                <w:numId w:val="117"/>
+              </w:numPr>
+              <w:spacing w:after="160" w:line="259" w:lineRule="auto"/>
+              <w:jc w:val="both"/>
+              <w:rPr>
+                <w:rFonts w:ascii="Raleway" w:hAnsi="Raleway"/>
+              </w:rPr>
+            </w:pPr>
+            <w:r>
+              <w:rPr>
+                <w:rFonts w:ascii="Raleway" w:hAnsi="Raleway"/>
+              </w:rPr>
+              <w:t>El sistema desaparece la ventana modal de notificación.</w:t>
+            </w:r>
+          </w:p>
+          <w:p>
+            <w:pPr>
+              <w:jc w:val="both"/>
+              <w:rPr>
+                <w:rFonts w:ascii="Raleway" w:hAnsi="Raleway"/>
+              </w:rPr>
+            </w:pPr>
+          </w:p>
+          <w:p>
+            <w:pPr>
+              <w:jc w:val="both"/>
+              <w:rPr>
+                <w:rFonts w:ascii="Raleway" w:hAnsi="Raleway"/>
+              </w:rPr>
+            </w:pPr>
+            <w:r>
+              <w:rPr>
+                <w:rFonts w:ascii="Raleway" w:hAnsi="Raleway"/>
+              </w:rPr>
+              <w:t xml:space="preserve">E2. No hay conexión con el servidor. (En paso </w:t>
+            </w:r>
+            <w:r>
+              <w:rPr>
+                <w:rFonts w:ascii="Raleway" w:hAnsi="Raleway"/>
+              </w:rPr>
+              <w:t>2, 2.1 y 1.1.1</w:t>
+            </w:r>
+            <w:r>
+              <w:rPr>
+                <w:rFonts w:ascii="Raleway" w:hAnsi="Raleway"/>
+              </w:rPr>
+              <w:t>)</w:t>
+            </w:r>
+          </w:p>
+          <w:p>
+            <w:pPr>
+              <w:pStyle w:val="Prrafodelista"/>
+              <w:numPr>
+                <w:ilvl w:val="0"/>
+                <w:numId w:val="118"/>
+              </w:numPr>
+              <w:jc w:val="both"/>
+              <w:rPr>
+                <w:rFonts w:ascii="Raleway" w:hAnsi="Raleway"/>
+              </w:rPr>
+            </w:pPr>
+            <w:r>
+              <w:rPr>
+                <w:rFonts w:ascii="Raleway" w:hAnsi="Raleway"/>
+              </w:rPr>
+              <w:t>El sistema muestra una ventana modal con un mensaje notificando el error de conexión.</w:t>
+            </w:r>
+          </w:p>
+          <w:p>
+            <w:pPr>
+              <w:pStyle w:val="Prrafodelista"/>
+              <w:numPr>
+                <w:ilvl w:val="0"/>
+                <w:numId w:val="118"/>
+              </w:numPr>
+              <w:jc w:val="both"/>
+              <w:rPr>
+                <w:rFonts w:ascii="Raleway" w:hAnsi="Raleway"/>
+              </w:rPr>
+            </w:pPr>
+            <w:r>
+              <w:rPr>
+                <w:rFonts w:ascii="Raleway" w:hAnsi="Raleway"/>
+              </w:rPr>
+              <w:t>El solicitante presiona el botón de “está bien”.</w:t>
+            </w:r>
+          </w:p>
+          <w:p>
+            <w:pPr>
+              <w:pStyle w:val="Prrafodelista"/>
+              <w:numPr>
+                <w:ilvl w:val="0"/>
+                <w:numId w:val="118"/>
+              </w:numPr>
+              <w:spacing w:after="160" w:line="259" w:lineRule="auto"/>
+              <w:jc w:val="both"/>
+              <w:rPr>
+                <w:rFonts w:ascii="Raleway" w:hAnsi="Raleway"/>
+              </w:rPr>
+            </w:pPr>
+            <w:r>
+              <w:rPr>
+                <w:rFonts w:ascii="Raleway" w:hAnsi="Raleway"/>
+              </w:rPr>
+              <w:t>El sistema desaparece la ventana modal de notificación.</w:t>
+            </w:r>
+          </w:p>
+          <w:p>
+            <w:pPr>
+              <w:jc w:val="both"/>
+              <w:rPr>
+                <w:rFonts w:ascii="Raleway" w:hAnsi="Raleway"/>
+              </w:rPr>
+            </w:pPr>
+          </w:p>
+          <w:p>
+            <w:pPr>
+              <w:jc w:val="both"/>
+              <w:rPr>
+                <w:rFonts w:ascii="Raleway" w:hAnsi="Raleway"/>
+              </w:rPr>
+            </w:pPr>
+            <w:r>
+              <w:rPr>
+                <w:rFonts w:ascii="Raleway" w:hAnsi="Raleway"/>
+              </w:rPr>
+              <w:t>E3. Error de la base de datos. (En paso 2, 2.1 y 1.1.1</w:t>
+            </w:r>
+            <w:bookmarkStart w:id="0" w:name="_GoBack"/>
+            <w:bookmarkEnd w:id="0"/>
+            <w:r>
+              <w:rPr>
+                <w:rFonts w:ascii="Raleway" w:hAnsi="Raleway"/>
+              </w:rPr>
+              <w:t>)</w:t>
+            </w:r>
+          </w:p>
+          <w:p>
+            <w:pPr>
+              <w:pStyle w:val="Prrafodelista"/>
+              <w:numPr>
+                <w:ilvl w:val="0"/>
+                <w:numId w:val="119"/>
+              </w:numPr>
+              <w:jc w:val="both"/>
+              <w:rPr>
+                <w:rFonts w:ascii="Raleway" w:hAnsi="Raleway"/>
+              </w:rPr>
+            </w:pPr>
+            <w:r>
+              <w:rPr>
+                <w:rFonts w:ascii="Raleway" w:hAnsi="Raleway"/>
+              </w:rPr>
+              <w:t>El sistema muestra una ventana modal con un mensaje notificando el error de la base de datos.</w:t>
+            </w:r>
+          </w:p>
+          <w:p>
+            <w:pPr>
+              <w:pStyle w:val="Prrafodelista"/>
+              <w:numPr>
+                <w:ilvl w:val="0"/>
+                <w:numId w:val="119"/>
+              </w:numPr>
+              <w:jc w:val="both"/>
+              <w:rPr>
+                <w:rFonts w:ascii="Raleway" w:hAnsi="Raleway"/>
+              </w:rPr>
+            </w:pPr>
+            <w:r>
+              <w:rPr>
+                <w:rFonts w:ascii="Raleway" w:hAnsi="Raleway"/>
+              </w:rPr>
+              <w:t>El solicitante presiona el botón de “está bien”.</w:t>
+            </w:r>
+          </w:p>
+          <w:p>
+            <w:pPr>
+              <w:pStyle w:val="Prrafodelista"/>
+              <w:numPr>
+                <w:ilvl w:val="0"/>
+                <w:numId w:val="119"/>
+              </w:numPr>
+              <w:jc w:val="both"/>
+              <w:rPr>
+                <w:rFonts w:ascii="Raleway" w:hAnsi="Raleway"/>
+              </w:rPr>
+            </w:pPr>
+            <w:r>
+              <w:rPr>
+                <w:rFonts w:ascii="Raleway" w:hAnsi="Raleway"/>
+              </w:rPr>
+              <w:t>El sistema desaparece la ventana modal de notificación.</w:t>
+            </w:r>
           </w:p>
         </w:tc>
       </w:tr>
@@ -19366,6 +20162,95 @@
     </w:lvl>
   </w:abstractNum>
   <w:abstractNum w:abstractNumId="2" w15:restartNumberingAfterBreak="0">
+    <w:nsid w:val="03DD674F"/>
+    <w:multiLevelType w:val="hybridMultilevel"/>
+    <w:tmpl w:val="DAC42196"/>
+    <w:lvl w:ilvl="0" w:tplc="080A000F">
+      <w:start w:val="1"/>
+      <w:numFmt w:val="decimal"/>
+      <w:lvlText w:val="%1."/>
+      <w:lvlJc w:val="left"/>
+      <w:pPr>
+        <w:ind w:left="360" w:hanging="360"/>
+      </w:pPr>
+      <w:rPr>
+        <w:rFonts w:hint="default"/>
+      </w:rPr>
+    </w:lvl>
+    <w:lvl w:ilvl="1" w:tplc="080A0019" w:tentative="1">
+      <w:start w:val="1"/>
+      <w:numFmt w:val="lowerLetter"/>
+      <w:lvlText w:val="%2."/>
+      <w:lvlJc w:val="left"/>
+      <w:pPr>
+        <w:ind w:left="1080" w:hanging="360"/>
+      </w:pPr>
+    </w:lvl>
+    <w:lvl w:ilvl="2" w:tplc="080A001B" w:tentative="1">
+      <w:start w:val="1"/>
+      <w:numFmt w:val="lowerRoman"/>
+      <w:lvlText w:val="%3."/>
+      <w:lvlJc w:val="right"/>
+      <w:pPr>
+        <w:ind w:left="1800" w:hanging="180"/>
+      </w:pPr>
+    </w:lvl>
+    <w:lvl w:ilvl="3" w:tplc="080A000F" w:tentative="1">
+      <w:start w:val="1"/>
+      <w:numFmt w:val="decimal"/>
+      <w:lvlText w:val="%4."/>
+      <w:lvlJc w:val="left"/>
+      <w:pPr>
+        <w:ind w:left="2520" w:hanging="360"/>
+      </w:pPr>
+    </w:lvl>
+    <w:lvl w:ilvl="4" w:tplc="080A0019" w:tentative="1">
+      <w:start w:val="1"/>
+      <w:numFmt w:val="lowerLetter"/>
+      <w:lvlText w:val="%5."/>
+      <w:lvlJc w:val="left"/>
+      <w:pPr>
+        <w:ind w:left="3240" w:hanging="360"/>
+      </w:pPr>
+    </w:lvl>
+    <w:lvl w:ilvl="5" w:tplc="080A001B" w:tentative="1">
+      <w:start w:val="1"/>
+      <w:numFmt w:val="lowerRoman"/>
+      <w:lvlText w:val="%6."/>
+      <w:lvlJc w:val="right"/>
+      <w:pPr>
+        <w:ind w:left="3960" w:hanging="180"/>
+      </w:pPr>
+    </w:lvl>
+    <w:lvl w:ilvl="6" w:tplc="080A000F" w:tentative="1">
+      <w:start w:val="1"/>
+      <w:numFmt w:val="decimal"/>
+      <w:lvlText w:val="%7."/>
+      <w:lvlJc w:val="left"/>
+      <w:pPr>
+        <w:ind w:left="4680" w:hanging="360"/>
+      </w:pPr>
+    </w:lvl>
+    <w:lvl w:ilvl="7" w:tplc="080A0019" w:tentative="1">
+      <w:start w:val="1"/>
+      <w:numFmt w:val="lowerLetter"/>
+      <w:lvlText w:val="%8."/>
+      <w:lvlJc w:val="left"/>
+      <w:pPr>
+        <w:ind w:left="5400" w:hanging="360"/>
+      </w:pPr>
+    </w:lvl>
+    <w:lvl w:ilvl="8" w:tplc="080A001B" w:tentative="1">
+      <w:start w:val="1"/>
+      <w:numFmt w:val="lowerRoman"/>
+      <w:lvlText w:val="%9."/>
+      <w:lvlJc w:val="right"/>
+      <w:pPr>
+        <w:ind w:left="6120" w:hanging="180"/>
+      </w:pPr>
+    </w:lvl>
+  </w:abstractNum>
+  <w:abstractNum w:abstractNumId="3" w15:restartNumberingAfterBreak="0">
     <w:nsid w:val="041D0B30"/>
     <w:multiLevelType w:val="multilevel"/>
     <w:tmpl w:val="C3309686"/>
@@ -19478,7 +20363,7 @@
       </w:rPr>
     </w:lvl>
   </w:abstractNum>
-  <w:abstractNum w:abstractNumId="3" w15:restartNumberingAfterBreak="0">
+  <w:abstractNum w:abstractNumId="4" w15:restartNumberingAfterBreak="0">
     <w:nsid w:val="04F30C64"/>
     <w:multiLevelType w:val="multilevel"/>
     <w:tmpl w:val="2C0AFD32"/>
@@ -19593,7 +20478,7 @@
       </w:rPr>
     </w:lvl>
   </w:abstractNum>
-  <w:abstractNum w:abstractNumId="4" w15:restartNumberingAfterBreak="0">
+  <w:abstractNum w:abstractNumId="5" w15:restartNumberingAfterBreak="0">
     <w:nsid w:val="05302EB2"/>
     <w:multiLevelType w:val="hybridMultilevel"/>
     <w:tmpl w:val="7E3890CE"/>
@@ -19682,7 +20567,7 @@
       </w:pPr>
     </w:lvl>
   </w:abstractNum>
-  <w:abstractNum w:abstractNumId="5" w15:restartNumberingAfterBreak="0">
+  <w:abstractNum w:abstractNumId="6" w15:restartNumberingAfterBreak="0">
     <w:nsid w:val="059563A8"/>
     <w:multiLevelType w:val="hybridMultilevel"/>
     <w:tmpl w:val="6A328E34"/>
@@ -19771,7 +20656,7 @@
       </w:pPr>
     </w:lvl>
   </w:abstractNum>
-  <w:abstractNum w:abstractNumId="6" w15:restartNumberingAfterBreak="0">
+  <w:abstractNum w:abstractNumId="7" w15:restartNumberingAfterBreak="0">
     <w:nsid w:val="05C50253"/>
     <w:multiLevelType w:val="hybridMultilevel"/>
     <w:tmpl w:val="1F045EFA"/>
@@ -19860,7 +20745,96 @@
       </w:pPr>
     </w:lvl>
   </w:abstractNum>
-  <w:abstractNum w:abstractNumId="7" w15:restartNumberingAfterBreak="0">
+  <w:abstractNum w:abstractNumId="8" w15:restartNumberingAfterBreak="0">
+    <w:nsid w:val="06A62E90"/>
+    <w:multiLevelType w:val="hybridMultilevel"/>
+    <w:tmpl w:val="06D2FCA6"/>
+    <w:lvl w:ilvl="0" w:tplc="080A000F">
+      <w:start w:val="1"/>
+      <w:numFmt w:val="decimal"/>
+      <w:lvlText w:val="%1."/>
+      <w:lvlJc w:val="left"/>
+      <w:pPr>
+        <w:ind w:left="360" w:hanging="360"/>
+      </w:pPr>
+      <w:rPr>
+        <w:rFonts w:hint="default"/>
+      </w:rPr>
+    </w:lvl>
+    <w:lvl w:ilvl="1" w:tplc="080A0019" w:tentative="1">
+      <w:start w:val="1"/>
+      <w:numFmt w:val="lowerLetter"/>
+      <w:lvlText w:val="%2."/>
+      <w:lvlJc w:val="left"/>
+      <w:pPr>
+        <w:ind w:left="1080" w:hanging="360"/>
+      </w:pPr>
+    </w:lvl>
+    <w:lvl w:ilvl="2" w:tplc="080A001B" w:tentative="1">
+      <w:start w:val="1"/>
+      <w:numFmt w:val="lowerRoman"/>
+      <w:lvlText w:val="%3."/>
+      <w:lvlJc w:val="right"/>
+      <w:pPr>
+        <w:ind w:left="1800" w:hanging="180"/>
+      </w:pPr>
+    </w:lvl>
+    <w:lvl w:ilvl="3" w:tplc="080A000F" w:tentative="1">
+      <w:start w:val="1"/>
+      <w:numFmt w:val="decimal"/>
+      <w:lvlText w:val="%4."/>
+      <w:lvlJc w:val="left"/>
+      <w:pPr>
+        <w:ind w:left="2520" w:hanging="360"/>
+      </w:pPr>
+    </w:lvl>
+    <w:lvl w:ilvl="4" w:tplc="080A0019" w:tentative="1">
+      <w:start w:val="1"/>
+      <w:numFmt w:val="lowerLetter"/>
+      <w:lvlText w:val="%5."/>
+      <w:lvlJc w:val="left"/>
+      <w:pPr>
+        <w:ind w:left="3240" w:hanging="360"/>
+      </w:pPr>
+    </w:lvl>
+    <w:lvl w:ilvl="5" w:tplc="080A001B" w:tentative="1">
+      <w:start w:val="1"/>
+      <w:numFmt w:val="lowerRoman"/>
+      <w:lvlText w:val="%6."/>
+      <w:lvlJc w:val="right"/>
+      <w:pPr>
+        <w:ind w:left="3960" w:hanging="180"/>
+      </w:pPr>
+    </w:lvl>
+    <w:lvl w:ilvl="6" w:tplc="080A000F" w:tentative="1">
+      <w:start w:val="1"/>
+      <w:numFmt w:val="decimal"/>
+      <w:lvlText w:val="%7."/>
+      <w:lvlJc w:val="left"/>
+      <w:pPr>
+        <w:ind w:left="4680" w:hanging="360"/>
+      </w:pPr>
+    </w:lvl>
+    <w:lvl w:ilvl="7" w:tplc="080A0019" w:tentative="1">
+      <w:start w:val="1"/>
+      <w:numFmt w:val="lowerLetter"/>
+      <w:lvlText w:val="%8."/>
+      <w:lvlJc w:val="left"/>
+      <w:pPr>
+        <w:ind w:left="5400" w:hanging="360"/>
+      </w:pPr>
+    </w:lvl>
+    <w:lvl w:ilvl="8" w:tplc="080A001B" w:tentative="1">
+      <w:start w:val="1"/>
+      <w:numFmt w:val="lowerRoman"/>
+      <w:lvlText w:val="%9."/>
+      <w:lvlJc w:val="right"/>
+      <w:pPr>
+        <w:ind w:left="6120" w:hanging="180"/>
+      </w:pPr>
+    </w:lvl>
+  </w:abstractNum>
+  <w:abstractNum w:abstractNumId="9" w15:restartNumberingAfterBreak="0">
     <w:nsid w:val="06B92762"/>
     <w:multiLevelType w:val="hybridMultilevel"/>
     <w:tmpl w:val="E0F49770"/>
@@ -19949,7 +20923,7 @@
       </w:pPr>
     </w:lvl>
   </w:abstractNum>
-  <w:abstractNum w:abstractNumId="8" w15:restartNumberingAfterBreak="0">
+  <w:abstractNum w:abstractNumId="10" w15:restartNumberingAfterBreak="0">
     <w:nsid w:val="06EB0CB5"/>
     <w:multiLevelType w:val="multilevel"/>
     <w:tmpl w:val="68063DEC"/>
@@ -20062,7 +21036,7 @@
       </w:rPr>
     </w:lvl>
   </w:abstractNum>
-  <w:abstractNum w:abstractNumId="9" w15:restartNumberingAfterBreak="0">
+  <w:abstractNum w:abstractNumId="11" w15:restartNumberingAfterBreak="0">
     <w:nsid w:val="087946B8"/>
     <w:multiLevelType w:val="hybridMultilevel"/>
     <w:tmpl w:val="D1B48464"/>
@@ -20151,7 +21125,7 @@
       </w:pPr>
     </w:lvl>
   </w:abstractNum>
-  <w:abstractNum w:abstractNumId="10" w15:restartNumberingAfterBreak="0">
+  <w:abstractNum w:abstractNumId="12" w15:restartNumberingAfterBreak="0">
     <w:nsid w:val="08F71E01"/>
     <w:multiLevelType w:val="hybridMultilevel"/>
     <w:tmpl w:val="79CCEC7E"/>
@@ -20240,7 +21214,7 @@
       </w:pPr>
     </w:lvl>
   </w:abstractNum>
-  <w:abstractNum w:abstractNumId="11" w15:restartNumberingAfterBreak="0">
+  <w:abstractNum w:abstractNumId="13" w15:restartNumberingAfterBreak="0">
     <w:nsid w:val="0A2E31A6"/>
     <w:multiLevelType w:val="hybridMultilevel"/>
     <w:tmpl w:val="875A01A6"/>
@@ -20329,7 +21303,7 @@
       </w:pPr>
     </w:lvl>
   </w:abstractNum>
-  <w:abstractNum w:abstractNumId="12" w15:restartNumberingAfterBreak="0">
+  <w:abstractNum w:abstractNumId="14" w15:restartNumberingAfterBreak="0">
     <w:nsid w:val="0B557281"/>
     <w:multiLevelType w:val="hybridMultilevel"/>
     <w:tmpl w:val="5616E578"/>
@@ -20418,7 +21392,7 @@
       </w:pPr>
     </w:lvl>
   </w:abstractNum>
-  <w:abstractNum w:abstractNumId="13" w15:restartNumberingAfterBreak="0">
+  <w:abstractNum w:abstractNumId="15" w15:restartNumberingAfterBreak="0">
     <w:nsid w:val="0BC5337E"/>
     <w:multiLevelType w:val="multilevel"/>
     <w:tmpl w:val="950C5FB2"/>
@@ -20539,7 +21513,96 @@
       </w:rPr>
     </w:lvl>
   </w:abstractNum>
-  <w:abstractNum w:abstractNumId="14" w15:restartNumberingAfterBreak="0">
+  <w:abstractNum w:abstractNumId="16" w15:restartNumberingAfterBreak="0">
+    <w:nsid w:val="0CFF4964"/>
+    <w:multiLevelType w:val="hybridMultilevel"/>
+    <w:tmpl w:val="E6BE9E2C"/>
+    <w:lvl w:ilvl="0" w:tplc="080A000F">
+      <w:start w:val="1"/>
+      <w:numFmt w:val="decimal"/>
+      <w:lvlText w:val="%1."/>
+      <w:lvlJc w:val="left"/>
+      <w:pPr>
+        <w:ind w:left="360" w:hanging="360"/>
+      </w:pPr>
+      <w:rPr>
+        <w:rFonts w:hint="default"/>
+      </w:rPr>
+    </w:lvl>
+    <w:lvl w:ilvl="1" w:tplc="080A0019" w:tentative="1">
+      <w:start w:val="1"/>
+      <w:numFmt w:val="lowerLetter"/>
+      <w:lvlText w:val="%2."/>
+      <w:lvlJc w:val="left"/>
+      <w:pPr>
+        <w:ind w:left="1080" w:hanging="360"/>
+      </w:pPr>
+    </w:lvl>
+    <w:lvl w:ilvl="2" w:tplc="080A001B" w:tentative="1">
+      <w:start w:val="1"/>
+      <w:numFmt w:val="lowerRoman"/>
+      <w:lvlText w:val="%3."/>
+      <w:lvlJc w:val="right"/>
+      <w:pPr>
+        <w:ind w:left="1800" w:hanging="180"/>
+      </w:pPr>
+    </w:lvl>
+    <w:lvl w:ilvl="3" w:tplc="080A000F" w:tentative="1">
+      <w:start w:val="1"/>
+      <w:numFmt w:val="decimal"/>
+      <w:lvlText w:val="%4."/>
+      <w:lvlJc w:val="left"/>
+      <w:pPr>
+        <w:ind w:left="2520" w:hanging="360"/>
+      </w:pPr>
+    </w:lvl>
+    <w:lvl w:ilvl="4" w:tplc="080A0019" w:tentative="1">
+      <w:start w:val="1"/>
+      <w:numFmt w:val="lowerLetter"/>
+      <w:lvlText w:val="%5."/>
+      <w:lvlJc w:val="left"/>
+      <w:pPr>
+        <w:ind w:left="3240" w:hanging="360"/>
+      </w:pPr>
+    </w:lvl>
+    <w:lvl w:ilvl="5" w:tplc="080A001B" w:tentative="1">
+      <w:start w:val="1"/>
+      <w:numFmt w:val="lowerRoman"/>
+      <w:lvlText w:val="%6."/>
+      <w:lvlJc w:val="right"/>
+      <w:pPr>
+        <w:ind w:left="3960" w:hanging="180"/>
+      </w:pPr>
+    </w:lvl>
+    <w:lvl w:ilvl="6" w:tplc="080A000F" w:tentative="1">
+      <w:start w:val="1"/>
+      <w:numFmt w:val="decimal"/>
+      <w:lvlText w:val="%7."/>
+      <w:lvlJc w:val="left"/>
+      <w:pPr>
+        <w:ind w:left="4680" w:hanging="360"/>
+      </w:pPr>
+    </w:lvl>
+    <w:lvl w:ilvl="7" w:tplc="080A0019" w:tentative="1">
+      <w:start w:val="1"/>
+      <w:numFmt w:val="lowerLetter"/>
+      <w:lvlText w:val="%8."/>
+      <w:lvlJc w:val="left"/>
+      <w:pPr>
+        <w:ind w:left="5400" w:hanging="360"/>
+      </w:pPr>
+    </w:lvl>
+    <w:lvl w:ilvl="8" w:tplc="080A001B" w:tentative="1">
+      <w:start w:val="1"/>
+      <w:numFmt w:val="lowerRoman"/>
+      <w:lvlText w:val="%9."/>
+      <w:lvlJc w:val="right"/>
+      <w:pPr>
+        <w:ind w:left="6120" w:hanging="180"/>
+      </w:pPr>
+    </w:lvl>
+  </w:abstractNum>
+  <w:abstractNum w:abstractNumId="17" w15:restartNumberingAfterBreak="0">
     <w:nsid w:val="0D4A7007"/>
     <w:multiLevelType w:val="multilevel"/>
     <w:tmpl w:val="6298DE70"/>
@@ -20660,7 +21723,7 @@
       </w:rPr>
     </w:lvl>
   </w:abstractNum>
-  <w:abstractNum w:abstractNumId="15" w15:restartNumberingAfterBreak="0">
+  <w:abstractNum w:abstractNumId="18" w15:restartNumberingAfterBreak="0">
     <w:nsid w:val="0FDA5DA5"/>
     <w:multiLevelType w:val="hybridMultilevel"/>
     <w:tmpl w:val="3BB028F0"/>
@@ -20749,7 +21812,96 @@
       </w:pPr>
     </w:lvl>
   </w:abstractNum>
-  <w:abstractNum w:abstractNumId="16" w15:restartNumberingAfterBreak="0">
+  <w:abstractNum w:abstractNumId="19" w15:restartNumberingAfterBreak="0">
+    <w:nsid w:val="128D58FA"/>
+    <w:multiLevelType w:val="hybridMultilevel"/>
+    <w:tmpl w:val="AF782350"/>
+    <w:lvl w:ilvl="0" w:tplc="080A000F">
+      <w:start w:val="1"/>
+      <w:numFmt w:val="decimal"/>
+      <w:lvlText w:val="%1."/>
+      <w:lvlJc w:val="left"/>
+      <w:pPr>
+        <w:ind w:left="360" w:hanging="360"/>
+      </w:pPr>
+      <w:rPr>
+        <w:rFonts w:hint="default"/>
+      </w:rPr>
+    </w:lvl>
+    <w:lvl w:ilvl="1" w:tplc="080A0019" w:tentative="1">
+      <w:start w:val="1"/>
+      <w:numFmt w:val="lowerLetter"/>
+      <w:lvlText w:val="%2."/>
+      <w:lvlJc w:val="left"/>
+      <w:pPr>
+        <w:ind w:left="1080" w:hanging="360"/>
+      </w:pPr>
+    </w:lvl>
+    <w:lvl w:ilvl="2" w:tplc="080A001B" w:tentative="1">
+      <w:start w:val="1"/>
+      <w:numFmt w:val="lowerRoman"/>
+      <w:lvlText w:val="%3."/>
+      <w:lvlJc w:val="right"/>
+      <w:pPr>
+        <w:ind w:left="1800" w:hanging="180"/>
+      </w:pPr>
+    </w:lvl>
+    <w:lvl w:ilvl="3" w:tplc="080A000F" w:tentative="1">
+      <w:start w:val="1"/>
+      <w:numFmt w:val="decimal"/>
+      <w:lvlText w:val="%4."/>
+      <w:lvlJc w:val="left"/>
+      <w:pPr>
+        <w:ind w:left="2520" w:hanging="360"/>
+      </w:pPr>
+    </w:lvl>
+    <w:lvl w:ilvl="4" w:tplc="080A0019" w:tentative="1">
+      <w:start w:val="1"/>
+      <w:numFmt w:val="lowerLetter"/>
+      <w:lvlText w:val="%5."/>
+      <w:lvlJc w:val="left"/>
+      <w:pPr>
+        <w:ind w:left="3240" w:hanging="360"/>
+      </w:pPr>
+    </w:lvl>
+    <w:lvl w:ilvl="5" w:tplc="080A001B" w:tentative="1">
+      <w:start w:val="1"/>
+      <w:numFmt w:val="lowerRoman"/>
+      <w:lvlText w:val="%6."/>
+      <w:lvlJc w:val="right"/>
+      <w:pPr>
+        <w:ind w:left="3960" w:hanging="180"/>
+      </w:pPr>
+    </w:lvl>
+    <w:lvl w:ilvl="6" w:tplc="080A000F" w:tentative="1">
+      <w:start w:val="1"/>
+      <w:numFmt w:val="decimal"/>
+      <w:lvlText w:val="%7."/>
+      <w:lvlJc w:val="left"/>
+      <w:pPr>
+        <w:ind w:left="4680" w:hanging="360"/>
+      </w:pPr>
+    </w:lvl>
+    <w:lvl w:ilvl="7" w:tplc="080A0019" w:tentative="1">
+      <w:start w:val="1"/>
+      <w:numFmt w:val="lowerLetter"/>
+      <w:lvlText w:val="%8."/>
+      <w:lvlJc w:val="left"/>
+      <w:pPr>
+        <w:ind w:left="5400" w:hanging="360"/>
+      </w:pPr>
+    </w:lvl>
+    <w:lvl w:ilvl="8" w:tplc="080A001B" w:tentative="1">
+      <w:start w:val="1"/>
+      <w:numFmt w:val="lowerRoman"/>
+      <w:lvlText w:val="%9."/>
+      <w:lvlJc w:val="right"/>
+      <w:pPr>
+        <w:ind w:left="6120" w:hanging="180"/>
+      </w:pPr>
+    </w:lvl>
+  </w:abstractNum>
+  <w:abstractNum w:abstractNumId="20" w15:restartNumberingAfterBreak="0">
     <w:nsid w:val="12A575C8"/>
     <w:multiLevelType w:val="hybridMultilevel"/>
     <w:tmpl w:val="06183FCE"/>
@@ -20838,7 +21990,7 @@
       </w:pPr>
     </w:lvl>
   </w:abstractNum>
-  <w:abstractNum w:abstractNumId="17" w15:restartNumberingAfterBreak="0">
+  <w:abstractNum w:abstractNumId="21" w15:restartNumberingAfterBreak="0">
     <w:nsid w:val="14000260"/>
     <w:multiLevelType w:val="hybridMultilevel"/>
     <w:tmpl w:val="7B340E6E"/>
@@ -20927,7 +22079,7 @@
       </w:pPr>
     </w:lvl>
   </w:abstractNum>
-  <w:abstractNum w:abstractNumId="18" w15:restartNumberingAfterBreak="0">
+  <w:abstractNum w:abstractNumId="22" w15:restartNumberingAfterBreak="0">
     <w:nsid w:val="15E06A95"/>
     <w:multiLevelType w:val="hybridMultilevel"/>
     <w:tmpl w:val="CAEC68D0"/>
@@ -21016,7 +22168,96 @@
       </w:pPr>
     </w:lvl>
   </w:abstractNum>
-  <w:abstractNum w:abstractNumId="19" w15:restartNumberingAfterBreak="0">
+  <w:abstractNum w:abstractNumId="23" w15:restartNumberingAfterBreak="0">
+    <w:nsid w:val="180E75E4"/>
+    <w:multiLevelType w:val="hybridMultilevel"/>
+    <w:tmpl w:val="1CFA2552"/>
+    <w:lvl w:ilvl="0" w:tplc="080A000F">
+      <w:start w:val="1"/>
+      <w:numFmt w:val="decimal"/>
+      <w:lvlText w:val="%1."/>
+      <w:lvlJc w:val="left"/>
+      <w:pPr>
+        <w:ind w:left="360" w:hanging="360"/>
+      </w:pPr>
+      <w:rPr>
+        <w:rFonts w:hint="default"/>
+      </w:rPr>
+    </w:lvl>
+    <w:lvl w:ilvl="1" w:tplc="080A0019" w:tentative="1">
+      <w:start w:val="1"/>
+      <w:numFmt w:val="lowerLetter"/>
+      <w:lvlText w:val="%2."/>
+      <w:lvlJc w:val="left"/>
+      <w:pPr>
+        <w:ind w:left="1080" w:hanging="360"/>
+      </w:pPr>
+    </w:lvl>
+    <w:lvl w:ilvl="2" w:tplc="080A001B" w:tentative="1">
+      <w:start w:val="1"/>
+      <w:numFmt w:val="lowerRoman"/>
+      <w:lvlText w:val="%3."/>
+      <w:lvlJc w:val="right"/>
+      <w:pPr>
+        <w:ind w:left="1800" w:hanging="180"/>
+      </w:pPr>
+    </w:lvl>
+    <w:lvl w:ilvl="3" w:tplc="080A000F" w:tentative="1">
+      <w:start w:val="1"/>
+      <w:numFmt w:val="decimal"/>
+      <w:lvlText w:val="%4."/>
+      <w:lvlJc w:val="left"/>
+      <w:pPr>
+        <w:ind w:left="2520" w:hanging="360"/>
+      </w:pPr>
+    </w:lvl>
+    <w:lvl w:ilvl="4" w:tplc="080A0019" w:tentative="1">
+      <w:start w:val="1"/>
+      <w:numFmt w:val="lowerLetter"/>
+      <w:lvlText w:val="%5."/>
+      <w:lvlJc w:val="left"/>
+      <w:pPr>
+        <w:ind w:left="3240" w:hanging="360"/>
+      </w:pPr>
+    </w:lvl>
+    <w:lvl w:ilvl="5" w:tplc="080A001B" w:tentative="1">
+      <w:start w:val="1"/>
+      <w:numFmt w:val="lowerRoman"/>
+      <w:lvlText w:val="%6."/>
+      <w:lvlJc w:val="right"/>
+      <w:pPr>
+        <w:ind w:left="3960" w:hanging="180"/>
+      </w:pPr>
+    </w:lvl>
+    <w:lvl w:ilvl="6" w:tplc="080A000F" w:tentative="1">
+      <w:start w:val="1"/>
+      <w:numFmt w:val="decimal"/>
+      <w:lvlText w:val="%7."/>
+      <w:lvlJc w:val="left"/>
+      <w:pPr>
+        <w:ind w:left="4680" w:hanging="360"/>
+      </w:pPr>
+    </w:lvl>
+    <w:lvl w:ilvl="7" w:tplc="080A0019" w:tentative="1">
+      <w:start w:val="1"/>
+      <w:numFmt w:val="lowerLetter"/>
+      <w:lvlText w:val="%8."/>
+      <w:lvlJc w:val="left"/>
+      <w:pPr>
+        <w:ind w:left="5400" w:hanging="360"/>
+      </w:pPr>
+    </w:lvl>
+    <w:lvl w:ilvl="8" w:tplc="080A001B" w:tentative="1">
+      <w:start w:val="1"/>
+      <w:numFmt w:val="lowerRoman"/>
+      <w:lvlText w:val="%9."/>
+      <w:lvlJc w:val="right"/>
+      <w:pPr>
+        <w:ind w:left="6120" w:hanging="180"/>
+      </w:pPr>
+    </w:lvl>
+  </w:abstractNum>
+  <w:abstractNum w:abstractNumId="24" w15:restartNumberingAfterBreak="0">
     <w:nsid w:val="18CE4B40"/>
     <w:multiLevelType w:val="multilevel"/>
     <w:tmpl w:val="6102E600"/>
@@ -21137,7 +22378,7 @@
       </w:rPr>
     </w:lvl>
   </w:abstractNum>
-  <w:abstractNum w:abstractNumId="20" w15:restartNumberingAfterBreak="0">
+  <w:abstractNum w:abstractNumId="25" w15:restartNumberingAfterBreak="0">
     <w:nsid w:val="18E53D42"/>
     <w:multiLevelType w:val="hybridMultilevel"/>
     <w:tmpl w:val="9C167036"/>
@@ -21226,7 +22467,7 @@
       </w:pPr>
     </w:lvl>
   </w:abstractNum>
-  <w:abstractNum w:abstractNumId="21" w15:restartNumberingAfterBreak="0">
+  <w:abstractNum w:abstractNumId="26" w15:restartNumberingAfterBreak="0">
     <w:nsid w:val="18F77AB2"/>
     <w:multiLevelType w:val="hybridMultilevel"/>
     <w:tmpl w:val="93DC0316"/>
@@ -21315,7 +22556,96 @@
       </w:pPr>
     </w:lvl>
   </w:abstractNum>
-  <w:abstractNum w:abstractNumId="22" w15:restartNumberingAfterBreak="0">
+  <w:abstractNum w:abstractNumId="27" w15:restartNumberingAfterBreak="0">
+    <w:nsid w:val="18FB0FF8"/>
+    <w:multiLevelType w:val="hybridMultilevel"/>
+    <w:tmpl w:val="E28C9A16"/>
+    <w:lvl w:ilvl="0" w:tplc="080A000F">
+      <w:start w:val="1"/>
+      <w:numFmt w:val="decimal"/>
+      <w:lvlText w:val="%1."/>
+      <w:lvlJc w:val="left"/>
+      <w:pPr>
+        <w:ind w:left="360" w:hanging="360"/>
+      </w:pPr>
+      <w:rPr>
+        <w:rFonts w:hint="default"/>
+      </w:rPr>
+    </w:lvl>
+    <w:lvl w:ilvl="1" w:tplc="080A0019" w:tentative="1">
+      <w:start w:val="1"/>
+      <w:numFmt w:val="lowerLetter"/>
+      <w:lvlText w:val="%2."/>
+      <w:lvlJc w:val="left"/>
+      <w:pPr>
+        <w:ind w:left="1080" w:hanging="360"/>
+      </w:pPr>
+    </w:lvl>
+    <w:lvl w:ilvl="2" w:tplc="080A001B" w:tentative="1">
+      <w:start w:val="1"/>
+      <w:numFmt w:val="lowerRoman"/>
+      <w:lvlText w:val="%3."/>
+      <w:lvlJc w:val="right"/>
+      <w:pPr>
+        <w:ind w:left="1800" w:hanging="180"/>
+      </w:pPr>
+    </w:lvl>
+    <w:lvl w:ilvl="3" w:tplc="080A000F" w:tentative="1">
+      <w:start w:val="1"/>
+      <w:numFmt w:val="decimal"/>
+      <w:lvlText w:val="%4."/>
+      <w:lvlJc w:val="left"/>
+      <w:pPr>
+        <w:ind w:left="2520" w:hanging="360"/>
+      </w:pPr>
+    </w:lvl>
+    <w:lvl w:ilvl="4" w:tplc="080A0019" w:tentative="1">
+      <w:start w:val="1"/>
+      <w:numFmt w:val="lowerLetter"/>
+      <w:lvlText w:val="%5."/>
+      <w:lvlJc w:val="left"/>
+      <w:pPr>
+        <w:ind w:left="3240" w:hanging="360"/>
+      </w:pPr>
+    </w:lvl>
+    <w:lvl w:ilvl="5" w:tplc="080A001B" w:tentative="1">
+      <w:start w:val="1"/>
+      <w:numFmt w:val="lowerRoman"/>
+      <w:lvlText w:val="%6."/>
+      <w:lvlJc w:val="right"/>
+      <w:pPr>
+        <w:ind w:left="3960" w:hanging="180"/>
+      </w:pPr>
+    </w:lvl>
+    <w:lvl w:ilvl="6" w:tplc="080A000F" w:tentative="1">
+      <w:start w:val="1"/>
+      <w:numFmt w:val="decimal"/>
+      <w:lvlText w:val="%7."/>
+      <w:lvlJc w:val="left"/>
+      <w:pPr>
+        <w:ind w:left="4680" w:hanging="360"/>
+      </w:pPr>
+    </w:lvl>
+    <w:lvl w:ilvl="7" w:tplc="080A0019" w:tentative="1">
+      <w:start w:val="1"/>
+      <w:numFmt w:val="lowerLetter"/>
+      <w:lvlText w:val="%8."/>
+      <w:lvlJc w:val="left"/>
+      <w:pPr>
+        <w:ind w:left="5400" w:hanging="360"/>
+      </w:pPr>
+    </w:lvl>
+    <w:lvl w:ilvl="8" w:tplc="080A001B" w:tentative="1">
+      <w:start w:val="1"/>
+      <w:numFmt w:val="lowerRoman"/>
+      <w:lvlText w:val="%9."/>
+      <w:lvlJc w:val="right"/>
+      <w:pPr>
+        <w:ind w:left="6120" w:hanging="180"/>
+      </w:pPr>
+    </w:lvl>
+  </w:abstractNum>
+  <w:abstractNum w:abstractNumId="28" w15:restartNumberingAfterBreak="0">
     <w:nsid w:val="19354111"/>
     <w:multiLevelType w:val="hybridMultilevel"/>
     <w:tmpl w:val="46324A2C"/>
@@ -21404,7 +22734,7 @@
       </w:pPr>
     </w:lvl>
   </w:abstractNum>
-  <w:abstractNum w:abstractNumId="23" w15:restartNumberingAfterBreak="0">
+  <w:abstractNum w:abstractNumId="29" w15:restartNumberingAfterBreak="0">
     <w:nsid w:val="19824709"/>
     <w:multiLevelType w:val="hybridMultilevel"/>
     <w:tmpl w:val="8BF01694"/>
@@ -21493,7 +22823,7 @@
       </w:pPr>
     </w:lvl>
   </w:abstractNum>
-  <w:abstractNum w:abstractNumId="24" w15:restartNumberingAfterBreak="0">
+  <w:abstractNum w:abstractNumId="30" w15:restartNumberingAfterBreak="0">
     <w:nsid w:val="1BE55C3F"/>
     <w:multiLevelType w:val="hybridMultilevel"/>
     <w:tmpl w:val="72441764"/>
@@ -21582,7 +22912,7 @@
       </w:pPr>
     </w:lvl>
   </w:abstractNum>
-  <w:abstractNum w:abstractNumId="25" w15:restartNumberingAfterBreak="0">
+  <w:abstractNum w:abstractNumId="31" w15:restartNumberingAfterBreak="0">
     <w:nsid w:val="1C2B6006"/>
     <w:multiLevelType w:val="hybridMultilevel"/>
     <w:tmpl w:val="AC0E38A2"/>
@@ -21671,7 +23001,7 @@
       </w:pPr>
     </w:lvl>
   </w:abstractNum>
-  <w:abstractNum w:abstractNumId="26" w15:restartNumberingAfterBreak="0">
+  <w:abstractNum w:abstractNumId="32" w15:restartNumberingAfterBreak="0">
     <w:nsid w:val="1D7C58D3"/>
     <w:multiLevelType w:val="multilevel"/>
     <w:tmpl w:val="EEBE7DDC"/>
@@ -21792,7 +23122,128 @@
       </w:rPr>
     </w:lvl>
   </w:abstractNum>
-  <w:abstractNum w:abstractNumId="27" w15:restartNumberingAfterBreak="0">
+  <w:abstractNum w:abstractNumId="33" w15:restartNumberingAfterBreak="0">
+    <w:nsid w:val="1FAC3C33"/>
+    <w:multiLevelType w:val="multilevel"/>
+    <w:tmpl w:val="CBCAAC3A"/>
+    <w:lvl w:ilvl="0">
+      <w:start w:val="1"/>
+      <w:numFmt w:val="decimal"/>
+      <w:lvlText w:val="%1."/>
+      <w:lvlJc w:val="left"/>
+      <w:pPr>
+        <w:ind w:left="360" w:hanging="360"/>
+      </w:pPr>
+      <w:rPr>
+        <w:rFonts w:hint="default"/>
+      </w:rPr>
+    </w:lvl>
+    <w:lvl w:ilvl="1">
+      <w:start w:val="1"/>
+      <w:numFmt w:val="decimal"/>
+      <w:isLgl/>
+      <w:lvlText w:val="%1.%2."/>
+      <w:lvlJc w:val="left"/>
+      <w:pPr>
+        <w:ind w:left="720" w:hanging="720"/>
+      </w:pPr>
+      <w:rPr>
+        <w:rFonts w:hint="default"/>
+      </w:rPr>
+    </w:lvl>
+    <w:lvl w:ilvl="2">
+      <w:start w:val="1"/>
+      <w:numFmt w:val="decimal"/>
+      <w:isLgl/>
+      <w:lvlText w:val="%1.%2.%3."/>
+      <w:lvlJc w:val="left"/>
+      <w:pPr>
+        <w:ind w:left="720" w:hanging="720"/>
+      </w:pPr>
+      <w:rPr>
+        <w:rFonts w:hint="default"/>
+      </w:rPr>
+    </w:lvl>
+    <w:lvl w:ilvl="3">
+      <w:start w:val="1"/>
+      <w:numFmt w:val="decimal"/>
+      <w:isLgl/>
+      <w:lvlText w:val="%1.%2.%3.%4."/>
+      <w:lvlJc w:val="left"/>
+      <w:pPr>
+        <w:ind w:left="1080" w:hanging="1080"/>
+      </w:pPr>
+      <w:rPr>
+        <w:rFonts w:hint="default"/>
+      </w:rPr>
+    </w:lvl>
+    <w:lvl w:ilvl="4">
+      <w:start w:val="1"/>
+      <w:numFmt w:val="decimal"/>
+      <w:isLgl/>
+      <w:lvlText w:val="%1.%2.%3.%4.%5."/>
+      <w:lvlJc w:val="left"/>
+      <w:pPr>
+        <w:ind w:left="1080" w:hanging="1080"/>
+      </w:pPr>
+      <w:rPr>
+        <w:rFonts w:hint="default"/>
+      </w:rPr>
+    </w:lvl>
+    <w:lvl w:ilvl="5">
+      <w:start w:val="1"/>
+      <w:numFmt w:val="decimal"/>
+      <w:isLgl/>
+      <w:lvlText w:val="%1.%2.%3.%4.%5.%6."/>
+      <w:lvlJc w:val="left"/>
+      <w:pPr>
+        <w:ind w:left="1440" w:hanging="1440"/>
+      </w:pPr>
+      <w:rPr>
+        <w:rFonts w:hint="default"/>
+      </w:rPr>
+    </w:lvl>
+    <w:lvl w:ilvl="6">
+      <w:start w:val="1"/>
+      <w:numFmt w:val="decimal"/>
+      <w:isLgl/>
+      <w:lvlText w:val="%1.%2.%3.%4.%5.%6.%7."/>
+      <w:lvlJc w:val="left"/>
+      <w:pPr>
+        <w:ind w:left="1440" w:hanging="1440"/>
+      </w:pPr>
+      <w:rPr>
+        <w:rFonts w:hint="default"/>
+      </w:rPr>
+    </w:lvl>
+    <w:lvl w:ilvl="7">
+      <w:start w:val="1"/>
+      <w:numFmt w:val="decimal"/>
+      <w:isLgl/>
+      <w:lvlText w:val="%1.%2.%3.%4.%5.%6.%7.%8."/>
+      <w:lvlJc w:val="left"/>
+      <w:pPr>
+        <w:ind w:left="1800" w:hanging="1800"/>
+      </w:pPr>
+      <w:rPr>
+        <w:rFonts w:hint="default"/>
+      </w:rPr>
+    </w:lvl>
+    <w:lvl w:ilvl="8">
+      <w:start w:val="1"/>
+      <w:numFmt w:val="decimal"/>
+      <w:isLgl/>
+      <w:lvlText w:val="%1.%2.%3.%4.%5.%6.%7.%8.%9."/>
+      <w:lvlJc w:val="left"/>
+      <w:pPr>
+        <w:ind w:left="1800" w:hanging="1800"/>
+      </w:pPr>
+      <w:rPr>
+        <w:rFonts w:hint="default"/>
+      </w:rPr>
+    </w:lvl>
+  </w:abstractNum>
+  <w:abstractNum w:abstractNumId="34" w15:restartNumberingAfterBreak="0">
     <w:nsid w:val="20075F20"/>
     <w:multiLevelType w:val="hybridMultilevel"/>
     <w:tmpl w:val="B1E07A0C"/>
@@ -21881,7 +23332,7 @@
       </w:pPr>
     </w:lvl>
   </w:abstractNum>
-  <w:abstractNum w:abstractNumId="28" w15:restartNumberingAfterBreak="0">
+  <w:abstractNum w:abstractNumId="35" w15:restartNumberingAfterBreak="0">
     <w:nsid w:val="22AA13C6"/>
     <w:multiLevelType w:val="multilevel"/>
     <w:tmpl w:val="745ECD42"/>
@@ -22002,7 +23453,7 @@
       </w:rPr>
     </w:lvl>
   </w:abstractNum>
-  <w:abstractNum w:abstractNumId="29" w15:restartNumberingAfterBreak="0">
+  <w:abstractNum w:abstractNumId="36" w15:restartNumberingAfterBreak="0">
     <w:nsid w:val="233909DF"/>
     <w:multiLevelType w:val="multilevel"/>
     <w:tmpl w:val="34BEE6E2"/>
@@ -22123,7 +23574,7 @@
       </w:rPr>
     </w:lvl>
   </w:abstractNum>
-  <w:abstractNum w:abstractNumId="30" w15:restartNumberingAfterBreak="0">
+  <w:abstractNum w:abstractNumId="37" w15:restartNumberingAfterBreak="0">
     <w:nsid w:val="23FC26F3"/>
     <w:multiLevelType w:val="hybridMultilevel"/>
     <w:tmpl w:val="AF56ECCE"/>
@@ -22212,7 +23663,7 @@
       </w:pPr>
     </w:lvl>
   </w:abstractNum>
-  <w:abstractNum w:abstractNumId="31" w15:restartNumberingAfterBreak="0">
+  <w:abstractNum w:abstractNumId="38" w15:restartNumberingAfterBreak="0">
     <w:nsid w:val="2540471F"/>
     <w:multiLevelType w:val="multilevel"/>
     <w:tmpl w:val="E8802498"/>
@@ -22333,7 +23784,7 @@
       </w:rPr>
     </w:lvl>
   </w:abstractNum>
-  <w:abstractNum w:abstractNumId="32" w15:restartNumberingAfterBreak="0">
+  <w:abstractNum w:abstractNumId="39" w15:restartNumberingAfterBreak="0">
     <w:nsid w:val="25F73D9A"/>
     <w:multiLevelType w:val="hybridMultilevel"/>
     <w:tmpl w:val="CE8EA89C"/>
@@ -22422,7 +23873,7 @@
       </w:pPr>
     </w:lvl>
   </w:abstractNum>
-  <w:abstractNum w:abstractNumId="33" w15:restartNumberingAfterBreak="0">
+  <w:abstractNum w:abstractNumId="40" w15:restartNumberingAfterBreak="0">
     <w:nsid w:val="260135F4"/>
     <w:multiLevelType w:val="hybridMultilevel"/>
     <w:tmpl w:val="6286247E"/>
@@ -22511,7 +23962,7 @@
       </w:pPr>
     </w:lvl>
   </w:abstractNum>
-  <w:abstractNum w:abstractNumId="34" w15:restartNumberingAfterBreak="0">
+  <w:abstractNum w:abstractNumId="41" w15:restartNumberingAfterBreak="0">
     <w:nsid w:val="26151BAF"/>
     <w:multiLevelType w:val="hybridMultilevel"/>
     <w:tmpl w:val="B7BC51D4"/>
@@ -22600,7 +24051,7 @@
       </w:pPr>
     </w:lvl>
   </w:abstractNum>
-  <w:abstractNum w:abstractNumId="35" w15:restartNumberingAfterBreak="0">
+  <w:abstractNum w:abstractNumId="42" w15:restartNumberingAfterBreak="0">
     <w:nsid w:val="269859E3"/>
     <w:multiLevelType w:val="hybridMultilevel"/>
     <w:tmpl w:val="6D26E1E8"/>
@@ -22689,7 +24140,7 @@
       </w:pPr>
     </w:lvl>
   </w:abstractNum>
-  <w:abstractNum w:abstractNumId="36" w15:restartNumberingAfterBreak="0">
+  <w:abstractNum w:abstractNumId="43" w15:restartNumberingAfterBreak="0">
     <w:nsid w:val="27D97AC1"/>
     <w:multiLevelType w:val="hybridMultilevel"/>
     <w:tmpl w:val="893068EA"/>
@@ -22778,7 +24229,7 @@
       </w:pPr>
     </w:lvl>
   </w:abstractNum>
-  <w:abstractNum w:abstractNumId="37" w15:restartNumberingAfterBreak="0">
+  <w:abstractNum w:abstractNumId="44" w15:restartNumberingAfterBreak="0">
     <w:nsid w:val="29530685"/>
     <w:multiLevelType w:val="hybridMultilevel"/>
     <w:tmpl w:val="742C50BE"/>
@@ -22867,7 +24318,7 @@
       </w:pPr>
     </w:lvl>
   </w:abstractNum>
-  <w:abstractNum w:abstractNumId="38" w15:restartNumberingAfterBreak="0">
+  <w:abstractNum w:abstractNumId="45" w15:restartNumberingAfterBreak="0">
     <w:nsid w:val="29A42FA5"/>
     <w:multiLevelType w:val="multilevel"/>
     <w:tmpl w:val="5F000C20"/>
@@ -22988,7 +24439,7 @@
       </w:rPr>
     </w:lvl>
   </w:abstractNum>
-  <w:abstractNum w:abstractNumId="39" w15:restartNumberingAfterBreak="0">
+  <w:abstractNum w:abstractNumId="46" w15:restartNumberingAfterBreak="0">
     <w:nsid w:val="2A76214B"/>
     <w:multiLevelType w:val="multilevel"/>
     <w:tmpl w:val="0698320A"/>
@@ -23109,7 +24560,7 @@
       </w:rPr>
     </w:lvl>
   </w:abstractNum>
-  <w:abstractNum w:abstractNumId="40" w15:restartNumberingAfterBreak="0">
+  <w:abstractNum w:abstractNumId="47" w15:restartNumberingAfterBreak="0">
     <w:nsid w:val="2AC037E2"/>
     <w:multiLevelType w:val="hybridMultilevel"/>
     <w:tmpl w:val="6BDE9C9E"/>
@@ -23198,7 +24649,7 @@
       </w:pPr>
     </w:lvl>
   </w:abstractNum>
-  <w:abstractNum w:abstractNumId="41" w15:restartNumberingAfterBreak="0">
+  <w:abstractNum w:abstractNumId="48" w15:restartNumberingAfterBreak="0">
     <w:nsid w:val="2B4C32E9"/>
     <w:multiLevelType w:val="hybridMultilevel"/>
     <w:tmpl w:val="5F688AFE"/>
@@ -23287,7 +24738,7 @@
       </w:pPr>
     </w:lvl>
   </w:abstractNum>
-  <w:abstractNum w:abstractNumId="42" w15:restartNumberingAfterBreak="0">
+  <w:abstractNum w:abstractNumId="49" w15:restartNumberingAfterBreak="0">
     <w:nsid w:val="2E1C1EC0"/>
     <w:multiLevelType w:val="multilevel"/>
     <w:tmpl w:val="DBB2E624"/>
@@ -23400,7 +24851,7 @@
       </w:rPr>
     </w:lvl>
   </w:abstractNum>
-  <w:abstractNum w:abstractNumId="43" w15:restartNumberingAfterBreak="0">
+  <w:abstractNum w:abstractNumId="50" w15:restartNumberingAfterBreak="0">
     <w:nsid w:val="336D1DBF"/>
     <w:multiLevelType w:val="multilevel"/>
     <w:tmpl w:val="29E4606A"/>
@@ -23521,7 +24972,7 @@
       </w:rPr>
     </w:lvl>
   </w:abstractNum>
-  <w:abstractNum w:abstractNumId="44" w15:restartNumberingAfterBreak="0">
+  <w:abstractNum w:abstractNumId="51" w15:restartNumberingAfterBreak="0">
     <w:nsid w:val="33BD1BEB"/>
     <w:multiLevelType w:val="hybridMultilevel"/>
     <w:tmpl w:val="C802A852"/>
@@ -23610,7 +25061,7 @@
       </w:pPr>
     </w:lvl>
   </w:abstractNum>
-  <w:abstractNum w:abstractNumId="45" w15:restartNumberingAfterBreak="0">
+  <w:abstractNum w:abstractNumId="52" w15:restartNumberingAfterBreak="0">
     <w:nsid w:val="34055420"/>
     <w:multiLevelType w:val="multilevel"/>
     <w:tmpl w:val="3210EF02"/>
@@ -23723,7 +25174,7 @@
       </w:rPr>
     </w:lvl>
   </w:abstractNum>
-  <w:abstractNum w:abstractNumId="46" w15:restartNumberingAfterBreak="0">
+  <w:abstractNum w:abstractNumId="53" w15:restartNumberingAfterBreak="0">
     <w:nsid w:val="34972FF8"/>
     <w:multiLevelType w:val="multilevel"/>
     <w:tmpl w:val="D910E2EE"/>
@@ -23844,7 +25295,7 @@
       </w:rPr>
     </w:lvl>
   </w:abstractNum>
-  <w:abstractNum w:abstractNumId="47" w15:restartNumberingAfterBreak="0">
+  <w:abstractNum w:abstractNumId="54" w15:restartNumberingAfterBreak="0">
     <w:nsid w:val="36214029"/>
     <w:multiLevelType w:val="hybridMultilevel"/>
     <w:tmpl w:val="375AFEB4"/>
@@ -23933,7 +25384,7 @@
       </w:pPr>
     </w:lvl>
   </w:abstractNum>
-  <w:abstractNum w:abstractNumId="48" w15:restartNumberingAfterBreak="0">
+  <w:abstractNum w:abstractNumId="55" w15:restartNumberingAfterBreak="0">
     <w:nsid w:val="37811756"/>
     <w:multiLevelType w:val="multilevel"/>
     <w:tmpl w:val="DBE6ABF6"/>
@@ -24054,7 +25505,7 @@
       </w:rPr>
     </w:lvl>
   </w:abstractNum>
-  <w:abstractNum w:abstractNumId="49" w15:restartNumberingAfterBreak="0">
+  <w:abstractNum w:abstractNumId="56" w15:restartNumberingAfterBreak="0">
     <w:nsid w:val="386F4701"/>
     <w:multiLevelType w:val="multilevel"/>
     <w:tmpl w:val="47FC1D5E"/>
@@ -24167,7 +25618,120 @@
       </w:rPr>
     </w:lvl>
   </w:abstractNum>
-  <w:abstractNum w:abstractNumId="50" w15:restartNumberingAfterBreak="0">
+  <w:abstractNum w:abstractNumId="57" w15:restartNumberingAfterBreak="0">
+    <w:nsid w:val="38D73D20"/>
+    <w:multiLevelType w:val="multilevel"/>
+    <w:tmpl w:val="6040CFD4"/>
+    <w:lvl w:ilvl="0">
+      <w:start w:val="1"/>
+      <w:numFmt w:val="decimal"/>
+      <w:lvlText w:val="%1."/>
+      <w:lvlJc w:val="left"/>
+      <w:pPr>
+        <w:ind w:left="360" w:hanging="360"/>
+      </w:pPr>
+      <w:rPr>
+        <w:rFonts w:hint="default"/>
+      </w:rPr>
+    </w:lvl>
+    <w:lvl w:ilvl="1">
+      <w:start w:val="1"/>
+      <w:numFmt w:val="decimal"/>
+      <w:lvlText w:val="%1.%2."/>
+      <w:lvlJc w:val="left"/>
+      <w:pPr>
+        <w:ind w:left="720" w:hanging="720"/>
+      </w:pPr>
+      <w:rPr>
+        <w:rFonts w:hint="default"/>
+      </w:rPr>
+    </w:lvl>
+    <w:lvl w:ilvl="2">
+      <w:start w:val="1"/>
+      <w:numFmt w:val="decimal"/>
+      <w:lvlText w:val="%1.%2.%3."/>
+      <w:lvlJc w:val="left"/>
+      <w:pPr>
+        <w:ind w:left="720" w:hanging="720"/>
+      </w:pPr>
+      <w:rPr>
+        <w:rFonts w:hint="default"/>
+      </w:rPr>
+    </w:lvl>
+    <w:lvl w:ilvl="3">
+      <w:start w:val="1"/>
+      <w:numFmt w:val="decimal"/>
+      <w:lvlText w:val="%1.%2.%3.%4."/>
+      <w:lvlJc w:val="left"/>
+      <w:pPr>
+        <w:ind w:left="1080" w:hanging="1080"/>
+      </w:pPr>
+      <w:rPr>
+        <w:rFonts w:hint="default"/>
+      </w:rPr>
+    </w:lvl>
+    <w:lvl w:ilvl="4">
+      <w:start w:val="1"/>
+      <w:numFmt w:val="decimal"/>
+      <w:lvlText w:val="%1.%2.%3.%4.%5."/>
+      <w:lvlJc w:val="left"/>
+      <w:pPr>
+        <w:ind w:left="1080" w:hanging="1080"/>
+      </w:pPr>
+      <w:rPr>
+        <w:rFonts w:hint="default"/>
+      </w:rPr>
+    </w:lvl>
+    <w:lvl w:ilvl="5">
+      <w:start w:val="1"/>
+      <w:numFmt w:val="decimal"/>
+      <w:lvlText w:val="%1.%2.%3.%4.%5.%6."/>
+      <w:lvlJc w:val="left"/>
+      <w:pPr>
+        <w:ind w:left="1440" w:hanging="1440"/>
+      </w:pPr>
+      <w:rPr>
+        <w:rFonts w:hint="default"/>
+      </w:rPr>
+    </w:lvl>
+    <w:lvl w:ilvl="6">
+      <w:start w:val="1"/>
+      <w:numFmt w:val="decimal"/>
+      <w:lvlText w:val="%1.%2.%3.%4.%5.%6.%7."/>
+      <w:lvlJc w:val="left"/>
+      <w:pPr>
+        <w:ind w:left="1440" w:hanging="1440"/>
+      </w:pPr>
+      <w:rPr>
+        <w:rFonts w:hint="default"/>
+      </w:rPr>
+    </w:lvl>
+    <w:lvl w:ilvl="7">
+      <w:start w:val="1"/>
+      <w:numFmt w:val="decimal"/>
+      <w:lvlText w:val="%1.%2.%3.%4.%5.%6.%7.%8."/>
+      <w:lvlJc w:val="left"/>
+      <w:pPr>
+        <w:ind w:left="1800" w:hanging="1800"/>
+      </w:pPr>
+      <w:rPr>
+        <w:rFonts w:hint="default"/>
+      </w:rPr>
+    </w:lvl>
+    <w:lvl w:ilvl="8">
+      <w:start w:val="1"/>
+      <w:numFmt w:val="decimal"/>
+      <w:lvlText w:val="%1.%2.%3.%4.%5.%6.%7.%8.%9."/>
+      <w:lvlJc w:val="left"/>
+      <w:pPr>
+        <w:ind w:left="1800" w:hanging="1800"/>
+      </w:pPr>
+      <w:rPr>
+        <w:rFonts w:hint="default"/>
+      </w:rPr>
+    </w:lvl>
+  </w:abstractNum>
+  <w:abstractNum w:abstractNumId="58" w15:restartNumberingAfterBreak="0">
     <w:nsid w:val="39A3584E"/>
     <w:multiLevelType w:val="hybridMultilevel"/>
     <w:tmpl w:val="ED8C97AA"/>
@@ -24256,7 +25820,7 @@
       </w:pPr>
     </w:lvl>
   </w:abstractNum>
-  <w:abstractNum w:abstractNumId="51" w15:restartNumberingAfterBreak="0">
+  <w:abstractNum w:abstractNumId="59" w15:restartNumberingAfterBreak="0">
     <w:nsid w:val="3A935D49"/>
     <w:multiLevelType w:val="hybridMultilevel"/>
     <w:tmpl w:val="5028A270"/>
@@ -24345,7 +25909,7 @@
       </w:pPr>
     </w:lvl>
   </w:abstractNum>
-  <w:abstractNum w:abstractNumId="52" w15:restartNumberingAfterBreak="0">
+  <w:abstractNum w:abstractNumId="60" w15:restartNumberingAfterBreak="0">
     <w:nsid w:val="3E895F25"/>
     <w:multiLevelType w:val="hybridMultilevel"/>
     <w:tmpl w:val="5B2AE07A"/>
@@ -24434,7 +25998,7 @@
       </w:pPr>
     </w:lvl>
   </w:abstractNum>
-  <w:abstractNum w:abstractNumId="53" w15:restartNumberingAfterBreak="0">
+  <w:abstractNum w:abstractNumId="61" w15:restartNumberingAfterBreak="0">
     <w:nsid w:val="3F0552E3"/>
     <w:multiLevelType w:val="multilevel"/>
     <w:tmpl w:val="0816ACF0"/>
@@ -24554,7 +26118,7 @@
       </w:rPr>
     </w:lvl>
   </w:abstractNum>
-  <w:abstractNum w:abstractNumId="54" w15:restartNumberingAfterBreak="0">
+  <w:abstractNum w:abstractNumId="62" w15:restartNumberingAfterBreak="0">
     <w:nsid w:val="414F3543"/>
     <w:multiLevelType w:val="hybridMultilevel"/>
     <w:tmpl w:val="D5B8761A"/>
@@ -24643,7 +26207,7 @@
       </w:pPr>
     </w:lvl>
   </w:abstractNum>
-  <w:abstractNum w:abstractNumId="55" w15:restartNumberingAfterBreak="0">
+  <w:abstractNum w:abstractNumId="63" w15:restartNumberingAfterBreak="0">
     <w:nsid w:val="423B0473"/>
     <w:multiLevelType w:val="hybridMultilevel"/>
     <w:tmpl w:val="9C32CD92"/>
@@ -24732,7 +26296,7 @@
       </w:pPr>
     </w:lvl>
   </w:abstractNum>
-  <w:abstractNum w:abstractNumId="56" w15:restartNumberingAfterBreak="0">
+  <w:abstractNum w:abstractNumId="64" w15:restartNumberingAfterBreak="0">
     <w:nsid w:val="428D6784"/>
     <w:multiLevelType w:val="multilevel"/>
     <w:tmpl w:val="4EC2D59A"/>
@@ -24853,7 +26417,7 @@
       </w:rPr>
     </w:lvl>
   </w:abstractNum>
-  <w:abstractNum w:abstractNumId="57" w15:restartNumberingAfterBreak="0">
+  <w:abstractNum w:abstractNumId="65" w15:restartNumberingAfterBreak="0">
     <w:nsid w:val="43845E1D"/>
     <w:multiLevelType w:val="hybridMultilevel"/>
     <w:tmpl w:val="A0DA6108"/>
@@ -24942,7 +26506,7 @@
       </w:pPr>
     </w:lvl>
   </w:abstractNum>
-  <w:abstractNum w:abstractNumId="58" w15:restartNumberingAfterBreak="0">
+  <w:abstractNum w:abstractNumId="66" w15:restartNumberingAfterBreak="0">
     <w:nsid w:val="442D3644"/>
     <w:multiLevelType w:val="hybridMultilevel"/>
     <w:tmpl w:val="9FFE6590"/>
@@ -25031,7 +26595,7 @@
       </w:pPr>
     </w:lvl>
   </w:abstractNum>
-  <w:abstractNum w:abstractNumId="59" w15:restartNumberingAfterBreak="0">
+  <w:abstractNum w:abstractNumId="67" w15:restartNumberingAfterBreak="0">
     <w:nsid w:val="44BD3AD5"/>
     <w:multiLevelType w:val="hybridMultilevel"/>
     <w:tmpl w:val="8A64C6F8"/>
@@ -25120,7 +26684,7 @@
       </w:pPr>
     </w:lvl>
   </w:abstractNum>
-  <w:abstractNum w:abstractNumId="60" w15:restartNumberingAfterBreak="0">
+  <w:abstractNum w:abstractNumId="68" w15:restartNumberingAfterBreak="0">
     <w:nsid w:val="49B91537"/>
     <w:multiLevelType w:val="hybridMultilevel"/>
     <w:tmpl w:val="BB3EEEF8"/>
@@ -25209,7 +26773,7 @@
       </w:pPr>
     </w:lvl>
   </w:abstractNum>
-  <w:abstractNum w:abstractNumId="61" w15:restartNumberingAfterBreak="0">
+  <w:abstractNum w:abstractNumId="69" w15:restartNumberingAfterBreak="0">
     <w:nsid w:val="4A02733A"/>
     <w:multiLevelType w:val="hybridMultilevel"/>
     <w:tmpl w:val="BAF49C94"/>
@@ -25298,7 +26862,96 @@
       </w:pPr>
     </w:lvl>
   </w:abstractNum>
-  <w:abstractNum w:abstractNumId="62" w15:restartNumberingAfterBreak="0">
+  <w:abstractNum w:abstractNumId="70" w15:restartNumberingAfterBreak="0">
+    <w:nsid w:val="4A530AE3"/>
+    <w:multiLevelType w:val="hybridMultilevel"/>
+    <w:tmpl w:val="16FADA6E"/>
+    <w:lvl w:ilvl="0" w:tplc="080A000F">
+      <w:start w:val="1"/>
+      <w:numFmt w:val="decimal"/>
+      <w:lvlText w:val="%1."/>
+      <w:lvlJc w:val="left"/>
+      <w:pPr>
+        <w:ind w:left="360" w:hanging="360"/>
+      </w:pPr>
+      <w:rPr>
+        <w:rFonts w:hint="default"/>
+      </w:rPr>
+    </w:lvl>
+    <w:lvl w:ilvl="1" w:tplc="080A0019" w:tentative="1">
+      <w:start w:val="1"/>
+      <w:numFmt w:val="lowerLetter"/>
+      <w:lvlText w:val="%2."/>
+      <w:lvlJc w:val="left"/>
+      <w:pPr>
+        <w:ind w:left="1080" w:hanging="360"/>
+      </w:pPr>
+    </w:lvl>
+    <w:lvl w:ilvl="2" w:tplc="080A001B" w:tentative="1">
+      <w:start w:val="1"/>
+      <w:numFmt w:val="lowerRoman"/>
+      <w:lvlText w:val="%3."/>
+      <w:lvlJc w:val="right"/>
+      <w:pPr>
+        <w:ind w:left="1800" w:hanging="180"/>
+      </w:pPr>
+    </w:lvl>
+    <w:lvl w:ilvl="3" w:tplc="080A000F" w:tentative="1">
+      <w:start w:val="1"/>
+      <w:numFmt w:val="decimal"/>
+      <w:lvlText w:val="%4."/>
+      <w:lvlJc w:val="left"/>
+      <w:pPr>
+        <w:ind w:left="2520" w:hanging="360"/>
+      </w:pPr>
+    </w:lvl>
+    <w:lvl w:ilvl="4" w:tplc="080A0019" w:tentative="1">
+      <w:start w:val="1"/>
+      <w:numFmt w:val="lowerLetter"/>
+      <w:lvlText w:val="%5."/>
+      <w:lvlJc w:val="left"/>
+      <w:pPr>
+        <w:ind w:left="3240" w:hanging="360"/>
+      </w:pPr>
+    </w:lvl>
+    <w:lvl w:ilvl="5" w:tplc="080A001B" w:tentative="1">
+      <w:start w:val="1"/>
+      <w:numFmt w:val="lowerRoman"/>
+      <w:lvlText w:val="%6."/>
+      <w:lvlJc w:val="right"/>
+      <w:pPr>
+        <w:ind w:left="3960" w:hanging="180"/>
+      </w:pPr>
+    </w:lvl>
+    <w:lvl w:ilvl="6" w:tplc="080A000F" w:tentative="1">
+      <w:start w:val="1"/>
+      <w:numFmt w:val="decimal"/>
+      <w:lvlText w:val="%7."/>
+      <w:lvlJc w:val="left"/>
+      <w:pPr>
+        <w:ind w:left="4680" w:hanging="360"/>
+      </w:pPr>
+    </w:lvl>
+    <w:lvl w:ilvl="7" w:tplc="080A0019" w:tentative="1">
+      <w:start w:val="1"/>
+      <w:numFmt w:val="lowerLetter"/>
+      <w:lvlText w:val="%8."/>
+      <w:lvlJc w:val="left"/>
+      <w:pPr>
+        <w:ind w:left="5400" w:hanging="360"/>
+      </w:pPr>
+    </w:lvl>
+    <w:lvl w:ilvl="8" w:tplc="080A001B" w:tentative="1">
+      <w:start w:val="1"/>
+      <w:numFmt w:val="lowerRoman"/>
+      <w:lvlText w:val="%9."/>
+      <w:lvlJc w:val="right"/>
+      <w:pPr>
+        <w:ind w:left="6120" w:hanging="180"/>
+      </w:pPr>
+    </w:lvl>
+  </w:abstractNum>
+  <w:abstractNum w:abstractNumId="71" w15:restartNumberingAfterBreak="0">
     <w:nsid w:val="4CFF1465"/>
     <w:multiLevelType w:val="multilevel"/>
     <w:tmpl w:val="3A78661C"/>
@@ -25419,7 +27072,7 @@
       </w:rPr>
     </w:lvl>
   </w:abstractNum>
-  <w:abstractNum w:abstractNumId="63" w15:restartNumberingAfterBreak="0">
+  <w:abstractNum w:abstractNumId="72" w15:restartNumberingAfterBreak="0">
     <w:nsid w:val="4DD47E8E"/>
     <w:multiLevelType w:val="hybridMultilevel"/>
     <w:tmpl w:val="4842968A"/>
@@ -25508,7 +27161,7 @@
       </w:pPr>
     </w:lvl>
   </w:abstractNum>
-  <w:abstractNum w:abstractNumId="64" w15:restartNumberingAfterBreak="0">
+  <w:abstractNum w:abstractNumId="73" w15:restartNumberingAfterBreak="0">
     <w:nsid w:val="4DF33409"/>
     <w:multiLevelType w:val="hybridMultilevel"/>
     <w:tmpl w:val="CFF6B608"/>
@@ -25597,7 +27250,7 @@
       </w:pPr>
     </w:lvl>
   </w:abstractNum>
-  <w:abstractNum w:abstractNumId="65" w15:restartNumberingAfterBreak="0">
+  <w:abstractNum w:abstractNumId="74" w15:restartNumberingAfterBreak="0">
     <w:nsid w:val="4F5E124E"/>
     <w:multiLevelType w:val="multilevel"/>
     <w:tmpl w:val="BBCE5506"/>
@@ -25710,7 +27363,7 @@
       </w:rPr>
     </w:lvl>
   </w:abstractNum>
-  <w:abstractNum w:abstractNumId="66" w15:restartNumberingAfterBreak="0">
+  <w:abstractNum w:abstractNumId="75" w15:restartNumberingAfterBreak="0">
     <w:nsid w:val="51294CC7"/>
     <w:multiLevelType w:val="hybridMultilevel"/>
     <w:tmpl w:val="48EE3444"/>
@@ -25799,7 +27452,7 @@
       </w:pPr>
     </w:lvl>
   </w:abstractNum>
-  <w:abstractNum w:abstractNumId="67" w15:restartNumberingAfterBreak="0">
+  <w:abstractNum w:abstractNumId="76" w15:restartNumberingAfterBreak="0">
     <w:nsid w:val="51B608AB"/>
     <w:multiLevelType w:val="hybridMultilevel"/>
     <w:tmpl w:val="48122AC2"/>
@@ -25888,7 +27541,7 @@
       </w:pPr>
     </w:lvl>
   </w:abstractNum>
-  <w:abstractNum w:abstractNumId="68" w15:restartNumberingAfterBreak="0">
+  <w:abstractNum w:abstractNumId="77" w15:restartNumberingAfterBreak="0">
     <w:nsid w:val="51F27D3B"/>
     <w:multiLevelType w:val="multilevel"/>
     <w:tmpl w:val="CDACDA18"/>
@@ -26009,7 +27662,96 @@
       </w:rPr>
     </w:lvl>
   </w:abstractNum>
-  <w:abstractNum w:abstractNumId="69" w15:restartNumberingAfterBreak="0">
+  <w:abstractNum w:abstractNumId="78" w15:restartNumberingAfterBreak="0">
+    <w:nsid w:val="53012647"/>
+    <w:multiLevelType w:val="hybridMultilevel"/>
+    <w:tmpl w:val="E1E83A00"/>
+    <w:lvl w:ilvl="0" w:tplc="080A000F">
+      <w:start w:val="1"/>
+      <w:numFmt w:val="decimal"/>
+      <w:lvlText w:val="%1."/>
+      <w:lvlJc w:val="left"/>
+      <w:pPr>
+        <w:ind w:left="360" w:hanging="360"/>
+      </w:pPr>
+      <w:rPr>
+        <w:rFonts w:hint="default"/>
+      </w:rPr>
+    </w:lvl>
+    <w:lvl w:ilvl="1" w:tplc="080A0019" w:tentative="1">
+      <w:start w:val="1"/>
+      <w:numFmt w:val="lowerLetter"/>
+      <w:lvlText w:val="%2."/>
+      <w:lvlJc w:val="left"/>
+      <w:pPr>
+        <w:ind w:left="1080" w:hanging="360"/>
+      </w:pPr>
+    </w:lvl>
+    <w:lvl w:ilvl="2" w:tplc="080A001B" w:tentative="1">
+      <w:start w:val="1"/>
+      <w:numFmt w:val="lowerRoman"/>
+      <w:lvlText w:val="%3."/>
+      <w:lvlJc w:val="right"/>
+      <w:pPr>
+        <w:ind w:left="1800" w:hanging="180"/>
+      </w:pPr>
+    </w:lvl>
+    <w:lvl w:ilvl="3" w:tplc="080A000F" w:tentative="1">
+      <w:start w:val="1"/>
+      <w:numFmt w:val="decimal"/>
+      <w:lvlText w:val="%4."/>
+      <w:lvlJc w:val="left"/>
+      <w:pPr>
+        <w:ind w:left="2520" w:hanging="360"/>
+      </w:pPr>
+    </w:lvl>
+    <w:lvl w:ilvl="4" w:tplc="080A0019" w:tentative="1">
+      <w:start w:val="1"/>
+      <w:numFmt w:val="lowerLetter"/>
+      <w:lvlText w:val="%5."/>
+      <w:lvlJc w:val="left"/>
+      <w:pPr>
+        <w:ind w:left="3240" w:hanging="360"/>
+      </w:pPr>
+    </w:lvl>
+    <w:lvl w:ilvl="5" w:tplc="080A001B" w:tentative="1">
+      <w:start w:val="1"/>
+      <w:numFmt w:val="lowerRoman"/>
+      <w:lvlText w:val="%6."/>
+      <w:lvlJc w:val="right"/>
+      <w:pPr>
+        <w:ind w:left="3960" w:hanging="180"/>
+      </w:pPr>
+    </w:lvl>
+    <w:lvl w:ilvl="6" w:tplc="080A000F" w:tentative="1">
+      <w:start w:val="1"/>
+      <w:numFmt w:val="decimal"/>
+      <w:lvlText w:val="%7."/>
+      <w:lvlJc w:val="left"/>
+      <w:pPr>
+        <w:ind w:left="4680" w:hanging="360"/>
+      </w:pPr>
+    </w:lvl>
+    <w:lvl w:ilvl="7" w:tplc="080A0019" w:tentative="1">
+      <w:start w:val="1"/>
+      <w:numFmt w:val="lowerLetter"/>
+      <w:lvlText w:val="%8."/>
+      <w:lvlJc w:val="left"/>
+      <w:pPr>
+        <w:ind w:left="5400" w:hanging="360"/>
+      </w:pPr>
+    </w:lvl>
+    <w:lvl w:ilvl="8" w:tplc="080A001B" w:tentative="1">
+      <w:start w:val="1"/>
+      <w:numFmt w:val="lowerRoman"/>
+      <w:lvlText w:val="%9."/>
+      <w:lvlJc w:val="right"/>
+      <w:pPr>
+        <w:ind w:left="6120" w:hanging="180"/>
+      </w:pPr>
+    </w:lvl>
+  </w:abstractNum>
+  <w:abstractNum w:abstractNumId="79" w15:restartNumberingAfterBreak="0">
     <w:nsid w:val="539C4E5D"/>
     <w:multiLevelType w:val="hybridMultilevel"/>
     <w:tmpl w:val="C48E10BC"/>
@@ -26098,7 +27840,7 @@
       </w:pPr>
     </w:lvl>
   </w:abstractNum>
-  <w:abstractNum w:abstractNumId="70" w15:restartNumberingAfterBreak="0">
+  <w:abstractNum w:abstractNumId="80" w15:restartNumberingAfterBreak="0">
     <w:nsid w:val="53A3524C"/>
     <w:multiLevelType w:val="hybridMultilevel"/>
     <w:tmpl w:val="8938C670"/>
@@ -26187,7 +27929,7 @@
       </w:pPr>
     </w:lvl>
   </w:abstractNum>
-  <w:abstractNum w:abstractNumId="71" w15:restartNumberingAfterBreak="0">
+  <w:abstractNum w:abstractNumId="81" w15:restartNumberingAfterBreak="0">
     <w:nsid w:val="540E5265"/>
     <w:multiLevelType w:val="hybridMultilevel"/>
     <w:tmpl w:val="C652C6D0"/>
@@ -26276,7 +28018,7 @@
       </w:pPr>
     </w:lvl>
   </w:abstractNum>
-  <w:abstractNum w:abstractNumId="72" w15:restartNumberingAfterBreak="0">
+  <w:abstractNum w:abstractNumId="82" w15:restartNumberingAfterBreak="0">
     <w:nsid w:val="56250CB2"/>
     <w:multiLevelType w:val="multilevel"/>
     <w:tmpl w:val="97181374"/>
@@ -26389,7 +28131,7 @@
       </w:rPr>
     </w:lvl>
   </w:abstractNum>
-  <w:abstractNum w:abstractNumId="73" w15:restartNumberingAfterBreak="0">
+  <w:abstractNum w:abstractNumId="83" w15:restartNumberingAfterBreak="0">
     <w:nsid w:val="57616BF5"/>
     <w:multiLevelType w:val="hybridMultilevel"/>
     <w:tmpl w:val="B556297C"/>
@@ -26478,7 +28220,7 @@
       </w:pPr>
     </w:lvl>
   </w:abstractNum>
-  <w:abstractNum w:abstractNumId="74" w15:restartNumberingAfterBreak="0">
+  <w:abstractNum w:abstractNumId="84" w15:restartNumberingAfterBreak="0">
     <w:nsid w:val="5801679E"/>
     <w:multiLevelType w:val="hybridMultilevel"/>
     <w:tmpl w:val="2BA0E3FA"/>
@@ -26567,7 +28309,7 @@
       </w:pPr>
     </w:lvl>
   </w:abstractNum>
-  <w:abstractNum w:abstractNumId="75" w15:restartNumberingAfterBreak="0">
+  <w:abstractNum w:abstractNumId="85" w15:restartNumberingAfterBreak="0">
     <w:nsid w:val="582C5C8E"/>
     <w:multiLevelType w:val="multilevel"/>
     <w:tmpl w:val="E25EB244"/>
@@ -26680,7 +28422,7 @@
       </w:rPr>
     </w:lvl>
   </w:abstractNum>
-  <w:abstractNum w:abstractNumId="76" w15:restartNumberingAfterBreak="0">
+  <w:abstractNum w:abstractNumId="86" w15:restartNumberingAfterBreak="0">
     <w:nsid w:val="593A5836"/>
     <w:multiLevelType w:val="hybridMultilevel"/>
     <w:tmpl w:val="80EA1C04"/>
@@ -26769,7 +28511,7 @@
       </w:pPr>
     </w:lvl>
   </w:abstractNum>
-  <w:abstractNum w:abstractNumId="77" w15:restartNumberingAfterBreak="0">
+  <w:abstractNum w:abstractNumId="87" w15:restartNumberingAfterBreak="0">
     <w:nsid w:val="5A2753EB"/>
     <w:multiLevelType w:val="hybridMultilevel"/>
     <w:tmpl w:val="C0086DC6"/>
@@ -26858,7 +28600,7 @@
       </w:pPr>
     </w:lvl>
   </w:abstractNum>
-  <w:abstractNum w:abstractNumId="78" w15:restartNumberingAfterBreak="0">
+  <w:abstractNum w:abstractNumId="88" w15:restartNumberingAfterBreak="0">
     <w:nsid w:val="5A535F79"/>
     <w:multiLevelType w:val="multilevel"/>
     <w:tmpl w:val="78A0188A"/>
@@ -26979,7 +28721,7 @@
       </w:rPr>
     </w:lvl>
   </w:abstractNum>
-  <w:abstractNum w:abstractNumId="79" w15:restartNumberingAfterBreak="0">
+  <w:abstractNum w:abstractNumId="89" w15:restartNumberingAfterBreak="0">
     <w:nsid w:val="5B2E4AA0"/>
     <w:multiLevelType w:val="hybridMultilevel"/>
     <w:tmpl w:val="258E1A94"/>
@@ -27068,7 +28810,7 @@
       </w:pPr>
     </w:lvl>
   </w:abstractNum>
-  <w:abstractNum w:abstractNumId="80" w15:restartNumberingAfterBreak="0">
+  <w:abstractNum w:abstractNumId="90" w15:restartNumberingAfterBreak="0">
     <w:nsid w:val="5C6B39FB"/>
     <w:multiLevelType w:val="hybridMultilevel"/>
     <w:tmpl w:val="5BA2F24A"/>
@@ -27157,7 +28899,7 @@
       </w:pPr>
     </w:lvl>
   </w:abstractNum>
-  <w:abstractNum w:abstractNumId="81" w15:restartNumberingAfterBreak="0">
+  <w:abstractNum w:abstractNumId="91" w15:restartNumberingAfterBreak="0">
     <w:nsid w:val="5D7D617F"/>
     <w:multiLevelType w:val="hybridMultilevel"/>
     <w:tmpl w:val="D99E081A"/>
@@ -27246,7 +28988,7 @@
       </w:pPr>
     </w:lvl>
   </w:abstractNum>
-  <w:abstractNum w:abstractNumId="82" w15:restartNumberingAfterBreak="0">
+  <w:abstractNum w:abstractNumId="92" w15:restartNumberingAfterBreak="0">
     <w:nsid w:val="5D9C71FB"/>
     <w:multiLevelType w:val="hybridMultilevel"/>
     <w:tmpl w:val="0D388DCC"/>
@@ -27335,7 +29077,7 @@
       </w:pPr>
     </w:lvl>
   </w:abstractNum>
-  <w:abstractNum w:abstractNumId="83" w15:restartNumberingAfterBreak="0">
+  <w:abstractNum w:abstractNumId="93" w15:restartNumberingAfterBreak="0">
     <w:nsid w:val="600B4A60"/>
     <w:multiLevelType w:val="hybridMultilevel"/>
     <w:tmpl w:val="9CD40EFE"/>
@@ -27424,7 +29166,7 @@
       </w:pPr>
     </w:lvl>
   </w:abstractNum>
-  <w:abstractNum w:abstractNumId="84" w15:restartNumberingAfterBreak="0">
+  <w:abstractNum w:abstractNumId="94" w15:restartNumberingAfterBreak="0">
     <w:nsid w:val="613D1F53"/>
     <w:multiLevelType w:val="hybridMultilevel"/>
     <w:tmpl w:val="EB6C24F6"/>
@@ -27513,7 +29255,96 @@
       </w:pPr>
     </w:lvl>
   </w:abstractNum>
-  <w:abstractNum w:abstractNumId="85" w15:restartNumberingAfterBreak="0">
+  <w:abstractNum w:abstractNumId="95" w15:restartNumberingAfterBreak="0">
+    <w:nsid w:val="61473B80"/>
+    <w:multiLevelType w:val="hybridMultilevel"/>
+    <w:tmpl w:val="2D0C76A0"/>
+    <w:lvl w:ilvl="0" w:tplc="080A000F">
+      <w:start w:val="1"/>
+      <w:numFmt w:val="decimal"/>
+      <w:lvlText w:val="%1."/>
+      <w:lvlJc w:val="left"/>
+      <w:pPr>
+        <w:ind w:left="360" w:hanging="360"/>
+      </w:pPr>
+      <w:rPr>
+        <w:rFonts w:hint="default"/>
+      </w:rPr>
+    </w:lvl>
+    <w:lvl w:ilvl="1" w:tplc="080A0019" w:tentative="1">
+      <w:start w:val="1"/>
+      <w:numFmt w:val="lowerLetter"/>
+      <w:lvlText w:val="%2."/>
+      <w:lvlJc w:val="left"/>
+      <w:pPr>
+        <w:ind w:left="1080" w:hanging="360"/>
+      </w:pPr>
+    </w:lvl>
+    <w:lvl w:ilvl="2" w:tplc="080A001B" w:tentative="1">
+      <w:start w:val="1"/>
+      <w:numFmt w:val="lowerRoman"/>
+      <w:lvlText w:val="%3."/>
+      <w:lvlJc w:val="right"/>
+      <w:pPr>
+        <w:ind w:left="1800" w:hanging="180"/>
+      </w:pPr>
+    </w:lvl>
+    <w:lvl w:ilvl="3" w:tplc="080A000F" w:tentative="1">
+      <w:start w:val="1"/>
+      <w:numFmt w:val="decimal"/>
+      <w:lvlText w:val="%4."/>
+      <w:lvlJc w:val="left"/>
+      <w:pPr>
+        <w:ind w:left="2520" w:hanging="360"/>
+      </w:pPr>
+    </w:lvl>
+    <w:lvl w:ilvl="4" w:tplc="080A0019" w:tentative="1">
+      <w:start w:val="1"/>
+      <w:numFmt w:val="lowerLetter"/>
+      <w:lvlText w:val="%5."/>
+      <w:lvlJc w:val="left"/>
+      <w:pPr>
+        <w:ind w:left="3240" w:hanging="360"/>
+      </w:pPr>
+    </w:lvl>
+    <w:lvl w:ilvl="5" w:tplc="080A001B" w:tentative="1">
+      <w:start w:val="1"/>
+      <w:numFmt w:val="lowerRoman"/>
+      <w:lvlText w:val="%6."/>
+      <w:lvlJc w:val="right"/>
+      <w:pPr>
+        <w:ind w:left="3960" w:hanging="180"/>
+      </w:pPr>
+    </w:lvl>
+    <w:lvl w:ilvl="6" w:tplc="080A000F" w:tentative="1">
+      <w:start w:val="1"/>
+      <w:numFmt w:val="decimal"/>
+      <w:lvlText w:val="%7."/>
+      <w:lvlJc w:val="left"/>
+      <w:pPr>
+        <w:ind w:left="4680" w:hanging="360"/>
+      </w:pPr>
+    </w:lvl>
+    <w:lvl w:ilvl="7" w:tplc="080A0019" w:tentative="1">
+      <w:start w:val="1"/>
+      <w:numFmt w:val="lowerLetter"/>
+      <w:lvlText w:val="%8."/>
+      <w:lvlJc w:val="left"/>
+      <w:pPr>
+        <w:ind w:left="5400" w:hanging="360"/>
+      </w:pPr>
+    </w:lvl>
+    <w:lvl w:ilvl="8" w:tplc="080A001B" w:tentative="1">
+      <w:start w:val="1"/>
+      <w:numFmt w:val="lowerRoman"/>
+      <w:lvlText w:val="%9."/>
+      <w:lvlJc w:val="right"/>
+      <w:pPr>
+        <w:ind w:left="6120" w:hanging="180"/>
+      </w:pPr>
+    </w:lvl>
+  </w:abstractNum>
+  <w:abstractNum w:abstractNumId="96" w15:restartNumberingAfterBreak="0">
     <w:nsid w:val="614B4355"/>
     <w:multiLevelType w:val="hybridMultilevel"/>
     <w:tmpl w:val="B20E76E8"/>
@@ -27602,7 +29433,7 @@
       </w:pPr>
     </w:lvl>
   </w:abstractNum>
-  <w:abstractNum w:abstractNumId="86" w15:restartNumberingAfterBreak="0">
+  <w:abstractNum w:abstractNumId="97" w15:restartNumberingAfterBreak="0">
     <w:nsid w:val="638C4C4A"/>
     <w:multiLevelType w:val="multilevel"/>
     <w:tmpl w:val="F03A8F50"/>
@@ -27715,7 +29546,7 @@
       </w:rPr>
     </w:lvl>
   </w:abstractNum>
-  <w:abstractNum w:abstractNumId="87" w15:restartNumberingAfterBreak="0">
+  <w:abstractNum w:abstractNumId="98" w15:restartNumberingAfterBreak="0">
     <w:nsid w:val="63E17855"/>
     <w:multiLevelType w:val="hybridMultilevel"/>
     <w:tmpl w:val="DB0281AC"/>
@@ -27804,7 +29635,7 @@
       </w:pPr>
     </w:lvl>
   </w:abstractNum>
-  <w:abstractNum w:abstractNumId="88" w15:restartNumberingAfterBreak="0">
+  <w:abstractNum w:abstractNumId="99" w15:restartNumberingAfterBreak="0">
     <w:nsid w:val="65AB0AF2"/>
     <w:multiLevelType w:val="hybridMultilevel"/>
     <w:tmpl w:val="DC4263CE"/>
@@ -27893,7 +29724,7 @@
       </w:pPr>
     </w:lvl>
   </w:abstractNum>
-  <w:abstractNum w:abstractNumId="89" w15:restartNumberingAfterBreak="0">
+  <w:abstractNum w:abstractNumId="100" w15:restartNumberingAfterBreak="0">
     <w:nsid w:val="69D965F0"/>
     <w:multiLevelType w:val="hybridMultilevel"/>
     <w:tmpl w:val="D0A61344"/>
@@ -27982,7 +29813,7 @@
       </w:pPr>
     </w:lvl>
   </w:abstractNum>
-  <w:abstractNum w:abstractNumId="90" w15:restartNumberingAfterBreak="0">
+  <w:abstractNum w:abstractNumId="101" w15:restartNumberingAfterBreak="0">
     <w:nsid w:val="6DDD0D56"/>
     <w:multiLevelType w:val="hybridMultilevel"/>
     <w:tmpl w:val="30663B92"/>
@@ -28071,7 +29902,7 @@
       </w:pPr>
     </w:lvl>
   </w:abstractNum>
-  <w:abstractNum w:abstractNumId="91" w15:restartNumberingAfterBreak="0">
+  <w:abstractNum w:abstractNumId="102" w15:restartNumberingAfterBreak="0">
     <w:nsid w:val="6E452678"/>
     <w:multiLevelType w:val="hybridMultilevel"/>
     <w:tmpl w:val="F48E9C28"/>
@@ -28160,7 +29991,7 @@
       </w:pPr>
     </w:lvl>
   </w:abstractNum>
-  <w:abstractNum w:abstractNumId="92" w15:restartNumberingAfterBreak="0">
+  <w:abstractNum w:abstractNumId="103" w15:restartNumberingAfterBreak="0">
     <w:nsid w:val="6EDD57C3"/>
     <w:multiLevelType w:val="multilevel"/>
     <w:tmpl w:val="4D6CBD64"/>
@@ -28281,7 +30112,7 @@
       </w:rPr>
     </w:lvl>
   </w:abstractNum>
-  <w:abstractNum w:abstractNumId="93" w15:restartNumberingAfterBreak="0">
+  <w:abstractNum w:abstractNumId="104" w15:restartNumberingAfterBreak="0">
     <w:nsid w:val="6F3A4640"/>
     <w:multiLevelType w:val="hybridMultilevel"/>
     <w:tmpl w:val="82DA86AA"/>
@@ -28370,7 +30201,7 @@
       </w:pPr>
     </w:lvl>
   </w:abstractNum>
-  <w:abstractNum w:abstractNumId="94" w15:restartNumberingAfterBreak="0">
+  <w:abstractNum w:abstractNumId="105" w15:restartNumberingAfterBreak="0">
     <w:nsid w:val="712D1978"/>
     <w:multiLevelType w:val="multilevel"/>
     <w:tmpl w:val="7A1C133C"/>
@@ -28491,7 +30322,7 @@
       </w:rPr>
     </w:lvl>
   </w:abstractNum>
-  <w:abstractNum w:abstractNumId="95" w15:restartNumberingAfterBreak="0">
+  <w:abstractNum w:abstractNumId="106" w15:restartNumberingAfterBreak="0">
     <w:nsid w:val="73861C68"/>
     <w:multiLevelType w:val="multilevel"/>
     <w:tmpl w:val="0E7ACE46"/>
@@ -28612,7 +30443,7 @@
       </w:rPr>
     </w:lvl>
   </w:abstractNum>
-  <w:abstractNum w:abstractNumId="96" w15:restartNumberingAfterBreak="0">
+  <w:abstractNum w:abstractNumId="107" w15:restartNumberingAfterBreak="0">
     <w:nsid w:val="752F656A"/>
     <w:multiLevelType w:val="hybridMultilevel"/>
     <w:tmpl w:val="BEE84712"/>
@@ -28701,7 +30532,7 @@
       </w:pPr>
     </w:lvl>
   </w:abstractNum>
-  <w:abstractNum w:abstractNumId="97" w15:restartNumberingAfterBreak="0">
+  <w:abstractNum w:abstractNumId="108" w15:restartNumberingAfterBreak="0">
     <w:nsid w:val="75FC15DA"/>
     <w:multiLevelType w:val="hybridMultilevel"/>
     <w:tmpl w:val="5B1E2500"/>
@@ -28790,7 +30621,7 @@
       </w:pPr>
     </w:lvl>
   </w:abstractNum>
-  <w:abstractNum w:abstractNumId="98" w15:restartNumberingAfterBreak="0">
+  <w:abstractNum w:abstractNumId="109" w15:restartNumberingAfterBreak="0">
     <w:nsid w:val="77402B2B"/>
     <w:multiLevelType w:val="multilevel"/>
     <w:tmpl w:val="76867C1C"/>
@@ -28911,7 +30742,7 @@
       </w:rPr>
     </w:lvl>
   </w:abstractNum>
-  <w:abstractNum w:abstractNumId="99" w15:restartNumberingAfterBreak="0">
+  <w:abstractNum w:abstractNumId="110" w15:restartNumberingAfterBreak="0">
     <w:nsid w:val="78A21E4A"/>
     <w:multiLevelType w:val="multilevel"/>
     <w:tmpl w:val="38EAE37E"/>
@@ -29032,7 +30863,7 @@
       </w:rPr>
     </w:lvl>
   </w:abstractNum>
-  <w:abstractNum w:abstractNumId="100" w15:restartNumberingAfterBreak="0">
+  <w:abstractNum w:abstractNumId="111" w15:restartNumberingAfterBreak="0">
     <w:nsid w:val="78B32E60"/>
     <w:multiLevelType w:val="hybridMultilevel"/>
     <w:tmpl w:val="9A0E7612"/>
@@ -29121,7 +30952,7 @@
       </w:pPr>
     </w:lvl>
   </w:abstractNum>
-  <w:abstractNum w:abstractNumId="101" w15:restartNumberingAfterBreak="0">
+  <w:abstractNum w:abstractNumId="112" w15:restartNumberingAfterBreak="0">
     <w:nsid w:val="78D8425B"/>
     <w:multiLevelType w:val="multilevel"/>
     <w:tmpl w:val="2F2E7422"/>
@@ -29242,11 +31073,11 @@
       </w:rPr>
     </w:lvl>
   </w:abstractNum>
-  <w:abstractNum w:abstractNumId="102" w15:restartNumberingAfterBreak="0">
+  <w:abstractNum w:abstractNumId="113" w15:restartNumberingAfterBreak="0">
     <w:nsid w:val="78FD561F"/>
-    <w:multiLevelType w:val="hybridMultilevel"/>
-    <w:tmpl w:val="C36A3D8A"/>
-    <w:lvl w:ilvl="0" w:tplc="080A000F">
+    <w:multiLevelType w:val="multilevel"/>
+    <w:tmpl w:val="CB32CA84"/>
+    <w:lvl w:ilvl="0">
       <w:start w:val="1"/>
       <w:numFmt w:val="decimal"/>
       <w:lvlText w:val="%1."/>
@@ -29258,80 +31089,112 @@
         <w:rFonts w:hint="default"/>
       </w:rPr>
     </w:lvl>
-    <w:lvl w:ilvl="1" w:tplc="080A0019" w:tentative="1">
-      <w:start w:val="1"/>
-      <w:numFmt w:val="lowerLetter"/>
-      <w:lvlText w:val="%2."/>
-      <w:lvlJc w:val="left"/>
-      <w:pPr>
-        <w:ind w:left="1080" w:hanging="360"/>
-      </w:pPr>
-    </w:lvl>
-    <w:lvl w:ilvl="2" w:tplc="080A001B" w:tentative="1">
-      <w:start w:val="1"/>
-      <w:numFmt w:val="lowerRoman"/>
-      <w:lvlText w:val="%3."/>
-      <w:lvlJc w:val="right"/>
-      <w:pPr>
-        <w:ind w:left="1800" w:hanging="180"/>
-      </w:pPr>
-    </w:lvl>
-    <w:lvl w:ilvl="3" w:tplc="080A000F" w:tentative="1">
-      <w:start w:val="1"/>
-      <w:numFmt w:val="decimal"/>
-      <w:lvlText w:val="%4."/>
-      <w:lvlJc w:val="left"/>
-      <w:pPr>
-        <w:ind w:left="2520" w:hanging="360"/>
-      </w:pPr>
-    </w:lvl>
-    <w:lvl w:ilvl="4" w:tplc="080A0019" w:tentative="1">
-      <w:start w:val="1"/>
-      <w:numFmt w:val="lowerLetter"/>
-      <w:lvlText w:val="%5."/>
-      <w:lvlJc w:val="left"/>
-      <w:pPr>
-        <w:ind w:left="3240" w:hanging="360"/>
-      </w:pPr>
-    </w:lvl>
-    <w:lvl w:ilvl="5" w:tplc="080A001B" w:tentative="1">
-      <w:start w:val="1"/>
-      <w:numFmt w:val="lowerRoman"/>
-      <w:lvlText w:val="%6."/>
-      <w:lvlJc w:val="right"/>
-      <w:pPr>
-        <w:ind w:left="3960" w:hanging="180"/>
-      </w:pPr>
-    </w:lvl>
-    <w:lvl w:ilvl="6" w:tplc="080A000F" w:tentative="1">
-      <w:start w:val="1"/>
-      <w:numFmt w:val="decimal"/>
-      <w:lvlText w:val="%7."/>
-      <w:lvlJc w:val="left"/>
-      <w:pPr>
-        <w:ind w:left="4680" w:hanging="360"/>
-      </w:pPr>
-    </w:lvl>
-    <w:lvl w:ilvl="7" w:tplc="080A0019" w:tentative="1">
-      <w:start w:val="1"/>
-      <w:numFmt w:val="lowerLetter"/>
-      <w:lvlText w:val="%8."/>
-      <w:lvlJc w:val="left"/>
-      <w:pPr>
-        <w:ind w:left="5400" w:hanging="360"/>
-      </w:pPr>
-    </w:lvl>
-    <w:lvl w:ilvl="8" w:tplc="080A001B" w:tentative="1">
-      <w:start w:val="1"/>
-      <w:numFmt w:val="lowerRoman"/>
-      <w:lvlText w:val="%9."/>
-      <w:lvlJc w:val="right"/>
-      <w:pPr>
-        <w:ind w:left="6120" w:hanging="180"/>
-      </w:pPr>
+    <w:lvl w:ilvl="1">
+      <w:start w:val="1"/>
+      <w:numFmt w:val="decimal"/>
+      <w:isLgl/>
+      <w:lvlText w:val="%1.%2."/>
+      <w:lvlJc w:val="left"/>
+      <w:pPr>
+        <w:ind w:left="720" w:hanging="720"/>
+      </w:pPr>
+      <w:rPr>
+        <w:rFonts w:hint="default"/>
+      </w:rPr>
+    </w:lvl>
+    <w:lvl w:ilvl="2">
+      <w:start w:val="1"/>
+      <w:numFmt w:val="decimal"/>
+      <w:isLgl/>
+      <w:lvlText w:val="%1.%2.%3."/>
+      <w:lvlJc w:val="left"/>
+      <w:pPr>
+        <w:ind w:left="720" w:hanging="720"/>
+      </w:pPr>
+      <w:rPr>
+        <w:rFonts w:hint="default"/>
+      </w:rPr>
+    </w:lvl>
+    <w:lvl w:ilvl="3">
+      <w:start w:val="1"/>
+      <w:numFmt w:val="decimal"/>
+      <w:isLgl/>
+      <w:lvlText w:val="%1.%2.%3.%4."/>
+      <w:lvlJc w:val="left"/>
+      <w:pPr>
+        <w:ind w:left="1080" w:hanging="1080"/>
+      </w:pPr>
+      <w:rPr>
+        <w:rFonts w:hint="default"/>
+      </w:rPr>
+    </w:lvl>
+    <w:lvl w:ilvl="4">
+      <w:start w:val="1"/>
+      <w:numFmt w:val="decimal"/>
+      <w:isLgl/>
+      <w:lvlText w:val="%1.%2.%3.%4.%5."/>
+      <w:lvlJc w:val="left"/>
+      <w:pPr>
+        <w:ind w:left="1080" w:hanging="1080"/>
+      </w:pPr>
+      <w:rPr>
+        <w:rFonts w:hint="default"/>
+      </w:rPr>
+    </w:lvl>
+    <w:lvl w:ilvl="5">
+      <w:start w:val="1"/>
+      <w:numFmt w:val="decimal"/>
+      <w:isLgl/>
+      <w:lvlText w:val="%1.%2.%3.%4.%5.%6."/>
+      <w:lvlJc w:val="left"/>
+      <w:pPr>
+        <w:ind w:left="1440" w:hanging="1440"/>
+      </w:pPr>
+      <w:rPr>
+        <w:rFonts w:hint="default"/>
+      </w:rPr>
+    </w:lvl>
+    <w:lvl w:ilvl="6">
+      <w:start w:val="1"/>
+      <w:numFmt w:val="decimal"/>
+      <w:isLgl/>
+      <w:lvlText w:val="%1.%2.%3.%4.%5.%6.%7."/>
+      <w:lvlJc w:val="left"/>
+      <w:pPr>
+        <w:ind w:left="1440" w:hanging="1440"/>
+      </w:pPr>
+      <w:rPr>
+        <w:rFonts w:hint="default"/>
+      </w:rPr>
+    </w:lvl>
+    <w:lvl w:ilvl="7">
+      <w:start w:val="1"/>
+      <w:numFmt w:val="decimal"/>
+      <w:isLgl/>
+      <w:lvlText w:val="%1.%2.%3.%4.%5.%6.%7.%8."/>
+      <w:lvlJc w:val="left"/>
+      <w:pPr>
+        <w:ind w:left="1800" w:hanging="1800"/>
+      </w:pPr>
+      <w:rPr>
+        <w:rFonts w:hint="default"/>
+      </w:rPr>
+    </w:lvl>
+    <w:lvl w:ilvl="8">
+      <w:start w:val="1"/>
+      <w:numFmt w:val="decimal"/>
+      <w:isLgl/>
+      <w:lvlText w:val="%1.%2.%3.%4.%5.%6.%7.%8.%9."/>
+      <w:lvlJc w:val="left"/>
+      <w:pPr>
+        <w:ind w:left="1800" w:hanging="1800"/>
+      </w:pPr>
+      <w:rPr>
+        <w:rFonts w:hint="default"/>
+      </w:rPr>
     </w:lvl>
   </w:abstractNum>
-  <w:abstractNum w:abstractNumId="103" w15:restartNumberingAfterBreak="0">
+  <w:abstractNum w:abstractNumId="114" w15:restartNumberingAfterBreak="0">
     <w:nsid w:val="7A5F7223"/>
     <w:multiLevelType w:val="hybridMultilevel"/>
     <w:tmpl w:val="3334DD52"/>
@@ -29420,7 +31283,7 @@
       </w:pPr>
     </w:lvl>
   </w:abstractNum>
-  <w:abstractNum w:abstractNumId="104" w15:restartNumberingAfterBreak="0">
+  <w:abstractNum w:abstractNumId="115" w15:restartNumberingAfterBreak="0">
     <w:nsid w:val="7B1807FA"/>
     <w:multiLevelType w:val="hybridMultilevel"/>
     <w:tmpl w:val="A138927E"/>
@@ -29509,7 +31372,7 @@
       </w:pPr>
     </w:lvl>
   </w:abstractNum>
-  <w:abstractNum w:abstractNumId="105" w15:restartNumberingAfterBreak="0">
+  <w:abstractNum w:abstractNumId="116" w15:restartNumberingAfterBreak="0">
     <w:nsid w:val="7BA07F82"/>
     <w:multiLevelType w:val="hybridMultilevel"/>
     <w:tmpl w:val="EA7C4674"/>
@@ -29598,7 +31461,7 @@
       </w:pPr>
     </w:lvl>
   </w:abstractNum>
-  <w:abstractNum w:abstractNumId="106" w15:restartNumberingAfterBreak="0">
+  <w:abstractNum w:abstractNumId="117" w15:restartNumberingAfterBreak="0">
     <w:nsid w:val="7DDA7173"/>
     <w:multiLevelType w:val="multilevel"/>
     <w:tmpl w:val="24A63BD8"/>
@@ -29711,7 +31574,7 @@
       </w:rPr>
     </w:lvl>
   </w:abstractNum>
-  <w:abstractNum w:abstractNumId="107" w15:restartNumberingAfterBreak="0">
+  <w:abstractNum w:abstractNumId="118" w15:restartNumberingAfterBreak="0">
     <w:nsid w:val="7F886AE6"/>
     <w:multiLevelType w:val="hybridMultilevel"/>
     <w:tmpl w:val="E182CA74"/>
@@ -29801,330 +31664,363 @@
     </w:lvl>
   </w:abstractNum>
   <w:num w:numId="1">
-    <w:abstractNumId w:val="78"/>
+    <w:abstractNumId w:val="88"/>
   </w:num>
   <w:num w:numId="2">
-    <w:abstractNumId w:val="3"/>
+    <w:abstractNumId w:val="4"/>
   </w:num>
   <w:num w:numId="3">
-    <w:abstractNumId w:val="8"/>
+    <w:abstractNumId w:val="10"/>
   </w:num>
   <w:num w:numId="4">
-    <w:abstractNumId w:val="86"/>
+    <w:abstractNumId w:val="97"/>
   </w:num>
   <w:num w:numId="5">
-    <w:abstractNumId w:val="105"/>
+    <w:abstractNumId w:val="116"/>
   </w:num>
   <w:num w:numId="6">
-    <w:abstractNumId w:val="40"/>
+    <w:abstractNumId w:val="47"/>
   </w:num>
   <w:num w:numId="7">
+    <w:abstractNumId w:val="53"/>
+  </w:num>
+  <w:num w:numId="8">
+    <w:abstractNumId w:val="55"/>
+  </w:num>
+  <w:num w:numId="9">
+    <w:abstractNumId w:val="76"/>
+  </w:num>
+  <w:num w:numId="10">
+    <w:abstractNumId w:val="81"/>
+  </w:num>
+  <w:num w:numId="11">
+    <w:abstractNumId w:val="31"/>
+  </w:num>
+  <w:num w:numId="12">
+    <w:abstractNumId w:val="112"/>
+  </w:num>
+  <w:num w:numId="13">
+    <w:abstractNumId w:val="79"/>
+  </w:num>
+  <w:num w:numId="14">
+    <w:abstractNumId w:val="25"/>
+  </w:num>
+  <w:num w:numId="15">
+    <w:abstractNumId w:val="35"/>
+  </w:num>
+  <w:num w:numId="16">
+    <w:abstractNumId w:val="93"/>
+  </w:num>
+  <w:num w:numId="17">
+    <w:abstractNumId w:val="59"/>
+  </w:num>
+  <w:num w:numId="18">
+    <w:abstractNumId w:val="83"/>
+  </w:num>
+  <w:num w:numId="19">
+    <w:abstractNumId w:val="15"/>
+  </w:num>
+  <w:num w:numId="20">
+    <w:abstractNumId w:val="106"/>
+  </w:num>
+  <w:num w:numId="21">
+    <w:abstractNumId w:val="52"/>
+  </w:num>
+  <w:num w:numId="22">
+    <w:abstractNumId w:val="75"/>
+  </w:num>
+  <w:num w:numId="23">
+    <w:abstractNumId w:val="99"/>
+  </w:num>
+  <w:num w:numId="24">
+    <w:abstractNumId w:val="50"/>
+  </w:num>
+  <w:num w:numId="25">
     <w:abstractNumId w:val="46"/>
   </w:num>
-  <w:num w:numId="8">
-    <w:abstractNumId w:val="48"/>
+  <w:num w:numId="26">
+    <w:abstractNumId w:val="115"/>
   </w:num>
-  <w:num w:numId="9">
-    <w:abstractNumId w:val="67"/>
+  <w:num w:numId="27">
+    <w:abstractNumId w:val="68"/>
   </w:num>
-  <w:num w:numId="10">
-    <w:abstractNumId w:val="71"/>
+  <w:num w:numId="28">
+    <w:abstractNumId w:val="45"/>
   </w:num>
-  <w:num w:numId="11">
-    <w:abstractNumId w:val="25"/>
+  <w:num w:numId="29">
+    <w:abstractNumId w:val="6"/>
   </w:num>
-  <w:num w:numId="12">
-    <w:abstractNumId w:val="101"/>
+  <w:num w:numId="30">
+    <w:abstractNumId w:val="22"/>
   </w:num>
-  <w:num w:numId="13">
-    <w:abstractNumId w:val="69"/>
+  <w:num w:numId="31">
+    <w:abstractNumId w:val="89"/>
   </w:num>
-  <w:num w:numId="14">
+  <w:num w:numId="32">
+    <w:abstractNumId w:val="110"/>
+  </w:num>
+  <w:num w:numId="33">
+    <w:abstractNumId w:val="18"/>
+  </w:num>
+  <w:num w:numId="34">
+    <w:abstractNumId w:val="98"/>
+  </w:num>
+  <w:num w:numId="35">
+    <w:abstractNumId w:val="11"/>
+  </w:num>
+  <w:num w:numId="36">
+    <w:abstractNumId w:val="28"/>
+  </w:num>
+  <w:num w:numId="37">
+    <w:abstractNumId w:val="111"/>
+  </w:num>
+  <w:num w:numId="38">
+    <w:abstractNumId w:val="109"/>
+  </w:num>
+  <w:num w:numId="39">
+    <w:abstractNumId w:val="94"/>
+  </w:num>
+  <w:num w:numId="40">
+    <w:abstractNumId w:val="72"/>
+  </w:num>
+  <w:num w:numId="41">
+    <w:abstractNumId w:val="37"/>
+  </w:num>
+  <w:num w:numId="42">
+    <w:abstractNumId w:val="34"/>
+  </w:num>
+  <w:num w:numId="43">
+    <w:abstractNumId w:val="7"/>
+  </w:num>
+  <w:num w:numId="44">
+    <w:abstractNumId w:val="87"/>
+  </w:num>
+  <w:num w:numId="45">
     <w:abstractNumId w:val="20"/>
   </w:num>
-  <w:num w:numId="15">
-    <w:abstractNumId w:val="28"/>
-  </w:num>
-  <w:num w:numId="16">
-    <w:abstractNumId w:val="83"/>
-  </w:num>
-  <w:num w:numId="17">
-    <w:abstractNumId w:val="51"/>
-  </w:num>
-  <w:num w:numId="18">
-    <w:abstractNumId w:val="73"/>
-  </w:num>
-  <w:num w:numId="19">
-    <w:abstractNumId w:val="13"/>
-  </w:num>
-  <w:num w:numId="20">
-    <w:abstractNumId w:val="95"/>
-  </w:num>
-  <w:num w:numId="21">
-    <w:abstractNumId w:val="45"/>
-  </w:num>
-  <w:num w:numId="22">
-    <w:abstractNumId w:val="66"/>
-  </w:num>
-  <w:num w:numId="23">
-    <w:abstractNumId w:val="88"/>
-  </w:num>
-  <w:num w:numId="24">
-    <w:abstractNumId w:val="43"/>
-  </w:num>
-  <w:num w:numId="25">
-    <w:abstractNumId w:val="39"/>
-  </w:num>
-  <w:num w:numId="26">
-    <w:abstractNumId w:val="104"/>
-  </w:num>
-  <w:num w:numId="27">
-    <w:abstractNumId w:val="60"/>
-  </w:num>
-  <w:num w:numId="28">
-    <w:abstractNumId w:val="38"/>
-  </w:num>
-  <w:num w:numId="29">
-    <w:abstractNumId w:val="5"/>
-  </w:num>
-  <w:num w:numId="30">
-    <w:abstractNumId w:val="18"/>
-  </w:num>
-  <w:num w:numId="31">
-    <w:abstractNumId w:val="79"/>
-  </w:num>
-  <w:num w:numId="32">
-    <w:abstractNumId w:val="99"/>
-  </w:num>
-  <w:num w:numId="33">
-    <w:abstractNumId w:val="15"/>
-  </w:num>
-  <w:num w:numId="34">
-    <w:abstractNumId w:val="87"/>
-  </w:num>
-  <w:num w:numId="35">
-    <w:abstractNumId w:val="9"/>
-  </w:num>
-  <w:num w:numId="36">
-    <w:abstractNumId w:val="22"/>
-  </w:num>
-  <w:num w:numId="37">
-    <w:abstractNumId w:val="100"/>
-  </w:num>
-  <w:num w:numId="38">
-    <w:abstractNumId w:val="98"/>
-  </w:num>
-  <w:num w:numId="39">
-    <w:abstractNumId w:val="84"/>
-  </w:num>
-  <w:num w:numId="40">
-    <w:abstractNumId w:val="63"/>
-  </w:num>
-  <w:num w:numId="41">
-    <w:abstractNumId w:val="30"/>
-  </w:num>
-  <w:num w:numId="42">
-    <w:abstractNumId w:val="27"/>
-  </w:num>
-  <w:num w:numId="43">
-    <w:abstractNumId w:val="6"/>
-  </w:num>
-  <w:num w:numId="44">
-    <w:abstractNumId w:val="77"/>
-  </w:num>
-  <w:num w:numId="45">
-    <w:abstractNumId w:val="16"/>
-  </w:num>
   <w:num w:numId="46">
-    <w:abstractNumId w:val="56"/>
+    <w:abstractNumId w:val="64"/>
   </w:num>
   <w:num w:numId="47">
-    <w:abstractNumId w:val="53"/>
+    <w:abstractNumId w:val="61"/>
   </w:num>
   <w:num w:numId="48">
-    <w:abstractNumId w:val="75"/>
+    <w:abstractNumId w:val="85"/>
   </w:num>
   <w:num w:numId="49">
     <w:abstractNumId w:val="0"/>
   </w:num>
   <w:num w:numId="50">
-    <w:abstractNumId w:val="10"/>
+    <w:abstractNumId w:val="12"/>
   </w:num>
   <w:num w:numId="51">
-    <w:abstractNumId w:val="31"/>
+    <w:abstractNumId w:val="38"/>
   </w:num>
   <w:num w:numId="52">
-    <w:abstractNumId w:val="106"/>
+    <w:abstractNumId w:val="117"/>
   </w:num>
   <w:num w:numId="53">
+    <w:abstractNumId w:val="107"/>
+  </w:num>
+  <w:num w:numId="54">
+    <w:abstractNumId w:val="14"/>
+  </w:num>
+  <w:num w:numId="55">
+    <w:abstractNumId w:val="29"/>
+  </w:num>
+  <w:num w:numId="56">
+    <w:abstractNumId w:val="41"/>
+  </w:num>
+  <w:num w:numId="57">
+    <w:abstractNumId w:val="44"/>
+  </w:num>
+  <w:num w:numId="58">
+    <w:abstractNumId w:val="26"/>
+  </w:num>
+  <w:num w:numId="59">
+    <w:abstractNumId w:val="36"/>
+  </w:num>
+  <w:num w:numId="60">
+    <w:abstractNumId w:val="82"/>
+  </w:num>
+  <w:num w:numId="61">
     <w:abstractNumId w:val="96"/>
   </w:num>
-  <w:num w:numId="54">
-    <w:abstractNumId w:val="12"/>
+  <w:num w:numId="62">
+    <w:abstractNumId w:val="114"/>
   </w:num>
-  <w:num w:numId="55">
-    <w:abstractNumId w:val="23"/>
+  <w:num w:numId="63">
+    <w:abstractNumId w:val="101"/>
   </w:num>
-  <w:num w:numId="56">
-    <w:abstractNumId w:val="34"/>
+  <w:num w:numId="64">
+    <w:abstractNumId w:val="103"/>
   </w:num>
-  <w:num w:numId="57">
-    <w:abstractNumId w:val="37"/>
+  <w:num w:numId="65">
+    <w:abstractNumId w:val="77"/>
   </w:num>
-  <w:num w:numId="58">
+  <w:num w:numId="66">
+    <w:abstractNumId w:val="5"/>
+  </w:num>
+  <w:num w:numId="67">
+    <w:abstractNumId w:val="91"/>
+  </w:num>
+  <w:num w:numId="68">
+    <w:abstractNumId w:val="105"/>
+  </w:num>
+  <w:num w:numId="69">
+    <w:abstractNumId w:val="74"/>
+  </w:num>
+  <w:num w:numId="70">
+    <w:abstractNumId w:val="49"/>
+  </w:num>
+  <w:num w:numId="71">
+    <w:abstractNumId w:val="92"/>
+  </w:num>
+  <w:num w:numId="72">
+    <w:abstractNumId w:val="30"/>
+  </w:num>
+  <w:num w:numId="73">
+    <w:abstractNumId w:val="32"/>
+  </w:num>
+  <w:num w:numId="74">
+    <w:abstractNumId w:val="17"/>
+  </w:num>
+  <w:num w:numId="75">
+    <w:abstractNumId w:val="69"/>
+  </w:num>
+  <w:num w:numId="76">
+    <w:abstractNumId w:val="67"/>
+  </w:num>
+  <w:num w:numId="77">
+    <w:abstractNumId w:val="48"/>
+  </w:num>
+  <w:num w:numId="78">
+    <w:abstractNumId w:val="84"/>
+  </w:num>
+  <w:num w:numId="79">
+    <w:abstractNumId w:val="62"/>
+  </w:num>
+  <w:num w:numId="80">
+    <w:abstractNumId w:val="42"/>
+  </w:num>
+  <w:num w:numId="81">
+    <w:abstractNumId w:val="43"/>
+  </w:num>
+  <w:num w:numId="82">
+    <w:abstractNumId w:val="90"/>
+  </w:num>
+  <w:num w:numId="83">
+    <w:abstractNumId w:val="80"/>
+  </w:num>
+  <w:num w:numId="84">
+    <w:abstractNumId w:val="71"/>
+  </w:num>
+  <w:num w:numId="85">
+    <w:abstractNumId w:val="39"/>
+  </w:num>
+  <w:num w:numId="86">
+    <w:abstractNumId w:val="108"/>
+  </w:num>
+  <w:num w:numId="87">
+    <w:abstractNumId w:val="86"/>
+  </w:num>
+  <w:num w:numId="88">
+    <w:abstractNumId w:val="60"/>
+  </w:num>
+  <w:num w:numId="89">
+    <w:abstractNumId w:val="104"/>
+  </w:num>
+  <w:num w:numId="90">
+    <w:abstractNumId w:val="100"/>
+  </w:num>
+  <w:num w:numId="91">
+    <w:abstractNumId w:val="24"/>
+  </w:num>
+  <w:num w:numId="92">
+    <w:abstractNumId w:val="73"/>
+  </w:num>
+  <w:num w:numId="93">
+    <w:abstractNumId w:val="56"/>
+  </w:num>
+  <w:num w:numId="94">
+    <w:abstractNumId w:val="118"/>
+  </w:num>
+  <w:num w:numId="95">
+    <w:abstractNumId w:val="58"/>
+  </w:num>
+  <w:num w:numId="96">
+    <w:abstractNumId w:val="66"/>
+  </w:num>
+  <w:num w:numId="97">
+    <w:abstractNumId w:val="51"/>
+  </w:num>
+  <w:num w:numId="98">
     <w:abstractNumId w:val="21"/>
   </w:num>
-  <w:num w:numId="59">
-    <w:abstractNumId w:val="29"/>
-  </w:num>
-  <w:num w:numId="60">
-    <w:abstractNumId w:val="72"/>
-  </w:num>
-  <w:num w:numId="61">
-    <w:abstractNumId w:val="85"/>
-  </w:num>
-  <w:num w:numId="62">
-    <w:abstractNumId w:val="103"/>
-  </w:num>
-  <w:num w:numId="63">
-    <w:abstractNumId w:val="90"/>
-  </w:num>
-  <w:num w:numId="64">
-    <w:abstractNumId w:val="92"/>
-  </w:num>
-  <w:num w:numId="65">
-    <w:abstractNumId w:val="68"/>
-  </w:num>
-  <w:num w:numId="66">
-    <w:abstractNumId w:val="4"/>
-  </w:num>
-  <w:num w:numId="67">
-    <w:abstractNumId w:val="81"/>
-  </w:num>
-  <w:num w:numId="68">
-    <w:abstractNumId w:val="94"/>
-  </w:num>
-  <w:num w:numId="69">
+  <w:num w:numId="99">
     <w:abstractNumId w:val="65"/>
   </w:num>
-  <w:num w:numId="70">
-    <w:abstractNumId w:val="42"/>
+  <w:num w:numId="100">
+    <w:abstractNumId w:val="9"/>
   </w:num>
-  <w:num w:numId="71">
-    <w:abstractNumId w:val="82"/>
+  <w:num w:numId="101">
+    <w:abstractNumId w:val="63"/>
   </w:num>
-  <w:num w:numId="72">
-    <w:abstractNumId w:val="24"/>
-  </w:num>
-  <w:num w:numId="73">
-    <w:abstractNumId w:val="26"/>
-  </w:num>
-  <w:num w:numId="74">
-    <w:abstractNumId w:val="14"/>
-  </w:num>
-  <w:num w:numId="75">
-    <w:abstractNumId w:val="61"/>
-  </w:num>
-  <w:num w:numId="76">
-    <w:abstractNumId w:val="59"/>
-  </w:num>
-  <w:num w:numId="77">
-    <w:abstractNumId w:val="41"/>
-  </w:num>
-  <w:num w:numId="78">
-    <w:abstractNumId w:val="74"/>
-  </w:num>
-  <w:num w:numId="79">
+  <w:num w:numId="102">
     <w:abstractNumId w:val="54"/>
   </w:num>
-  <w:num w:numId="80">
-    <w:abstractNumId w:val="35"/>
-  </w:num>
-  <w:num w:numId="81">
-    <w:abstractNumId w:val="36"/>
-  </w:num>
-  <w:num w:numId="82">
-    <w:abstractNumId w:val="80"/>
-  </w:num>
-  <w:num w:numId="83">
-    <w:abstractNumId w:val="70"/>
-  </w:num>
-  <w:num w:numId="84">
-    <w:abstractNumId w:val="62"/>
-  </w:num>
-  <w:num w:numId="85">
-    <w:abstractNumId w:val="32"/>
-  </w:num>
-  <w:num w:numId="86">
-    <w:abstractNumId w:val="97"/>
-  </w:num>
-  <w:num w:numId="87">
-    <w:abstractNumId w:val="76"/>
-  </w:num>
-  <w:num w:numId="88">
-    <w:abstractNumId w:val="52"/>
-  </w:num>
-  <w:num w:numId="89">
-    <w:abstractNumId w:val="93"/>
-  </w:num>
-  <w:num w:numId="90">
-    <w:abstractNumId w:val="89"/>
-  </w:num>
-  <w:num w:numId="91">
-    <w:abstractNumId w:val="19"/>
-  </w:num>
-  <w:num w:numId="92">
-    <w:abstractNumId w:val="64"/>
-  </w:num>
-  <w:num w:numId="93">
-    <w:abstractNumId w:val="49"/>
-  </w:num>
-  <w:num w:numId="94">
-    <w:abstractNumId w:val="107"/>
-  </w:num>
-  <w:num w:numId="95">
-    <w:abstractNumId w:val="50"/>
-  </w:num>
-  <w:num w:numId="96">
-    <w:abstractNumId w:val="58"/>
-  </w:num>
-  <w:num w:numId="97">
-    <w:abstractNumId w:val="44"/>
-  </w:num>
-  <w:num w:numId="98">
-    <w:abstractNumId w:val="17"/>
-  </w:num>
-  <w:num w:numId="99">
-    <w:abstractNumId w:val="57"/>
-  </w:num>
-  <w:num w:numId="100">
-    <w:abstractNumId w:val="7"/>
-  </w:num>
-  <w:num w:numId="101">
-    <w:abstractNumId w:val="55"/>
-  </w:num>
-  <w:num w:numId="102">
-    <w:abstractNumId w:val="47"/>
-  </w:num>
   <w:num w:numId="103">
-    <w:abstractNumId w:val="91"/>
+    <w:abstractNumId w:val="102"/>
   </w:num>
   <w:num w:numId="104">
     <w:abstractNumId w:val="1"/>
   </w:num>
   <w:num w:numId="105">
+    <w:abstractNumId w:val="3"/>
+  </w:num>
+  <w:num w:numId="106">
+    <w:abstractNumId w:val="13"/>
+  </w:num>
+  <w:num w:numId="107">
+    <w:abstractNumId w:val="113"/>
+  </w:num>
+  <w:num w:numId="108">
+    <w:abstractNumId w:val="40"/>
+  </w:num>
+  <w:num w:numId="109">
+    <w:abstractNumId w:val="78"/>
+  </w:num>
+  <w:num w:numId="110">
+    <w:abstractNumId w:val="23"/>
+  </w:num>
+  <w:num w:numId="111">
+    <w:abstractNumId w:val="16"/>
+  </w:num>
+  <w:num w:numId="112">
+    <w:abstractNumId w:val="27"/>
+  </w:num>
+  <w:num w:numId="113">
+    <w:abstractNumId w:val="70"/>
+  </w:num>
+  <w:num w:numId="114">
+    <w:abstractNumId w:val="8"/>
+  </w:num>
+  <w:num w:numId="115">
+    <w:abstractNumId w:val="33"/>
+  </w:num>
+  <w:num w:numId="116">
+    <w:abstractNumId w:val="57"/>
+  </w:num>
+  <w:num w:numId="117">
     <w:abstractNumId w:val="2"/>
   </w:num>
-  <w:num w:numId="106">
-    <w:abstractNumId w:val="11"/>
+  <w:num w:numId="118">
+    <w:abstractNumId w:val="19"/>
   </w:num>
-  <w:num w:numId="107">
-    <w:abstractNumId w:val="102"/>
+  <w:num w:numId="119">
+    <w:abstractNumId w:val="95"/>
   </w:num>
-  <w:num w:numId="108">
-    <w:abstractNumId w:val="33"/>
-  </w:num>
-  <w:numIdMacAtCleanup w:val="108"/>
+  <w:numIdMacAtCleanup w:val="119"/>
 </w:numbering>
 </file>
 
@@ -30526,7 +32422,7 @@
   <w:style w:type="paragraph" w:default="1" w:styleId="Normal">
     <w:name w:val="Normal"/>
     <w:qFormat/>
-    <w:rsid w:val="00FB060A"/>
+    <w:rsid w:val="005D0CEC"/>
   </w:style>
   <w:style w:type="paragraph" w:styleId="Ttulo1">
     <w:name w:val="heading 1"/>

</xml_diff>